<commit_message>
A complete version of GDT, though need to edit exit argument
</commit_message>
<xml_diff>
--- a/gdt/gdt.docx
+++ b/gdt/gdt.docx
@@ -277,6 +277,33 @@
       </w:r>
       <w:r>
         <w:t xml:space="preserve">to include demons, who are arbitrarily good at predicting a decision, in problems. Some of the cases here will involve two such demons, each of which is arbitrarily good at predicting a decision, and whose errors are probabilistically independent. Second, I’m going to rely less on intuitions about particular cases, and more on intuitions that certain cases should be treated the same way. This makes sense given the history of the field. There is much less consensus about what to do in Newcomb problems than about which problems are Newcomb problems. Judgments, or intuitions if you prefer, about how to classify problems seem more stable and more reliable, and they will be central to this paper.</w:t>
+      </w:r>
+    </w:p>
+    <w:p>
+      <w:pPr>
+        <w:pStyle w:val="BodyText"/>
+      </w:pPr>
+      <w:r>
+        <w:t xml:space="preserve">The conclusion of this paper is that a permissive version of causal ratificationism is correct. Ideal choosers make choices that they do not immediately regret. With two small caveats, that’s all there is to decision theory; any ratifiable choice is one an ideal agent might make. The first caveat is to with choices over time; the ideal chooser will make choices such that both their individual choices, and the set of choices they make, are ratifiable. This will exclude some possible choices that are individually ratifiable. Second, the ideal chooser will not choose weakly dominated options. These are fairly minor caveats; the resulting theory is not very different from other forms of permissive causal ratificationism, such as that defended by Melissa</w:t>
+      </w:r>
+      <w:r>
+        <w:t xml:space="preserve"> </w:t>
+      </w:r>
+      <w:r>
+        <w:t xml:space="preserve">(</w:t>
+      </w:r>
+      <w:r>
+        <w:rPr>
+          <w:bCs/>
+          <w:b/>
+        </w:rPr>
+        <w:t xml:space="preserve">Fusco2023?</w:t>
+      </w:r>
+      <w:r>
+        <w:t xml:space="preserve">)</w:t>
+      </w:r>
+      <w:r>
+        <w:t xml:space="preserve">.</w:t>
       </w:r>
     </w:p>
     <w:bookmarkEnd w:id="20"/>
@@ -1379,8 +1406,132 @@
         <w:t xml:space="preserve">. The explanations one gets these ways are, to my mind, very surprising. The models have people acting as if they have solved very complex equations, but have ignored simple facts, notably that other people may know more than they do. But if the model fits the data, it is worth taking seriously. And while it was logically possible to develop a model like cursed equilibrium without first developing an ideal model and then relaxing it, it seems not surprising that in fact that’s how the model was developed.</w:t>
       </w:r>
     </w:p>
+    <w:p>
+      <w:pPr>
+        <w:pStyle w:val="BodyText"/>
+      </w:pPr>
+      <w:r>
+        <w:t xml:space="preserve">So our topic is idealised decision theory. In practice, that means the followiing things. The chooser can distinguish any two possibilities that are relevant to their decision, there is no unawareness in that sense, and they know when two propositions are necessarily equivalent. They can perform any calculation necessary to making their decision at zero cost. They have perfect recall. They don’t incur deliberation costs; in particular, thinking about the downsides of an option does not reduce the utility of ultimately taking that option, as it does for many humans. They know what options they can perform, and what options they can’t perform. I’ll argue in</w:t>
+      </w:r>
+      <w:r>
+        <w:t xml:space="preserve"> </w:t>
+      </w:r>
+      <w:hyperlink w:anchor="sec-mixed">
+        <w:r>
+          <w:rPr>
+            <w:rStyle w:val="Hyperlink"/>
+          </w:rPr>
+          <w:t xml:space="preserve">Section 5</w:t>
+        </w:r>
+      </w:hyperlink>
+      <w:r>
+        <w:t xml:space="preserve"> </w:t>
+      </w:r>
+      <w:r>
+        <w:t xml:space="preserve">that it means they can play mixed strategies. Finally, I’ll assume it means they have numerical credences and utilities. I’m not sure this should be part of the same idealisation, but it simplifies the discussion, and it is arguable that non-numerical credences and utilities come from the same kind of unawareness that we’re assuming away.</w:t>
+      </w:r>
+      <w:r>
+        <w:t xml:space="preserve"> </w:t>
+      </w:r>
+      <w:r>
+        <w:t xml:space="preserve">(</w:t>
+      </w:r>
+      <w:r>
+        <w:rPr>
+          <w:bCs/>
+          <w:b/>
+        </w:rPr>
+        <w:t xml:space="preserve">GrantEtAl2021?</w:t>
+      </w:r>
+      <w:r>
+        <w:t xml:space="preserve">)</w:t>
+      </w:r>
+    </w:p>
+    <w:p>
+      <w:pPr>
+        <w:pStyle w:val="BodyText"/>
+      </w:pPr>
+      <w:r>
+        <w:t xml:space="preserve">So the problems our choosers face look like this. There are some possible states of the world, and possible choices. The chooser knows the value to them of each state-choice pair. (In</w:t>
+      </w:r>
+      <w:r>
+        <w:t xml:space="preserve"> </w:t>
+      </w:r>
+      <w:hyperlink w:anchor="sec-expect">
+        <w:r>
+          <w:rPr>
+            <w:rStyle w:val="Hyperlink"/>
+          </w:rPr>
+          <w:t xml:space="preserve">Section 3</w:t>
+        </w:r>
+      </w:hyperlink>
+      <w:r>
+        <w:t xml:space="preserve"> </w:t>
+      </w:r>
+      <w:r>
+        <w:t xml:space="preserve">I’ll say more about this value.) The states are, and are known to be, causally independent of the choices. But the states might not be probabilistically independent of the choices. Instead, we’ll assume that the chooser has a (reasonable) value for Pr(</w:t>
+      </w:r>
+      <w:r>
+        <w:rPr>
+          <w:iCs/>
+          <w:i/>
+        </w:rPr>
+        <w:t xml:space="preserve">s</w:t>
+      </w:r>
+      <w:r>
+        <w:t xml:space="preserve"> </w:t>
+      </w:r>
+      <w:r>
+        <w:t xml:space="preserve">|</w:t>
+      </w:r>
+      <w:r>
+        <w:t xml:space="preserve"> </w:t>
+      </w:r>
+      <w:r>
+        <w:rPr>
+          <w:iCs/>
+          <w:i/>
+        </w:rPr>
+        <w:t xml:space="preserve">c</w:t>
+      </w:r>
+      <w:r>
+        <w:t xml:space="preserve">), where</w:t>
+      </w:r>
+      <w:r>
+        <w:t xml:space="preserve"> </w:t>
+      </w:r>
+      <w:r>
+        <w:rPr>
+          <w:iCs/>
+          <w:i/>
+        </w:rPr>
+        <w:t xml:space="preserve">s</w:t>
+      </w:r>
+      <w:r>
+        <w:t xml:space="preserve"> </w:t>
+      </w:r>
+      <w:r>
+        <w:t xml:space="preserve">is any one of the states, and</w:t>
+      </w:r>
+      <w:r>
+        <w:t xml:space="preserve"> </w:t>
+      </w:r>
+      <w:r>
+        <w:rPr>
+          <w:iCs/>
+          <w:i/>
+        </w:rPr>
+        <w:t xml:space="preserve">c</w:t>
+      </w:r>
+      <w:r>
+        <w:t xml:space="preserve"> </w:t>
+      </w:r>
+      <w:r>
+        <w:t xml:space="preserve">is any one of the choices. The question is what they will do, given all this information.</w:t>
+      </w:r>
+    </w:p>
     <w:bookmarkEnd w:id="29"/>
-    <w:bookmarkStart w:id="31" w:name="sec-expect"/>
+    <w:bookmarkStart w:id="33" w:name="sec-expect"/>
     <w:p>
       <w:pPr>
         <w:pStyle w:val="Heading1"/>
@@ -1498,8 +1649,34 @@
         <w:t xml:space="preserve">. But they do have to believe in some principle that can be used to make an argument for expectationism. Especially when it comes to evidential decision theorists, I’m not sure what that principle might be. Still, I don’t have an argument that there is no such principle, so I’ll just note this is a challenge, not any kind of refutation.</w:t>
       </w:r>
     </w:p>
-    <w:bookmarkEnd w:id="31"/>
-    <w:bookmarkStart w:id="38" w:name="sec-causal"/>
+    <w:p>
+      <w:pPr>
+        <w:pStyle w:val="BodyText"/>
+      </w:pPr>
+      <w:r>
+        <w:t xml:space="preserve">Expectationism has a big practical advantage; it lets us treat the payouts in a game table as expected values, not any kind of final value. This is useful because it is very rare that a decision problem results in outcomes that have anything like final value. Often we are thinking about decision problems where the payouts are in dollars, or some other currency. That’s to say, we are often considering gambles whose payout is another gamble. Holding some currency is a bet against inflation; in general, the value of currency is typically highly uncertain.</w:t>
+      </w:r>
+      <w:r>
+        <w:rPr>
+          <w:rStyle w:val="FootnoteReference"/>
+        </w:rPr>
+        <w:footnoteReference w:id="31"/>
+      </w:r>
+      <w:r>
+        <w:t xml:space="preserve"> </w:t>
+      </w:r>
+      <w:r>
+        <w:t xml:space="preserve">For the expectationist, this is not a serious theoretical difficulty. As long as a dollar, or a euro, or a peso, has an expected value, we can sensibly talk about decision problems with payouts in those currencies. Depending on just how the non-expectationist thinks about compound gambles, they might have a much harder time handling even simple money bets.</w:t>
+      </w:r>
+      <w:r>
+        <w:rPr>
+          <w:rStyle w:val="FootnoteReference"/>
+        </w:rPr>
+        <w:footnoteReference w:id="32"/>
+      </w:r>
+    </w:p>
+    <w:bookmarkEnd w:id="33"/>
+    <w:bookmarkStart w:id="40" w:name="sec-causal"/>
     <w:p>
       <w:pPr>
         <w:pStyle w:val="Heading1"/>
@@ -1519,7 +1696,7 @@
         <w:rPr>
           <w:rStyle w:val="FootnoteReference"/>
         </w:rPr>
-        <w:footnoteReference w:id="32"/>
+        <w:footnoteReference w:id="34"/>
       </w:r>
       <w:r>
         <w:t xml:space="preserve"> </w:t>
@@ -1540,7 +1717,7 @@
         <w:rPr>
           <w:rStyle w:val="FootnoteReference"/>
         </w:rPr>
-        <w:footnoteReference w:id="33"/>
+        <w:footnoteReference w:id="35"/>
       </w:r>
       <w:r>
         <w:t xml:space="preserve"> </w:t>
@@ -1560,7 +1737,7 @@
         <w:rPr>
           <w:rStyle w:val="FootnoteReference"/>
         </w:rPr>
-        <w:footnoteReference w:id="34"/>
+        <w:footnoteReference w:id="36"/>
       </w:r>
       <w:r>
         <w:t xml:space="preserve"> </w:t>
@@ -1702,7 +1879,7 @@
         <w:t xml:space="preserve">.</w:t>
       </w:r>
     </w:p>
-    <w:bookmarkStart w:id="37" w:name="tbl-edt-war"/>
+    <w:bookmarkStart w:id="39" w:name="tbl-edt-war"/>
     <w:tbl>
       <w:tblPr>
         <w:tblStyle w:val="Table"/>
@@ -1717,7 +1894,7 @@
       <w:tr>
         <w:tc>
           <w:tcPr/>
-          <w:bookmarkStart w:id="35" w:name="tbl-war-left"/>
+          <w:bookmarkStart w:id="37" w:name="tbl-war-left"/>
           <w:p>
             <w:pPr>
               <w:jc w:val="left"/>
@@ -1878,7 +2055,7 @@
               </w:tc>
             </w:tr>
           </w:tbl>
-          <w:bookmarkEnd w:id="35"/>
+          <w:bookmarkEnd w:id="37"/>
           <w:p/>
         </w:tc>
         <w:tc>
@@ -1912,7 +2089,7 @@
       <w:tr>
         <w:tc>
           <w:tcPr/>
-          <w:bookmarkStart w:id="36" w:name="tbl-war-right"/>
+          <w:bookmarkStart w:id="38" w:name="tbl-war-right"/>
           <w:p>
             <w:pPr>
               <w:jc w:val="left"/>
@@ -2073,7 +2250,7 @@
               </w:tc>
             </w:tr>
           </w:tbl>
-          <w:bookmarkEnd w:id="36"/>
+          <w:bookmarkEnd w:id="38"/>
           <w:p/>
         </w:tc>
       </w:tr>
@@ -2090,7 +2267,7 @@
         <w:t xml:space="preserve">Table 3: A Newcomb problem with two demons</w:t>
       </w:r>
     </w:p>
-    <w:bookmarkEnd w:id="37"/>
+    <w:bookmarkEnd w:id="39"/>
     <w:p>
       <w:pPr>
         <w:pStyle w:val="BodyText"/>
@@ -2269,8 +2446,8 @@
         <w:t xml:space="preserve">So I conclude that there is no good objection to adopting a broadly causal decision theory, much as the game theorists do. But which version of CDT do they adopt, and are they right to do so? That will take us much more time.</w:t>
       </w:r>
     </w:p>
-    <w:bookmarkEnd w:id="38"/>
-    <w:bookmarkStart w:id="42" w:name="sec-mixed"/>
+    <w:bookmarkEnd w:id="40"/>
+    <w:bookmarkStart w:id="44" w:name="sec-mixed"/>
     <w:p>
       <w:pPr>
         <w:pStyle w:val="Heading1"/>
@@ -2307,7 +2484,7 @@
         <w:rPr>
           <w:rStyle w:val="FootnoteReference"/>
         </w:rPr>
-        <w:footnoteReference w:id="39"/>
+        <w:footnoteReference w:id="41"/>
       </w:r>
       <w:r>
         <w:t xml:space="preserve"> </w:t>
@@ -2319,7 +2496,7 @@
         <w:rPr>
           <w:rStyle w:val="FootnoteReference"/>
         </w:rPr>
-        <w:footnoteReference w:id="40"/>
+        <w:footnoteReference w:id="42"/>
       </w:r>
       <w:r>
         <w:t xml:space="preserve"> </w:t>
@@ -2392,7 +2569,7 @@
         <w:rPr>
           <w:rStyle w:val="FootnoteReference"/>
         </w:rPr>
-        <w:footnoteReference w:id="41"/>
+        <w:footnoteReference w:id="43"/>
       </w:r>
     </w:p>
     <w:p>
@@ -2400,7 +2577,7 @@
         <w:pStyle w:val="BodyText"/>
       </w:pPr>
       <w:r>
-        <w:t xml:space="preserve">Being able to carry out a mixed strategy is of practical value, especially when there are predictors around. It’s not good to lose every game of rock-paper-scissors to the nearest predictor. If some mental activity is of practical value, then being able to carry it out is a skill to do with practical rationality. The idealised agents in decision theory have all the skills to do with practical rationality. Hence they can carry out mixed strategies, since carrying them out is a skill to do with practical rationality.</w:t>
+        <w:t xml:space="preserve">Being able to carry out a mixed strategy is of practical value, especially when there are predictors around. It’s not good to lose every game of rock-paper-scissors to the nearest predictor. If some mental activity is of practical value, then being able to carry it out is a skill to do with practical rationality. The idealised agents in decision theory have all the skills to do with practical rationality. Hence they can carry out mixed strategies, since carrying them out is a skill to do with practical rationality. So I conclude that if we are idealising, and if that idealisation extends at least as far as arithmetic perfection, it should also extend to being able to carry out mixed strategies.</w:t>
       </w:r>
     </w:p>
     <w:p>
@@ -2408,11 +2585,19 @@
         <w:pStyle w:val="BodyText"/>
       </w:pPr>
       <w:r>
-        <w:t xml:space="preserve">So I conclude that if we are idealising, and if that idealisation extends at least as far as arithmetic perfection, it should also extend to being able to carry out mixed strategies. There is a place for a decision theory for agents who can’t mix, just like there is a place for a decision theory for agents who can’t add. What I deny, and indeed what I don’t see any reason to accept, is that there is value in doing decision theory for agents who are perfect at adding and multiplying, but completely incapable of mixing, even in one-shot games. The reasons that have been offered are bad ones; they rule out the arithmetic just as much as the mixing. And I can’t think of any others. So from now on, I’ll follow the game theorists in assuming if two options are available, so is any mixture of those two options.</w:t>
-      </w:r>
-    </w:p>
-    <w:bookmarkEnd w:id="42"/>
-    <w:bookmarkStart w:id="47" w:name="sec-ratify"/>
+        <w:t xml:space="preserve">That’s not to say all decision theory should be idealised decision theory. We certainly need theories for real humans. Nor is it to say that decision theory for agents who can’t perform mixed strategies is useless. For any set of idealisations, it could in principle be useful to work out what happens when you relax some of them from the model. The thing that is odd about contemporary philosophical decision theory, and the thing I’ve been stressing in this section, is that there should be some motivation for why one leaves some idealisations in place, and relaxes others. I don’t see any theoretical or practical interest in working out decision theory for agents who are logically and mathematically perfect, but can’t carry out mixed strategies. Such agents are not a lot like us; since we are not logically and mathematically perfect. And they aren’t even particularly close to us; most people are better at carrying out unpredictable mixed strategies than they are at solving the optimisation problems they face in everyday life. That said, it’s important to be cautious here. It’s often hard to tell in advance which combinations of keeping these idealisations and relaxing those will be useful. Still, I haven’t seen much use for the particular combination that most philosophers have landed on, and I’m not sure what use it even could have.</w:t>
+      </w:r>
+    </w:p>
+    <w:p>
+      <w:pPr>
+        <w:pStyle w:val="BodyText"/>
+      </w:pPr>
+      <w:r>
+        <w:t xml:space="preserve">So from now on I’ll assume (a) if two strategies are available, so is any mixed strategy built on them, and (b) if Chooser plays a mixed strategy, Demon can possibly predict that they play the mixed strategy, but not the output of it.</w:t>
+      </w:r>
+    </w:p>
+    <w:bookmarkEnd w:id="44"/>
+    <w:bookmarkStart w:id="49" w:name="sec-ratify"/>
     <w:p>
       <w:pPr>
         <w:pStyle w:val="Heading1"/>
@@ -2504,7 +2689,7 @@
         <w:t xml:space="preserve">is one such case.</w:t>
       </w:r>
     </w:p>
-    <w:bookmarkStart w:id="43" w:name="tbl-no-pure"/>
+    <w:bookmarkStart w:id="45" w:name="tbl-no-pure"/>
     <w:p>
       <w:pPr>
         <w:pStyle w:val="TableCaption"/>
@@ -2653,7 +2838,7 @@
         </w:tc>
       </w:tr>
     </w:tbl>
-    <w:bookmarkEnd w:id="43"/>
+    <w:bookmarkEnd w:id="45"/>
     <w:p>
       <w:pPr>
         <w:pStyle w:val="BodyText"/>
@@ -2676,7 +2861,7 @@
         <w:t xml:space="preserve">.</w:t>
       </w:r>
     </w:p>
-    <w:bookmarkStart w:id="44" w:name="tbl-bad-third"/>
+    <w:bookmarkStart w:id="46" w:name="tbl-bad-third"/>
     <w:p>
       <w:pPr>
         <w:pStyle w:val="TableCaption"/>
@@ -2920,7 +3105,7 @@
         </w:tc>
       </w:tr>
     </w:tbl>
-    <w:bookmarkEnd w:id="44"/>
+    <w:bookmarkEnd w:id="46"/>
     <w:p>
       <w:pPr>
         <w:pStyle w:val="BodyText"/>
@@ -2969,13 +3154,13 @@
         <w:t xml:space="preserve">there is no weakly dominant option, but X is surely still a bad play.</w:t>
       </w:r>
     </w:p>
-    <w:bookmarkStart w:id="45" w:name="tbl-verybad-third"/>
+    <w:bookmarkStart w:id="47" w:name="tbl-verybad-third"/>
     <w:p>
       <w:pPr>
         <w:pStyle w:val="TableCaption"/>
       </w:pPr>
       <w:r>
-        <w:t xml:space="preserve">Table 6: A case with only a bad pure ratifiable option that is not weakly dominated.</w:t>
+        <w:t xml:space="preserve">Table 6: Skyrms’s counterexample to ratificationism.</w:t>
       </w:r>
     </w:p>
     <w:tbl>
@@ -2984,7 +3169,7 @@
         <w:tblW w:type="auto" w:w="0"/>
         <w:tblLook w:firstRow="0" w:lastRow="0" w:firstColumn="0" w:lastColumn="0" w:noHBand="0" w:noVBand="0" w:val="0000"/>
         <w:jc w:val="start"/>
-        <w:tblCaption w:val="Table 6: A case with only a bad pure ratifiable option that is not weakly dominated."/>
+        <w:tblCaption w:val="Table 6: Skyrms’s counterexample to ratificationism."/>
       </w:tblPr>
       <w:tblGrid>
         <w:gridCol w:w="1980"/>
@@ -3213,7 +3398,7 @@
         </w:tc>
       </w:tr>
     </w:tbl>
-    <w:bookmarkEnd w:id="45"/>
+    <w:bookmarkEnd w:id="47"/>
     <w:p>
       <w:pPr>
         <w:pStyle w:val="BodyText"/>
@@ -3343,7 +3528,7 @@
         <w:rPr>
           <w:rStyle w:val="FootnoteReference"/>
         </w:rPr>
-        <w:footnoteReference w:id="46"/>
+        <w:footnoteReference w:id="48"/>
       </w:r>
       <w:r>
         <w:t xml:space="preserve"> </w:t>
@@ -3405,8 +3590,8 @@
         <w:t xml:space="preserve">. There the ratifiability theorist who does not allow mixed strategies has to say that the case is an odd kind of Newcomb Problem, where the rational agent will predictably do badly. But it’s a very odd Newcomb Problem; by choosing X the chooser didn’t even make themselves better off. Indeed, they guaranteed the lowest payout in the game. I don’t have a knock-down argument here, and maybe there is more to be said. This is where I think the argument for ratificationism really needs mixed strategies.</w:t>
       </w:r>
     </w:p>
-    <w:bookmarkEnd w:id="47"/>
-    <w:bookmarkStart w:id="64" w:name="sec-indecisive"/>
+    <w:bookmarkEnd w:id="49"/>
+    <w:bookmarkStart w:id="66" w:name="sec-indecisive"/>
     <w:p>
       <w:pPr>
         <w:pStyle w:val="Heading1"/>
@@ -3480,7 +3665,7 @@
         <w:rPr>
           <w:rStyle w:val="FootnoteReference"/>
         </w:rPr>
-        <w:footnoteReference w:id="48"/>
+        <w:footnoteReference w:id="50"/>
       </w:r>
       <w:r>
         <w:t xml:space="preserve"> </w:t>
@@ -3489,7 +3674,7 @@
         <w:t xml:space="preserve">Here is an example of a Stag Hunt decision.</w:t>
       </w:r>
     </w:p>
-    <w:bookmarkStart w:id="49" w:name="tbl-stag-hunt"/>
+    <w:bookmarkStart w:id="51" w:name="tbl-stag-hunt"/>
     <w:p>
       <w:pPr>
         <w:pStyle w:val="TableCaption"/>
@@ -3638,7 +3823,7 @@
         </w:tc>
       </w:tr>
     </w:tbl>
-    <w:bookmarkEnd w:id="49"/>
+    <w:bookmarkEnd w:id="51"/>
     <w:p>
       <w:pPr>
         <w:pStyle w:val="BodyText"/>
@@ -3712,7 +3897,7 @@
         <w:rPr>
           <w:rStyle w:val="FootnoteReference"/>
         </w:rPr>
-        <w:footnoteReference w:id="50"/>
+        <w:footnoteReference w:id="52"/>
       </w:r>
       <w:r>
         <w:t xml:space="preserve"> </w:t>
@@ -3743,7 +3928,7 @@
         <w:t xml:space="preserve">.</w:t>
       </w:r>
     </w:p>
-    <w:bookmarkStart w:id="51" w:name="tbl-coord"/>
+    <w:bookmarkStart w:id="53" w:name="tbl-coord"/>
     <w:p>
       <w:pPr>
         <w:pStyle w:val="TableCaption"/>
@@ -3892,7 +4077,7 @@
         </w:tc>
       </w:tr>
     </w:tbl>
-    <w:bookmarkEnd w:id="51"/>
+    <w:bookmarkEnd w:id="53"/>
     <w:p>
       <w:pPr>
         <w:pStyle w:val="BodyText"/>
@@ -3969,7 +4154,7 @@
         <w:t xml:space="preserve">I’ll call these Exit Problems, and it’s worth having the abstract structure of them in front of us.</w:t>
       </w:r>
     </w:p>
-    <w:bookmarkStart w:id="54" w:name="tbl-general-exit"/>
+    <w:bookmarkStart w:id="56" w:name="tbl-general-exit"/>
     <w:tbl>
       <w:tblPr>
         <w:tblStyle w:val="Table"/>
@@ -3984,7 +4169,7 @@
       <w:tr>
         <w:tc>
           <w:tcPr/>
-          <w:bookmarkStart w:id="52" w:name="tbl-exit-param"/>
+          <w:bookmarkStart w:id="54" w:name="tbl-exit-param"/>
           <w:p>
             <w:pPr>
               <w:jc w:val="left"/>
@@ -4106,7 +4291,7 @@
               </w:tc>
             </w:tr>
           </w:tbl>
-          <w:bookmarkEnd w:id="52"/>
+          <w:bookmarkEnd w:id="54"/>
           <w:p/>
         </w:tc>
         <w:tc>
@@ -4140,7 +4325,7 @@
       <w:tr>
         <w:tc>
           <w:tcPr/>
-          <w:bookmarkStart w:id="53" w:name="tbl-exit-r2g"/>
+          <w:bookmarkStart w:id="55" w:name="tbl-exit-r2g"/>
           <w:p>
             <w:pPr>
               <w:jc w:val="left"/>
@@ -4317,7 +4502,7 @@
               </w:tc>
             </w:tr>
           </w:tbl>
-          <w:bookmarkEnd w:id="53"/>
+          <w:bookmarkEnd w:id="55"/>
           <w:p/>
         </w:tc>
       </w:tr>
@@ -4334,7 +4519,7 @@
         <w:t xml:space="preserve">Table 9: The abstract form of an exit problem.</w:t>
       </w:r>
     </w:p>
-    <w:bookmarkEnd w:id="54"/>
+    <w:bookmarkEnd w:id="56"/>
     <w:p>
       <w:pPr>
         <w:pStyle w:val="BodyText"/>
@@ -4545,7 +4730,7 @@
         <w:t xml:space="preserve">.</w:t>
       </w:r>
     </w:p>
-    <w:bookmarkStart w:id="55" w:name="tbl-early-choice"/>
+    <w:bookmarkStart w:id="57" w:name="tbl-early-choice"/>
     <w:p>
       <w:pPr>
         <w:pStyle w:val="TableCaption"/>
@@ -4735,7 +4920,7 @@
         </w:tc>
       </w:tr>
     </w:tbl>
-    <w:bookmarkEnd w:id="55"/>
+    <w:bookmarkEnd w:id="57"/>
     <w:p>
       <w:pPr>
         <w:pStyle w:val="BodyText"/>
@@ -4758,7 +4943,7 @@
         <w:t xml:space="preserve">.</w:t>
       </w:r>
     </w:p>
-    <w:bookmarkStart w:id="56" w:name="tbl-early-choice-simplified"/>
+    <w:bookmarkStart w:id="58" w:name="tbl-early-choice-simplified"/>
     <w:p>
       <w:pPr>
         <w:pStyle w:val="TableCaption"/>
@@ -4907,7 +5092,7 @@
         </w:tc>
       </w:tr>
     </w:tbl>
-    <w:bookmarkEnd w:id="56"/>
+    <w:bookmarkEnd w:id="58"/>
     <w:p>
       <w:pPr>
         <w:pStyle w:val="BodyText"/>
@@ -4965,7 +5150,7 @@
         <w:t xml:space="preserve">&gt; 0.</w:t>
       </w:r>
     </w:p>
-    <w:bookmarkStart w:id="57" w:name="tbl-general-coord"/>
+    <w:bookmarkStart w:id="59" w:name="tbl-general-coord"/>
     <w:p>
       <w:pPr>
         <w:pStyle w:val="TableCaption"/>
@@ -5122,7 +5307,7 @@
         </w:tc>
       </w:tr>
     </w:tbl>
-    <w:bookmarkEnd w:id="57"/>
+    <w:bookmarkEnd w:id="59"/>
     <w:p>
       <w:pPr>
         <w:pStyle w:val="BodyText"/>
@@ -5239,7 +5424,7 @@
         <w:t xml:space="preserve">, and other puzzles for CDT.</w:t>
       </w:r>
     </w:p>
-    <w:bookmarkStart w:id="58" w:name="tbl-frustrating-button"/>
+    <w:bookmarkStart w:id="60" w:name="tbl-frustrating-button"/>
     <w:p>
       <w:pPr>
         <w:pStyle w:val="TableCaption"/>
@@ -5397,16 +5582,30 @@
         </w:tc>
       </w:tr>
     </w:tbl>
-    <w:bookmarkEnd w:id="58"/>
+    <w:bookmarkEnd w:id="60"/>
     <w:p>
       <w:pPr>
         <w:pStyle w:val="BodyText"/>
       </w:pPr>
       <w:r>
-        <w:t xml:space="preserve">If we embed Frustrating Button in an exit problem, the intuitions shift.</w:t>
-      </w:r>
-    </w:p>
-    <w:bookmarkStart w:id="61" w:name="tbl-frustrating-exit"/>
+        <w:t xml:space="preserve">If we embed Frustrating Button in an exit problem, as in</w:t>
+      </w:r>
+      <w:r>
+        <w:t xml:space="preserve"> </w:t>
+      </w:r>
+      <w:hyperlink w:anchor="tbl-frustrating-exit">
+        <w:r>
+          <w:rPr>
+            <w:rStyle w:val="Hyperlink"/>
+          </w:rPr>
+          <w:t xml:space="preserve">Table 14</w:t>
+        </w:r>
+      </w:hyperlink>
+      <w:r>
+        <w:t xml:space="preserve">, the intuitions shift.</w:t>
+      </w:r>
+    </w:p>
+    <w:bookmarkStart w:id="63" w:name="tbl-frustrating-exit"/>
     <w:tbl>
       <w:tblPr>
         <w:tblStyle w:val="Table"/>
@@ -5421,7 +5620,7 @@
       <w:tr>
         <w:tc>
           <w:tcPr/>
-          <w:bookmarkStart w:id="59" w:name="tbl-exit-param-fb"/>
+          <w:bookmarkStart w:id="61" w:name="tbl-exit-param-fb"/>
           <w:p>
             <w:pPr>
               <w:jc w:val="left"/>
@@ -5531,7 +5730,7 @@
               </w:tc>
             </w:tr>
           </w:tbl>
-          <w:bookmarkEnd w:id="59"/>
+          <w:bookmarkEnd w:id="61"/>
           <w:p/>
         </w:tc>
         <w:tc>
@@ -5565,7 +5764,7 @@
       <w:tr>
         <w:tc>
           <w:tcPr/>
-          <w:bookmarkStart w:id="60" w:name="tbl-exit-r2g-fb"/>
+          <w:bookmarkStart w:id="62" w:name="tbl-exit-r2g-fb"/>
           <w:p>
             <w:pPr>
               <w:jc w:val="left"/>
@@ -5726,7 +5925,7 @@
               </w:tc>
             </w:tr>
           </w:tbl>
-          <w:bookmarkEnd w:id="60"/>
+          <w:bookmarkEnd w:id="62"/>
           <w:p/>
         </w:tc>
       </w:tr>
@@ -5743,7 +5942,7 @@
         <w:t xml:space="preserve">Table 14: An exit problem with Frustrating Button in round 2.</w:t>
       </w:r>
     </w:p>
-    <w:bookmarkEnd w:id="61"/>
+    <w:bookmarkEnd w:id="63"/>
     <w:p>
       <w:pPr>
         <w:pStyle w:val="BodyText"/>
@@ -5783,7 +5982,7 @@
         <w:t xml:space="preserve">.</w:t>
       </w:r>
     </w:p>
-    <w:bookmarkStart w:id="62" w:name="tbl-ev-fe"/>
+    <w:bookmarkStart w:id="64" w:name="tbl-ev-fe"/>
     <w:p>
       <w:pPr>
         <w:pStyle w:val="TableCaption"/>
@@ -5946,7 +6145,7 @@
         </w:tc>
       </w:tr>
     </w:tbl>
-    <w:bookmarkEnd w:id="62"/>
+    <w:bookmarkEnd w:id="64"/>
     <w:p>
       <w:pPr>
         <w:pStyle w:val="BodyText"/>
@@ -5958,7 +6157,7 @@
         <w:rPr>
           <w:rStyle w:val="FootnoteReference"/>
         </w:rPr>
-        <w:footnoteReference w:id="63"/>
+        <w:footnoteReference w:id="65"/>
       </w:r>
       <w:r>
         <w:t xml:space="preserve"> </w:t>
@@ -5984,8 +6183,8 @@
         <w:t xml:space="preserve">, but that argument is more complicated, and I’ll leave it to an appendix.</w:t>
       </w:r>
     </w:p>
-    <w:bookmarkEnd w:id="64"/>
-    <w:bookmarkStart w:id="78" w:name="sec-dualmandate"/>
+    <w:bookmarkEnd w:id="66"/>
+    <w:bookmarkStart w:id="80" w:name="sec-dualmandate"/>
     <w:p>
       <w:pPr>
         <w:pStyle w:val="Heading1"/>
@@ -6073,7 +6272,7 @@
         <w:rPr>
           <w:rStyle w:val="FootnoteReference"/>
         </w:rPr>
-        <w:footnoteReference w:id="65"/>
+        <w:footnoteReference w:id="67"/>
       </w:r>
       <w:r>
         <w:t xml:space="preserve"> </w:t>
@@ -6117,7 +6316,7 @@
         <w:rPr>
           <w:rStyle w:val="FootnoteReference"/>
         </w:rPr>
-        <w:footnoteReference w:id="66"/>
+        <w:footnoteReference w:id="68"/>
       </w:r>
       <w:r>
         <w:t xml:space="preserve"> </w:t>
@@ -6154,7 +6353,7 @@
         <w:rPr>
           <w:rStyle w:val="FootnoteReference"/>
         </w:rPr>
-        <w:footnoteReference w:id="67"/>
+        <w:footnoteReference w:id="69"/>
       </w:r>
       <w:r>
         <w:t xml:space="preserve"> </w:t>
@@ -6171,7 +6370,7 @@
         <w:t xml:space="preserve">Chooser is the Prime Minister of a small country, and they are threatened by a large neighbour. Unfortunately, neighbour is thinking of carpet bombing Chooser’s capital, in retaliation for some perceived slight. Chooser has no air defences that would prevent a great destruction, and no allies who will rally to help. Fortunately, Chooser has a mighty weapon, a Doomsday device, that could destroy neighbour. Chooser has obviously threatened to use this, but neighbour suspects it is a bluff. This is for a good reason; the doomsday device would also destroy Chooser’s own country. Neighbour is known to employ a Demon who is at least 99% accurate in predicting what military plans Chooser will take. So Chooser can do Nothing (N), or use the Doomsday device (D), should neighbour attack. Chooser would obviously prefer no attack, and would certainly not use the device pre-emptively. So here is the table.</w:t>
       </w:r>
     </w:p>
-    <w:bookmarkStart w:id="68" w:name="tbl-retaliation"/>
+    <w:bookmarkStart w:id="70" w:name="tbl-retaliation"/>
     <w:p>
       <w:pPr>
         <w:pStyle w:val="TableCaption"/>
@@ -6320,7 +6519,7 @@
         </w:tc>
       </w:tr>
     </w:tbl>
-    <w:bookmarkEnd w:id="68"/>
+    <w:bookmarkEnd w:id="70"/>
     <w:p>
       <w:pPr>
         <w:pStyle w:val="BodyText"/>
@@ -6414,7 +6613,7 @@
         <w:t xml:space="preserve">.</w:t>
       </w:r>
     </w:p>
-    <w:bookmarkStart w:id="69" w:name="tbl-gallow-sophisticated"/>
+    <w:bookmarkStart w:id="71" w:name="tbl-gallow-sophisticated"/>
     <w:p>
       <w:pPr>
         <w:pStyle w:val="TableCaption"/>
@@ -6563,7 +6762,7 @@
         </w:tc>
       </w:tr>
     </w:tbl>
-    <w:bookmarkEnd w:id="69"/>
+    <w:bookmarkEnd w:id="71"/>
     <w:p>
       <w:pPr>
         <w:pStyle w:val="BodyText"/>
@@ -6636,7 +6835,7 @@
         <w:rPr>
           <w:rStyle w:val="FootnoteReference"/>
         </w:rPr>
-        <w:footnoteReference w:id="70"/>
+        <w:footnoteReference w:id="72"/>
       </w:r>
       <w:r>
         <w:t xml:space="preserve"> </w:t>
@@ -6648,10 +6847,10 @@
         <w:rPr>
           <w:rStyle w:val="FootnoteReference"/>
         </w:rPr>
-        <w:footnoteReference w:id="71"/>
-      </w:r>
-    </w:p>
-    <w:bookmarkStart w:id="74" w:name="tbl-newcomb-insurance"/>
+        <w:footnoteReference w:id="73"/>
+      </w:r>
+    </w:p>
+    <w:bookmarkStart w:id="76" w:name="tbl-newcomb-insurance"/>
     <w:tbl>
       <w:tblPr>
         <w:tblStyle w:val="Table"/>
@@ -6666,7 +6865,7 @@
       <w:tr>
         <w:tc>
           <w:tcPr/>
-          <w:bookmarkStart w:id="72" w:name="tbl-ni-left"/>
+          <w:bookmarkStart w:id="74" w:name="tbl-ni-left"/>
           <w:p>
             <w:pPr>
               <w:jc w:val="left"/>
@@ -6859,7 +7058,7 @@
               </w:tc>
             </w:tr>
           </w:tbl>
-          <w:bookmarkEnd w:id="72"/>
+          <w:bookmarkEnd w:id="74"/>
           <w:p/>
         </w:tc>
         <w:tc>
@@ -6893,7 +7092,7 @@
       <w:tr>
         <w:tc>
           <w:tcPr/>
-          <w:bookmarkStart w:id="73" w:name="tbl-ni-right"/>
+          <w:bookmarkStart w:id="75" w:name="tbl-ni-right"/>
           <w:p>
             <w:pPr>
               <w:jc w:val="left"/>
@@ -7070,7 +7269,7 @@
               </w:tc>
             </w:tr>
           </w:tbl>
-          <w:bookmarkEnd w:id="73"/>
+          <w:bookmarkEnd w:id="75"/>
           <w:p/>
         </w:tc>
       </w:tr>
@@ -7096,7 +7295,7 @@
         <w:t xml:space="preserve">).</w:t>
       </w:r>
     </w:p>
-    <w:bookmarkEnd w:id="74"/>
+    <w:bookmarkEnd w:id="76"/>
     <w:p>
       <w:pPr>
         <w:pStyle w:val="BodyText"/>
@@ -7133,7 +7332,7 @@
         <w:t xml:space="preserve">. There are eight strategies in this game, but since the Demon doesn’t care about what happens at non-chosen nodes, we won’t care either, and just focus on the four combinations of moves Chooser might make, and how they interact with Demon’s prediction. If we do that, we get the following table (also given by Spencer, and also with payouts in dollars).</w:t>
       </w:r>
     </w:p>
-    <w:bookmarkStart w:id="75" w:name="tbl-ni-strategic"/>
+    <w:bookmarkStart w:id="77" w:name="tbl-ni-strategic"/>
     <w:p>
       <w:pPr>
         <w:pStyle w:val="TableCaption"/>
@@ -7474,7 +7673,7 @@
         </w:tc>
       </w:tr>
     </w:tbl>
-    <w:bookmarkEnd w:id="75"/>
+    <w:bookmarkEnd w:id="77"/>
     <w:p>
       <w:pPr>
         <w:pStyle w:val="BodyText"/>
@@ -7597,7 +7796,7 @@
         <w:t xml:space="preserve">comes down to this.</w:t>
       </w:r>
     </w:p>
-    <w:bookmarkStart w:id="76" w:name="tbl-ni-new-left"/>
+    <w:bookmarkStart w:id="78" w:name="tbl-ni-new-left"/>
     <w:p>
       <w:pPr>
         <w:pStyle w:val="TableCaption"/>
@@ -7790,7 +7989,7 @@
         </w:tc>
       </w:tr>
     </w:tbl>
-    <w:bookmarkEnd w:id="76"/>
+    <w:bookmarkEnd w:id="78"/>
     <w:p>
       <w:pPr>
         <w:pStyle w:val="BodyText"/>
@@ -8071,7 +8270,7 @@
         <w:rPr>
           <w:rStyle w:val="FootnoteReference"/>
         </w:rPr>
-        <w:footnoteReference w:id="77"/>
+        <w:footnoteReference w:id="79"/>
       </w:r>
       <w:r>
         <w:t xml:space="preserve"> </w:t>
@@ -8120,8 +8319,8 @@
         <w:t xml:space="preserve">take the 1. And that is why the Dual Mandate requires that one’s strategy be rational, and not just the moves that make up the strategy.</w:t>
       </w:r>
     </w:p>
-    <w:bookmarkEnd w:id="78"/>
-    <w:bookmarkStart w:id="84" w:name="sec-substantive"/>
+    <w:bookmarkEnd w:id="80"/>
+    <w:bookmarkStart w:id="86" w:name="sec-substantive"/>
     <w:p>
       <w:pPr>
         <w:pStyle w:val="Heading1"/>
@@ -8141,7 +8340,7 @@
         <w:rPr>
           <w:rStyle w:val="FootnoteReference"/>
         </w:rPr>
-        <w:footnoteReference w:id="79"/>
+        <w:footnoteReference w:id="81"/>
       </w:r>
     </w:p>
     <w:p>
@@ -8395,7 +8594,7 @@
         <w:rPr>
           <w:rStyle w:val="FootnoteReference"/>
         </w:rPr>
-        <w:footnoteReference w:id="80"/>
+        <w:footnoteReference w:id="82"/>
       </w:r>
       <w:r>
         <w:t xml:space="preserve">. will say Heads if it is more probable the coin landed Heads, and Tails if it is more probable the coin landed Tails.</w:t>
@@ -8404,7 +8603,7 @@
         <w:rPr>
           <w:rStyle w:val="FootnoteReference"/>
         </w:rPr>
-        <w:footnoteReference w:id="81"/>
+        <w:footnoteReference w:id="83"/>
       </w:r>
     </w:p>
     <w:p>
@@ -8439,7 +8638,7 @@
         <w:t xml:space="preserve">If you prefer things in table form, here are the payouts chooser gets, given what happens at steps 1-3.</w:t>
       </w:r>
     </w:p>
-    <w:bookmarkStart w:id="82" w:name="tbl-cho-kreps"/>
+    <w:bookmarkStart w:id="84" w:name="tbl-cho-kreps"/>
     <w:p>
       <w:pPr>
         <w:pStyle w:val="TableCaption"/>
@@ -8929,7 +9128,7 @@
         </w:tc>
       </w:tr>
     </w:tbl>
-    <w:bookmarkEnd w:id="82"/>
+    <w:bookmarkEnd w:id="84"/>
     <w:p>
       <w:pPr>
         <w:pStyle w:val="BodyText"/>
@@ -8981,7 +9180,7 @@
         <w:rPr>
           <w:rStyle w:val="FootnoteReference"/>
         </w:rPr>
-        <w:footnoteReference w:id="83"/>
+        <w:footnoteReference w:id="85"/>
       </w:r>
       <w:r>
         <w:t xml:space="preserve"> </w:t>
@@ -9006,8 +9205,8 @@
         <w:t xml:space="preserve">So that’s why decision theory requires substantive rationality. The right decision theory should say to take option 1. And the argument against option 2 is not that it is incoherent, but that carrying it out requires believing Demon will do things that make no sense given Demon’s evidence. It is substantive, not structural, rationality that rules out option 2. And yet, as the game theorists have insisted, option 2 must be ruled out. So decision theory should be sensitive to substantial rationality.</w:t>
       </w:r>
     </w:p>
-    <w:bookmarkEnd w:id="84"/>
-    <w:bookmarkStart w:id="85" w:name="sec-weak"/>
+    <w:bookmarkEnd w:id="86"/>
+    <w:bookmarkStart w:id="90" w:name="sec-weak"/>
     <w:p>
       <w:pPr>
         <w:pStyle w:val="Heading1"/>
@@ -9021,185 +9220,7 @@
         <w:pStyle w:val="FirstParagraph"/>
       </w:pPr>
       <w:r>
-        <w:t xml:space="preserve">Why weak dominance?</w:t>
-      </w:r>
-    </w:p>
-    <w:p>
-      <w:pPr>
-        <w:pStyle w:val="BodyText"/>
-      </w:pPr>
-      <w:r>
-        <w:t xml:space="preserve">PU PD U 1 1 D 0 1</w:t>
-      </w:r>
-    </w:p>
-    <w:p>
-      <w:pPr>
-        <w:numPr>
-          <w:ilvl w:val="0"/>
-          <w:numId w:val="1007"/>
-        </w:numPr>
-        <w:pStyle w:val="Compact"/>
-      </w:pPr>
-      <w:r>
-        <w:t xml:space="preserve">D seems like a needless risk</w:t>
-      </w:r>
-    </w:p>
-    <w:p>
-      <w:pPr>
-        <w:numPr>
-          <w:ilvl w:val="0"/>
-          <w:numId w:val="1007"/>
-        </w:numPr>
-        <w:pStyle w:val="Compact"/>
-      </w:pPr>
-      <w:r>
-        <w:t xml:space="preserve">If Pr(Demon Correct) &lt; 1, then D isn’t ratifiable</w:t>
-      </w:r>
-    </w:p>
-    <w:p>
-      <w:pPr>
-        <w:pStyle w:val="FirstParagraph"/>
-      </w:pPr>
-      <w:r>
-        <w:t xml:space="preserve">Why only once?</w:t>
-      </w:r>
-    </w:p>
-    <w:p>
-      <w:pPr>
-        <w:numPr>
-          <w:ilvl w:val="0"/>
-          <w:numId w:val="1008"/>
-        </w:numPr>
-      </w:pPr>
-      <w:r>
-        <w:t xml:space="preserve">Order variance (Bonano)</w:t>
-      </w:r>
-    </w:p>
-    <w:p>
-      <w:pPr>
-        <w:numPr>
-          <w:ilvl w:val="0"/>
-          <w:numId w:val="1008"/>
-        </w:numPr>
-      </w:pPr>
-      <w:r>
-        <w:t xml:space="preserve">Money burning (cite Stalnaker)</w:t>
-      </w:r>
-    </w:p>
-    <w:p>
-      <w:pPr>
-        <w:numPr>
-          <w:ilvl w:val="0"/>
-          <w:numId w:val="1008"/>
-        </w:numPr>
-      </w:pPr>
-      <w:r>
-        <w:t xml:space="preserve">This game</w:t>
-      </w:r>
-    </w:p>
-    <w:p>
-      <w:pPr>
-        <w:numPr>
-          <w:ilvl w:val="0"/>
-          <w:numId w:val="1000"/>
-        </w:numPr>
-      </w:pPr>
-      <w:r>
-        <w:t xml:space="preserve">PU PD PX U 1 1 0 D 0 1 2 X 0 1 1</w:t>
-      </w:r>
-    </w:p>
-    <w:p>
-      <w:pPr>
-        <w:pStyle w:val="FirstParagraph"/>
-      </w:pPr>
-      <w:r>
-        <w:t xml:space="preserve">Iterated weak dominance would first rule out X, then PX, then D, leaving U as the only play. But D makes sense, even if the demon might make a mistake. Indeed, it makes more sense than U by some measures.</w:t>
-      </w:r>
-    </w:p>
-    <w:bookmarkEnd w:id="85"/>
-    <w:bookmarkStart w:id="163" w:name="sec-conclusion"/>
-    <w:p>
-      <w:pPr>
-        <w:pStyle w:val="Heading1"/>
-      </w:pPr>
-      <w:r>
-        <w:t xml:space="preserve">11. Conclusion</w:t>
-      </w:r>
-    </w:p>
-    <w:p>
-      <w:pPr>
-        <w:numPr>
-          <w:ilvl w:val="0"/>
-          <w:numId w:val="1009"/>
-        </w:numPr>
-        <w:pStyle w:val="Compact"/>
-      </w:pPr>
-      <w:r>
-        <w:t xml:space="preserve">State positive theory</w:t>
-      </w:r>
-    </w:p>
-    <w:p>
-      <w:pPr>
-        <w:numPr>
-          <w:ilvl w:val="0"/>
-          <w:numId w:val="1009"/>
-        </w:numPr>
-        <w:pStyle w:val="Compact"/>
-      </w:pPr>
-      <w:r>
-        <w:t xml:space="preserve">Include clause for weak dominance</w:t>
-      </w:r>
-    </w:p>
-    <w:p>
-      <w:pPr>
-        <w:numPr>
-          <w:ilvl w:val="0"/>
-          <w:numId w:val="1009"/>
-        </w:numPr>
-        <w:pStyle w:val="Compact"/>
-      </w:pPr>
-      <w:r>
-        <w:t xml:space="preserve">Note that it can be dropped if you insist that Pr(Demon correct) &lt; 1.</w:t>
-      </w:r>
-    </w:p>
-    <w:p>
-      <w:pPr>
-        <w:numPr>
-          <w:ilvl w:val="0"/>
-          <w:numId w:val="1009"/>
-        </w:numPr>
-        <w:pStyle w:val="Compact"/>
-      </w:pPr>
-      <w:r>
-        <w:t xml:space="preserve">Note that it meets these 9 conditions</w:t>
-      </w:r>
-    </w:p>
-    <w:p>
-      <w:pPr>
-        <w:numPr>
-          <w:ilvl w:val="0"/>
-          <w:numId w:val="1009"/>
-        </w:numPr>
-        <w:pStyle w:val="Compact"/>
-      </w:pPr>
-      <w:r>
-        <w:t xml:space="preserve">Final flourish</w:t>
-      </w:r>
-    </w:p>
-    <w:bookmarkStart w:id="162" w:name="refs"/>
-    <w:bookmarkStart w:id="87" w:name="ref-Ahmed2012"/>
-    <w:p>
-      <w:pPr>
-        <w:pStyle w:val="Bibliography"/>
-      </w:pPr>
-      <w:r>
-        <w:t xml:space="preserve">Ahmed, Arif. 2012.</w:t>
-      </w:r>
-      <w:r>
-        <w:t xml:space="preserve"> </w:t>
-      </w:r>
-      <w:r>
-        <w:t xml:space="preserve">“Push the Button.”</w:t>
+        <w:t xml:space="preserve">An option</w:t>
       </w:r>
       <w:r>
         <w:t xml:space="preserve"> </w:t>
@@ -9209,6 +9230,1090 @@
           <w:iCs/>
           <w:i/>
         </w:rPr>
+        <w:t xml:space="preserve">a</w:t>
+      </w:r>
+      <w:r>
+        <w:t xml:space="preserve"> </w:t>
+      </w:r>
+      <w:r>
+        <w:t xml:space="preserve">weakly dominates another option</w:t>
+      </w:r>
+      <w:r>
+        <w:t xml:space="preserve"> </w:t>
+      </w:r>
+      <w:r>
+        <w:rPr>
+          <w:iCs/>
+          <w:i/>
+        </w:rPr>
+        <w:t xml:space="preserve">b</w:t>
+      </w:r>
+      <w:r>
+        <w:t xml:space="preserve"> </w:t>
+      </w:r>
+      <w:r>
+        <w:t xml:space="preserve">if</w:t>
+      </w:r>
+      <w:r>
+        <w:t xml:space="preserve"> </w:t>
+      </w:r>
+      <w:r>
+        <w:rPr>
+          <w:iCs/>
+          <w:i/>
+        </w:rPr>
+        <w:t xml:space="preserve">a</w:t>
+      </w:r>
+      <w:r>
+        <w:t xml:space="preserve"> </w:t>
+      </w:r>
+      <w:r>
+        <w:t xml:space="preserve">is at least as good as</w:t>
+      </w:r>
+      <w:r>
+        <w:t xml:space="preserve"> </w:t>
+      </w:r>
+      <w:r>
+        <w:rPr>
+          <w:iCs/>
+          <w:i/>
+        </w:rPr>
+        <w:t xml:space="preserve">b</w:t>
+      </w:r>
+      <w:r>
+        <w:t xml:space="preserve"> </w:t>
+      </w:r>
+      <w:r>
+        <w:t xml:space="preserve">in all states, and better than</w:t>
+      </w:r>
+      <w:r>
+        <w:t xml:space="preserve"> </w:t>
+      </w:r>
+      <w:r>
+        <w:rPr>
+          <w:iCs/>
+          <w:i/>
+        </w:rPr>
+        <w:t xml:space="preserve">b</w:t>
+      </w:r>
+      <w:r>
+        <w:t xml:space="preserve"> </w:t>
+      </w:r>
+      <w:r>
+        <w:t xml:space="preserve">in some states. Just what role weak dominance has in decision theory is one of the most unsettled topics in game theory. There are three natural positions, and all of them are occupied. One is that weak dominance is of no significance. A second is that ideal agents do not choose weakly dominated options, and that’s the only role weak dominance has. And a third is that ideal agents do not choose options that are eliminated by an iterative process of deleting weakly dominated strategies. I’m going to argue in favor of the middle position. I’m not going to try to argue this is the standard game-theoretic move; as I said, I think you can find prominent support for all three options. To argue for the middle position requires making two cases: first, that weakly dominated options are not ideally chosen; and second, that options that would be eliminated by iterative deletion of weakly dominated options are ideally chosen. I’ll argue for these in turn.</w:t>
+      </w:r>
+    </w:p>
+    <w:p>
+      <w:pPr>
+        <w:pStyle w:val="BodyText"/>
+      </w:pPr>
+      <w:r>
+        <w:t xml:space="preserve">Start with</w:t>
+      </w:r>
+      <w:r>
+        <w:t xml:space="preserve"> </w:t>
+      </w:r>
+      <w:hyperlink w:anchor="tbl-first-wd">
+        <w:r>
+          <w:rPr>
+            <w:rStyle w:val="Hyperlink"/>
+          </w:rPr>
+          <w:t xml:space="preserve">Table 22</w:t>
+        </w:r>
+      </w:hyperlink>
+      <w:r>
+        <w:t xml:space="preserve">; what would the ideal chooser do?</w:t>
+      </w:r>
+    </w:p>
+    <w:bookmarkStart w:id="87" w:name="tbl-first-wd"/>
+    <w:p>
+      <w:pPr>
+        <w:pStyle w:val="TableCaption"/>
+      </w:pPr>
+      <w:r>
+        <w:t xml:space="preserve">Table 22: A ratiable, weakly dominated, option.</w:t>
+      </w:r>
+    </w:p>
+    <w:tbl>
+      <w:tblPr>
+        <w:tblStyle w:val="Table"/>
+        <w:tblW w:type="auto" w:w="0"/>
+        <w:tblLook w:firstRow="0" w:lastRow="0" w:firstColumn="0" w:lastColumn="0" w:noHBand="0" w:noVBand="0" w:val="0000"/>
+        <w:jc w:val="start"/>
+        <w:tblCaption w:val="Table 22: A ratiable, weakly dominated, option."/>
+      </w:tblPr>
+      <w:tblGrid>
+        <w:gridCol w:w="2640"/>
+        <w:gridCol w:w="2640"/>
+        <w:gridCol w:w="2640"/>
+      </w:tblGrid>
+      <w:tr>
+        <w:tc>
+          <w:tcPr/>
+          <w:p>
+            <w:pPr>
+              <w:pStyle w:val="Compact"/>
+            </w:pPr>
+          </w:p>
+        </w:tc>
+        <w:tc>
+          <w:tcPr/>
+          <w:p>
+            <w:pPr>
+              <w:pStyle w:val="Compact"/>
+              <w:jc w:val="center"/>
+            </w:pPr>
+            <w:r>
+              <w:rPr>
+                <w:bCs/>
+                <w:b/>
+              </w:rPr>
+              <w:t xml:space="preserve">PU</w:t>
+            </w:r>
+          </w:p>
+        </w:tc>
+        <w:tc>
+          <w:tcPr/>
+          <w:p>
+            <w:pPr>
+              <w:pStyle w:val="Compact"/>
+              <w:jc w:val="center"/>
+            </w:pPr>
+            <w:r>
+              <w:rPr>
+                <w:bCs/>
+                <w:b/>
+              </w:rPr>
+              <w:t xml:space="preserve">PD</w:t>
+            </w:r>
+          </w:p>
+        </w:tc>
+      </w:tr>
+      <w:tr>
+        <w:tc>
+          <w:tcPr/>
+          <w:p>
+            <w:pPr>
+              <w:pStyle w:val="Compact"/>
+              <w:jc w:val="right"/>
+            </w:pPr>
+            <w:r>
+              <w:rPr>
+                <w:bCs/>
+                <w:b/>
+              </w:rPr>
+              <w:t xml:space="preserve">U</w:t>
+            </w:r>
+          </w:p>
+        </w:tc>
+        <w:tc>
+          <w:tcPr/>
+          <w:p>
+            <w:pPr>
+              <w:pStyle w:val="Compact"/>
+              <w:jc w:val="center"/>
+            </w:pPr>
+            <w:r>
+              <w:t xml:space="preserve">1</w:t>
+            </w:r>
+          </w:p>
+        </w:tc>
+        <w:tc>
+          <w:tcPr/>
+          <w:p>
+            <w:pPr>
+              <w:pStyle w:val="Compact"/>
+              <w:jc w:val="center"/>
+            </w:pPr>
+            <w:r>
+              <w:t xml:space="preserve">1</w:t>
+            </w:r>
+          </w:p>
+        </w:tc>
+      </w:tr>
+      <w:tr>
+        <w:tc>
+          <w:tcPr/>
+          <w:p>
+            <w:pPr>
+              <w:pStyle w:val="Compact"/>
+              <w:jc w:val="right"/>
+            </w:pPr>
+            <w:r>
+              <w:rPr>
+                <w:bCs/>
+                <w:b/>
+              </w:rPr>
+              <w:t xml:space="preserve">D</w:t>
+            </w:r>
+          </w:p>
+        </w:tc>
+        <w:tc>
+          <w:tcPr/>
+          <w:p>
+            <w:pPr>
+              <w:pStyle w:val="Compact"/>
+              <w:jc w:val="center"/>
+            </w:pPr>
+            <w:r>
+              <w:t xml:space="preserve">0</w:t>
+            </w:r>
+          </w:p>
+        </w:tc>
+        <w:tc>
+          <w:tcPr/>
+          <w:p>
+            <w:pPr>
+              <w:pStyle w:val="Compact"/>
+              <w:jc w:val="center"/>
+            </w:pPr>
+            <w:r>
+              <w:t xml:space="preserve">1</w:t>
+            </w:r>
+          </w:p>
+        </w:tc>
+      </w:tr>
+    </w:tbl>
+    <w:bookmarkEnd w:id="87"/>
+    <w:p>
+      <w:pPr>
+        <w:pStyle w:val="BodyText"/>
+      </w:pPr>
+      <w:r>
+        <w:t xml:space="preserve">On the one hand, D is ratifiable, as long as Demon is sufficiently reliable. If Demon will in fact get the predictions right, D gets a return of 1, and had Chooser played U, they would have still received 1. So they would not regret playing D, so by ratifiability it is fine to play it. Against this, there are three reasons to not play D.</w:t>
+      </w:r>
+    </w:p>
+    <w:p>
+      <w:pPr>
+        <w:pStyle w:val="BodyText"/>
+      </w:pPr>
+      <w:r>
+        <w:t xml:space="preserve">First, it is rather unrealistic to think that the probability that Demon will make an accurate prediction is 1. And even if Demon’s prediction is correct with probability 1 - ε, then D will not be ratifiable. I’m inclined to rule out, on broadly Humean grounds, the very possibility of a Demon whose predictions are correct with probability 1, but is causally independent of Chooser’s choice. Temporally backwards causation is not a logical impossibility, and a world where the predictions are correct with probability 1 seems like a world which has backwards causation. I don’t want to rest the case for GDT on contentious metaphysics, so I won’t lean on this point.</w:t>
+      </w:r>
+    </w:p>
+    <w:p>
+      <w:pPr>
+        <w:pStyle w:val="BodyText"/>
+      </w:pPr>
+      <w:r>
+        <w:t xml:space="preserve">Second, playing D involves taking on an uncompensated risk. It might be that we don’t have a good way of capturing within probability theory just what this risk is. Perhaps you think that it makes sense to say that Demon is correct with probability 1. Still, in some sense D has a risk of failure that U lacks. One should not take on a risk without some compensation. So one should not play D in this case. This, I think, is the most persuasive argument against D.</w:t>
+      </w:r>
+    </w:p>
+    <w:p>
+      <w:pPr>
+        <w:pStyle w:val="BodyText"/>
+      </w:pPr>
+      <w:r>
+        <w:t xml:space="preserve">Third, it has been argued by game theorists that we should always allow for the possibility that one or other player in a game will make some kind of performance error. This idea is at the heart of Reinhard Selten’s notion of trembling hand equilibrium</w:t>
+      </w:r>
+      <w:r>
+        <w:t xml:space="preserve"> </w:t>
+      </w:r>
+      <w:r>
+        <w:t xml:space="preserve">(</w:t>
+      </w:r>
+      <w:r>
+        <w:rPr>
+          <w:bCs/>
+          <w:b/>
+        </w:rPr>
+        <w:t xml:space="preserve">Selten1975?</w:t>
+      </w:r>
+      <w:r>
+        <w:t xml:space="preserve">)</w:t>
+      </w:r>
+      <w:r>
+        <w:t xml:space="preserve">, and Roger Myerson’s notion of proper equilibrium</w:t>
+      </w:r>
+      <w:r>
+        <w:t xml:space="preserve"> </w:t>
+      </w:r>
+      <w:r>
+        <w:t xml:space="preserve">(</w:t>
+      </w:r>
+      <w:r>
+        <w:rPr>
+          <w:bCs/>
+          <w:b/>
+        </w:rPr>
+        <w:t xml:space="preserve">Myerson1978?</w:t>
+      </w:r>
+      <w:r>
+        <w:t xml:space="preserve">)</w:t>
+      </w:r>
+      <w:r>
+        <w:t xml:space="preserve">. If a strategy would not make sense if the probability of an error by one or other player was positive, even if it was arbitrarily low, it should not be played. Since D only makes sense if the probability of an error by Demon is 0, that means D should not be played.</w:t>
+      </w:r>
+    </w:p>
+    <w:p>
+      <w:pPr>
+        <w:pStyle w:val="BodyText"/>
+      </w:pPr>
+      <w:r>
+        <w:t xml:space="preserve">If it is good to remove weakly dominated options, then one might think it follows straight away that it is good to keep doing this.</w:t>
+      </w:r>
+      <w:r>
+        <w:rPr>
+          <w:rStyle w:val="FootnoteReference"/>
+        </w:rPr>
+        <w:footnoteReference w:id="88"/>
+      </w:r>
+      <w:r>
+        <w:t xml:space="preserve"> </w:t>
+      </w:r>
+      <w:r>
+        <w:t xml:space="preserve">Think about</w:t>
+      </w:r>
+      <w:r>
+        <w:t xml:space="preserve"> </w:t>
+      </w:r>
+      <w:hyperlink w:anchor="tbl-wd-itd">
+        <w:r>
+          <w:rPr>
+            <w:rStyle w:val="Hyperlink"/>
+          </w:rPr>
+          <w:t xml:space="preserve">Table 23</w:t>
+        </w:r>
+      </w:hyperlink>
+      <w:r>
+        <w:t xml:space="preserve">.</w:t>
+      </w:r>
+    </w:p>
+    <w:bookmarkStart w:id="89" w:name="tbl-wd-itd"/>
+    <w:p>
+      <w:pPr>
+        <w:pStyle w:val="TableCaption"/>
+      </w:pPr>
+      <w:r>
+        <w:t xml:space="preserve">Table 23: An example of iterated weak dominance.</w:t>
+      </w:r>
+    </w:p>
+    <w:tbl>
+      <w:tblPr>
+        <w:tblStyle w:val="Table"/>
+        <w:tblW w:type="auto" w:w="0"/>
+        <w:tblLook w:firstRow="0" w:lastRow="0" w:firstColumn="0" w:lastColumn="0" w:noHBand="0" w:noVBand="0" w:val="0000"/>
+        <w:jc w:val="start"/>
+        <w:tblCaption w:val="Table 23: An example of iterated weak dominance."/>
+      </w:tblPr>
+      <w:tblGrid>
+        <w:gridCol w:w="1980"/>
+        <w:gridCol w:w="1980"/>
+        <w:gridCol w:w="1980"/>
+        <w:gridCol w:w="1980"/>
+      </w:tblGrid>
+      <w:tr>
+        <w:tc>
+          <w:tcPr/>
+          <w:p>
+            <w:pPr>
+              <w:pStyle w:val="Compact"/>
+            </w:pPr>
+          </w:p>
+        </w:tc>
+        <w:tc>
+          <w:tcPr/>
+          <w:p>
+            <w:pPr>
+              <w:pStyle w:val="Compact"/>
+              <w:jc w:val="center"/>
+            </w:pPr>
+            <w:r>
+              <w:rPr>
+                <w:bCs/>
+                <w:b/>
+              </w:rPr>
+              <w:t xml:space="preserve">PU</w:t>
+            </w:r>
+          </w:p>
+        </w:tc>
+        <w:tc>
+          <w:tcPr/>
+          <w:p>
+            <w:pPr>
+              <w:pStyle w:val="Compact"/>
+              <w:jc w:val="center"/>
+            </w:pPr>
+            <w:r>
+              <w:rPr>
+                <w:bCs/>
+                <w:b/>
+              </w:rPr>
+              <w:t xml:space="preserve">PD</w:t>
+            </w:r>
+          </w:p>
+        </w:tc>
+        <w:tc>
+          <w:tcPr/>
+          <w:p>
+            <w:pPr>
+              <w:pStyle w:val="Compact"/>
+              <w:jc w:val="center"/>
+            </w:pPr>
+            <w:r>
+              <w:rPr>
+                <w:bCs/>
+                <w:b/>
+              </w:rPr>
+              <w:t xml:space="preserve">PX</w:t>
+            </w:r>
+          </w:p>
+        </w:tc>
+      </w:tr>
+      <w:tr>
+        <w:tc>
+          <w:tcPr/>
+          <w:p>
+            <w:pPr>
+              <w:pStyle w:val="Compact"/>
+              <w:jc w:val="right"/>
+            </w:pPr>
+            <w:r>
+              <w:rPr>
+                <w:bCs/>
+                <w:b/>
+              </w:rPr>
+              <w:t xml:space="preserve">U</w:t>
+            </w:r>
+          </w:p>
+        </w:tc>
+        <w:tc>
+          <w:tcPr/>
+          <w:p>
+            <w:pPr>
+              <w:pStyle w:val="Compact"/>
+              <w:jc w:val="center"/>
+            </w:pPr>
+            <w:r>
+              <w:t xml:space="preserve">1</w:t>
+            </w:r>
+          </w:p>
+        </w:tc>
+        <w:tc>
+          <w:tcPr/>
+          <w:p>
+            <w:pPr>
+              <w:pStyle w:val="Compact"/>
+              <w:jc w:val="center"/>
+            </w:pPr>
+            <w:r>
+              <w:t xml:space="preserve">1</w:t>
+            </w:r>
+          </w:p>
+        </w:tc>
+        <w:tc>
+          <w:tcPr/>
+          <w:p>
+            <w:pPr>
+              <w:pStyle w:val="Compact"/>
+              <w:jc w:val="center"/>
+            </w:pPr>
+            <w:r>
+              <w:t xml:space="preserve">0</w:t>
+            </w:r>
+          </w:p>
+        </w:tc>
+      </w:tr>
+      <w:tr>
+        <w:tc>
+          <w:tcPr/>
+          <w:p>
+            <w:pPr>
+              <w:pStyle w:val="Compact"/>
+              <w:jc w:val="right"/>
+            </w:pPr>
+            <w:r>
+              <w:rPr>
+                <w:bCs/>
+                <w:b/>
+              </w:rPr>
+              <w:t xml:space="preserve">D</w:t>
+            </w:r>
+          </w:p>
+        </w:tc>
+        <w:tc>
+          <w:tcPr/>
+          <w:p>
+            <w:pPr>
+              <w:pStyle w:val="Compact"/>
+              <w:jc w:val="center"/>
+            </w:pPr>
+            <w:r>
+              <w:t xml:space="preserve">0</w:t>
+            </w:r>
+          </w:p>
+        </w:tc>
+        <w:tc>
+          <w:tcPr/>
+          <w:p>
+            <w:pPr>
+              <w:pStyle w:val="Compact"/>
+              <w:jc w:val="center"/>
+            </w:pPr>
+            <w:r>
+              <w:t xml:space="preserve">1</w:t>
+            </w:r>
+          </w:p>
+        </w:tc>
+        <w:tc>
+          <w:tcPr/>
+          <w:p>
+            <w:pPr>
+              <w:pStyle w:val="Compact"/>
+              <w:jc w:val="center"/>
+            </w:pPr>
+            <w:r>
+              <w:t xml:space="preserve">1</w:t>
+            </w:r>
+          </w:p>
+        </w:tc>
+      </w:tr>
+      <w:tr>
+        <w:tc>
+          <w:tcPr/>
+          <w:p>
+            <w:pPr>
+              <w:pStyle w:val="Compact"/>
+              <w:jc w:val="right"/>
+            </w:pPr>
+            <w:r>
+              <w:rPr>
+                <w:bCs/>
+                <w:b/>
+              </w:rPr>
+              <w:t xml:space="preserve">X</w:t>
+            </w:r>
+          </w:p>
+        </w:tc>
+        <w:tc>
+          <w:tcPr/>
+          <w:p>
+            <w:pPr>
+              <w:pStyle w:val="Compact"/>
+              <w:jc w:val="center"/>
+            </w:pPr>
+            <w:r>
+              <w:t xml:space="preserve">0</w:t>
+            </w:r>
+          </w:p>
+        </w:tc>
+        <w:tc>
+          <w:tcPr/>
+          <w:p>
+            <w:pPr>
+              <w:pStyle w:val="Compact"/>
+              <w:jc w:val="center"/>
+            </w:pPr>
+            <w:r>
+              <w:t xml:space="preserve">0</w:t>
+            </w:r>
+          </w:p>
+        </w:tc>
+        <w:tc>
+          <w:tcPr/>
+          <w:p>
+            <w:pPr>
+              <w:pStyle w:val="Compact"/>
+              <w:jc w:val="center"/>
+            </w:pPr>
+            <w:r>
+              <w:t xml:space="preserve">1</w:t>
+            </w:r>
+          </w:p>
+        </w:tc>
+      </w:tr>
+    </w:tbl>
+    <w:bookmarkEnd w:id="89"/>
+    <w:p>
+      <w:pPr>
+        <w:pStyle w:val="BodyText"/>
+      </w:pPr>
+      <w:r>
+        <w:t xml:space="preserve">In</w:t>
+      </w:r>
+      <w:r>
+        <w:t xml:space="preserve"> </w:t>
+      </w:r>
+      <w:hyperlink w:anchor="tbl-wd-itd">
+        <w:r>
+          <w:rPr>
+            <w:rStyle w:val="Hyperlink"/>
+          </w:rPr>
+          <w:t xml:space="preserve">Table 23</w:t>
+        </w:r>
+      </w:hyperlink>
+      <w:r>
+        <w:t xml:space="preserve">, X is weakly dominated by D. So it shouldn’t be played. But if X isn’t played, then PX is weakly dominated by both PU and PD. Demon can’t make a correct prediction by playing PX, since by hypothesis it won’t be played, so it can’t be better than PU or PD. But both PU and PD can be better than PX. So PX is now weakly dominated. So let’s remove it as well. If both X and PX are deleted, we’re back to</w:t>
+      </w:r>
+      <w:r>
+        <w:t xml:space="preserve"> </w:t>
+      </w:r>
+      <w:hyperlink w:anchor="tbl-first-wd">
+        <w:r>
+          <w:rPr>
+            <w:rStyle w:val="Hyperlink"/>
+          </w:rPr>
+          <w:t xml:space="preserve">Table 22</w:t>
+        </w:r>
+      </w:hyperlink>
+      <w:r>
+        <w:t xml:space="preserve">, in which we said Chooser should play U.</w:t>
+      </w:r>
+    </w:p>
+    <w:p>
+      <w:pPr>
+        <w:pStyle w:val="BodyText"/>
+      </w:pPr>
+      <w:r>
+        <w:t xml:space="preserve">So does it make sense to say that U is the only play in</w:t>
+      </w:r>
+      <w:r>
+        <w:t xml:space="preserve"> </w:t>
+      </w:r>
+      <w:hyperlink w:anchor="tbl-wd-itd">
+        <w:r>
+          <w:rPr>
+            <w:rStyle w:val="Hyperlink"/>
+          </w:rPr>
+          <w:t xml:space="preserve">Table 23</w:t>
+        </w:r>
+      </w:hyperlink>
+      <w:r>
+        <w:t xml:space="preserve">? I think not, for three reasons.</w:t>
+      </w:r>
+    </w:p>
+    <w:p>
+      <w:pPr>
+        <w:pStyle w:val="BodyText"/>
+      </w:pPr>
+      <w:r>
+        <w:t xml:space="preserve">First, as</w:t>
+      </w:r>
+      <w:r>
+        <w:t xml:space="preserve"> </w:t>
+      </w:r>
+      <w:r>
+        <w:t xml:space="preserve">(</w:t>
+      </w:r>
+      <w:r>
+        <w:rPr>
+          <w:bCs/>
+          <w:b/>
+        </w:rPr>
+        <w:t xml:space="preserve">BonannoText?</w:t>
+      </w:r>
+      <w:r>
+        <w:t xml:space="preserve">)</w:t>
+      </w:r>
+      <w:r>
+        <w:t xml:space="preserve"> </w:t>
+      </w:r>
+      <w:r>
+        <w:t xml:space="preserve">points out, in general iterative deletion of weakly dominated strategies is not a well defined decision procedure. It turns out that in two player games, the order that weakly dominated strategies are deleted can affect which choices one ends up with. There are ways of fixing this problem, by specifying one or other order of deletion as canonical, but they all feel somewhat artificial.</w:t>
+      </w:r>
+    </w:p>
+    <w:p>
+      <w:pPr>
+        <w:pStyle w:val="BodyText"/>
+      </w:pPr>
+      <w:r>
+        <w:t xml:space="preserve">Second, iterative deletion of weakly dominated strategies leads to a single solution to the money-burning game described by</w:t>
+      </w:r>
+      <w:r>
+        <w:t xml:space="preserve"> </w:t>
+      </w:r>
+      <w:r>
+        <w:t xml:space="preserve">(</w:t>
+      </w:r>
+      <w:r>
+        <w:rPr>
+          <w:bCs/>
+          <w:b/>
+        </w:rPr>
+        <w:t xml:space="preserve">BenPorathDekel1992?</w:t>
+      </w:r>
+      <w:r>
+        <w:t xml:space="preserve">)</w:t>
+      </w:r>
+      <w:r>
+        <w:t xml:space="preserve">. But, as</w:t>
+      </w:r>
+      <w:r>
+        <w:t xml:space="preserve"> </w:t>
+      </w:r>
+      <w:r>
+        <w:t xml:space="preserve">Stalnaker (1998)</w:t>
+      </w:r>
+      <w:r>
+        <w:t xml:space="preserve"> </w:t>
+      </w:r>
+      <w:r>
+        <w:t xml:space="preserve">showed, this game has multiple rational solutions, and arguments to the contrary turn on conflating indicative and subjunctive conditionals.</w:t>
+      </w:r>
+    </w:p>
+    <w:p>
+      <w:pPr>
+        <w:pStyle w:val="BodyText"/>
+      </w:pPr>
+      <w:r>
+        <w:t xml:space="preserve">Third, the reasons we gave for avoiding the weakly dominated option in</w:t>
+      </w:r>
+      <w:r>
+        <w:t xml:space="preserve"> </w:t>
+      </w:r>
+      <w:hyperlink w:anchor="tbl-first-wd">
+        <w:r>
+          <w:rPr>
+            <w:rStyle w:val="Hyperlink"/>
+          </w:rPr>
+          <w:t xml:space="preserve">Table 22</w:t>
+        </w:r>
+      </w:hyperlink>
+      <w:r>
+        <w:t xml:space="preserve"> </w:t>
+      </w:r>
+      <w:r>
+        <w:t xml:space="preserve">simply don’t carry over to</w:t>
+      </w:r>
+      <w:r>
+        <w:t xml:space="preserve"> </w:t>
+      </w:r>
+      <w:hyperlink w:anchor="tbl-wd-itd">
+        <w:r>
+          <w:rPr>
+            <w:rStyle w:val="Hyperlink"/>
+          </w:rPr>
+          <w:t xml:space="preserve">Table 23</w:t>
+        </w:r>
+      </w:hyperlink>
+      <w:r>
+        <w:t xml:space="preserve">. In the latter game, D is not an uncompensated risk. It’s true that D loses if Demon makes an incorrect prediction and plays PU. But U loses if Demon makes an incorrect prediction and plays PX. Unless one thinks that PX is particularly unlikely to be played, it seems U and D are just as risky as each other. So both of them look like rational plays.</w:t>
+      </w:r>
+    </w:p>
+    <w:p>
+      <w:pPr>
+        <w:pStyle w:val="BodyText"/>
+      </w:pPr>
+      <w:r>
+        <w:t xml:space="preserve">So I conclude that we just need one round of deleting weakly dominated options to get rid of irrational plays. D is irrational in</w:t>
+      </w:r>
+      <w:r>
+        <w:t xml:space="preserve"> </w:t>
+      </w:r>
+      <w:hyperlink w:anchor="tbl-first-wd">
+        <w:r>
+          <w:rPr>
+            <w:rStyle w:val="Hyperlink"/>
+          </w:rPr>
+          <w:t xml:space="preserve">Table 22</w:t>
+        </w:r>
+      </w:hyperlink>
+      <w:r>
+        <w:t xml:space="preserve">, but not in</w:t>
+      </w:r>
+      <w:r>
+        <w:t xml:space="preserve"> </w:t>
+      </w:r>
+      <w:hyperlink w:anchor="tbl-wd-itd">
+        <w:r>
+          <w:rPr>
+            <w:rStyle w:val="Hyperlink"/>
+          </w:rPr>
+          <w:t xml:space="preserve">Table 23</w:t>
+        </w:r>
+      </w:hyperlink>
+      <w:r>
+        <w:t xml:space="preserve">.</w:t>
+      </w:r>
+    </w:p>
+    <w:bookmarkEnd w:id="90"/>
+    <w:bookmarkStart w:id="172" w:name="sec-conclusion"/>
+    <w:p>
+      <w:pPr>
+        <w:pStyle w:val="Heading1"/>
+      </w:pPr>
+      <w:r>
+        <w:t xml:space="preserve">11. Conclusion</w:t>
+      </w:r>
+    </w:p>
+    <w:p>
+      <w:pPr>
+        <w:pStyle w:val="FirstParagraph"/>
+      </w:pPr>
+      <w:r>
+        <w:t xml:space="preserve">Given all that, here is the positive theory, what I’m calling Gamified Decision Theory (GDT). The core is that rational choices are ratifiable. That is, they maximise expected utility from the perspective of someone who chooses them. Formally, that means that in a particular problem, with choices</w:t>
+      </w:r>
+      <w:r>
+        <w:t xml:space="preserve"> </w:t>
+      </w:r>
+      <w:r>
+        <w:rPr>
+          <w:iCs/>
+          <w:i/>
+        </w:rPr>
+        <w:t xml:space="preserve">o</w:t>
+      </w:r>
+      <w:r>
+        <w:rPr>
+          <w:vertAlign w:val="subscript"/>
+        </w:rPr>
+        <w:t xml:space="preserve">1</w:t>
+      </w:r>
+      <w:r>
+        <w:t xml:space="preserve">,</w:t>
+      </w:r>
+      <w:r>
+        <w:t xml:space="preserve"> </w:t>
+      </w:r>
+      <w:r>
+        <w:t xml:space="preserve">,</w:t>
+      </w:r>
+      <w:r>
+        <w:t xml:space="preserve"> </w:t>
+      </w:r>
+      <w:r>
+        <w:rPr>
+          <w:iCs/>
+          <w:i/>
+        </w:rPr>
+        <w:t xml:space="preserve">o</w:t>
+      </w:r>
+      <w:r>
+        <w:rPr>
+          <w:vertAlign w:val="subscript"/>
+          <w:iCs/>
+          <w:i/>
+        </w:rPr>
+        <w:t xml:space="preserve">m</w:t>
+      </w:r>
+      <w:r>
+        <w:t xml:space="preserve">, and causally independent states</w:t>
+      </w:r>
+      <w:r>
+        <w:t xml:space="preserve"> </w:t>
+      </w:r>
+      <w:r>
+        <w:rPr>
+          <w:iCs/>
+          <w:i/>
+        </w:rPr>
+        <w:t xml:space="preserve">s</w:t>
+      </w:r>
+      <w:r>
+        <w:rPr>
+          <w:vertAlign w:val="subscript"/>
+        </w:rPr>
+        <w:t xml:space="preserve">1</w:t>
+      </w:r>
+      <w:r>
+        <w:t xml:space="preserve">,</w:t>
+      </w:r>
+      <w:r>
+        <w:t xml:space="preserve"> </w:t>
+      </w:r>
+      <w:r>
+        <w:t xml:space="preserve">s</w:t>
+      </w:r>
+      <w:r>
+        <w:rPr>
+          <w:vertAlign w:val="subscript"/>
+        </w:rPr>
+        <w:t xml:space="preserve">n</w:t>
+      </w:r>
+      <w:r>
+        <w:rPr>
+          <w:iCs/>
+          <w:i/>
+        </w:rPr>
+        <w:t xml:space="preserve">, a choice</w:t>
+      </w:r>
+      <w:r>
+        <w:rPr>
+          <w:iCs/>
+          <w:i/>
+        </w:rPr>
+        <w:t xml:space="preserve"> </w:t>
+      </w:r>
+      <w:r>
+        <w:t xml:space="preserve">o* is rational iff there is some probability function Pr that is a rational credal distribution over the</w:t>
+      </w:r>
+      <w:r>
+        <w:t xml:space="preserve"> </w:t>
+      </w:r>
+      <w:r>
+        <w:rPr>
+          <w:iCs/>
+          <w:i/>
+        </w:rPr>
+        <w:t xml:space="preserve">s</w:t>
+      </w:r>
+      <w:r>
+        <w:t xml:space="preserve"> </w:t>
+      </w:r>
+      <w:r>
+        <w:t xml:space="preserve">after choosing</w:t>
+      </w:r>
+      <w:r>
+        <w:t xml:space="preserve"> </w:t>
+      </w:r>
+      <w:r>
+        <w:rPr>
+          <w:iCs/>
+          <w:i/>
+        </w:rPr>
+        <w:t xml:space="preserve">o</w:t>
+      </w:r>
+      <w:r>
+        <w:t xml:space="preserve">, and such that for all</w:t>
+      </w:r>
+      <w:r>
+        <w:t xml:space="preserve"> </w:t>
+      </w:r>
+      <w:r>
+        <w:rPr>
+          <w:iCs/>
+          <w:i/>
+        </w:rPr>
+        <w:t xml:space="preserve">o</w:t>
+      </w:r>
+      <w:r>
+        <w:rPr>
+          <w:vertAlign w:val="subscript"/>
+          <w:iCs/>
+          <w:i/>
+        </w:rPr>
+        <w:t xml:space="preserve">j</w:t>
+      </w:r>
+      <w:r>
+        <w:t xml:space="preserve">, ΣPr(</w:t>
+      </w:r>
+      <w:r>
+        <w:rPr>
+          <w:iCs/>
+          <w:i/>
+        </w:rPr>
+        <w:t xml:space="preserve">s</w:t>
+      </w:r>
+      <w:r>
+        <w:rPr>
+          <w:vertAlign w:val="subscript"/>
+          <w:iCs/>
+          <w:i/>
+        </w:rPr>
+        <w:t xml:space="preserve">i</w:t>
+      </w:r>
+      <w:r>
+        <w:t xml:space="preserve">)V(_os</w:t>
+      </w:r>
+      <w:r>
+        <w:rPr>
+          <w:vertAlign w:val="subscript"/>
+        </w:rPr>
+        <w:t xml:space="preserve">i</w:t>
+      </w:r>
+      <w:r>
+        <w:t xml:space="preserve">) ≥ ΣPr(</w:t>
+      </w:r>
+      <w:r>
+        <w:rPr>
+          <w:iCs/>
+          <w:i/>
+        </w:rPr>
+        <w:t xml:space="preserve">s</w:t>
+      </w:r>
+      <w:r>
+        <w:rPr>
+          <w:vertAlign w:val="subscript"/>
+          <w:iCs/>
+          <w:i/>
+        </w:rPr>
+        <w:t xml:space="preserve">i</w:t>
+      </w:r>
+      <w:r>
+        <w:t xml:space="preserve">)V(_o</w:t>
+      </w:r>
+      <w:r>
+        <w:rPr>
+          <w:vertAlign w:val="subscript"/>
+        </w:rPr>
+        <w:t xml:space="preserve">j</w:t>
+      </w:r>
+      <w:r>
+        <w:t xml:space="preserve">s</w:t>
+      </w:r>
+      <w:r>
+        <w:rPr>
+          <w:vertAlign w:val="subscript"/>
+        </w:rPr>
+        <w:t xml:space="preserve">i</w:t>
+      </w:r>
+      <w:r>
+        <w:t xml:space="preserve">).</w:t>
+      </w:r>
+    </w:p>
+    <w:p>
+      <w:pPr>
+        <w:pStyle w:val="BodyText"/>
+      </w:pPr>
+      <w:r>
+        <w:t xml:space="preserve">There are two extra clauses. First,</w:t>
+      </w:r>
+      <w:r>
+        <w:t xml:space="preserve"> </w:t>
+      </w:r>
+      <w:r>
+        <w:rPr>
+          <w:iCs/>
+          <w:i/>
+        </w:rPr>
+        <w:t xml:space="preserve">o</w:t>
+      </w:r>
+      <w:r>
+        <w:t xml:space="preserve"> </w:t>
+      </w:r>
+      <w:r>
+        <w:t xml:space="preserve">is choiceworthy only if it is not be weakly dominated by any other option. Second, if one is making a series of decisions in a tree, and one knows that one will be rational and not change one’s preferences throughout, then both the decisions one makes at any given time, and the set of decisions one collectively makes, must satisfy all the other conditions of rational choice. That is, they must be ratifiable and not weakly dominated.</w:t>
+      </w:r>
+    </w:p>
+    <w:p>
+      <w:pPr>
+        <w:pStyle w:val="BodyText"/>
+      </w:pPr>
+      <w:r>
+        <w:t xml:space="preserve">The big advantage of this theory is that it satisfies the nine conditions I mentioned at the start, and that it is consistent with Exit Principle. These turn out to be very sharp constraints on a theory. For example, any theory that associates some number with each choice, and says to maximise the number, will violate the Indecisiveness constraint. Any theory that simply the chooser’s credences as given will violate the Substantiveness constraint. The vast bulk of decision theories on the market in philosophy do at least one of these two things, and typically both. So we have strong reason to prefer GDT to them.</w:t>
+      </w:r>
+    </w:p>
+    <w:p>
+      <w:pPr>
+        <w:pStyle w:val="BodyText"/>
+      </w:pPr>
+      <w:r>
+        <w:t xml:space="preserve">GDT does require that mixed strategies are available to choosers, on pain of saying that a lot of decision problems are dilemmas. That is not a problem for GDT, since ideal agents can perform mixed strategies. It is a shortcoming to not be able to perform them, and ideal agents don’t have these kinds of shortcomings. But it does suggest an important research program in working out how GDT should be altered for agents who lack one or other idealisation. In fact it suggests two research programs: a descriptive one, setting out what choosers who don’t satisfy one or other idealisation in fact do; and a normative one, setting out what these choosers should do. But those projects are for a very different paper.</w:t>
+      </w:r>
+    </w:p>
+    <w:bookmarkStart w:id="171" w:name="refs"/>
+    <w:bookmarkStart w:id="92" w:name="ref-Ahmed2012"/>
+    <w:p>
+      <w:pPr>
+        <w:pStyle w:val="Bibliography"/>
+      </w:pPr>
+      <w:r>
+        <w:t xml:space="preserve">Ahmed, Arif. 2012.</w:t>
+      </w:r>
+      <w:r>
+        <w:t xml:space="preserve"> </w:t>
+      </w:r>
+      <w:r>
+        <w:t xml:space="preserve">“Push the Button.”</w:t>
+      </w:r>
+      <w:r>
+        <w:t xml:space="preserve"> </w:t>
+      </w:r>
+      <w:r>
+        <w:rPr>
+          <w:iCs/>
+          <w:i/>
+        </w:rPr>
         <w:t xml:space="preserve">Philosophy of Science</w:t>
       </w:r>
       <w:r>
@@ -9220,7 +10325,7 @@
       <w:r>
         <w:t xml:space="preserve"> </w:t>
       </w:r>
-      <w:hyperlink r:id="rId86">
+      <w:hyperlink r:id="rId91">
         <w:r>
           <w:rPr>
             <w:rStyle w:val="Hyperlink"/>
@@ -9232,8 +10337,8 @@
         <w:t xml:space="preserve">.</w:t>
       </w:r>
     </w:p>
-    <w:bookmarkEnd w:id="87"/>
-    <w:bookmarkStart w:id="89" w:name="ref-Akerlof1970"/>
+    <w:bookmarkEnd w:id="92"/>
+    <w:bookmarkStart w:id="94" w:name="ref-Akerlof1970"/>
     <w:p>
       <w:pPr>
         <w:pStyle w:val="Bibliography"/>
@@ -9266,7 +10371,7 @@
       <w:r>
         <w:t xml:space="preserve"> </w:t>
       </w:r>
-      <w:hyperlink r:id="rId88">
+      <w:hyperlink r:id="rId93">
         <w:r>
           <w:rPr>
             <w:rStyle w:val="Hyperlink"/>
@@ -9278,8 +10383,8 @@
         <w:t xml:space="preserve">.</w:t>
       </w:r>
     </w:p>
-    <w:bookmarkEnd w:id="89"/>
-    <w:bookmarkStart w:id="91" w:name="ref-Arntzenius2008"/>
+    <w:bookmarkEnd w:id="94"/>
+    <w:bookmarkStart w:id="96" w:name="ref-Arntzenius2008"/>
     <w:p>
       <w:pPr>
         <w:pStyle w:val="Bibliography"/>
@@ -9312,7 +10417,7 @@
       <w:r>
         <w:t xml:space="preserve"> </w:t>
       </w:r>
-      <w:hyperlink r:id="rId90">
+      <w:hyperlink r:id="rId95">
         <w:r>
           <w:rPr>
             <w:rStyle w:val="Hyperlink"/>
@@ -9324,8 +10429,8 @@
         <w:t xml:space="preserve">.</w:t>
       </w:r>
     </w:p>
-    <w:bookmarkEnd w:id="91"/>
-    <w:bookmarkStart w:id="93" w:name="ref-Barnettnd"/>
+    <w:bookmarkEnd w:id="96"/>
+    <w:bookmarkStart w:id="98" w:name="ref-Barnettnd"/>
     <w:p>
       <w:pPr>
         <w:pStyle w:val="Bibliography"/>
@@ -9358,7 +10463,7 @@
       <w:r>
         <w:t xml:space="preserve"> </w:t>
       </w:r>
-      <w:hyperlink r:id="rId92">
+      <w:hyperlink r:id="rId97">
         <w:r>
           <w:rPr>
             <w:rStyle w:val="Hyperlink"/>
@@ -9370,8 +10475,8 @@
         <w:t xml:space="preserve">.</w:t>
       </w:r>
     </w:p>
-    <w:bookmarkEnd w:id="93"/>
-    <w:bookmarkStart w:id="95" w:name="ref-Bonanno2018"/>
+    <w:bookmarkEnd w:id="98"/>
+    <w:bookmarkStart w:id="100" w:name="ref-Bonanno2018"/>
     <w:p>
       <w:pPr>
         <w:pStyle w:val="Bibliography"/>
@@ -9394,7 +10499,7 @@
       <w:r>
         <w:t xml:space="preserve"> </w:t>
       </w:r>
-      <w:hyperlink r:id="rId94">
+      <w:hyperlink r:id="rId99">
         <w:r>
           <w:rPr>
             <w:rStyle w:val="Hyperlink"/>
@@ -9406,8 +10511,8 @@
         <w:t xml:space="preserve">.</w:t>
       </w:r>
     </w:p>
-    <w:bookmarkEnd w:id="95"/>
-    <w:bookmarkStart w:id="96" w:name="ref-BuchakRisk"/>
+    <w:bookmarkEnd w:id="100"/>
+    <w:bookmarkStart w:id="101" w:name="ref-BuchakRisk"/>
     <w:p>
       <w:pPr>
         <w:pStyle w:val="Bibliography"/>
@@ -9429,8 +10534,8 @@
         <w:t xml:space="preserve">. Oxford: Oxford University Press.</w:t>
       </w:r>
     </w:p>
-    <w:bookmarkEnd w:id="96"/>
-    <w:bookmarkStart w:id="98" w:name="ref-Chang2002"/>
+    <w:bookmarkEnd w:id="101"/>
+    <w:bookmarkStart w:id="103" w:name="ref-Chang2002"/>
     <w:p>
       <w:pPr>
         <w:pStyle w:val="Bibliography"/>
@@ -9463,7 +10568,7 @@
       <w:r>
         <w:t xml:space="preserve"> </w:t>
       </w:r>
-      <w:hyperlink r:id="rId97">
+      <w:hyperlink r:id="rId102">
         <w:r>
           <w:rPr>
             <w:rStyle w:val="Hyperlink"/>
@@ -9475,8 +10580,8 @@
         <w:t xml:space="preserve">.</w:t>
       </w:r>
     </w:p>
-    <w:bookmarkEnd w:id="98"/>
-    <w:bookmarkStart w:id="100" w:name="ref-ChoKreps1987"/>
+    <w:bookmarkEnd w:id="103"/>
+    <w:bookmarkStart w:id="105" w:name="ref-ChoKreps1987"/>
     <w:p>
       <w:pPr>
         <w:pStyle w:val="Bibliography"/>
@@ -9509,7 +10614,7 @@
       <w:r>
         <w:t xml:space="preserve"> </w:t>
       </w:r>
-      <w:hyperlink r:id="rId99">
+      <w:hyperlink r:id="rId104">
         <w:r>
           <w:rPr>
             <w:rStyle w:val="Hyperlink"/>
@@ -9521,8 +10626,8 @@
         <w:t xml:space="preserve">.</w:t>
       </w:r>
     </w:p>
-    <w:bookmarkEnd w:id="100"/>
-    <w:bookmarkStart w:id="102" w:name="ref-Davey2011"/>
+    <w:bookmarkEnd w:id="105"/>
+    <w:bookmarkStart w:id="107" w:name="ref-Davey2011"/>
     <w:p>
       <w:pPr>
         <w:pStyle w:val="Bibliography"/>
@@ -9555,7 +10660,7 @@
       <w:r>
         <w:t xml:space="preserve"> </w:t>
       </w:r>
-      <w:hyperlink r:id="rId101">
+      <w:hyperlink r:id="rId106">
         <w:r>
           <w:rPr>
             <w:rStyle w:val="Hyperlink"/>
@@ -9567,8 +10672,8 @@
         <w:t xml:space="preserve">.</w:t>
       </w:r>
     </w:p>
-    <w:bookmarkEnd w:id="102"/>
-    <w:bookmarkStart w:id="104" w:name="ref-Egan2007-EGASCT"/>
+    <w:bookmarkEnd w:id="107"/>
+    <w:bookmarkStart w:id="109" w:name="ref-Egan2007-EGASCT"/>
     <w:p>
       <w:pPr>
         <w:pStyle w:val="Bibliography"/>
@@ -9607,7 +10712,7 @@
       <w:r>
         <w:t xml:space="preserve"> </w:t>
       </w:r>
-      <w:hyperlink r:id="rId103">
+      <w:hyperlink r:id="rId108">
         <w:r>
           <w:rPr>
             <w:rStyle w:val="Hyperlink"/>
@@ -9619,8 +10724,8 @@
         <w:t xml:space="preserve">.</w:t>
       </w:r>
     </w:p>
-    <w:bookmarkEnd w:id="104"/>
-    <w:bookmarkStart w:id="106" w:name="ref-Elliot2019"/>
+    <w:bookmarkEnd w:id="109"/>
+    <w:bookmarkStart w:id="111" w:name="ref-Elliot2019"/>
     <w:p>
       <w:pPr>
         <w:pStyle w:val="Bibliography"/>
@@ -9653,7 +10758,7 @@
       <w:r>
         <w:t xml:space="preserve"> </w:t>
       </w:r>
-      <w:hyperlink r:id="rId105">
+      <w:hyperlink r:id="rId110">
         <w:r>
           <w:rPr>
             <w:rStyle w:val="Hyperlink"/>
@@ -9665,8 +10770,8 @@
         <w:t xml:space="preserve">.</w:t>
       </w:r>
     </w:p>
-    <w:bookmarkEnd w:id="106"/>
-    <w:bookmarkStart w:id="108" w:name="ref-EysterRabin2005"/>
+    <w:bookmarkEnd w:id="111"/>
+    <w:bookmarkStart w:id="113" w:name="ref-EysterRabin2005"/>
     <w:p>
       <w:pPr>
         <w:pStyle w:val="Bibliography"/>
@@ -9699,7 +10804,7 @@
       <w:r>
         <w:t xml:space="preserve"> </w:t>
       </w:r>
-      <w:hyperlink r:id="rId107">
+      <w:hyperlink r:id="rId112">
         <w:r>
           <w:rPr>
             <w:rStyle w:val="Hyperlink"/>
@@ -9711,8 +10816,8 @@
         <w:t xml:space="preserve">.</w:t>
       </w:r>
     </w:p>
-    <w:bookmarkEnd w:id="108"/>
-    <w:bookmarkStart w:id="110" w:name="ref-Fuscond"/>
+    <w:bookmarkEnd w:id="113"/>
+    <w:bookmarkStart w:id="115" w:name="ref-Fuscond"/>
     <w:p>
       <w:pPr>
         <w:pStyle w:val="Bibliography"/>
@@ -9741,7 +10846,7 @@
       <w:r>
         <w:t xml:space="preserve"> </w:t>
       </w:r>
-      <w:hyperlink r:id="rId109">
+      <w:hyperlink r:id="rId114">
         <w:r>
           <w:rPr>
             <w:rStyle w:val="Hyperlink"/>
@@ -9753,8 +10858,8 @@
         <w:t xml:space="preserve">.</w:t>
       </w:r>
     </w:p>
-    <w:bookmarkEnd w:id="110"/>
-    <w:bookmarkStart w:id="111" w:name="ref-Gallow2020"/>
+    <w:bookmarkEnd w:id="115"/>
+    <w:bookmarkStart w:id="116" w:name="ref-Gallow2020"/>
     <w:p>
       <w:pPr>
         <w:pStyle w:val="Bibliography"/>
@@ -9785,8 +10890,8 @@
         <w:t xml:space="preserve">117 (3): 117–49.</w:t>
       </w:r>
     </w:p>
-    <w:bookmarkEnd w:id="111"/>
-    <w:bookmarkStart w:id="113" w:name="ref-Gallownd"/>
+    <w:bookmarkEnd w:id="116"/>
+    <w:bookmarkStart w:id="118" w:name="ref-Gallownd"/>
     <w:p>
       <w:pPr>
         <w:pStyle w:val="Bibliography"/>
@@ -9809,7 +10914,7 @@
       <w:r>
         <w:t xml:space="preserve"> </w:t>
       </w:r>
-      <w:hyperlink r:id="rId112">
+      <w:hyperlink r:id="rId117">
         <w:r>
           <w:rPr>
             <w:rStyle w:val="Hyperlink"/>
@@ -9821,8 +10926,8 @@
         <w:t xml:space="preserve">.</w:t>
       </w:r>
     </w:p>
-    <w:bookmarkEnd w:id="113"/>
-    <w:bookmarkStart w:id="115" w:name="ref-Goodsellnd"/>
+    <w:bookmarkEnd w:id="118"/>
+    <w:bookmarkStart w:id="120" w:name="ref-Goodsellnd"/>
     <w:p>
       <w:pPr>
         <w:pStyle w:val="Bibliography"/>
@@ -9851,7 +10956,7 @@
       <w:r>
         <w:t xml:space="preserve"> </w:t>
       </w:r>
-      <w:hyperlink r:id="rId114">
+      <w:hyperlink r:id="rId119">
         <w:r>
           <w:rPr>
             <w:rStyle w:val="Hyperlink"/>
@@ -9863,8 +10968,8 @@
         <w:t xml:space="preserve">.</w:t>
       </w:r>
     </w:p>
-    <w:bookmarkEnd w:id="115"/>
-    <w:bookmarkStart w:id="117" w:name="ref-Harper1986"/>
+    <w:bookmarkEnd w:id="120"/>
+    <w:bookmarkStart w:id="122" w:name="ref-Harper1986"/>
     <w:p>
       <w:pPr>
         <w:pStyle w:val="Bibliography"/>
@@ -9897,7 +11002,7 @@
       <w:r>
         <w:t xml:space="preserve"> </w:t>
       </w:r>
-      <w:hyperlink r:id="rId116">
+      <w:hyperlink r:id="rId121">
         <w:r>
           <w:rPr>
             <w:rStyle w:val="Hyperlink"/>
@@ -9909,8 +11014,8 @@
         <w:t xml:space="preserve">.</w:t>
       </w:r>
     </w:p>
-    <w:bookmarkEnd w:id="117"/>
-    <w:bookmarkStart w:id="119" w:name="ref-Harper1988"/>
+    <w:bookmarkEnd w:id="122"/>
+    <w:bookmarkStart w:id="124" w:name="ref-Harper1988"/>
     <w:p>
       <w:pPr>
         <w:pStyle w:val="Bibliography"/>
@@ -9946,7 +11051,7 @@
       <w:r>
         <w:t xml:space="preserve"> </w:t>
       </w:r>
-      <w:hyperlink r:id="rId118">
+      <w:hyperlink r:id="rId123">
         <w:r>
           <w:rPr>
             <w:rStyle w:val="Hyperlink"/>
@@ -9958,8 +11063,8 @@
         <w:t xml:space="preserve">.</w:t>
       </w:r>
     </w:p>
-    <w:bookmarkEnd w:id="119"/>
-    <w:bookmarkStart w:id="121" w:name="ref-JacksonPargetter1986"/>
+    <w:bookmarkEnd w:id="124"/>
+    <w:bookmarkStart w:id="126" w:name="ref-JacksonPargetter1986"/>
     <w:p>
       <w:pPr>
         <w:pStyle w:val="Bibliography"/>
@@ -9992,7 +11097,7 @@
       <w:r>
         <w:t xml:space="preserve"> </w:t>
       </w:r>
-      <w:hyperlink r:id="rId120">
+      <w:hyperlink r:id="rId125">
         <w:r>
           <w:rPr>
             <w:rStyle w:val="Hyperlink"/>
@@ -10004,8 +11109,8 @@
         <w:t xml:space="preserve">.</w:t>
       </w:r>
     </w:p>
-    <w:bookmarkEnd w:id="121"/>
-    <w:bookmarkStart w:id="122" w:name="ref-Jeffrey1983"/>
+    <w:bookmarkEnd w:id="126"/>
+    <w:bookmarkStart w:id="127" w:name="ref-Jeffrey1983"/>
     <w:p>
       <w:pPr>
         <w:pStyle w:val="Bibliography"/>
@@ -10039,8 +11144,8 @@
         <w:t xml:space="preserve">, edited by J. Earman (ed.). Minneapolis: University of Minnesota Press.</w:t>
       </w:r>
     </w:p>
-    <w:bookmarkEnd w:id="122"/>
-    <w:bookmarkStart w:id="124" w:name="ref-LevinsteinSoares2020"/>
+    <w:bookmarkEnd w:id="127"/>
+    <w:bookmarkStart w:id="129" w:name="ref-LevinsteinSoares2020"/>
     <w:p>
       <w:pPr>
         <w:pStyle w:val="Bibliography"/>
@@ -10073,7 +11178,7 @@
       <w:r>
         <w:t xml:space="preserve"> </w:t>
       </w:r>
-      <w:hyperlink r:id="rId123">
+      <w:hyperlink r:id="rId128">
         <w:r>
           <w:rPr>
             <w:rStyle w:val="Hyperlink"/>
@@ -10085,8 +11190,8 @@
         <w:t xml:space="preserve">.</w:t>
       </w:r>
     </w:p>
-    <w:bookmarkEnd w:id="124"/>
-    <w:bookmarkStart w:id="125" w:name="ref-Lewis1979e"/>
+    <w:bookmarkEnd w:id="129"/>
+    <w:bookmarkStart w:id="130" w:name="ref-Lewis1979e"/>
     <w:p>
       <w:pPr>
         <w:pStyle w:val="Bibliography"/>
@@ -10126,8 +11231,8 @@
         <w:t xml:space="preserve">8 (3): 235–40.</w:t>
       </w:r>
     </w:p>
-    <w:bookmarkEnd w:id="125"/>
-    <w:bookmarkStart w:id="127" w:name="ref-Lewis1981e"/>
+    <w:bookmarkEnd w:id="130"/>
+    <w:bookmarkStart w:id="132" w:name="ref-Lewis1981e"/>
     <w:p>
       <w:pPr>
         <w:pStyle w:val="Bibliography"/>
@@ -10174,7 +11279,7 @@
       <w:r>
         <w:t xml:space="preserve"> </w:t>
       </w:r>
-      <w:hyperlink r:id="rId126">
+      <w:hyperlink r:id="rId131">
         <w:r>
           <w:rPr>
             <w:rStyle w:val="Hyperlink"/>
@@ -10186,8 +11291,8 @@
         <w:t xml:space="preserve">.</w:t>
       </w:r>
     </w:p>
-    <w:bookmarkEnd w:id="127"/>
-    <w:bookmarkStart w:id="128" w:name="ref-Lewis-Gorman-10071979"/>
+    <w:bookmarkEnd w:id="132"/>
+    <w:bookmarkStart w:id="133" w:name="ref-Lewis-Gorman-10071979"/>
     <w:p>
       <w:pPr>
         <w:pStyle w:val="Bibliography"/>
@@ -10242,14 +11347,20 @@
         <w:t xml:space="preserve">, edited by Helen Beebee and A. R. J. Fisher, 2:472–73. Oxford: Oxford University Press.</w:t>
       </w:r>
     </w:p>
-    <w:bookmarkEnd w:id="128"/>
-    <w:bookmarkStart w:id="129" w:name="ref-McClennan1990"/>
+    <w:bookmarkEnd w:id="133"/>
+    <w:bookmarkStart w:id="135" w:name="ref-LipseyLancaster"/>
     <w:p>
       <w:pPr>
         <w:pStyle w:val="Bibliography"/>
       </w:pPr>
       <w:r>
-        <w:t xml:space="preserve">McClennan, Edward. 1990.</w:t>
+        <w:t xml:space="preserve">Lipsey, R. G., and Kelvin Lancaster. 1956.</w:t>
+      </w:r>
+      <w:r>
+        <w:t xml:space="preserve"> </w:t>
+      </w:r>
+      <w:r>
+        <w:t xml:space="preserve">“The General Theory of Second Best.”</w:t>
       </w:r>
       <w:r>
         <w:t xml:space="preserve"> </w:t>
@@ -10259,26 +11370,37 @@
           <w:iCs/>
           <w:i/>
         </w:rPr>
-        <w:t xml:space="preserve">Rationality and Dynamic Choice</w:t>
-      </w:r>
-      <w:r>
-        <w:t xml:space="preserve">. Cambridge: Cambridge University Press.</w:t>
-      </w:r>
-    </w:p>
-    <w:bookmarkEnd w:id="129"/>
-    <w:bookmarkStart w:id="130" w:name="ref-Nash1951"/>
+        <w:t xml:space="preserve">Review of Economic Studies</w:t>
+      </w:r>
+      <w:r>
+        <w:t xml:space="preserve"> </w:t>
+      </w:r>
+      <w:r>
+        <w:t xml:space="preserve">24 (1): 11–32.</w:t>
+      </w:r>
+      <w:r>
+        <w:t xml:space="preserve"> </w:t>
+      </w:r>
+      <w:hyperlink r:id="rId134">
+        <w:r>
+          <w:rPr>
+            <w:rStyle w:val="Hyperlink"/>
+          </w:rPr>
+          <w:t xml:space="preserve">https://doi.org/10.2307/2296233</w:t>
+        </w:r>
+      </w:hyperlink>
+      <w:r>
+        <w:t xml:space="preserve">.</w:t>
+      </w:r>
+    </w:p>
+    <w:bookmarkEnd w:id="135"/>
+    <w:bookmarkStart w:id="136" w:name="ref-McClennan1990"/>
     <w:p>
       <w:pPr>
         <w:pStyle w:val="Bibliography"/>
       </w:pPr>
       <w:r>
-        <w:t xml:space="preserve">Nash, John. 1951.</w:t>
-      </w:r>
-      <w:r>
-        <w:t xml:space="preserve"> </w:t>
-      </w:r>
-      <w:r>
-        <w:t xml:space="preserve">“Non-Cooperative Games.”</w:t>
+        <w:t xml:space="preserve">McClennan, Edward. 1990.</w:t>
       </w:r>
       <w:r>
         <w:t xml:space="preserve"> </w:t>
@@ -10288,35 +11410,26 @@
           <w:iCs/>
           <w:i/>
         </w:rPr>
-        <w:t xml:space="preserve">Annals of Mathematics</w:t>
-      </w:r>
-      <w:r>
-        <w:t xml:space="preserve"> </w:t>
-      </w:r>
-      <w:r>
-        <w:t xml:space="preserve">54 (2): 286–95.</w:t>
-      </w:r>
-    </w:p>
-    <w:bookmarkEnd w:id="130"/>
-    <w:bookmarkStart w:id="131" w:name="ref-Nozick1969"/>
+        <w:t xml:space="preserve">Rationality and Dynamic Choice</w:t>
+      </w:r>
+      <w:r>
+        <w:t xml:space="preserve">. Cambridge: Cambridge University Press.</w:t>
+      </w:r>
+    </w:p>
+    <w:bookmarkEnd w:id="136"/>
+    <w:bookmarkStart w:id="137" w:name="ref-Nash1951"/>
     <w:p>
       <w:pPr>
         <w:pStyle w:val="Bibliography"/>
       </w:pPr>
       <w:r>
-        <w:t xml:space="preserve">Nozick, Robert. 1969.</w:t>
-      </w:r>
-      <w:r>
-        <w:t xml:space="preserve"> </w:t>
-      </w:r>
-      <w:r>
-        <w:t xml:space="preserve">“Newcomb’s Problem and Two Principles of Choice.”</w:t>
-      </w:r>
-      <w:r>
-        <w:t xml:space="preserve"> </w:t>
-      </w:r>
-      <w:r>
-        <w:t xml:space="preserve">In</w:t>
+        <w:t xml:space="preserve">Nash, John. 1951.</w:t>
+      </w:r>
+      <w:r>
+        <w:t xml:space="preserve"> </w:t>
+      </w:r>
+      <w:r>
+        <w:t xml:space="preserve">“Non-Cooperative Games.”</w:t>
       </w:r>
       <w:r>
         <w:t xml:space="preserve"> </w:t>
@@ -10326,26 +11439,35 @@
           <w:iCs/>
           <w:i/>
         </w:rPr>
-        <w:t xml:space="preserve">Essays in Honor of Carl g. Hempel: A Tribute on the Occasion of His Sixty-Fifth Birthday</w:t>
-      </w:r>
-      <w:r>
-        <w:t xml:space="preserve">, edited by Nicholas Rescher, 114–46. Riedel: Springer.</w:t>
-      </w:r>
-    </w:p>
-    <w:bookmarkEnd w:id="131"/>
-    <w:bookmarkStart w:id="133" w:name="ref-Podgorski2020"/>
+        <w:t xml:space="preserve">Annals of Mathematics</w:t>
+      </w:r>
+      <w:r>
+        <w:t xml:space="preserve"> </w:t>
+      </w:r>
+      <w:r>
+        <w:t xml:space="preserve">54 (2): 286–95.</w:t>
+      </w:r>
+    </w:p>
+    <w:bookmarkEnd w:id="137"/>
+    <w:bookmarkStart w:id="138" w:name="ref-Nozick1969"/>
     <w:p>
       <w:pPr>
         <w:pStyle w:val="Bibliography"/>
       </w:pPr>
       <w:r>
-        <w:t xml:space="preserve">Podgorski, Aberlard. 2020.</w:t>
-      </w:r>
-      <w:r>
-        <w:t xml:space="preserve"> </w:t>
-      </w:r>
-      <w:r>
-        <w:t xml:space="preserve">“Tournament Decision Theory.”</w:t>
+        <w:t xml:space="preserve">Nozick, Robert. 1969.</w:t>
+      </w:r>
+      <w:r>
+        <w:t xml:space="preserve"> </w:t>
+      </w:r>
+      <w:r>
+        <w:t xml:space="preserve">“Newcomb’s Problem and Two Principles of Choice.”</w:t>
+      </w:r>
+      <w:r>
+        <w:t xml:space="preserve"> </w:t>
+      </w:r>
+      <w:r>
+        <w:t xml:space="preserve">In</w:t>
       </w:r>
       <w:r>
         <w:t xml:space="preserve"> </w:t>
@@ -10355,20 +11477,49 @@
           <w:iCs/>
           <w:i/>
         </w:rPr>
-        <w:t xml:space="preserve">No</w:t>
+        <w:t xml:space="preserve">Essays in Honor of Carl g. Hempel: A Tribute on the Occasion of His Sixty-Fifth Birthday</w:t>
+      </w:r>
+      <w:r>
+        <w:t xml:space="preserve">, edited by Nicholas Rescher, 114–46. Riedel: Springer.</w:t>
+      </w:r>
+    </w:p>
+    <w:bookmarkEnd w:id="138"/>
+    <w:bookmarkStart w:id="140" w:name="ref-Podgorski2020"/>
+    <w:p>
+      <w:pPr>
+        <w:pStyle w:val="Bibliography"/>
+      </w:pPr>
+      <w:r>
+        <w:t xml:space="preserve">Podgorski, Aberlard. 2020.</w:t>
+      </w:r>
+      <w:r>
+        <w:t xml:space="preserve"> </w:t>
+      </w:r>
+      <w:r>
+        <w:t xml:space="preserve">“Tournament Decision Theory.”</w:t>
+      </w:r>
+      <w:r>
+        <w:t xml:space="preserve"> </w:t>
       </w:r>
       <w:r>
         <w:rPr>
           <w:iCs/>
           <w:i/>
         </w:rPr>
-        <w:t xml:space="preserve">û</w:t>
+        <w:t xml:space="preserve">No</w:t>
       </w:r>
       <w:r>
         <w:rPr>
           <w:iCs/>
           <w:i/>
         </w:rPr>
+        <w:t xml:space="preserve">û</w:t>
+      </w:r>
+      <w:r>
+        <w:rPr>
+          <w:iCs/>
+          <w:i/>
+        </w:rPr>
         <w:t xml:space="preserve">s</w:t>
       </w:r>
       <w:r>
@@ -10380,7 +11531,7 @@
       <w:r>
         <w:t xml:space="preserve"> </w:t>
       </w:r>
-      <w:hyperlink r:id="rId132">
+      <w:hyperlink r:id="rId139">
         <w:r>
           <w:rPr>
             <w:rStyle w:val="Hyperlink"/>
@@ -10392,8 +11543,8 @@
         <w:t xml:space="preserve">.</w:t>
       </w:r>
     </w:p>
-    <w:bookmarkEnd w:id="133"/>
-    <w:bookmarkStart w:id="135" w:name="ref-Quiggin1982"/>
+    <w:bookmarkEnd w:id="140"/>
+    <w:bookmarkStart w:id="142" w:name="ref-Quiggin1982"/>
     <w:p>
       <w:pPr>
         <w:pStyle w:val="Bibliography"/>
@@ -10426,7 +11577,7 @@
       <w:r>
         <w:t xml:space="preserve"> </w:t>
       </w:r>
-      <w:hyperlink r:id="rId134">
+      <w:hyperlink r:id="rId141">
         <w:r>
           <w:rPr>
             <w:rStyle w:val="Hyperlink"/>
@@ -10438,8 +11589,8 @@
         <w:t xml:space="preserve">.</w:t>
       </w:r>
     </w:p>
-    <w:bookmarkEnd w:id="135"/>
-    <w:bookmarkStart w:id="137" w:name="ref-Richter1984"/>
+    <w:bookmarkEnd w:id="142"/>
+    <w:bookmarkStart w:id="144" w:name="ref-Richter1984"/>
     <w:p>
       <w:pPr>
         <w:pStyle w:val="Bibliography"/>
@@ -10472,7 +11623,7 @@
       <w:r>
         <w:t xml:space="preserve"> </w:t>
       </w:r>
-      <w:hyperlink r:id="rId136">
+      <w:hyperlink r:id="rId143">
         <w:r>
           <w:rPr>
             <w:rStyle w:val="Hyperlink"/>
@@ -10484,8 +11635,8 @@
         <w:t xml:space="preserve">.</w:t>
       </w:r>
     </w:p>
-    <w:bookmarkEnd w:id="137"/>
-    <w:bookmarkStart w:id="138" w:name="ref-Robinson1949"/>
+    <w:bookmarkEnd w:id="144"/>
+    <w:bookmarkStart w:id="145" w:name="ref-Robinson1949"/>
     <w:p>
       <w:pPr>
         <w:pStyle w:val="Bibliography"/>
@@ -10506,8 +11657,8 @@
         <w:t xml:space="preserve">Santa Monica, CA: The RAND Corporation.</w:t>
       </w:r>
     </w:p>
-    <w:bookmarkEnd w:id="138"/>
-    <w:bookmarkStart w:id="139" w:name="ref-Selten1965"/>
+    <w:bookmarkEnd w:id="145"/>
+    <w:bookmarkStart w:id="146" w:name="ref-Selten1965"/>
     <w:p>
       <w:pPr>
         <w:pStyle w:val="Bibliography"/>
@@ -10558,8 +11709,8 @@
         <w:t xml:space="preserve">121 (2): 301–24.</w:t>
       </w:r>
     </w:p>
-    <w:bookmarkEnd w:id="139"/>
-    <w:bookmarkStart w:id="140" w:name="ref-Shafer1976"/>
+    <w:bookmarkEnd w:id="146"/>
+    <w:bookmarkStart w:id="147" w:name="ref-Shafer1976"/>
     <w:p>
       <w:pPr>
         <w:pStyle w:val="Bibliography"/>
@@ -10581,8 +11732,8 @@
         <w:t xml:space="preserve">. Princeton: Princeton University Press.</w:t>
       </w:r>
     </w:p>
-    <w:bookmarkEnd w:id="140"/>
-    <w:bookmarkStart w:id="141" w:name="ref-Skyrms1984"/>
+    <w:bookmarkEnd w:id="147"/>
+    <w:bookmarkStart w:id="148" w:name="ref-Skyrms1984"/>
     <w:p>
       <w:pPr>
         <w:pStyle w:val="Bibliography"/>
@@ -10604,8 +11755,8 @@
         <w:t xml:space="preserve">. New Haven, CT: Yale University Press.</w:t>
       </w:r>
     </w:p>
-    <w:bookmarkEnd w:id="141"/>
-    <w:bookmarkStart w:id="142" w:name="ref-Skyrms2004"/>
+    <w:bookmarkEnd w:id="148"/>
+    <w:bookmarkStart w:id="149" w:name="ref-Skyrms2004"/>
     <w:p>
       <w:pPr>
         <w:pStyle w:val="Bibliography"/>
@@ -10654,8 +11805,8 @@
         <w:t xml:space="preserve">ress.</w:t>
       </w:r>
     </w:p>
-    <w:bookmarkEnd w:id="142"/>
-    <w:bookmarkStart w:id="144" w:name="ref-Spencer2021"/>
+    <w:bookmarkEnd w:id="149"/>
+    <w:bookmarkStart w:id="151" w:name="ref-Spencer2021"/>
     <w:p>
       <w:pPr>
         <w:pStyle w:val="Bibliography"/>
@@ -10688,7 +11839,7 @@
       <w:r>
         <w:t xml:space="preserve"> </w:t>
       </w:r>
-      <w:hyperlink r:id="rId143">
+      <w:hyperlink r:id="rId150">
         <w:r>
           <w:rPr>
             <w:rStyle w:val="Hyperlink"/>
@@ -10700,8 +11851,8 @@
         <w:t xml:space="preserve">.</w:t>
       </w:r>
     </w:p>
-    <w:bookmarkEnd w:id="144"/>
-    <w:bookmarkStart w:id="146" w:name="ref-Spencer2021b"/>
+    <w:bookmarkEnd w:id="151"/>
+    <w:bookmarkStart w:id="153" w:name="ref-Spencer2021b"/>
     <w:p>
       <w:pPr>
         <w:pStyle w:val="Bibliography"/>
@@ -10734,7 +11885,7 @@
       <w:r>
         <w:t xml:space="preserve"> </w:t>
       </w:r>
-      <w:hyperlink r:id="rId145">
+      <w:hyperlink r:id="rId152">
         <w:r>
           <w:rPr>
             <w:rStyle w:val="Hyperlink"/>
@@ -10746,8 +11897,8 @@
         <w:t xml:space="preserve">.</w:t>
       </w:r>
     </w:p>
-    <w:bookmarkEnd w:id="146"/>
-    <w:bookmarkStart w:id="148" w:name="ref-Spencer2023"/>
+    <w:bookmarkEnd w:id="153"/>
+    <w:bookmarkStart w:id="155" w:name="ref-Spencer2023"/>
     <w:p>
       <w:pPr>
         <w:pStyle w:val="Bibliography"/>
@@ -10780,7 +11931,7 @@
       <w:r>
         <w:t xml:space="preserve"> </w:t>
       </w:r>
-      <w:hyperlink r:id="rId147">
+      <w:hyperlink r:id="rId154">
         <w:r>
           <w:rPr>
             <w:rStyle w:val="Hyperlink"/>
@@ -10792,8 +11943,8 @@
         <w:t xml:space="preserve">.</w:t>
       </w:r>
     </w:p>
-    <w:bookmarkEnd w:id="148"/>
-    <w:bookmarkStart w:id="150" w:name="ref-SpencerWells2019"/>
+    <w:bookmarkEnd w:id="155"/>
+    <w:bookmarkStart w:id="157" w:name="ref-SpencerWells2019"/>
     <w:p>
       <w:pPr>
         <w:pStyle w:val="Bibliography"/>
@@ -10875,7 +12026,7 @@
       <w:r>
         <w:t xml:space="preserve"> </w:t>
       </w:r>
-      <w:hyperlink r:id="rId149">
+      <w:hyperlink r:id="rId156">
         <w:r>
           <w:rPr>
             <w:rStyle w:val="Hyperlink"/>
@@ -10887,14 +12038,20 @@
         <w:t xml:space="preserve">.</w:t>
       </w:r>
     </w:p>
-    <w:bookmarkEnd w:id="150"/>
-    <w:bookmarkStart w:id="151" w:name="ref-Stalnaker2008"/>
+    <w:bookmarkEnd w:id="157"/>
+    <w:bookmarkStart w:id="159" w:name="ref-Stalnaker1998"/>
     <w:p>
       <w:pPr>
         <w:pStyle w:val="Bibliography"/>
       </w:pPr>
       <w:r>
-        <w:t xml:space="preserve">Stalnaker, Robert. 2008.</w:t>
+        <w:t xml:space="preserve">Stalnaker, Robert. 1998.</w:t>
+      </w:r>
+      <w:r>
+        <w:t xml:space="preserve"> </w:t>
+      </w:r>
+      <w:r>
+        <w:t xml:space="preserve">“Belief Revision in Games: Forward and Backward Induction.”</w:t>
       </w:r>
       <w:r>
         <w:t xml:space="preserve"> </w:t>
@@ -10904,20 +12061,37 @@
           <w:iCs/>
           <w:i/>
         </w:rPr>
-        <w:t xml:space="preserve">Our Knowledge of the Internal World</w:t>
-      </w:r>
-      <w:r>
-        <w:t xml:space="preserve">. Oxford: Oxford University Press.</w:t>
-      </w:r>
-    </w:p>
-    <w:bookmarkEnd w:id="151"/>
-    <w:bookmarkStart w:id="152" w:name="ref-Strevens2008"/>
+        <w:t xml:space="preserve">Mathematical Social Sciences</w:t>
+      </w:r>
+      <w:r>
+        <w:t xml:space="preserve"> </w:t>
+      </w:r>
+      <w:r>
+        <w:t xml:space="preserve">36 (1): 31–56.</w:t>
+      </w:r>
+      <w:r>
+        <w:t xml:space="preserve"> </w:t>
+      </w:r>
+      <w:hyperlink r:id="rId158">
+        <w:r>
+          <w:rPr>
+            <w:rStyle w:val="Hyperlink"/>
+          </w:rPr>
+          <w:t xml:space="preserve">https://doi.org/10.1016/S0165-4896(98)00007-9</w:t>
+        </w:r>
+      </w:hyperlink>
+      <w:r>
+        <w:t xml:space="preserve">.</w:t>
+      </w:r>
+    </w:p>
+    <w:bookmarkEnd w:id="159"/>
+    <w:bookmarkStart w:id="160" w:name="ref-Stalnaker2008"/>
     <w:p>
       <w:pPr>
         <w:pStyle w:val="Bibliography"/>
       </w:pPr>
       <w:r>
-        <w:t xml:space="preserve">Strevens, Michael. 2008.</w:t>
+        <w:t xml:space="preserve">———. 2008.</w:t>
       </w:r>
       <w:r>
         <w:t xml:space="preserve"> </w:t>
@@ -10927,20 +12101,20 @@
           <w:iCs/>
           <w:i/>
         </w:rPr>
-        <w:t xml:space="preserve">Depth: An Account of Scientific Explanations</w:t>
-      </w:r>
-      <w:r>
-        <w:t xml:space="preserve">. Cambridge, MA: Harvard University Press.</w:t>
-      </w:r>
-    </w:p>
-    <w:bookmarkEnd w:id="152"/>
-    <w:bookmarkStart w:id="153" w:name="ref-Sutton2000"/>
+        <w:t xml:space="preserve">Our Knowledge of the Internal World</w:t>
+      </w:r>
+      <w:r>
+        <w:t xml:space="preserve">. Oxford: Oxford University Press.</w:t>
+      </w:r>
+    </w:p>
+    <w:bookmarkEnd w:id="160"/>
+    <w:bookmarkStart w:id="161" w:name="ref-Strevens2008"/>
     <w:p>
       <w:pPr>
         <w:pStyle w:val="Bibliography"/>
       </w:pPr>
       <w:r>
-        <w:t xml:space="preserve">Sutton, John. 2000.</w:t>
+        <w:t xml:space="preserve">Strevens, Michael. 2008.</w:t>
       </w:r>
       <w:r>
         <w:t xml:space="preserve"> </w:t>
@@ -10950,38 +12124,20 @@
           <w:iCs/>
           <w:i/>
         </w:rPr>
-        <w:t xml:space="preserve">Marshall’s Tendencies: What Can Economists Know?</w:t>
-      </w:r>
-      <w:r>
-        <w:t xml:space="preserve"> Cambridge, MA:</w:t>
-      </w:r>
-      <w:r>
-        <w:t xml:space="preserve"> </w:t>
-      </w:r>
-      <w:r>
-        <w:t xml:space="preserve">MIT</w:t>
-      </w:r>
-      <w:r>
-        <w:t xml:space="preserve"> </w:t>
-      </w:r>
-      <w:r>
-        <w:t xml:space="preserve">Press.</w:t>
-      </w:r>
-    </w:p>
-    <w:bookmarkEnd w:id="153"/>
-    <w:bookmarkStart w:id="155" w:name="ref-Wedgwood2013a"/>
+        <w:t xml:space="preserve">Depth: An Account of Scientific Explanations</w:t>
+      </w:r>
+      <w:r>
+        <w:t xml:space="preserve">. Cambridge, MA: Harvard University Press.</w:t>
+      </w:r>
+    </w:p>
+    <w:bookmarkEnd w:id="161"/>
+    <w:bookmarkStart w:id="162" w:name="ref-Sutton2000"/>
     <w:p>
       <w:pPr>
         <w:pStyle w:val="Bibliography"/>
       </w:pPr>
       <w:r>
-        <w:t xml:space="preserve">Wedgwood, Ralph. 2013.</w:t>
-      </w:r>
-      <w:r>
-        <w:t xml:space="preserve"> </w:t>
-      </w:r>
-      <w:r>
-        <w:t xml:space="preserve">“Gandalf’s Solution to the Newcomb Problem.”</w:t>
+        <w:t xml:space="preserve">Sutton, John. 2000.</w:t>
       </w:r>
       <w:r>
         <w:t xml:space="preserve"> </w:t>
@@ -10991,6 +12147,47 @@
           <w:iCs/>
           <w:i/>
         </w:rPr>
+        <w:t xml:space="preserve">Marshall’s Tendencies: What Can Economists Know?</w:t>
+      </w:r>
+      <w:r>
+        <w:t xml:space="preserve"> Cambridge, MA:</w:t>
+      </w:r>
+      <w:r>
+        <w:t xml:space="preserve"> </w:t>
+      </w:r>
+      <w:r>
+        <w:t xml:space="preserve">MIT</w:t>
+      </w:r>
+      <w:r>
+        <w:t xml:space="preserve"> </w:t>
+      </w:r>
+      <w:r>
+        <w:t xml:space="preserve">Press.</w:t>
+      </w:r>
+    </w:p>
+    <w:bookmarkEnd w:id="162"/>
+    <w:bookmarkStart w:id="164" w:name="ref-Wedgwood2013a"/>
+    <w:p>
+      <w:pPr>
+        <w:pStyle w:val="Bibliography"/>
+      </w:pPr>
+      <w:r>
+        <w:t xml:space="preserve">Wedgwood, Ralph. 2013.</w:t>
+      </w:r>
+      <w:r>
+        <w:t xml:space="preserve"> </w:t>
+      </w:r>
+      <w:r>
+        <w:t xml:space="preserve">“Gandalf’s Solution to the Newcomb Problem.”</w:t>
+      </w:r>
+      <w:r>
+        <w:t xml:space="preserve"> </w:t>
+      </w:r>
+      <w:r>
+        <w:rPr>
+          <w:iCs/>
+          <w:i/>
+        </w:rPr>
         <w:t xml:space="preserve">Synthese</w:t>
       </w:r>
       <w:r>
@@ -11002,7 +12199,7 @@
       <w:r>
         <w:t xml:space="preserve"> </w:t>
       </w:r>
-      <w:hyperlink r:id="rId154">
+      <w:hyperlink r:id="rId163">
         <w:r>
           <w:rPr>
             <w:rStyle w:val="Hyperlink"/>
@@ -11014,8 +12211,8 @@
         <w:t xml:space="preserve">.</w:t>
       </w:r>
     </w:p>
-    <w:bookmarkEnd w:id="155"/>
-    <w:bookmarkStart w:id="157" w:name="ref-Weirich1985"/>
+    <w:bookmarkEnd w:id="164"/>
+    <w:bookmarkStart w:id="166" w:name="ref-Weirich1985"/>
     <w:p>
       <w:pPr>
         <w:pStyle w:val="Bibliography"/>
@@ -11048,7 +12245,7 @@
       <w:r>
         <w:t xml:space="preserve"> </w:t>
       </w:r>
-      <w:hyperlink r:id="rId156">
+      <w:hyperlink r:id="rId165">
         <w:r>
           <w:rPr>
             <w:rStyle w:val="Hyperlink"/>
@@ -11060,8 +12257,8 @@
         <w:t xml:space="preserve">.</w:t>
       </w:r>
     </w:p>
-    <w:bookmarkEnd w:id="157"/>
-    <w:bookmarkStart w:id="159" w:name="ref-Wilson1967"/>
+    <w:bookmarkEnd w:id="166"/>
+    <w:bookmarkStart w:id="168" w:name="ref-Wilson1967"/>
     <w:p>
       <w:pPr>
         <w:pStyle w:val="Bibliography"/>
@@ -11094,7 +12291,7 @@
       <w:r>
         <w:t xml:space="preserve"> </w:t>
       </w:r>
-      <w:hyperlink r:id="rId158">
+      <w:hyperlink r:id="rId167">
         <w:r>
           <w:rPr>
             <w:rStyle w:val="Hyperlink"/>
@@ -11106,8 +12303,8 @@
         <w:t xml:space="preserve">.</w:t>
       </w:r>
     </w:p>
-    <w:bookmarkEnd w:id="159"/>
-    <w:bookmarkStart w:id="160" w:name="ref-Worsnip2021"/>
+    <w:bookmarkEnd w:id="168"/>
+    <w:bookmarkStart w:id="169" w:name="ref-Worsnip2021"/>
     <w:p>
       <w:pPr>
         <w:pStyle w:val="Bibliography"/>
@@ -11129,8 +12326,8 @@
         <w:t xml:space="preserve">. Oxford: Oxford University Press.</w:t>
       </w:r>
     </w:p>
-    <w:bookmarkEnd w:id="160"/>
-    <w:bookmarkStart w:id="161" w:name="ref-WrightVaguenessCollection"/>
+    <w:bookmarkEnd w:id="169"/>
+    <w:bookmarkStart w:id="170" w:name="ref-WrightVaguenessCollection"/>
     <w:p>
       <w:pPr>
         <w:pStyle w:val="Bibliography"/>
@@ -11152,9 +12349,9 @@
         <w:t xml:space="preserve">. Oxford: Oxford University Press.</w:t>
       </w:r>
     </w:p>
-    <w:bookmarkEnd w:id="161"/>
-    <w:bookmarkEnd w:id="162"/>
-    <w:bookmarkEnd w:id="163"/>
+    <w:bookmarkEnd w:id="170"/>
+    <w:bookmarkEnd w:id="171"/>
+    <w:bookmarkEnd w:id="172"/>
     <w:sectPr/>
   </w:body>
 </w:document>
@@ -11201,6 +12398,161 @@
         <w:t xml:space="preserve"> </w:t>
       </w:r>
       <w:r>
+        <w:t xml:space="preserve">Lipsey and Lancaster (1956)</w:t>
+      </w:r>
+      <w:r>
+        <w:t xml:space="preserve">. If you don’t have control over every parameter, setting the parameters you do control to the ideal values is generally inadvisable.</w:t>
+      </w:r>
+    </w:p>
+  </w:footnote>
+  <w:footnote w:id="23">
+    <w:p>
+      <w:pPr>
+        <w:pStyle w:val="FootnoteText"/>
+      </w:pPr>
+      <w:r>
+        <w:rPr>
+          <w:rStyle w:val="FootnoteReference"/>
+        </w:rPr>
+        <w:footnoteRef/>
+      </w:r>
+      <w:r>
+        <w:t xml:space="preserve"> </w:t>
+      </w:r>
+      <w:r>
+        <w:t xml:space="preserve">I’m drawing here on work on the nature of idealisations by Michael</w:t>
+      </w:r>
+      <w:r>
+        <w:t xml:space="preserve"> </w:t>
+      </w:r>
+      <w:r>
+        <w:t xml:space="preserve">Strevens (2008)</w:t>
+      </w:r>
+      <w:r>
+        <w:t xml:space="preserve"> </w:t>
+      </w:r>
+      <w:r>
+        <w:t xml:space="preserve">and by Kevin</w:t>
+      </w:r>
+      <w:r>
+        <w:t xml:space="preserve"> </w:t>
+      </w:r>
+      <w:r>
+        <w:t xml:space="preserve">Davey (2011)</w:t>
+      </w:r>
+      <w:r>
+        <w:t xml:space="preserve">.</w:t>
+      </w:r>
+    </w:p>
+  </w:footnote>
+  <w:footnote w:id="24">
+    <w:p>
+      <w:pPr>
+        <w:pStyle w:val="FootnoteText"/>
+      </w:pPr>
+      <w:r>
+        <w:rPr>
+          <w:rStyle w:val="FootnoteReference"/>
+        </w:rPr>
+        <w:footnoteRef/>
+      </w:r>
+      <w:r>
+        <w:t xml:space="preserve"> </w:t>
+      </w:r>
+      <w:r>
+        <w:t xml:space="preserve">I learned about this paper from the excellent discussion of the case in</w:t>
+      </w:r>
+      <w:r>
+        <w:t xml:space="preserve"> </w:t>
+      </w:r>
+      <w:r>
+        <w:t xml:space="preserve">Sutton (2000)</w:t>
+      </w:r>
+      <w:r>
+        <w:t xml:space="preserve">.</w:t>
+      </w:r>
+    </w:p>
+  </w:footnote>
+  <w:footnote w:id="25">
+    <w:p>
+      <w:pPr>
+        <w:pStyle w:val="FootnoteText"/>
+      </w:pPr>
+      <w:r>
+        <w:rPr>
+          <w:rStyle w:val="FootnoteReference"/>
+        </w:rPr>
+        <w:footnoteRef/>
+      </w:r>
+      <w:r>
+        <w:t xml:space="preserve"> </w:t>
+      </w:r>
+      <w:r>
+        <w:t xml:space="preserve">A somewhat similar point is made in the example of the drowning dog on page 216 of</w:t>
+      </w:r>
+      <w:r>
+        <w:t xml:space="preserve"> </w:t>
+      </w:r>
+      <w:r>
+        <w:t xml:space="preserve">Bonanno (2018)</w:t>
+      </w:r>
+      <w:r>
+        <w:t xml:space="preserve">.</w:t>
+      </w:r>
+    </w:p>
+  </w:footnote>
+  <w:footnote w:id="30">
+    <w:p>
+      <w:pPr>
+        <w:pStyle w:val="FootnoteText"/>
+      </w:pPr>
+      <w:r>
+        <w:rPr>
+          <w:rStyle w:val="FootnoteReference"/>
+        </w:rPr>
+        <w:footnoteRef/>
+      </w:r>
+      <w:r>
+        <w:t xml:space="preserve"> </w:t>
+      </w:r>
+      <w:r>
+        <w:t xml:space="preserve">There is a survey article from a few years ago -</w:t>
+      </w:r>
+      <w:r>
+        <w:t xml:space="preserve"> </w:t>
+      </w:r>
+      <w:r>
+        <w:t xml:space="preserve">Elliott (2019)</w:t>
+      </w:r>
+      <w:r>
+        <w:t xml:space="preserve"> </w:t>
+      </w:r>
+      <w:r>
+        <w:t xml:space="preserve">- that has summaries of the then state-of-the-art on these two questions. And it makes it very striking how little the literatures on each of them overlap.</w:t>
+      </w:r>
+    </w:p>
+  </w:footnote>
+  <w:footnote w:id="31">
+    <w:p>
+      <w:pPr>
+        <w:pStyle w:val="FootnoteText"/>
+      </w:pPr>
+      <w:r>
+        <w:rPr>
+          <w:rStyle w:val="FootnoteReference"/>
+        </w:rPr>
+        <w:footnoteRef/>
+      </w:r>
+      <w:r>
+        <w:t xml:space="preserve"> </w:t>
+      </w:r>
+      <w:r>
+        <w:t xml:space="preserve">See</w:t>
+      </w:r>
+      <w:r>
+        <w:t xml:space="preserve"> </w:t>
+      </w:r>
+      <w:r>
         <w:t xml:space="preserve">(</w:t>
       </w:r>
       <w:r>
@@ -11208,140 +12560,16 @@
           <w:bCs/>
           <w:b/>
         </w:rPr>
-        <w:t xml:space="preserve">LipseyLancaster1956?</w:t>
+        <w:t xml:space="preserve">Alcoba2023?</w:t>
       </w:r>
       <w:r>
         <w:t xml:space="preserve">)</w:t>
       </w:r>
       <w:r>
-        <w:t xml:space="preserve">. If you don’t have control over every parameter, setting the parameters you do control to the ideal values is generally inadvisable.</w:t>
-      </w:r>
-    </w:p>
-  </w:footnote>
-  <w:footnote w:id="23">
-    <w:p>
-      <w:pPr>
-        <w:pStyle w:val="FootnoteText"/>
-      </w:pPr>
-      <w:r>
-        <w:rPr>
-          <w:rStyle w:val="FootnoteReference"/>
-        </w:rPr>
-        <w:footnoteRef/>
-      </w:r>
-      <w:r>
-        <w:t xml:space="preserve"> </w:t>
-      </w:r>
-      <w:r>
-        <w:t xml:space="preserve">I’m drawing here on work on the nature of idealisations by Michael</w:t>
-      </w:r>
-      <w:r>
-        <w:t xml:space="preserve"> </w:t>
-      </w:r>
-      <w:r>
-        <w:t xml:space="preserve">Strevens (2008)</w:t>
-      </w:r>
-      <w:r>
-        <w:t xml:space="preserve"> </w:t>
-      </w:r>
-      <w:r>
-        <w:t xml:space="preserve">and by Kevin</w:t>
-      </w:r>
-      <w:r>
-        <w:t xml:space="preserve"> </w:t>
-      </w:r>
-      <w:r>
-        <w:t xml:space="preserve">Davey (2011)</w:t>
-      </w:r>
-      <w:r>
-        <w:t xml:space="preserve">.</w:t>
-      </w:r>
-    </w:p>
-  </w:footnote>
-  <w:footnote w:id="24">
-    <w:p>
-      <w:pPr>
-        <w:pStyle w:val="FootnoteText"/>
-      </w:pPr>
-      <w:r>
-        <w:rPr>
-          <w:rStyle w:val="FootnoteReference"/>
-        </w:rPr>
-        <w:footnoteRef/>
-      </w:r>
-      <w:r>
-        <w:t xml:space="preserve"> </w:t>
-      </w:r>
-      <w:r>
-        <w:t xml:space="preserve">I learned about this paper from the excellent discussion of the case in</w:t>
-      </w:r>
-      <w:r>
-        <w:t xml:space="preserve"> </w:t>
-      </w:r>
-      <w:r>
-        <w:t xml:space="preserve">Sutton (2000)</w:t>
-      </w:r>
-      <w:r>
-        <w:t xml:space="preserve">.</w:t>
-      </w:r>
-    </w:p>
-  </w:footnote>
-  <w:footnote w:id="25">
-    <w:p>
-      <w:pPr>
-        <w:pStyle w:val="FootnoteText"/>
-      </w:pPr>
-      <w:r>
-        <w:rPr>
-          <w:rStyle w:val="FootnoteReference"/>
-        </w:rPr>
-        <w:footnoteRef/>
-      </w:r>
-      <w:r>
-        <w:t xml:space="preserve"> </w:t>
-      </w:r>
-      <w:r>
-        <w:t xml:space="preserve">A somewhat similar point is made in the example of the drowning dog on page 216 of</w:t>
-      </w:r>
-      <w:r>
-        <w:t xml:space="preserve"> </w:t>
-      </w:r>
-      <w:r>
-        <w:t xml:space="preserve">Bonanno (2018)</w:t>
-      </w:r>
-      <w:r>
-        <w:t xml:space="preserve">.</w:t>
-      </w:r>
-    </w:p>
-  </w:footnote>
-  <w:footnote w:id="30">
-    <w:p>
-      <w:pPr>
-        <w:pStyle w:val="FootnoteText"/>
-      </w:pPr>
-      <w:r>
-        <w:rPr>
-          <w:rStyle w:val="FootnoteReference"/>
-        </w:rPr>
-        <w:footnoteRef/>
-      </w:r>
-      <w:r>
-        <w:t xml:space="preserve"> </w:t>
-      </w:r>
-      <w:r>
-        <w:t xml:space="preserve">There is a survey article from a few years ago -</w:t>
-      </w:r>
-      <w:r>
-        <w:t xml:space="preserve"> </w:t>
-      </w:r>
-      <w:r>
-        <w:t xml:space="preserve">Elliott (2019)</w:t>
-      </w:r>
-      <w:r>
-        <w:t xml:space="preserve"> </w:t>
-      </w:r>
-      <w:r>
-        <w:t xml:space="preserve">- that has summaries of the then state-of-the-art on these two questions. And it makes it very striking how little the literatures on each of them overlap.</w:t>
+        <w:t xml:space="preserve"> </w:t>
+      </w:r>
+      <w:r>
+        <w:t xml:space="preserve">for what happens when people start thinking that bet is a bad one.</w:t>
       </w:r>
     </w:p>
   </w:footnote>
@@ -11360,48 +12588,89 @@
         <w:t xml:space="preserve"> </w:t>
       </w:r>
       <w:r>
-        <w:t xml:space="preserve">This point is made by</w:t>
-      </w:r>
-      <w:r>
-        <w:t xml:space="preserve"> </w:t>
-      </w:r>
-      <w:r>
-        <w:t xml:space="preserve">W. L. Harper (1988)</w:t>
-      </w:r>
-      <w:r>
-        <w:t xml:space="preserve">, and many (though not all) of the conclusions I draw in this paper will be similar to ones he drew.</w:t>
-      </w:r>
-    </w:p>
-  </w:footnote>
-  <w:footnote w:id="33">
-    <w:p>
-      <w:pPr>
-        <w:pStyle w:val="FootnoteText"/>
-      </w:pPr>
-      <w:r>
-        <w:rPr>
-          <w:rStyle w:val="FootnoteReference"/>
-        </w:rPr>
-        <w:footnoteRef/>
-      </w:r>
-      <w:r>
-        <w:t xml:space="preserve"> </w:t>
-      </w:r>
-      <w:r>
-        <w:t xml:space="preserve">See, for instance, the introduction of them on page 136 of</w:t>
-      </w:r>
-      <w:r>
-        <w:t xml:space="preserve"> </w:t>
-      </w:r>
-      <w:r>
-        <w:t xml:space="preserve">Bonanno (2018)</w:t>
-      </w:r>
-      <w:r>
-        <w:t xml:space="preserve">. And note that we get 135 pages before the notion of an expectation is introduced; that’s how much is done simply with dominance reasoning</w:t>
+        <w:t xml:space="preserve">Joanna</w:t>
+      </w:r>
+      <w:r>
+        <w:t xml:space="preserve"> </w:t>
+      </w:r>
+      <w:r>
+        <w:t xml:space="preserve">(</w:t>
+      </w:r>
+      <w:r>
+        <w:rPr>
+          <w:bCs/>
+          <w:b/>
+        </w:rPr>
+        <w:t xml:space="preserve">Thoma2019?</w:t>
+      </w:r>
+      <w:r>
+        <w:t xml:space="preserve">)</w:t>
+      </w:r>
+      <w:r>
+        <w:t xml:space="preserve"> </w:t>
+      </w:r>
+      <w:r>
+        <w:t xml:space="preserve">develops a subtle critique of some non-expectationist theories starting with something like this point.</w:t>
       </w:r>
     </w:p>
   </w:footnote>
   <w:footnote w:id="34">
+    <w:p>
+      <w:pPr>
+        <w:pStyle w:val="FootnoteText"/>
+      </w:pPr>
+      <w:r>
+        <w:rPr>
+          <w:rStyle w:val="FootnoteReference"/>
+        </w:rPr>
+        <w:footnoteRef/>
+      </w:r>
+      <w:r>
+        <w:t xml:space="preserve"> </w:t>
+      </w:r>
+      <w:r>
+        <w:t xml:space="preserve">This point is made by</w:t>
+      </w:r>
+      <w:r>
+        <w:t xml:space="preserve"> </w:t>
+      </w:r>
+      <w:r>
+        <w:t xml:space="preserve">W. L. Harper (1988)</w:t>
+      </w:r>
+      <w:r>
+        <w:t xml:space="preserve">, and many (though not all) of the conclusions I draw in this paper will be similar to ones he drew.</w:t>
+      </w:r>
+    </w:p>
+  </w:footnote>
+  <w:footnote w:id="35">
+    <w:p>
+      <w:pPr>
+        <w:pStyle w:val="FootnoteText"/>
+      </w:pPr>
+      <w:r>
+        <w:rPr>
+          <w:rStyle w:val="FootnoteReference"/>
+        </w:rPr>
+        <w:footnoteRef/>
+      </w:r>
+      <w:r>
+        <w:t xml:space="preserve"> </w:t>
+      </w:r>
+      <w:r>
+        <w:t xml:space="preserve">See, for instance, the introduction of them on page 136 of</w:t>
+      </w:r>
+      <w:r>
+        <w:t xml:space="preserve"> </w:t>
+      </w:r>
+      <w:r>
+        <w:t xml:space="preserve">Bonanno (2018)</w:t>
+      </w:r>
+      <w:r>
+        <w:t xml:space="preserve">. And note that we get 135 pages before the notion of an expectation is introduced; that’s how much is done simply with dominance reasoning</w:t>
+      </w:r>
+    </w:p>
+  </w:footnote>
+  <w:footnote w:id="36">
     <w:p>
       <w:pPr>
         <w:pStyle w:val="FootnoteText"/>
@@ -11450,7 +12719,7 @@
       </w:r>
     </w:p>
   </w:footnote>
-  <w:footnote w:id="39">
+  <w:footnote w:id="41">
     <w:p>
       <w:pPr>
         <w:pStyle w:val="FootnoteText"/>
@@ -11478,7 +12747,7 @@
       </w:r>
     </w:p>
   </w:footnote>
-  <w:footnote w:id="40">
+  <w:footnote w:id="42">
     <w:p>
       <w:pPr>
         <w:pStyle w:val="FootnoteText"/>
@@ -11497,7 +12766,7 @@
       </w:r>
     </w:p>
   </w:footnote>
-  <w:footnote w:id="41">
+  <w:footnote w:id="43">
     <w:p>
       <w:pPr>
         <w:pStyle w:val="FootnoteText"/>
@@ -11513,34 +12782,6 @@
       </w:r>
       <w:r>
         <w:t xml:space="preserve">It’s important to remember here that we are doing idealised decision theory. My view is that idealised decision theory has nothing to say about cases where someone will be punished for doing mental arithmetic.</w:t>
-      </w:r>
-    </w:p>
-  </w:footnote>
-  <w:footnote w:id="46">
-    <w:p>
-      <w:pPr>
-        <w:pStyle w:val="FootnoteText"/>
-      </w:pPr>
-      <w:r>
-        <w:rPr>
-          <w:rStyle w:val="FootnoteReference"/>
-        </w:rPr>
-        <w:footnoteRef/>
-      </w:r>
-      <w:r>
-        <w:t xml:space="preserve"> </w:t>
-      </w:r>
-      <w:r>
-        <w:t xml:space="preserve">Note that this is true even if days in heaven have diminishing marginal utility, so the dilemma can arise even if we work within bounded utility theory. This is not just the kind of problem, as discussed by</w:t>
-      </w:r>
-      <w:r>
-        <w:t xml:space="preserve"> </w:t>
-      </w:r>
-      <w:r>
-        <w:t xml:space="preserve">Goodsell (n.d.)</w:t>
-      </w:r>
-      <w:r>
-        <w:t xml:space="preserve">, that arises in decision theory with unbounded utilities.</w:t>
       </w:r>
     </w:p>
   </w:footnote>
@@ -11559,16 +12800,16 @@
         <w:t xml:space="preserve"> </w:t>
       </w:r>
       <w:r>
-        <w:t xml:space="preserve">For much more on the philosophical importance of Stag Hunts, see</w:t>
-      </w:r>
-      <w:r>
-        <w:t xml:space="preserve"> </w:t>
-      </w:r>
-      <w:r>
-        <w:t xml:space="preserve">Skyrms (2004)</w:t>
-      </w:r>
-      <w:r>
-        <w:t xml:space="preserve">.</w:t>
+        <w:t xml:space="preserve">Note that this is true even if days in heaven have diminishing marginal utility, so the dilemma can arise even if we work within bounded utility theory. This is not just the kind of problem, as discussed by</w:t>
+      </w:r>
+      <w:r>
+        <w:t xml:space="preserve"> </w:t>
+      </w:r>
+      <w:r>
+        <w:t xml:space="preserve">Goodsell (n.d.)</w:t>
+      </w:r>
+      <w:r>
+        <w:t xml:space="preserve">, that arises in decision theory with unbounded utilities.</w:t>
       </w:r>
     </w:p>
   </w:footnote>
@@ -11587,6 +12828,34 @@
         <w:t xml:space="preserve"> </w:t>
       </w:r>
       <w:r>
+        <w:t xml:space="preserve">For much more on the philosophical importance of Stag Hunts, see</w:t>
+      </w:r>
+      <w:r>
+        <w:t xml:space="preserve"> </w:t>
+      </w:r>
+      <w:r>
+        <w:t xml:space="preserve">Skyrms (2004)</w:t>
+      </w:r>
+      <w:r>
+        <w:t xml:space="preserve">.</w:t>
+      </w:r>
+    </w:p>
+  </w:footnote>
+  <w:footnote w:id="52">
+    <w:p>
+      <w:pPr>
+        <w:pStyle w:val="FootnoteText"/>
+      </w:pPr>
+      <w:r>
+        <w:rPr>
+          <w:rStyle w:val="FootnoteReference"/>
+        </w:rPr>
+        <w:footnoteRef/>
+      </w:r>
+      <w:r>
+        <w:t xml:space="preserve"> </w:t>
+      </w:r>
+      <w:r>
         <w:t xml:space="preserve">The view I’m going to develop is hence similar to the</w:t>
       </w:r>
       <w:r>
@@ -11615,37 +12884,6 @@
       </w:r>
       <w:r>
         <w:t xml:space="preserve">.</w:t>
-      </w:r>
-    </w:p>
-  </w:footnote>
-  <w:footnote w:id="63">
-    <w:p>
-      <w:pPr>
-        <w:pStyle w:val="FootnoteText"/>
-      </w:pPr>
-      <w:r>
-        <w:rPr>
-          <w:rStyle w:val="FootnoteReference"/>
-        </w:rPr>
-        <w:footnoteRef/>
-      </w:r>
-      <w:r>
-        <w:t xml:space="preserve"> </w:t>
-      </w:r>
-      <w:r>
-        <w:t xml:space="preserve">The theory offered in</w:t>
-      </w:r>
-      <w:r>
-        <w:t xml:space="preserve"> </w:t>
-      </w:r>
-      <w:r>
-        <w:t xml:space="preserve">Spencer (2021b)</w:t>
-      </w:r>
-      <w:r>
-        <w:t xml:space="preserve"> </w:t>
-      </w:r>
-      <w:r>
-        <w:t xml:space="preserve">agrees with intuition here.</w:t>
       </w:r>
     </w:p>
   </w:footnote>
@@ -11664,62 +12902,19 @@
         <w:t xml:space="preserve"> </w:t>
       </w:r>
       <w:r>
-        <w:t xml:space="preserve">Following</w:t>
-      </w:r>
-      <w:r>
-        <w:t xml:space="preserve"> </w:t>
-      </w:r>
-      <w:r>
-        <w:t xml:space="preserve">Stalnaker (2008)</w:t>
-      </w:r>
-      <w:r>
-        <w:t xml:space="preserve">, I think it excludes the Sleeping Beauty case, since there Beauty gains the capacity to have singular thoughts about a time, the</w:t>
-      </w:r>
-      <w:r>
-        <w:t xml:space="preserve"> </w:t>
-      </w:r>
-      <w:r>
-        <w:t xml:space="preserve">‘</w:t>
-      </w:r>
-      <w:r>
-        <w:t xml:space="preserve">now</w:t>
-      </w:r>
-      <w:r>
-        <w:t xml:space="preserve">’</w:t>
-      </w:r>
-      <w:r>
-        <w:t xml:space="preserve"> </w:t>
-      </w:r>
-      <w:r>
-        <w:t xml:space="preserve">when she awakes, that she did not previously have.</w:t>
-      </w:r>
-    </w:p>
-  </w:footnote>
-  <w:footnote w:id="66">
-    <w:p>
-      <w:pPr>
-        <w:pStyle w:val="FootnoteText"/>
-      </w:pPr>
-      <w:r>
-        <w:rPr>
-          <w:rStyle w:val="FootnoteReference"/>
-        </w:rPr>
-        <w:footnoteRef/>
-      </w:r>
-      <w:r>
-        <w:t xml:space="preserve"> </w:t>
-      </w:r>
-      <w:r>
-        <w:t xml:space="preserve">Most notably defended by</w:t>
-      </w:r>
-      <w:r>
-        <w:t xml:space="preserve"> </w:t>
-      </w:r>
-      <w:r>
-        <w:t xml:space="preserve">McClennan (1990)</w:t>
-      </w:r>
-      <w:r>
-        <w:t xml:space="preserve">.</w:t>
+        <w:t xml:space="preserve">The theory offered in</w:t>
+      </w:r>
+      <w:r>
+        <w:t xml:space="preserve"> </w:t>
+      </w:r>
+      <w:r>
+        <w:t xml:space="preserve">Spencer (2021b)</w:t>
+      </w:r>
+      <w:r>
+        <w:t xml:space="preserve"> </w:t>
+      </w:r>
+      <w:r>
+        <w:t xml:space="preserve">agrees with intuition here.</w:t>
       </w:r>
     </w:p>
   </w:footnote>
@@ -11738,6 +12933,80 @@
         <w:t xml:space="preserve"> </w:t>
       </w:r>
       <w:r>
+        <w:t xml:space="preserve">Following</w:t>
+      </w:r>
+      <w:r>
+        <w:t xml:space="preserve"> </w:t>
+      </w:r>
+      <w:r>
+        <w:t xml:space="preserve">Stalnaker (2008)</w:t>
+      </w:r>
+      <w:r>
+        <w:t xml:space="preserve">, I think it excludes the Sleeping Beauty case, since there Beauty gains the capacity to have singular thoughts about a time, the</w:t>
+      </w:r>
+      <w:r>
+        <w:t xml:space="preserve"> </w:t>
+      </w:r>
+      <w:r>
+        <w:t xml:space="preserve">‘</w:t>
+      </w:r>
+      <w:r>
+        <w:t xml:space="preserve">now</w:t>
+      </w:r>
+      <w:r>
+        <w:t xml:space="preserve">’</w:t>
+      </w:r>
+      <w:r>
+        <w:t xml:space="preserve"> </w:t>
+      </w:r>
+      <w:r>
+        <w:t xml:space="preserve">when she awakes, that she did not previously have.</w:t>
+      </w:r>
+    </w:p>
+  </w:footnote>
+  <w:footnote w:id="68">
+    <w:p>
+      <w:pPr>
+        <w:pStyle w:val="FootnoteText"/>
+      </w:pPr>
+      <w:r>
+        <w:rPr>
+          <w:rStyle w:val="FootnoteReference"/>
+        </w:rPr>
+        <w:footnoteRef/>
+      </w:r>
+      <w:r>
+        <w:t xml:space="preserve"> </w:t>
+      </w:r>
+      <w:r>
+        <w:t xml:space="preserve">Most notably defended by</w:t>
+      </w:r>
+      <w:r>
+        <w:t xml:space="preserve"> </w:t>
+      </w:r>
+      <w:r>
+        <w:t xml:space="preserve">McClennan (1990)</w:t>
+      </w:r>
+      <w:r>
+        <w:t xml:space="preserve">.</w:t>
+      </w:r>
+    </w:p>
+  </w:footnote>
+  <w:footnote w:id="69">
+    <w:p>
+      <w:pPr>
+        <w:pStyle w:val="FootnoteText"/>
+      </w:pPr>
+      <w:r>
+        <w:rPr>
+          <w:rStyle w:val="FootnoteReference"/>
+        </w:rPr>
+        <w:footnoteRef/>
+      </w:r>
+      <w:r>
+        <w:t xml:space="preserve"> </w:t>
+      </w:r>
+      <w:r>
         <w:t xml:space="preserve">The so-called Foundational Decision Theory of</w:t>
       </w:r>
       <w:r>
@@ -11754,7 +13023,7 @@
       </w:r>
     </w:p>
   </w:footnote>
-  <w:footnote w:id="70">
+  <w:footnote w:id="72">
     <w:p>
       <w:pPr>
         <w:pStyle w:val="FootnoteText"/>
@@ -11773,7 +13042,7 @@
       </w:r>
     </w:p>
   </w:footnote>
-  <w:footnote w:id="71">
+  <w:footnote w:id="73">
     <w:p>
       <w:pPr>
         <w:pStyle w:val="FootnoteText"/>
@@ -11789,38 +13058,38 @@
       </w:r>
       <w:r>
         <w:t xml:space="preserve">Assume Chooser is reasonably risk-neutral over dollars over this range of outcomes.</w:t>
-      </w:r>
-    </w:p>
-  </w:footnote>
-  <w:footnote w:id="77">
-    <w:p>
-      <w:pPr>
-        <w:pStyle w:val="FootnoteText"/>
-      </w:pPr>
-      <w:r>
-        <w:rPr>
-          <w:rStyle w:val="FootnoteReference"/>
-        </w:rPr>
-        <w:footnoteRef/>
-      </w:r>
-      <w:r>
-        <w:t xml:space="preserve"> </w:t>
-      </w:r>
-      <w:r>
-        <w:t xml:space="preserve">A famous character in</w:t>
-      </w:r>
-      <w:r>
-        <w:t xml:space="preserve"> </w:t>
-      </w:r>
-      <w:r>
-        <w:t xml:space="preserve">Jackson and Pargetter (1986)</w:t>
-      </w:r>
-      <w:r>
-        <w:t xml:space="preserve">.</w:t>
       </w:r>
     </w:p>
   </w:footnote>
   <w:footnote w:id="79">
+    <w:p>
+      <w:pPr>
+        <w:pStyle w:val="FootnoteText"/>
+      </w:pPr>
+      <w:r>
+        <w:rPr>
+          <w:rStyle w:val="FootnoteReference"/>
+        </w:rPr>
+        <w:footnoteRef/>
+      </w:r>
+      <w:r>
+        <w:t xml:space="preserve"> </w:t>
+      </w:r>
+      <w:r>
+        <w:t xml:space="preserve">A famous character in</w:t>
+      </w:r>
+      <w:r>
+        <w:t xml:space="preserve"> </w:t>
+      </w:r>
+      <w:r>
+        <w:t xml:space="preserve">Jackson and Pargetter (1986)</w:t>
+      </w:r>
+      <w:r>
+        <w:t xml:space="preserve">.</w:t>
+      </w:r>
+    </w:p>
+  </w:footnote>
+  <w:footnote w:id="81">
     <w:p>
       <w:pPr>
         <w:pStyle w:val="FootnoteText"/>
@@ -11853,7 +13122,7 @@
       </w:r>
     </w:p>
   </w:footnote>
-  <w:footnote w:id="80">
+  <w:footnote w:id="82">
     <w:p>
       <w:pPr>
         <w:pStyle w:val="FootnoteText"/>
@@ -11869,29 +13138,29 @@
       </w:r>
       <w:r>
         <w:t xml:space="preserve">That is, what Chooser will do if Heads, and what they will do if Tails.</w:t>
-      </w:r>
-    </w:p>
-  </w:footnote>
-  <w:footnote w:id="81">
-    <w:p>
-      <w:pPr>
-        <w:pStyle w:val="FootnoteText"/>
-      </w:pPr>
-      <w:r>
-        <w:rPr>
-          <w:rStyle w:val="FootnoteReference"/>
-        </w:rPr>
-        <w:footnoteRef/>
-      </w:r>
-      <w:r>
-        <w:t xml:space="preserve"> </w:t>
-      </w:r>
-      <w:r>
-        <w:t xml:space="preserve">If both are equally likely, Demon will flip a fair coin and say how it lands.</w:t>
       </w:r>
     </w:p>
   </w:footnote>
   <w:footnote w:id="83">
+    <w:p>
+      <w:pPr>
+        <w:pStyle w:val="FootnoteText"/>
+      </w:pPr>
+      <w:r>
+        <w:rPr>
+          <w:rStyle w:val="FootnoteReference"/>
+        </w:rPr>
+        <w:footnoteRef/>
+      </w:r>
+      <w:r>
+        <w:t xml:space="preserve"> </w:t>
+      </w:r>
+      <w:r>
+        <w:t xml:space="preserve">If both are equally likely, Demon will flip a fair coin and say how it lands.</w:t>
+      </w:r>
+    </w:p>
+  </w:footnote>
+  <w:footnote w:id="85">
     <w:p>
       <w:pPr>
         <w:pStyle w:val="FootnoteText"/>
@@ -11924,6 +13193,44 @@
       </w:r>
       <w:r>
         <w:t xml:space="preserve">also start preferring option 2. But applying these theories to complex cases is hard, so I’m not quite sure about this.</w:t>
+      </w:r>
+    </w:p>
+  </w:footnote>
+  <w:footnote w:id="88">
+    <w:p>
+      <w:pPr>
+        <w:pStyle w:val="FootnoteText"/>
+      </w:pPr>
+      <w:r>
+        <w:rPr>
+          <w:rStyle w:val="FootnoteReference"/>
+        </w:rPr>
+        <w:footnoteRef/>
+      </w:r>
+      <w:r>
+        <w:t xml:space="preserve"> </w:t>
+      </w:r>
+      <w:r>
+        <w:t xml:space="preserve">This suggestion is made by, for example</w:t>
+      </w:r>
+      <w:r>
+        <w:t xml:space="preserve"> </w:t>
+      </w:r>
+      <w:r>
+        <w:t xml:space="preserve">(</w:t>
+      </w:r>
+      <w:r>
+        <w:rPr>
+          <w:bCs/>
+          <w:b/>
+        </w:rPr>
+        <w:t xml:space="preserve">HareHedden201x?</w:t>
+      </w:r>
+      <w:r>
+        <w:t xml:space="preserve">)</w:t>
+      </w:r>
+      <w:r>
+        <w:t xml:space="preserve">.</w:t>
       </w:r>
     </w:p>
   </w:footnote>
@@ -12297,69 +13604,6 @@
     <w:lvlOverride w:ilvl="8">
       <w:startOverride w:val="1"/>
     </w:lvlOverride>
-  </w:num>
-  <w:num w:numId="1007">
-    <w:abstractNumId w:val="99411"/>
-    <w:lvlOverride w:ilvl="0">
-      <w:startOverride w:val="1"/>
-    </w:lvlOverride>
-    <w:lvlOverride w:ilvl="1">
-      <w:startOverride w:val="1"/>
-    </w:lvlOverride>
-    <w:lvlOverride w:ilvl="2">
-      <w:startOverride w:val="1"/>
-    </w:lvlOverride>
-    <w:lvlOverride w:ilvl="3">
-      <w:startOverride w:val="1"/>
-    </w:lvlOverride>
-    <w:lvlOverride w:ilvl="4">
-      <w:startOverride w:val="1"/>
-    </w:lvlOverride>
-    <w:lvlOverride w:ilvl="5">
-      <w:startOverride w:val="1"/>
-    </w:lvlOverride>
-    <w:lvlOverride w:ilvl="6">
-      <w:startOverride w:val="1"/>
-    </w:lvlOverride>
-    <w:lvlOverride w:ilvl="7">
-      <w:startOverride w:val="1"/>
-    </w:lvlOverride>
-    <w:lvlOverride w:ilvl="8">
-      <w:startOverride w:val="1"/>
-    </w:lvlOverride>
-  </w:num>
-  <w:num w:numId="1008">
-    <w:abstractNumId w:val="99411"/>
-    <w:lvlOverride w:ilvl="0">
-      <w:startOverride w:val="1"/>
-    </w:lvlOverride>
-    <w:lvlOverride w:ilvl="1">
-      <w:startOverride w:val="1"/>
-    </w:lvlOverride>
-    <w:lvlOverride w:ilvl="2">
-      <w:startOverride w:val="1"/>
-    </w:lvlOverride>
-    <w:lvlOverride w:ilvl="3">
-      <w:startOverride w:val="1"/>
-    </w:lvlOverride>
-    <w:lvlOverride w:ilvl="4">
-      <w:startOverride w:val="1"/>
-    </w:lvlOverride>
-    <w:lvlOverride w:ilvl="5">
-      <w:startOverride w:val="1"/>
-    </w:lvlOverride>
-    <w:lvlOverride w:ilvl="6">
-      <w:startOverride w:val="1"/>
-    </w:lvlOverride>
-    <w:lvlOverride w:ilvl="7">
-      <w:startOverride w:val="1"/>
-    </w:lvlOverride>
-    <w:lvlOverride w:ilvl="8">
-      <w:startOverride w:val="1"/>
-    </w:lvlOverride>
-  </w:num>
-  <w:num w:numId="1009">
-    <w:abstractNumId w:val="991"/>
   </w:num>
 </w:numbering>
 </file>

</xml_diff>

<commit_message>
Publishable draft of GDT!
</commit_message>
<xml_diff>
--- a/gdt/gdt.docx
+++ b/gdt/gdt.docx
@@ -290,17 +290,7 @@
         <w:t xml:space="preserve"> </w:t>
       </w:r>
       <w:r>
-        <w:t xml:space="preserve">(</w:t>
-      </w:r>
-      <w:r>
-        <w:rPr>
-          <w:bCs/>
-          <w:b/>
-        </w:rPr>
-        <w:t xml:space="preserve">Fusco2023?</w:t>
-      </w:r>
-      <w:r>
-        <w:t xml:space="preserve">)</w:t>
+        <w:t xml:space="preserve">Fusco (n.d.)</w:t>
       </w:r>
       <w:r>
         <w:t xml:space="preserve">.</w:t>
@@ -411,7 +401,7 @@
           <w:p>
             <w:pPr>
               <w:pStyle w:val="Compact"/>
-              <w:jc w:val="right"/>
+              <w:jc w:val="center"/>
             </w:pPr>
             <w:r>
               <w:rPr>
@@ -453,7 +443,7 @@
           <w:p>
             <w:pPr>
               <w:pStyle w:val="Compact"/>
-              <w:jc w:val="right"/>
+              <w:jc w:val="center"/>
             </w:pPr>
             <w:r>
               <w:rPr>
@@ -814,7 +804,7 @@
                 <w:p>
                   <w:pPr>
                     <w:pStyle w:val="Compact"/>
-                    <w:jc w:val="right"/>
+                    <w:jc w:val="center"/>
                     <w:jc w:val="left"/>
                   </w:pPr>
                   <w:r>
@@ -872,7 +862,7 @@
                 <w:p>
                   <w:pPr>
                     <w:pStyle w:val="Compact"/>
-                    <w:jc w:val="right"/>
+                    <w:jc w:val="center"/>
                     <w:jc w:val="left"/>
                   </w:pPr>
                   <w:r>
@@ -930,7 +920,7 @@
                 <w:p>
                   <w:pPr>
                     <w:pStyle w:val="Compact"/>
-                    <w:jc w:val="right"/>
+                    <w:jc w:val="center"/>
                     <w:jc w:val="left"/>
                   </w:pPr>
                   <w:r>
@@ -1111,7 +1101,7 @@
                 <w:p>
                   <w:pPr>
                     <w:pStyle w:val="Compact"/>
-                    <w:jc w:val="right"/>
+                    <w:jc w:val="center"/>
                     <w:jc w:val="left"/>
                   </w:pPr>
                   <w:r>
@@ -1179,7 +1169,7 @@
                 <w:p>
                   <w:pPr>
                     <w:pStyle w:val="Compact"/>
-                    <w:jc w:val="right"/>
+                    <w:jc w:val="center"/>
                     <w:jc w:val="left"/>
                   </w:pPr>
                   <w:r>
@@ -1237,7 +1227,7 @@
                 <w:p>
                   <w:pPr>
                     <w:pStyle w:val="Compact"/>
-                    <w:jc w:val="right"/>
+                    <w:jc w:val="center"/>
                     <w:jc w:val="left"/>
                   </w:pPr>
                   <w:r>
@@ -1361,7 +1351,7 @@
         <w:t xml:space="preserve">“</w:t>
       </w:r>
       <w:r>
-        <w:t xml:space="preserve">When behavior is rewarded, it happens more often</w:t>
+        <w:t xml:space="preserve">When behaviour is rewarded, it happens more often</w:t>
       </w:r>
       <w:r>
         <w:t xml:space="preserve">”</w:t>
@@ -1378,7 +1368,7 @@
         <w:pStyle w:val="BodyText"/>
       </w:pPr>
       <w:r>
-        <w:t xml:space="preserve">The caveat is that there is a reason that this particular idealisation is chosen, at least as the first attempt. There are a lot of stylised facts about people that we could use in a model of behavior. In game theory we concentrate on the ways in which people are, at least approximately much of the time, somewhat rational. People who prefer vanilla to chocolate really do buy vanilla more than chocolate. We could also choose stylised facts that are not particularly rational. But there is a worry that these will not remain facts, even approximately, when the stakes go up. And for some purposes, what people do in high stakes situations might be really important. If you think that people are more careful in high stakes situations, and that this care translates into more rational action, and it’s particularly important to make the right predictions in high stakes cases, it makes sense to focus on idealisations that are also true of perfectly rational people.</w:t>
+        <w:t xml:space="preserve">The caveat is that there is a reason that this particular idealisation is chosen, at least as the first attempt. There are a lot of stylised facts about people that we could use in a model of behaviour. In game theory we concentrate on the ways in which people are, at least approximately much of the time, somewhat rational. People who prefer vanilla to chocolate really do buy vanilla more than chocolate. We could also choose stylised facts that are not particularly rational. But there is a worry that these will not remain facts, even approximately, when the stakes go up. And for some purposes, what people do in high stakes situations might be really important. If you think that people are more careful in high stakes situations, and that this care translates into more rational action, and it’s particularly important to make the right predictions in high stakes cases, it makes sense to focus on idealisations that are also true of perfectly rational people.</w:t>
       </w:r>
     </w:p>
     <w:p>
@@ -1411,7 +1401,7 @@
         <w:pStyle w:val="BodyText"/>
       </w:pPr>
       <w:r>
-        <w:t xml:space="preserve">So our topic is idealised decision theory. In practice, that means the followiing things. The chooser can distinguish any two possibilities that are relevant to their decision, there is no unawareness in that sense, and they know when two propositions are necessarily equivalent. They can perform any calculation necessary to making their decision at zero cost. They have perfect recall. They don’t incur deliberation costs; in particular, thinking about the downsides of an option does not reduce the utility of ultimately taking that option, as it does for many humans. They know what options they can perform, and what options they can’t perform. I’ll argue in</w:t>
+        <w:t xml:space="preserve">So our topic is idealised decision theory. In practice, that means the following things. The chooser can distinguish any two possibilities that are relevant to their decision, there is no unawareness in that sense, and they know when two propositions are necessarily equivalent. They can perform any calculation necessary to making their decision at zero cost. They have perfect recall. They don’t incur deliberation costs; in particular, thinking about the downsides of an option does not reduce the utility of ultimately taking that option, as it does for many humans. They know what options they can perform, and what options they can’t perform. I’ll argue in</w:t>
       </w:r>
       <w:r>
         <w:t xml:space="preserve"> </w:t>
@@ -1434,17 +1424,7 @@
         <w:t xml:space="preserve"> </w:t>
       </w:r>
       <w:r>
-        <w:t xml:space="preserve">(</w:t>
-      </w:r>
-      <w:r>
-        <w:rPr>
-          <w:bCs/>
-          <w:b/>
-        </w:rPr>
-        <w:t xml:space="preserve">GrantEtAl2021?</w:t>
-      </w:r>
-      <w:r>
-        <w:t xml:space="preserve">)</w:t>
+        <w:t xml:space="preserve">(Grant, Ani, and Quiggin 2021)</w:t>
       </w:r>
     </w:p>
     <w:p>
@@ -1629,7 +1609,7 @@
         <w:pStyle w:val="BodyText"/>
       </w:pPr>
       <w:r>
-        <w:t xml:space="preserve">In the debate about normal cases, the method of gathering intuitions about cases, and seeing which theory fits the intuitions best, does not favor expectationism. On the contrary, the Quiggin-Buchak theory does a much better job on that score. There is something incoherent about assuming expectationism is true for normal cases, and then thinking that the right way to theorise about abnormal cases is asking which theory fits intuitions best. If that’s the goal of decision theory, we shouldn’t be expectationist to start with.</w:t>
+        <w:t xml:space="preserve">In the debate about normal cases, the method of gathering intuitions about cases, and seeing which theory fits the intuitions best, does not favour expectationism. On the contrary, the Quiggin-Buchak theory does a much better job on that score. There is something incoherent about assuming expectationism is true for normal cases, and then thinking that the right way to theorise about abnormal cases is asking which theory fits intuitions best. If that’s the goal of decision theory, we shouldn’t be expectationist to start with.</w:t>
       </w:r>
     </w:p>
     <w:p>
@@ -1970,7 +1950,7 @@
                 <w:p>
                   <w:pPr>
                     <w:pStyle w:val="Compact"/>
-                    <w:jc w:val="right"/>
+                    <w:jc w:val="center"/>
                     <w:jc w:val="left"/>
                   </w:pPr>
                   <w:r>
@@ -2015,7 +1995,7 @@
                 <w:p>
                   <w:pPr>
                     <w:pStyle w:val="Compact"/>
-                    <w:jc w:val="right"/>
+                    <w:jc w:val="center"/>
                     <w:jc w:val="left"/>
                   </w:pPr>
                   <w:r>
@@ -2165,7 +2145,7 @@
                 <w:p>
                   <w:pPr>
                     <w:pStyle w:val="Compact"/>
-                    <w:jc w:val="right"/>
+                    <w:jc w:val="center"/>
                     <w:jc w:val="left"/>
                   </w:pPr>
                   <w:r>
@@ -2210,7 +2190,7 @@
                 <w:p>
                   <w:pPr>
                     <w:pStyle w:val="Compact"/>
-                    <w:jc w:val="right"/>
+                    <w:jc w:val="center"/>
                     <w:jc w:val="left"/>
                   </w:pPr>
                   <w:r>
@@ -2510,7 +2490,7 @@
         <w:pStyle w:val="BodyText"/>
       </w:pPr>
       <w:r>
-        <w:t xml:space="preserve">It isn’t obvious why choosers should be perfect at arithmetic. True, calculators are a real help, but not everyone has a calculator in their pocket. Even if they do have a smartphone, it’s hard to, for instance, solve a traveling salesman problem</w:t>
+        <w:t xml:space="preserve">It isn’t obvious why choosers should be perfect at arithmetic. True, calculators are a real help, but not everyone has a calculator in their pocket. Even if they do have a smartphone, it’s hard to, for instance, solve a travelling salesman problem</w:t>
       </w:r>
       <w:r>
         <w:t xml:space="preserve"> </w:t>
@@ -2759,7 +2739,7 @@
           <w:p>
             <w:pPr>
               <w:pStyle w:val="Compact"/>
-              <w:jc w:val="right"/>
+              <w:jc w:val="center"/>
             </w:pPr>
             <w:r>
               <w:rPr>
@@ -2801,7 +2781,7 @@
           <w:p>
             <w:pPr>
               <w:pStyle w:val="Compact"/>
-              <w:jc w:val="right"/>
+              <w:jc w:val="center"/>
             </w:pPr>
             <w:r>
               <w:rPr>
@@ -2948,7 +2928,7 @@
           <w:p>
             <w:pPr>
               <w:pStyle w:val="Compact"/>
-              <w:jc w:val="right"/>
+              <w:jc w:val="center"/>
             </w:pPr>
             <w:r>
               <w:rPr>
@@ -3002,7 +2982,7 @@
           <w:p>
             <w:pPr>
               <w:pStyle w:val="Compact"/>
-              <w:jc w:val="right"/>
+              <w:jc w:val="center"/>
             </w:pPr>
             <w:r>
               <w:rPr>
@@ -3056,7 +3036,7 @@
           <w:p>
             <w:pPr>
               <w:pStyle w:val="Compact"/>
-              <w:jc w:val="right"/>
+              <w:jc w:val="center"/>
             </w:pPr>
             <w:r>
               <w:rPr>
@@ -3241,7 +3221,7 @@
           <w:p>
             <w:pPr>
               <w:pStyle w:val="Compact"/>
-              <w:jc w:val="right"/>
+              <w:jc w:val="center"/>
             </w:pPr>
             <w:r>
               <w:rPr>
@@ -3295,7 +3275,7 @@
           <w:p>
             <w:pPr>
               <w:pStyle w:val="Compact"/>
-              <w:jc w:val="right"/>
+              <w:jc w:val="center"/>
             </w:pPr>
             <w:r>
               <w:rPr>
@@ -3349,7 +3329,7 @@
           <w:p>
             <w:pPr>
               <w:pStyle w:val="Compact"/>
-              <w:jc w:val="right"/>
+              <w:jc w:val="center"/>
             </w:pPr>
             <w:r>
               <w:rPr>
@@ -3744,7 +3724,7 @@
           <w:p>
             <w:pPr>
               <w:pStyle w:val="Compact"/>
-              <w:jc w:val="right"/>
+              <w:jc w:val="center"/>
             </w:pPr>
             <w:r>
               <w:rPr>
@@ -3786,7 +3766,7 @@
           <w:p>
             <w:pPr>
               <w:pStyle w:val="Compact"/>
-              <w:jc w:val="right"/>
+              <w:jc w:val="center"/>
             </w:pPr>
             <w:r>
               <w:rPr>
@@ -3998,7 +3978,7 @@
           <w:p>
             <w:pPr>
               <w:pStyle w:val="Compact"/>
-              <w:jc w:val="right"/>
+              <w:jc w:val="center"/>
             </w:pPr>
             <w:r>
               <w:rPr>
@@ -4040,7 +4020,7 @@
           <w:p>
             <w:pPr>
               <w:pStyle w:val="Compact"/>
-              <w:jc w:val="right"/>
+              <w:jc w:val="center"/>
             </w:pPr>
             <w:r>
               <w:rPr>
@@ -4401,7 +4381,7 @@
                 <w:p>
                   <w:pPr>
                     <w:pStyle w:val="Compact"/>
-                    <w:jc w:val="right"/>
+                    <w:jc w:val="center"/>
                     <w:jc w:val="left"/>
                   </w:pPr>
                   <w:r>
@@ -4454,7 +4434,7 @@
                 <w:p>
                   <w:pPr>
                     <w:pStyle w:val="Compact"/>
-                    <w:jc w:val="right"/>
+                    <w:jc w:val="center"/>
                     <w:jc w:val="left"/>
                   </w:pPr>
                   <w:r>
@@ -4680,15 +4660,119 @@
         <w:pStyle w:val="BodyText"/>
       </w:pPr>
       <w:r>
+        <w:t xml:space="preserve">To put the point in game-theoretic terms, there is no difference between extensive form and normal form reasoning when a decider has only one possible choice to make. And there is a natural argument for this claim. It starts with the idea that for any</w:t>
+      </w:r>
+      <w:r>
+        <w:t xml:space="preserve"> </w:t>
+      </w:r>
+      <w:r>
+        <w:rPr>
+          <w:iCs/>
+          <w:i/>
+        </w:rPr>
+        <w:t xml:space="preserve">p</w:t>
+      </w:r>
+      <w:r>
+        <w:t xml:space="preserve">, the following two questions have the same answers.</w:t>
+      </w:r>
+    </w:p>
+    <w:p>
+      <w:pPr>
+        <w:numPr>
+          <w:ilvl w:val="0"/>
+          <w:numId w:val="1004"/>
+        </w:numPr>
+        <w:pStyle w:val="Compact"/>
+      </w:pPr>
+      <w:r>
+        <w:t xml:space="preserve">If</w:t>
+      </w:r>
+      <w:r>
+        <w:t xml:space="preserve"> </w:t>
+      </w:r>
+      <w:r>
+        <w:rPr>
+          <w:iCs/>
+          <w:i/>
+        </w:rPr>
+        <w:t xml:space="preserve">p</w:t>
+      </w:r>
+      <w:r>
+        <w:t xml:space="preserve"> </w:t>
+      </w:r>
+      <w:r>
+        <w:t xml:space="preserve">happens, what do you want to do?</w:t>
+      </w:r>
+    </w:p>
+    <w:p>
+      <w:pPr>
+        <w:numPr>
+          <w:ilvl w:val="0"/>
+          <w:numId w:val="1004"/>
+        </w:numPr>
+        <w:pStyle w:val="Compact"/>
+      </w:pPr>
+      <w:r>
+        <w:t xml:space="preserve">So,</w:t>
+      </w:r>
+      <w:r>
+        <w:t xml:space="preserve"> </w:t>
+      </w:r>
+      <w:r>
+        <w:rPr>
+          <w:iCs/>
+          <w:i/>
+        </w:rPr>
+        <w:t xml:space="preserve">p</w:t>
+      </w:r>
+      <w:r>
+        <w:t xml:space="preserve"> </w:t>
+      </w:r>
+      <w:r>
+        <w:t xml:space="preserve">happened. What do you want to do?</w:t>
+      </w:r>
+    </w:p>
+    <w:p>
+      <w:pPr>
+        <w:pStyle w:val="FirstParagraph"/>
+      </w:pPr>
+      <w:r>
+        <w:t xml:space="preserve">When one is asked to choose a strategy for a tree that has only one possible decision in it, the question one is being asked is that if we get to the point in the tree where one has to decide, what will you do. And the</w:t>
+      </w:r>
+      <w:r>
+        <w:t xml:space="preserve"> </w:t>
+      </w:r>
+      <w:r>
+        <w:t xml:space="preserve">‘</w:t>
+      </w:r>
+      <w:r>
+        <w:t xml:space="preserve">Late Question</w:t>
+      </w:r>
+      <w:r>
+        <w:t xml:space="preserve">’</w:t>
+      </w:r>
+      <w:r>
+        <w:t xml:space="preserve"> </w:t>
+      </w:r>
+      <w:r>
+        <w:t xml:space="preserve">is that that point in the tree has been reached; now what will you do? So the questions fit the schema, and should get the same answers. One could see this as a consequence of applying something like the Ramsey test to conditional questions</w:t>
+      </w:r>
+      <w:r>
+        <w:t xml:space="preserve"> </w:t>
+      </w:r>
+      <w:r>
+        <w:t xml:space="preserve">(Ramsey 1990)</w:t>
+      </w:r>
+      <w:r>
+        <w:t xml:space="preserve">. Denying Exit Principle means treating these two very similar sounding questions differently, and that’s implausible.</w:t>
+      </w:r>
+    </w:p>
+    <w:p>
+      <w:pPr>
+        <w:pStyle w:val="BodyText"/>
+      </w:pPr>
+      <w:r>
         <w:t xml:space="preserve">One could also argue, I think correctly, that anyone who violates Exit Principle will violate a plausible version of the Sure Thing Principle. Such an argument seems sound to me, but the Sure Thing Principle is controversial, and I prefer to put more weight on the argument from how conditional reasoning works in the previous paragraph. (Indeed, I think using the Exit Principle to motivate a version of the Sure Thing Principle is more plausible than the reverse argument.)</w:t>
-      </w:r>
-    </w:p>
-    <w:p>
-      <w:pPr>
-        <w:pStyle w:val="BodyText"/>
-      </w:pPr>
-      <w:r>
-        <w:t xml:space="preserve">To put the point in game-theoretic terms, there is no difference between extensive form and normal form reasoning when a decider has only one possible choice to make.</w:t>
       </w:r>
     </w:p>
     <w:p>
@@ -4817,7 +4901,7 @@
           <w:p>
             <w:pPr>
               <w:pStyle w:val="Compact"/>
-              <w:jc w:val="right"/>
+              <w:jc w:val="center"/>
             </w:pPr>
             <w:r>
               <w:rPr>
@@ -4871,7 +4955,7 @@
           <w:p>
             <w:pPr>
               <w:pStyle w:val="Compact"/>
-              <w:jc w:val="right"/>
+              <w:jc w:val="center"/>
             </w:pPr>
             <w:r>
               <w:rPr>
@@ -5013,7 +5097,7 @@
           <w:p>
             <w:pPr>
               <w:pStyle w:val="Compact"/>
-              <w:jc w:val="right"/>
+              <w:jc w:val="center"/>
             </w:pPr>
             <w:r>
               <w:rPr>
@@ -5055,7 +5139,7 @@
           <w:p>
             <w:pPr>
               <w:pStyle w:val="Compact"/>
-              <w:jc w:val="right"/>
+              <w:jc w:val="center"/>
             </w:pPr>
             <w:r>
               <w:rPr>
@@ -5220,7 +5304,7 @@
           <w:p>
             <w:pPr>
               <w:pStyle w:val="Compact"/>
-              <w:jc w:val="right"/>
+              <w:jc w:val="center"/>
             </w:pPr>
             <w:r>
               <w:rPr>
@@ -5266,7 +5350,7 @@
           <w:p>
             <w:pPr>
               <w:pStyle w:val="Compact"/>
-              <w:jc w:val="right"/>
+              <w:jc w:val="center"/>
             </w:pPr>
             <w:r>
               <w:rPr>
@@ -5503,7 +5587,7 @@
           <w:p>
             <w:pPr>
               <w:pStyle w:val="Compact"/>
-              <w:jc w:val="right"/>
+              <w:jc w:val="center"/>
             </w:pPr>
             <w:r>
               <w:rPr>
@@ -5545,7 +5629,7 @@
           <w:p>
             <w:pPr>
               <w:pStyle w:val="Compact"/>
-              <w:jc w:val="right"/>
+              <w:jc w:val="center"/>
             </w:pPr>
             <w:r>
               <w:rPr>
@@ -5840,7 +5924,7 @@
                 <w:p>
                   <w:pPr>
                     <w:pStyle w:val="Compact"/>
-                    <w:jc w:val="right"/>
+                    <w:jc w:val="center"/>
                     <w:jc w:val="left"/>
                   </w:pPr>
                   <w:r>
@@ -5885,7 +5969,7 @@
                 <w:p>
                   <w:pPr>
                     <w:pStyle w:val="Compact"/>
-                    <w:jc w:val="right"/>
+                    <w:jc w:val="center"/>
                     <w:jc w:val="left"/>
                   </w:pPr>
                   <w:r>
@@ -6066,7 +6150,7 @@
           <w:p>
             <w:pPr>
               <w:pStyle w:val="Compact"/>
-              <w:jc w:val="right"/>
+              <w:jc w:val="center"/>
             </w:pPr>
             <w:r>
               <w:rPr>
@@ -6108,7 +6192,7 @@
           <w:p>
             <w:pPr>
               <w:pStyle w:val="Compact"/>
-              <w:jc w:val="right"/>
+              <w:jc w:val="center"/>
             </w:pPr>
             <w:r>
               <w:rPr>
@@ -6205,7 +6289,7 @@
       <w:pPr>
         <w:numPr>
           <w:ilvl w:val="0"/>
-          <w:numId w:val="1004"/>
+          <w:numId w:val="1005"/>
         </w:numPr>
         <w:pStyle w:val="Compact"/>
       </w:pPr>
@@ -6217,7 +6301,7 @@
       <w:pPr>
         <w:numPr>
           <w:ilvl w:val="0"/>
-          <w:numId w:val="1004"/>
+          <w:numId w:val="1005"/>
         </w:numPr>
         <w:pStyle w:val="Compact"/>
       </w:pPr>
@@ -6229,7 +6313,7 @@
       <w:pPr>
         <w:numPr>
           <w:ilvl w:val="0"/>
-          <w:numId w:val="1004"/>
+          <w:numId w:val="1005"/>
         </w:numPr>
         <w:pStyle w:val="Compact"/>
       </w:pPr>
@@ -6241,7 +6325,7 @@
       <w:pPr>
         <w:numPr>
           <w:ilvl w:val="0"/>
-          <w:numId w:val="1004"/>
+          <w:numId w:val="1005"/>
         </w:numPr>
         <w:pStyle w:val="Compact"/>
       </w:pPr>
@@ -6253,7 +6337,7 @@
       <w:pPr>
         <w:numPr>
           <w:ilvl w:val="0"/>
-          <w:numId w:val="1004"/>
+          <w:numId w:val="1005"/>
         </w:numPr>
         <w:pStyle w:val="Compact"/>
       </w:pPr>
@@ -6336,7 +6420,7 @@
         <w:t xml:space="preserve"> </w:t>
       </w:r>
       <w:r>
-        <w:t xml:space="preserve">Selten (1965)</w:t>
+        <w:t xml:space="preserve">Reinhard Selten (1965)</w:t>
       </w:r>
       <w:r>
         <w:t xml:space="preserve">, is that both views are correct. When faced with a decision tree, Chooser should follow the advice of the sophisticated theorists, and (given they are ideally rational) do what would be best on the assumption that future choices will be rational. But in doing so, they should instantiate (part of) a strategy that could be rationally chosen by the resolute chooser. I call this the Dual Mandate approach, and I am going to defend it.</w:t>
@@ -6367,7 +6451,7 @@
         <w:pStyle w:val="BodyText"/>
       </w:pPr>
       <w:r>
-        <w:t xml:space="preserve">Chooser is the Prime Minister of a small country, and they are threatened by a large neighbour. Unfortunately, neighbour is thinking of carpet bombing Chooser’s capital, in retaliation for some perceived slight. Chooser has no air defences that would prevent a great destruction, and no allies who will rally to help. Fortunately, Chooser has a mighty weapon, a Doomsday device, that could destroy neighbour. Chooser has obviously threatened to use this, but neighbour suspects it is a bluff. This is for a good reason; the doomsday device would also destroy Chooser’s own country. Neighbour is known to employ a Demon who is at least 99% accurate in predicting what military plans Chooser will take. So Chooser can do Nothing (N), or use the Doomsday device (D), should neighbour attack. Chooser would obviously prefer no attack, and would certainly not use the device pre-emptively. So here is the table.</w:t>
+        <w:t xml:space="preserve">Chooser is the Prime Minister of a small country, and they are threatened by a large neighbour. Unfortunately, neighbour is thinking of carpet bombing Chooser’s capital, in retaliation for some perceived slight. Chooser has no air defences that would prevent a great destruction, and no allies who will rally to help. Fortunately, Chooser has a mighty weapon, a Doomsday device, that could destroy neighbour. Chooser has obviously threatened to use this, but neighbour suspects it is a bluff. This is for a good reason; the doomsday device would also destroy Chooser’s own country. Neighbour is known to employ a Demon who is at least 99% accurate in predicting what military plans Chooser will take. So Chooser can do Nothing (N), or use the Doomsday device (D), should neighbour attack. Chooser would obviously prefer no attack, and would certainly not use the device preemptively. So here is the table.</w:t>
       </w:r>
     </w:p>
     <w:bookmarkStart w:id="70" w:name="tbl-retaliation"/>
@@ -6440,7 +6524,7 @@
           <w:p>
             <w:pPr>
               <w:pStyle w:val="Compact"/>
-              <w:jc w:val="right"/>
+              <w:jc w:val="center"/>
             </w:pPr>
             <w:r>
               <w:rPr>
@@ -6482,7 +6566,7 @@
           <w:p>
             <w:pPr>
               <w:pStyle w:val="Compact"/>
-              <w:jc w:val="right"/>
+              <w:jc w:val="center"/>
             </w:pPr>
             <w:r>
               <w:rPr>
@@ -6683,7 +6767,7 @@
           <w:p>
             <w:pPr>
               <w:pStyle w:val="Compact"/>
-              <w:jc w:val="right"/>
+              <w:jc w:val="center"/>
             </w:pPr>
             <w:r>
               <w:rPr>
@@ -6725,7 +6809,7 @@
           <w:p>
             <w:pPr>
               <w:pStyle w:val="Compact"/>
-              <w:jc w:val="right"/>
+              <w:jc w:val="center"/>
             </w:pPr>
             <w:r>
               <w:rPr>
@@ -6957,7 +7041,7 @@
                 <w:p>
                   <w:pPr>
                     <w:pStyle w:val="Compact"/>
-                    <w:jc w:val="right"/>
+                    <w:jc w:val="center"/>
                     <w:jc w:val="left"/>
                   </w:pPr>
                   <w:r>
@@ -7010,7 +7094,7 @@
                 <w:p>
                   <w:pPr>
                     <w:pStyle w:val="Compact"/>
-                    <w:jc w:val="right"/>
+                    <w:jc w:val="center"/>
                     <w:jc w:val="left"/>
                   </w:pPr>
                   <w:r>
@@ -7168,7 +7252,7 @@
                 <w:p>
                   <w:pPr>
                     <w:pStyle w:val="Compact"/>
-                    <w:jc w:val="right"/>
+                    <w:jc w:val="center"/>
                     <w:jc w:val="left"/>
                   </w:pPr>
                   <w:r>
@@ -7221,7 +7305,7 @@
                 <w:p>
                   <w:pPr>
                     <w:pStyle w:val="Compact"/>
-                    <w:jc w:val="right"/>
+                    <w:jc w:val="center"/>
                     <w:jc w:val="left"/>
                   </w:pPr>
                   <w:r>
@@ -7418,7 +7502,7 @@
           <w:p>
             <w:pPr>
               <w:pStyle w:val="Compact"/>
-              <w:jc w:val="right"/>
+              <w:jc w:val="center"/>
             </w:pPr>
             <w:r>
               <w:rPr>
@@ -7483,7 +7567,7 @@
           <w:p>
             <w:pPr>
               <w:pStyle w:val="Compact"/>
-              <w:jc w:val="right"/>
+              <w:jc w:val="center"/>
             </w:pPr>
             <w:r>
               <w:rPr>
@@ -7548,7 +7632,7 @@
           <w:p>
             <w:pPr>
               <w:pStyle w:val="Compact"/>
-              <w:jc w:val="right"/>
+              <w:jc w:val="center"/>
             </w:pPr>
             <w:r>
               <w:rPr>
@@ -7613,7 +7697,7 @@
           <w:p>
             <w:pPr>
               <w:pStyle w:val="Compact"/>
-              <w:jc w:val="right"/>
+              <w:jc w:val="center"/>
             </w:pPr>
             <w:r>
               <w:rPr>
@@ -7894,7 +7978,7 @@
           <w:p>
             <w:pPr>
               <w:pStyle w:val="Compact"/>
-              <w:jc w:val="right"/>
+              <w:jc w:val="center"/>
             </w:pPr>
             <w:r>
               <w:rPr>
@@ -7944,7 +8028,7 @@
           <w:p>
             <w:pPr>
               <w:pStyle w:val="Compact"/>
-              <w:jc w:val="right"/>
+              <w:jc w:val="center"/>
             </w:pPr>
             <w:r>
               <w:rPr>
@@ -8456,27 +8540,37 @@
         <w:t xml:space="preserve"> </w:t>
       </w:r>
       <w:r>
-        <w:t xml:space="preserve">value less than 0.05. Cla is incoherent; there is no possible world where that belief is true. Sic is coherent; any one of their beliefs could be true. It’s just they just have a disposition to often form substantially irrational beliefs. Personally, I don’t think the difference between Cla and Sic is important enough to be philosophically load bearing. Lastly, it has proven incredibly hard to even define what makes a norm structural. The most important recent attempt is in Alex Worsnip’s book Fitting Things Together: Coherence and the Demands of Structural Rationality</w:t>
-      </w:r>
-      <w:r>
-        <w:t xml:space="preserve"> </w:t>
-      </w:r>
-      <w:r>
-        <w:t xml:space="preserve">(Worsnip 2021)</w:t>
-      </w:r>
-      <w:r>
-        <w:t xml:space="preserve">. Here’s his definition:</w:t>
-      </w:r>
-    </w:p>
-    <w:p>
-      <w:pPr>
-        <w:pStyle w:val="BlockText"/>
-      </w:pPr>
+        <w:t xml:space="preserve">value less than 0.05. Cla is incoherent; there is no possible world where that belief is true. Sic is coherent; any one of their beliefs could be true. It’s just they just have a disposition to often form substantially irrational beliefs. Personally, I don’t think the difference between Cla and Sic is important enough to be philosophically load bearing. Lastly, it has proven incredibly hard to even define what makes a norm structural. The most important recent attempt is in Alex Worsnip’s book</w:t>
+      </w:r>
+      <w:r>
+        <w:t xml:space="preserve"> </w:t>
+      </w:r>
       <w:r>
         <w:rPr>
           <w:iCs/>
           <w:i/>
         </w:rPr>
+        <w:t xml:space="preserve">Fitting Things Together: Coherence and the Demands of Structural Rationality</w:t>
+      </w:r>
+      <w:r>
+        <w:t xml:space="preserve"> </w:t>
+      </w:r>
+      <w:r>
+        <w:t xml:space="preserve">(Worsnip 2021)</w:t>
+      </w:r>
+      <w:r>
+        <w:t xml:space="preserve">. Here’s his definition:</w:t>
+      </w:r>
+    </w:p>
+    <w:p>
+      <w:pPr>
+        <w:pStyle w:val="BlockText"/>
+      </w:pPr>
+      <w:r>
+        <w:rPr>
+          <w:iCs/>
+          <w:i/>
+        </w:rPr>
         <w:t xml:space="preserve">Incoherence Test</w:t>
       </w:r>
       <w:r>
@@ -8559,7 +8653,7 @@
       <w:pPr>
         <w:numPr>
           <w:ilvl w:val="0"/>
-          <w:numId w:val="1005"/>
+          <w:numId w:val="1006"/>
         </w:numPr>
         <w:pStyle w:val="Compact"/>
       </w:pPr>
@@ -8571,7 +8665,7 @@
       <w:pPr>
         <w:numPr>
           <w:ilvl w:val="0"/>
-          <w:numId w:val="1005"/>
+          <w:numId w:val="1006"/>
         </w:numPr>
         <w:pStyle w:val="Compact"/>
       </w:pPr>
@@ -8583,7 +8677,7 @@
       <w:pPr>
         <w:numPr>
           <w:ilvl w:val="0"/>
-          <w:numId w:val="1005"/>
+          <w:numId w:val="1006"/>
         </w:numPr>
         <w:pStyle w:val="Compact"/>
       </w:pPr>
@@ -8610,7 +8704,7 @@
       <w:pPr>
         <w:numPr>
           <w:ilvl w:val="0"/>
-          <w:numId w:val="1005"/>
+          <w:numId w:val="1006"/>
         </w:numPr>
         <w:pStyle w:val="Compact"/>
       </w:pPr>
@@ -8622,7 +8716,7 @@
       <w:pPr>
         <w:numPr>
           <w:ilvl w:val="0"/>
-          <w:numId w:val="1005"/>
+          <w:numId w:val="1006"/>
         </w:numPr>
         <w:pStyle w:val="Compact"/>
       </w:pPr>
@@ -9141,7 +9235,7 @@
       <w:pPr>
         <w:numPr>
           <w:ilvl w:val="0"/>
-          <w:numId w:val="1006"/>
+          <w:numId w:val="1007"/>
         </w:numPr>
         <w:pStyle w:val="Compact"/>
       </w:pPr>
@@ -9153,7 +9247,7 @@
       <w:pPr>
         <w:numPr>
           <w:ilvl w:val="0"/>
-          <w:numId w:val="1006"/>
+          <w:numId w:val="1007"/>
         </w:numPr>
         <w:pStyle w:val="Compact"/>
       </w:pPr>
@@ -9300,7 +9394,7 @@
         <w:t xml:space="preserve"> </w:t>
       </w:r>
       <w:r>
-        <w:t xml:space="preserve">in some states. Just what role weak dominance has in decision theory is one of the most unsettled topics in game theory. There are three natural positions, and all of them are occupied. One is that weak dominance is of no significance. A second is that ideal agents do not choose weakly dominated options, and that’s the only role weak dominance has. And a third is that ideal agents do not choose options that are eliminated by an iterative process of deleting weakly dominated strategies. I’m going to argue in favor of the middle position. I’m not going to try to argue this is the standard game-theoretic move; as I said, I think you can find prominent support for all three options. To argue for the middle position requires making two cases: first, that weakly dominated options are not ideally chosen; and second, that options that would be eliminated by iterative deletion of weakly dominated options are ideally chosen. I’ll argue for these in turn.</w:t>
+        <w:t xml:space="preserve">in some states. Just what role weak dominance has in decision theory is one of the most unsettled topics in game theory. There are three natural positions, and all of them are occupied. One is that weak dominance is of no significance. A second is that ideal agents do not choose weakly dominated options, and that’s the only role weak dominance has. And a third is that ideal agents do not choose options that are eliminated by an iterative process of deleting weakly dominated strategies. I’m going to argue in favour of the middle position. I’m not going to try to argue this is the standard game-theoretic move; as I said, I think you can find prominent support for all three options. To argue for the middle position requires making two cases: first, that weakly dominated options are not ideally chosen; and second, that options that would be eliminated by iterative deletion of weakly dominated options are ideally chosen. I’ll argue for these in turn.</w:t>
       </w:r>
     </w:p>
     <w:p>
@@ -9331,7 +9425,7 @@
         <w:pStyle w:val="TableCaption"/>
       </w:pPr>
       <w:r>
-        <w:t xml:space="preserve">Table 22: A ratiable, weakly dominated, option.</w:t>
+        <w:t xml:space="preserve">Table 22: A ratifiable, weakly dominated, option.</w:t>
       </w:r>
     </w:p>
     <w:tbl>
@@ -9340,7 +9434,7 @@
         <w:tblW w:type="auto" w:w="0"/>
         <w:tblLook w:firstRow="0" w:lastRow="0" w:firstColumn="0" w:lastColumn="0" w:noHBand="0" w:noVBand="0" w:val="0000"/>
         <w:jc w:val="start"/>
-        <w:tblCaption w:val="Table 22: A ratiable, weakly dominated, option."/>
+        <w:tblCaption w:val="Table 22: A ratifiable, weakly dominated, option."/>
       </w:tblPr>
       <w:tblGrid>
         <w:gridCol w:w="2640"/>
@@ -9395,7 +9489,7 @@
           <w:p>
             <w:pPr>
               <w:pStyle w:val="Compact"/>
-              <w:jc w:val="right"/>
+              <w:jc w:val="center"/>
             </w:pPr>
             <w:r>
               <w:rPr>
@@ -9437,7 +9531,7 @@
           <w:p>
             <w:pPr>
               <w:pStyle w:val="Compact"/>
-              <w:jc w:val="right"/>
+              <w:jc w:val="center"/>
             </w:pPr>
             <w:r>
               <w:rPr>
@@ -9510,17 +9604,7 @@
         <w:t xml:space="preserve"> </w:t>
       </w:r>
       <w:r>
-        <w:t xml:space="preserve">(</w:t>
-      </w:r>
-      <w:r>
-        <w:rPr>
-          <w:bCs/>
-          <w:b/>
-        </w:rPr>
-        <w:t xml:space="preserve">Selten1975?</w:t>
-      </w:r>
-      <w:r>
-        <w:t xml:space="preserve">)</w:t>
+        <w:t xml:space="preserve">(R. Selten 1975)</w:t>
       </w:r>
       <w:r>
         <w:t xml:space="preserve">, and Roger Myerson’s notion of proper equilibrium</w:t>
@@ -9529,17 +9613,7 @@
         <w:t xml:space="preserve"> </w:t>
       </w:r>
       <w:r>
-        <w:t xml:space="preserve">(</w:t>
-      </w:r>
-      <w:r>
-        <w:rPr>
-          <w:bCs/>
-          <w:b/>
-        </w:rPr>
-        <w:t xml:space="preserve">Myerson1978?</w:t>
-      </w:r>
-      <w:r>
-        <w:t xml:space="preserve">)</w:t>
+        <w:t xml:space="preserve">(Myerson 1978)</w:t>
       </w:r>
       <w:r>
         <w:t xml:space="preserve">. If a strategy would not make sense if the probability of an error by one or other player was positive, even if it was arbitrarily low, it should not be played. Since D only makes sense if the probability of an error by Demon is 0, that means D should not be played.</w:t>
@@ -9666,7 +9740,7 @@
           <w:p>
             <w:pPr>
               <w:pStyle w:val="Compact"/>
-              <w:jc w:val="right"/>
+              <w:jc w:val="center"/>
             </w:pPr>
             <w:r>
               <w:rPr>
@@ -9720,7 +9794,7 @@
           <w:p>
             <w:pPr>
               <w:pStyle w:val="Compact"/>
-              <w:jc w:val="right"/>
+              <w:jc w:val="center"/>
             </w:pPr>
             <w:r>
               <w:rPr>
@@ -9774,7 +9848,7 @@
           <w:p>
             <w:pPr>
               <w:pStyle w:val="Compact"/>
-              <w:jc w:val="right"/>
+              <w:jc w:val="center"/>
             </w:pPr>
             <w:r>
               <w:rPr>
@@ -9887,23 +9961,13 @@
         <w:pStyle w:val="BodyText"/>
       </w:pPr>
       <w:r>
-        <w:t xml:space="preserve">First, as</w:t>
-      </w:r>
-      <w:r>
-        <w:t xml:space="preserve"> </w:t>
-      </w:r>
-      <w:r>
-        <w:t xml:space="preserve">(</w:t>
-      </w:r>
-      <w:r>
-        <w:rPr>
-          <w:bCs/>
-          <w:b/>
-        </w:rPr>
-        <w:t xml:space="preserve">BonannoText?</w:t>
-      </w:r>
-      <w:r>
-        <w:t xml:space="preserve">)</w:t>
+        <w:t xml:space="preserve">First, as Bonanno</w:t>
+      </w:r>
+      <w:r>
+        <w:t xml:space="preserve"> </w:t>
+      </w:r>
+      <w:r>
+        <w:t xml:space="preserve">(2018, 37)</w:t>
       </w:r>
       <w:r>
         <w:t xml:space="preserve"> </w:t>
@@ -9923,17 +9987,7 @@
         <w:t xml:space="preserve"> </w:t>
       </w:r>
       <w:r>
-        <w:t xml:space="preserve">(</w:t>
-      </w:r>
-      <w:r>
-        <w:rPr>
-          <w:bCs/>
-          <w:b/>
-        </w:rPr>
-        <w:t xml:space="preserve">BenPorathDekel1992?</w:t>
-      </w:r>
-      <w:r>
-        <w:t xml:space="preserve">)</w:t>
+        <w:t xml:space="preserve">Ben-Porath and Dekel (1992)</w:t>
       </w:r>
       <w:r>
         <w:t xml:space="preserve">. But, as</w:t>
@@ -10027,7 +10081,7 @@
       </w:r>
     </w:p>
     <w:bookmarkEnd w:id="90"/>
-    <w:bookmarkStart w:id="172" w:name="sec-conclusion"/>
+    <w:bookmarkStart w:id="91" w:name="sec-conclusion"/>
     <w:p>
       <w:pPr>
         <w:pStyle w:val="Heading1"/>
@@ -10065,6 +10119,14 @@
       <w:r>
         <w:t xml:space="preserve"> </w:t>
       </w:r>
+      <m:oMath>
+        <m:r>
+          <m:rPr>
+            <m:sty m:val="p"/>
+          </m:rPr>
+          <m:t>…</m:t>
+        </m:r>
+      </m:oMath>
       <w:r>
         <w:t xml:space="preserve">,</w:t>
       </w:r>
@@ -10111,70 +10173,23 @@
       <w:r>
         <w:t xml:space="preserve"> </w:t>
       </w:r>
-      <w:r>
-        <w:t xml:space="preserve">s</w:t>
-      </w:r>
-      <w:r>
-        <w:rPr>
-          <w:vertAlign w:val="subscript"/>
-        </w:rPr>
-        <w:t xml:space="preserve">n</w:t>
+      <m:oMath>
+        <m:r>
+          <m:rPr>
+            <m:sty m:val="p"/>
+          </m:rPr>
+          <m:t>…</m:t>
+        </m:r>
+      </m:oMath>
+      <w:r>
+        <w:t xml:space="preserve"> </w:t>
       </w:r>
       <w:r>
         <w:rPr>
           <w:iCs/>
           <w:i/>
         </w:rPr>
-        <w:t xml:space="preserve">, a choice</w:t>
-      </w:r>
-      <w:r>
-        <w:rPr>
-          <w:iCs/>
-          <w:i/>
-        </w:rPr>
-        <w:t xml:space="preserve"> </w:t>
-      </w:r>
-      <w:r>
-        <w:t xml:space="preserve">o* is rational iff there is some probability function Pr that is a rational credal distribution over the</w:t>
-      </w:r>
-      <w:r>
-        <w:t xml:space="preserve"> </w:t>
-      </w:r>
-      <w:r>
-        <w:rPr>
-          <w:iCs/>
-          <w:i/>
-        </w:rPr>
         <w:t xml:space="preserve">s</w:t>
-      </w:r>
-      <w:r>
-        <w:t xml:space="preserve"> </w:t>
-      </w:r>
-      <w:r>
-        <w:t xml:space="preserve">after choosing</w:t>
-      </w:r>
-      <w:r>
-        <w:t xml:space="preserve"> </w:t>
-      </w:r>
-      <w:r>
-        <w:rPr>
-          <w:iCs/>
-          <w:i/>
-        </w:rPr>
-        <w:t xml:space="preserve">o</w:t>
-      </w:r>
-      <w:r>
-        <w:t xml:space="preserve">, and such that for all</w:t>
-      </w:r>
-      <w:r>
-        <w:t xml:space="preserve"> </w:t>
-      </w:r>
-      <w:r>
-        <w:rPr>
-          <w:iCs/>
-          <w:i/>
-        </w:rPr>
-        <w:t xml:space="preserve">o</w:t>
       </w:r>
       <w:r>
         <w:rPr>
@@ -10182,17 +10197,65 @@
           <w:iCs/>
           <w:i/>
         </w:rPr>
-        <w:t xml:space="preserve">j</w:t>
-      </w:r>
-      <w:r>
-        <w:t xml:space="preserve">, ΣPr(</w:t>
+        <w:t xml:space="preserve">n</w:t>
+      </w:r>
+      <w:r>
+        <w:t xml:space="preserve">, a choice</w:t>
+      </w:r>
+      <w:r>
+        <w:t xml:space="preserve"> </w:t>
       </w:r>
       <w:r>
         <w:rPr>
           <w:iCs/>
           <w:i/>
         </w:rPr>
+        <w:t xml:space="preserve">o</w:t>
+      </w:r>
+      <w:r>
+        <w:t xml:space="preserve"> </w:t>
+      </w:r>
+      <w:r>
+        <w:t xml:space="preserve">is rational iff there is some probability function Pr that is a rational credal distribution over the</w:t>
+      </w:r>
+      <w:r>
+        <w:t xml:space="preserve"> </w:t>
+      </w:r>
+      <w:r>
+        <w:rPr>
+          <w:iCs/>
+          <w:i/>
+        </w:rPr>
         <w:t xml:space="preserve">s</w:t>
+      </w:r>
+      <w:r>
+        <w:t xml:space="preserve"> </w:t>
+      </w:r>
+      <w:r>
+        <w:t xml:space="preserve">after choosing</w:t>
+      </w:r>
+      <w:r>
+        <w:t xml:space="preserve"> </w:t>
+      </w:r>
+      <w:r>
+        <w:rPr>
+          <w:iCs/>
+          <w:i/>
+        </w:rPr>
+        <w:t xml:space="preserve">o</w:t>
+      </w:r>
+      <w:r>
+        <w:t xml:space="preserve">, and such that for all</w:t>
+      </w:r>
+      <w:r>
+        <w:t xml:space="preserve"> </w:t>
+      </w:r>
+      <w:r>
+        <w:rPr>
+          <w:iCs/>
+          <w:i/>
+        </w:rPr>
+        <w:t xml:space="preserve">o</w:t>
       </w:r>
       <w:r>
         <w:rPr>
@@ -10200,19 +10263,10 @@
           <w:iCs/>
           <w:i/>
         </w:rPr>
-        <w:t xml:space="preserve">i</w:t>
-      </w:r>
-      <w:r>
-        <w:t xml:space="preserve">)V(_os</w:t>
-      </w:r>
-      <w:r>
-        <w:rPr>
-          <w:vertAlign w:val="subscript"/>
-        </w:rPr>
-        <w:t xml:space="preserve">i</w:t>
-      </w:r>
-      <w:r>
-        <w:t xml:space="preserve">) ≥ ΣPr(</w:t>
+        <w:t xml:space="preserve">j</w:t>
+      </w:r>
+      <w:r>
+        <w:t xml:space="preserve">, ΣPr(</w:t>
       </w:r>
       <w:r>
         <w:rPr>
@@ -10230,90 +10284,151 @@
         <w:t xml:space="preserve">i</w:t>
       </w:r>
       <w:r>
-        <w:t xml:space="preserve">)V(_o</w:t>
-      </w:r>
-      <w:r>
-        <w:rPr>
-          <w:vertAlign w:val="subscript"/>
-        </w:rPr>
-        <w:t xml:space="preserve">j</w:t>
-      </w:r>
-      <w:r>
-        <w:t xml:space="preserve">s</w:t>
-      </w:r>
-      <w:r>
-        <w:rPr>
-          <w:vertAlign w:val="subscript"/>
-        </w:rPr>
-        <w:t xml:space="preserve">i</w:t>
-      </w:r>
-      <w:r>
-        <w:t xml:space="preserve">).</w:t>
-      </w:r>
-    </w:p>
-    <w:p>
-      <w:pPr>
-        <w:pStyle w:val="BodyText"/>
-      </w:pPr>
-      <w:r>
-        <w:t xml:space="preserve">There are two extra clauses. First,</w:t>
-      </w:r>
-      <w:r>
-        <w:t xml:space="preserve"> </w:t>
+        <w:t xml:space="preserve">)V(</w:t>
       </w:r>
       <w:r>
         <w:rPr>
           <w:iCs/>
           <w:i/>
         </w:rPr>
-        <w:t xml:space="preserve">o</w:t>
-      </w:r>
-      <w:r>
-        <w:t xml:space="preserve"> </w:t>
-      </w:r>
-      <w:r>
-        <w:t xml:space="preserve">is choiceworthy only if it is not be weakly dominated by any other option. Second, if one is making a series of decisions in a tree, and one knows that one will be rational and not change one’s preferences throughout, then both the decisions one makes at any given time, and the set of decisions one collectively makes, must satisfy all the other conditions of rational choice. That is, they must be ratifiable and not weakly dominated.</w:t>
-      </w:r>
-    </w:p>
-    <w:p>
-      <w:pPr>
-        <w:pStyle w:val="BodyText"/>
-      </w:pPr>
-      <w:r>
-        <w:t xml:space="preserve">The big advantage of this theory is that it satisfies the nine conditions I mentioned at the start, and that it is consistent with Exit Principle. These turn out to be very sharp constraints on a theory. For example, any theory that associates some number with each choice, and says to maximise the number, will violate the Indecisiveness constraint. Any theory that simply the chooser’s credences as given will violate the Substantiveness constraint. The vast bulk of decision theories on the market in philosophy do at least one of these two things, and typically both. So we have strong reason to prefer GDT to them.</w:t>
-      </w:r>
-    </w:p>
-    <w:p>
-      <w:pPr>
-        <w:pStyle w:val="BodyText"/>
-      </w:pPr>
-      <w:r>
-        <w:t xml:space="preserve">GDT does require that mixed strategies are available to choosers, on pain of saying that a lot of decision problems are dilemmas. That is not a problem for GDT, since ideal agents can perform mixed strategies. It is a shortcoming to not be able to perform them, and ideal agents don’t have these kinds of shortcomings. But it does suggest an important research program in working out how GDT should be altered for agents who lack one or other idealisation. In fact it suggests two research programs: a descriptive one, setting out what choosers who don’t satisfy one or other idealisation in fact do; and a normative one, setting out what these choosers should do. But those projects are for a very different paper.</w:t>
-      </w:r>
-    </w:p>
-    <w:bookmarkStart w:id="171" w:name="refs"/>
-    <w:bookmarkStart w:id="92" w:name="ref-Ahmed2012"/>
-    <w:p>
-      <w:pPr>
-        <w:pStyle w:val="Bibliography"/>
-      </w:pPr>
-      <w:r>
-        <w:t xml:space="preserve">Ahmed, Arif. 2012.</w:t>
-      </w:r>
-      <w:r>
-        <w:t xml:space="preserve"> </w:t>
-      </w:r>
-      <w:r>
-        <w:t xml:space="preserve">“Push the Button.”</w:t>
-      </w:r>
-      <w:r>
-        <w:t xml:space="preserve"> </w:t>
-      </w:r>
-      <w:r>
-        <w:rPr>
+        <w:t xml:space="preserve">os</w:t>
+      </w:r>
+      <w:r>
+        <w:rPr>
+          <w:vertAlign w:val="subscript"/>
           <w:iCs/>
           <w:i/>
         </w:rPr>
+        <w:t xml:space="preserve">i</w:t>
+      </w:r>
+      <w:r>
+        <w:t xml:space="preserve">) ≥ ΣPr(</w:t>
+      </w:r>
+      <w:r>
+        <w:rPr>
+          <w:iCs/>
+          <w:i/>
+        </w:rPr>
+        <w:t xml:space="preserve">s</w:t>
+      </w:r>
+      <w:r>
+        <w:rPr>
+          <w:vertAlign w:val="subscript"/>
+          <w:iCs/>
+          <w:i/>
+        </w:rPr>
+        <w:t xml:space="preserve">i</w:t>
+      </w:r>
+      <w:r>
+        <w:t xml:space="preserve">)V(</w:t>
+      </w:r>
+      <w:r>
+        <w:rPr>
+          <w:iCs/>
+          <w:i/>
+        </w:rPr>
+        <w:t xml:space="preserve">o</w:t>
+      </w:r>
+      <w:r>
+        <w:rPr>
+          <w:vertAlign w:val="subscript"/>
+          <w:iCs/>
+          <w:i/>
+        </w:rPr>
+        <w:t xml:space="preserve">j</w:t>
+      </w:r>
+      <w:r>
+        <w:rPr>
+          <w:iCs/>
+          <w:i/>
+        </w:rPr>
+        <w:t xml:space="preserve">s</w:t>
+      </w:r>
+      <w:r>
+        <w:rPr>
+          <w:vertAlign w:val="subscript"/>
+          <w:iCs/>
+          <w:i/>
+        </w:rPr>
+        <w:t xml:space="preserve">i</w:t>
+      </w:r>
+      <w:r>
+        <w:t xml:space="preserve">).</w:t>
+      </w:r>
+    </w:p>
+    <w:p>
+      <w:pPr>
+        <w:pStyle w:val="BodyText"/>
+      </w:pPr>
+      <w:r>
+        <w:t xml:space="preserve">There are two extra clauses. First,</w:t>
+      </w:r>
+      <w:r>
+        <w:t xml:space="preserve"> </w:t>
+      </w:r>
+      <w:r>
+        <w:rPr>
+          <w:iCs/>
+          <w:i/>
+        </w:rPr>
+        <w:t xml:space="preserve">o</w:t>
+      </w:r>
+      <w:r>
+        <w:t xml:space="preserve"> </w:t>
+      </w:r>
+      <w:r>
+        <w:t xml:space="preserve">is choiceworthy only if it is not be weakly dominated by any other option. Second, if one is making a series of decisions in a tree, and one knows that one will be rational and not change one’s preferences throughout, then both the decisions one makes at any given time, and the set of decisions one collectively makes, must satisfy all the other conditions of rational choice. That is, they must be ratifiable and not weakly dominated.</w:t>
+      </w:r>
+    </w:p>
+    <w:p>
+      <w:pPr>
+        <w:pStyle w:val="BodyText"/>
+      </w:pPr>
+      <w:r>
+        <w:t xml:space="preserve">The big advantage of this theory is that it satisfies the nine conditions I mentioned at the start, and that it is consistent with Exit Principle. These turn out to be very sharp constraints on a theory. For example, any theory that associates some number with each choice, and says to maximise the number, will violate the Indecisiveness constraint. Any theory that simply the chooser’s credences as given will violate the Substantiveness constraint. The vast bulk of decision theories on the market in philosophy do at least one of these two things, and typically both. So we have strong reason to prefer GDT to them.</w:t>
+      </w:r>
+    </w:p>
+    <w:p>
+      <w:pPr>
+        <w:pStyle w:val="BodyText"/>
+      </w:pPr>
+      <w:r>
+        <w:t xml:space="preserve">GDT does require that mixed strategies are available to choosers, on pain of saying that a lot of decision problems are dilemmas. That is not a problem for GDT, since ideal agents can perform mixed strategies. It is a shortcoming to not be able to perform them, and ideal agents don’t have these kinds of shortcomings. But it does suggest an important research program in working out how GDT should be altered for agents who lack one or other idealisation. In fact it suggests two research programs: a descriptive one, setting out what choosers who don’t satisfy one or other idealisation in fact do; and a normative one, setting out what these choosers should do. But those projects are for a very different paper.</w:t>
+      </w:r>
+    </w:p>
+    <w:bookmarkEnd w:id="91"/>
+    <w:bookmarkStart w:id="188" w:name="references"/>
+    <w:p>
+      <w:pPr>
+        <w:pStyle w:val="Heading1"/>
+      </w:pPr>
+      <w:r>
+        <w:t xml:space="preserve">References</w:t>
+      </w:r>
+    </w:p>
+    <w:bookmarkStart w:id="187" w:name="refs"/>
+    <w:bookmarkStart w:id="93" w:name="ref-Ahmed2012"/>
+    <w:p>
+      <w:pPr>
+        <w:pStyle w:val="Bibliography"/>
+      </w:pPr>
+      <w:r>
+        <w:t xml:space="preserve">Ahmed, Arif. 2012.</w:t>
+      </w:r>
+      <w:r>
+        <w:t xml:space="preserve"> </w:t>
+      </w:r>
+      <w:r>
+        <w:t xml:space="preserve">“Push the Button.”</w:t>
+      </w:r>
+      <w:r>
+        <w:t xml:space="preserve"> </w:t>
+      </w:r>
+      <w:r>
+        <w:rPr>
+          <w:iCs/>
+          <w:i/>
+        </w:rPr>
         <w:t xml:space="preserve">Philosophy of Science</w:t>
       </w:r>
       <w:r>
@@ -10325,7 +10440,7 @@
       <w:r>
         <w:t xml:space="preserve"> </w:t>
       </w:r>
-      <w:hyperlink r:id="rId91">
+      <w:hyperlink r:id="rId92">
         <w:r>
           <w:rPr>
             <w:rStyle w:val="Hyperlink"/>
@@ -10337,8 +10452,8 @@
         <w:t xml:space="preserve">.</w:t>
       </w:r>
     </w:p>
-    <w:bookmarkEnd w:id="92"/>
-    <w:bookmarkStart w:id="94" w:name="ref-Akerlof1970"/>
+    <w:bookmarkEnd w:id="93"/>
+    <w:bookmarkStart w:id="95" w:name="ref-Akerlof1970"/>
     <w:p>
       <w:pPr>
         <w:pStyle w:val="Bibliography"/>
@@ -10371,7 +10486,7 @@
       <w:r>
         <w:t xml:space="preserve"> </w:t>
       </w:r>
-      <w:hyperlink r:id="rId93">
+      <w:hyperlink r:id="rId94">
         <w:r>
           <w:rPr>
             <w:rStyle w:val="Hyperlink"/>
@@ -10383,20 +10498,20 @@
         <w:t xml:space="preserve">.</w:t>
       </w:r>
     </w:p>
-    <w:bookmarkEnd w:id="94"/>
-    <w:bookmarkStart w:id="96" w:name="ref-Arntzenius2008"/>
+    <w:bookmarkEnd w:id="95"/>
+    <w:bookmarkStart w:id="97" w:name="ref-Alcoba2023"/>
     <w:p>
       <w:pPr>
         <w:pStyle w:val="Bibliography"/>
       </w:pPr>
       <w:r>
-        <w:t xml:space="preserve">Arntzenius, Frank. 2008.</w:t>
-      </w:r>
-      <w:r>
-        <w:t xml:space="preserve"> </w:t>
-      </w:r>
-      <w:r>
-        <w:t xml:space="preserve">“No Regrets; or, Edith Piaf Revamps Decision Theory.”</w:t>
+        <w:t xml:space="preserve">Alcoba, Natalie. 2023.</w:t>
+      </w:r>
+      <w:r>
+        <w:t xml:space="preserve"> </w:t>
+      </w:r>
+      <w:r>
+        <w:t xml:space="preserve">“In Argentina, Inflation Passes 100% (and the Restaurants Are Packed).”</w:t>
       </w:r>
       <w:r>
         <w:t xml:space="preserve"> </w:t>
@@ -10406,6 +10521,49 @@
           <w:iCs/>
           <w:i/>
         </w:rPr>
+        <w:t xml:space="preserve">The New York Times</w:t>
+      </w:r>
+      <w:r>
+        <w:t xml:space="preserve">, June 19, 2023.</w:t>
+      </w:r>
+      <w:r>
+        <w:t xml:space="preserve"> </w:t>
+      </w:r>
+      <w:hyperlink r:id="rId96">
+        <w:r>
+          <w:rPr>
+            <w:rStyle w:val="Hyperlink"/>
+          </w:rPr>
+          <w:t xml:space="preserve">https://www.nytimes.com/2023/06/19/world/americas/argentina-inflation-peso-restaurants.html</w:t>
+        </w:r>
+      </w:hyperlink>
+      <w:r>
+        <w:t xml:space="preserve">.</w:t>
+      </w:r>
+    </w:p>
+    <w:bookmarkEnd w:id="97"/>
+    <w:bookmarkStart w:id="99" w:name="ref-Arntzenius2008"/>
+    <w:p>
+      <w:pPr>
+        <w:pStyle w:val="Bibliography"/>
+      </w:pPr>
+      <w:r>
+        <w:t xml:space="preserve">Arntzenius, Frank. 2008.</w:t>
+      </w:r>
+      <w:r>
+        <w:t xml:space="preserve"> </w:t>
+      </w:r>
+      <w:r>
+        <w:t xml:space="preserve">“No Regrets; or, Edith Piaf Revamps Decision Theory.”</w:t>
+      </w:r>
+      <w:r>
+        <w:t xml:space="preserve"> </w:t>
+      </w:r>
+      <w:r>
+        <w:rPr>
+          <w:iCs/>
+          <w:i/>
+        </w:rPr>
         <w:t xml:space="preserve">Erkenntnis</w:t>
       </w:r>
       <w:r>
@@ -10417,7 +10575,7 @@
       <w:r>
         <w:t xml:space="preserve"> </w:t>
       </w:r>
-      <w:hyperlink r:id="rId95">
+      <w:hyperlink r:id="rId98">
         <w:r>
           <w:rPr>
             <w:rStyle w:val="Hyperlink"/>
@@ -10429,8 +10587,8 @@
         <w:t xml:space="preserve">.</w:t>
       </w:r>
     </w:p>
-    <w:bookmarkEnd w:id="96"/>
-    <w:bookmarkStart w:id="98" w:name="ref-Barnettnd"/>
+    <w:bookmarkEnd w:id="99"/>
+    <w:bookmarkStart w:id="101" w:name="ref-Barnettnd"/>
     <w:p>
       <w:pPr>
         <w:pStyle w:val="Bibliography"/>
@@ -10463,7 +10621,7 @@
       <w:r>
         <w:t xml:space="preserve"> </w:t>
       </w:r>
-      <w:hyperlink r:id="rId97">
+      <w:hyperlink r:id="rId100">
         <w:r>
           <w:rPr>
             <w:rStyle w:val="Hyperlink"/>
@@ -10475,13 +10633,59 @@
         <w:t xml:space="preserve">.</w:t>
       </w:r>
     </w:p>
-    <w:bookmarkEnd w:id="98"/>
-    <w:bookmarkStart w:id="100" w:name="ref-Bonanno2018"/>
+    <w:bookmarkEnd w:id="101"/>
+    <w:bookmarkStart w:id="103" w:name="ref-BenPorathDekel1992"/>
     <w:p>
       <w:pPr>
         <w:pStyle w:val="Bibliography"/>
       </w:pPr>
       <w:r>
+        <w:t xml:space="preserve">Ben-Porath, Elchanan, and Eddie Dekel. 1992.</w:t>
+      </w:r>
+      <w:r>
+        <w:t xml:space="preserve"> </w:t>
+      </w:r>
+      <w:r>
+        <w:t xml:space="preserve">“Signaling Future Actions and the Potential for Sacrifice.”</w:t>
+      </w:r>
+      <w:r>
+        <w:t xml:space="preserve"> </w:t>
+      </w:r>
+      <w:r>
+        <w:rPr>
+          <w:iCs/>
+          <w:i/>
+        </w:rPr>
+        <w:t xml:space="preserve">Journal of Economic Theory</w:t>
+      </w:r>
+      <w:r>
+        <w:t xml:space="preserve"> </w:t>
+      </w:r>
+      <w:r>
+        <w:t xml:space="preserve">57 (1): 36–51.</w:t>
+      </w:r>
+      <w:r>
+        <w:t xml:space="preserve"> </w:t>
+      </w:r>
+      <w:hyperlink r:id="rId102">
+        <w:r>
+          <w:rPr>
+            <w:rStyle w:val="Hyperlink"/>
+          </w:rPr>
+          <w:t xml:space="preserve">https://doi.org/10.1016/S0022-0531(05)80039-0</w:t>
+        </w:r>
+      </w:hyperlink>
+      <w:r>
+        <w:t xml:space="preserve">.</w:t>
+      </w:r>
+    </w:p>
+    <w:bookmarkEnd w:id="103"/>
+    <w:bookmarkStart w:id="105" w:name="ref-Bonanno2018"/>
+    <w:p>
+      <w:pPr>
+        <w:pStyle w:val="Bibliography"/>
+      </w:pPr>
+      <w:r>
         <w:t xml:space="preserve">Bonanno, Giacomo. 2018.</w:t>
       </w:r>
       <w:r>
@@ -10499,7 +10703,7 @@
       <w:r>
         <w:t xml:space="preserve"> </w:t>
       </w:r>
-      <w:hyperlink r:id="rId99">
+      <w:hyperlink r:id="rId104">
         <w:r>
           <w:rPr>
             <w:rStyle w:val="Hyperlink"/>
@@ -10511,8 +10715,8 @@
         <w:t xml:space="preserve">.</w:t>
       </w:r>
     </w:p>
-    <w:bookmarkEnd w:id="100"/>
-    <w:bookmarkStart w:id="101" w:name="ref-BuchakRisk"/>
+    <w:bookmarkEnd w:id="105"/>
+    <w:bookmarkStart w:id="106" w:name="ref-BuchakRisk"/>
     <w:p>
       <w:pPr>
         <w:pStyle w:val="Bibliography"/>
@@ -10534,8 +10738,8 @@
         <w:t xml:space="preserve">. Oxford: Oxford University Press.</w:t>
       </w:r>
     </w:p>
-    <w:bookmarkEnd w:id="101"/>
-    <w:bookmarkStart w:id="103" w:name="ref-Chang2002"/>
+    <w:bookmarkEnd w:id="106"/>
+    <w:bookmarkStart w:id="108" w:name="ref-Chang2002"/>
     <w:p>
       <w:pPr>
         <w:pStyle w:val="Bibliography"/>
@@ -10568,7 +10772,7 @@
       <w:r>
         <w:t xml:space="preserve"> </w:t>
       </w:r>
-      <w:hyperlink r:id="rId102">
+      <w:hyperlink r:id="rId107">
         <w:r>
           <w:rPr>
             <w:rStyle w:val="Hyperlink"/>
@@ -10580,8 +10784,8 @@
         <w:t xml:space="preserve">.</w:t>
       </w:r>
     </w:p>
-    <w:bookmarkEnd w:id="103"/>
-    <w:bookmarkStart w:id="105" w:name="ref-ChoKreps1987"/>
+    <w:bookmarkEnd w:id="108"/>
+    <w:bookmarkStart w:id="110" w:name="ref-ChoKreps1987"/>
     <w:p>
       <w:pPr>
         <w:pStyle w:val="Bibliography"/>
@@ -10614,7 +10818,7 @@
       <w:r>
         <w:t xml:space="preserve"> </w:t>
       </w:r>
-      <w:hyperlink r:id="rId104">
+      <w:hyperlink r:id="rId109">
         <w:r>
           <w:rPr>
             <w:rStyle w:val="Hyperlink"/>
@@ -10626,8 +10830,8 @@
         <w:t xml:space="preserve">.</w:t>
       </w:r>
     </w:p>
-    <w:bookmarkEnd w:id="105"/>
-    <w:bookmarkStart w:id="107" w:name="ref-Davey2011"/>
+    <w:bookmarkEnd w:id="110"/>
+    <w:bookmarkStart w:id="112" w:name="ref-Davey2011"/>
     <w:p>
       <w:pPr>
         <w:pStyle w:val="Bibliography"/>
@@ -10660,7 +10864,7 @@
       <w:r>
         <w:t xml:space="preserve"> </w:t>
       </w:r>
-      <w:hyperlink r:id="rId106">
+      <w:hyperlink r:id="rId111">
         <w:r>
           <w:rPr>
             <w:rStyle w:val="Hyperlink"/>
@@ -10672,8 +10876,8 @@
         <w:t xml:space="preserve">.</w:t>
       </w:r>
     </w:p>
-    <w:bookmarkEnd w:id="107"/>
-    <w:bookmarkStart w:id="109" w:name="ref-Egan2007-EGASCT"/>
+    <w:bookmarkEnd w:id="112"/>
+    <w:bookmarkStart w:id="114" w:name="ref-Egan2007-EGASCT"/>
     <w:p>
       <w:pPr>
         <w:pStyle w:val="Bibliography"/>
@@ -10712,7 +10916,7 @@
       <w:r>
         <w:t xml:space="preserve"> </w:t>
       </w:r>
-      <w:hyperlink r:id="rId108">
+      <w:hyperlink r:id="rId113">
         <w:r>
           <w:rPr>
             <w:rStyle w:val="Hyperlink"/>
@@ -10724,8 +10928,8 @@
         <w:t xml:space="preserve">.</w:t>
       </w:r>
     </w:p>
-    <w:bookmarkEnd w:id="109"/>
-    <w:bookmarkStart w:id="111" w:name="ref-Elliot2019"/>
+    <w:bookmarkEnd w:id="114"/>
+    <w:bookmarkStart w:id="116" w:name="ref-Elliot2019"/>
     <w:p>
       <w:pPr>
         <w:pStyle w:val="Bibliography"/>
@@ -10758,7 +10962,7 @@
       <w:r>
         <w:t xml:space="preserve"> </w:t>
       </w:r>
-      <w:hyperlink r:id="rId110">
+      <w:hyperlink r:id="rId115">
         <w:r>
           <w:rPr>
             <w:rStyle w:val="Hyperlink"/>
@@ -10770,8 +10974,8 @@
         <w:t xml:space="preserve">.</w:t>
       </w:r>
     </w:p>
-    <w:bookmarkEnd w:id="111"/>
-    <w:bookmarkStart w:id="113" w:name="ref-EysterRabin2005"/>
+    <w:bookmarkEnd w:id="116"/>
+    <w:bookmarkStart w:id="118" w:name="ref-EysterRabin2005"/>
     <w:p>
       <w:pPr>
         <w:pStyle w:val="Bibliography"/>
@@ -10804,7 +11008,7 @@
       <w:r>
         <w:t xml:space="preserve"> </w:t>
       </w:r>
-      <w:hyperlink r:id="rId112">
+      <w:hyperlink r:id="rId117">
         <w:r>
           <w:rPr>
             <w:rStyle w:val="Hyperlink"/>
@@ -10816,8 +11020,8 @@
         <w:t xml:space="preserve">.</w:t>
       </w:r>
     </w:p>
-    <w:bookmarkEnd w:id="113"/>
-    <w:bookmarkStart w:id="115" w:name="ref-Fuscond"/>
+    <w:bookmarkEnd w:id="118"/>
+    <w:bookmarkStart w:id="120" w:name="ref-Fuscond"/>
     <w:p>
       <w:pPr>
         <w:pStyle w:val="Bibliography"/>
@@ -10846,7 +11050,7 @@
       <w:r>
         <w:t xml:space="preserve"> </w:t>
       </w:r>
-      <w:hyperlink r:id="rId114">
+      <w:hyperlink r:id="rId119">
         <w:r>
           <w:rPr>
             <w:rStyle w:val="Hyperlink"/>
@@ -10858,8 +11062,8 @@
         <w:t xml:space="preserve">.</w:t>
       </w:r>
     </w:p>
-    <w:bookmarkEnd w:id="115"/>
-    <w:bookmarkStart w:id="116" w:name="ref-Gallow2020"/>
+    <w:bookmarkEnd w:id="120"/>
+    <w:bookmarkStart w:id="121" w:name="ref-Gallow2020"/>
     <w:p>
       <w:pPr>
         <w:pStyle w:val="Bibliography"/>
@@ -10890,8 +11094,8 @@
         <w:t xml:space="preserve">117 (3): 117–49.</w:t>
       </w:r>
     </w:p>
-    <w:bookmarkEnd w:id="116"/>
-    <w:bookmarkStart w:id="118" w:name="ref-Gallownd"/>
+    <w:bookmarkEnd w:id="121"/>
+    <w:bookmarkStart w:id="123" w:name="ref-Gallownd"/>
     <w:p>
       <w:pPr>
         <w:pStyle w:val="Bibliography"/>
@@ -10914,7 +11118,7 @@
       <w:r>
         <w:t xml:space="preserve"> </w:t>
       </w:r>
-      <w:hyperlink r:id="rId117">
+      <w:hyperlink r:id="rId122">
         <w:r>
           <w:rPr>
             <w:rStyle w:val="Hyperlink"/>
@@ -10926,8 +11130,8 @@
         <w:t xml:space="preserve">.</w:t>
       </w:r>
     </w:p>
-    <w:bookmarkEnd w:id="118"/>
-    <w:bookmarkStart w:id="120" w:name="ref-Goodsellnd"/>
+    <w:bookmarkEnd w:id="123"/>
+    <w:bookmarkStart w:id="125" w:name="ref-Goodsellnd"/>
     <w:p>
       <w:pPr>
         <w:pStyle w:val="Bibliography"/>
@@ -10956,7 +11160,7 @@
       <w:r>
         <w:t xml:space="preserve"> </w:t>
       </w:r>
-      <w:hyperlink r:id="rId119">
+      <w:hyperlink r:id="rId124">
         <w:r>
           <w:rPr>
             <w:rStyle w:val="Hyperlink"/>
@@ -10968,20 +11172,20 @@
         <w:t xml:space="preserve">.</w:t>
       </w:r>
     </w:p>
-    <w:bookmarkEnd w:id="120"/>
-    <w:bookmarkStart w:id="122" w:name="ref-Harper1986"/>
+    <w:bookmarkEnd w:id="125"/>
+    <w:bookmarkStart w:id="127" w:name="ref-GrantEtAl2021"/>
     <w:p>
       <w:pPr>
         <w:pStyle w:val="Bibliography"/>
       </w:pPr>
       <w:r>
-        <w:t xml:space="preserve">Harper, William. 1986.</w:t>
-      </w:r>
-      <w:r>
-        <w:t xml:space="preserve"> </w:t>
-      </w:r>
-      <w:r>
-        <w:t xml:space="preserve">“Mixed Strategies and Ratifiability in Causal Decision Theory.”</w:t>
+        <w:t xml:space="preserve">Grant, Simon, Guerdjikova Ani, and John Quiggin. 2021.</w:t>
+      </w:r>
+      <w:r>
+        <w:t xml:space="preserve"> </w:t>
+      </w:r>
+      <w:r>
+        <w:t xml:space="preserve">“Ambiguity and Awareness: A Coherent Multiple Priors Model.”</w:t>
       </w:r>
       <w:r>
         <w:t xml:space="preserve"> </w:t>
@@ -10991,6 +11195,98 @@
           <w:iCs/>
           <w:i/>
         </w:rPr>
+        <w:t xml:space="preserve">The B.E. Journal of Theoretical Economics</w:t>
+      </w:r>
+      <w:r>
+        <w:t xml:space="preserve"> </w:t>
+      </w:r>
+      <w:r>
+        <w:t xml:space="preserve">21 (2): 571–612.</w:t>
+      </w:r>
+      <w:r>
+        <w:t xml:space="preserve"> </w:t>
+      </w:r>
+      <w:hyperlink r:id="rId126">
+        <w:r>
+          <w:rPr>
+            <w:rStyle w:val="Hyperlink"/>
+          </w:rPr>
+          <w:t xml:space="preserve">https://doi.org/10.1515/bejte-2018-0185</w:t>
+        </w:r>
+      </w:hyperlink>
+      <w:r>
+        <w:t xml:space="preserve">.</w:t>
+      </w:r>
+    </w:p>
+    <w:bookmarkEnd w:id="127"/>
+    <w:bookmarkStart w:id="129" w:name="ref-HareHedden2015"/>
+    <w:p>
+      <w:pPr>
+        <w:pStyle w:val="Bibliography"/>
+      </w:pPr>
+      <w:r>
+        <w:t xml:space="preserve">Hare, Caspar, and Brian Hedden. 2015.</w:t>
+      </w:r>
+      <w:r>
+        <w:t xml:space="preserve"> </w:t>
+      </w:r>
+      <w:r>
+        <w:t xml:space="preserve">“Self-Reinforcing and Self-Frustrating Decisions.”</w:t>
+      </w:r>
+      <w:r>
+        <w:t xml:space="preserve"> </w:t>
+      </w:r>
+      <w:r>
+        <w:rPr>
+          <w:iCs/>
+          <w:i/>
+        </w:rPr>
+        <w:t xml:space="preserve">Noûs</w:t>
+      </w:r>
+      <w:r>
+        <w:t xml:space="preserve"> </w:t>
+      </w:r>
+      <w:r>
+        <w:t xml:space="preserve">50 (3): 604–28.</w:t>
+      </w:r>
+      <w:r>
+        <w:t xml:space="preserve"> </w:t>
+      </w:r>
+      <w:hyperlink r:id="rId128">
+        <w:r>
+          <w:rPr>
+            <w:rStyle w:val="Hyperlink"/>
+          </w:rPr>
+          <w:t xml:space="preserve">https://doi.org/10.1111/nous.12094</w:t>
+        </w:r>
+      </w:hyperlink>
+      <w:r>
+        <w:t xml:space="preserve">.</w:t>
+      </w:r>
+    </w:p>
+    <w:bookmarkEnd w:id="129"/>
+    <w:bookmarkStart w:id="131" w:name="ref-Harper1986"/>
+    <w:p>
+      <w:pPr>
+        <w:pStyle w:val="Bibliography"/>
+      </w:pPr>
+      <w:r>
+        <w:t xml:space="preserve">Harper, William. 1986.</w:t>
+      </w:r>
+      <w:r>
+        <w:t xml:space="preserve"> </w:t>
+      </w:r>
+      <w:r>
+        <w:t xml:space="preserve">“Mixed Strategies and Ratifiability in Causal Decision Theory.”</w:t>
+      </w:r>
+      <w:r>
+        <w:t xml:space="preserve"> </w:t>
+      </w:r>
+      <w:r>
+        <w:rPr>
+          <w:iCs/>
+          <w:i/>
+        </w:rPr>
         <w:t xml:space="preserve">Erkenntnis</w:t>
       </w:r>
       <w:r>
@@ -11002,7 +11298,7 @@
       <w:r>
         <w:t xml:space="preserve"> </w:t>
       </w:r>
-      <w:hyperlink r:id="rId121">
+      <w:hyperlink r:id="rId130">
         <w:r>
           <w:rPr>
             <w:rStyle w:val="Hyperlink"/>
@@ -11014,8 +11310,8 @@
         <w:t xml:space="preserve">.</w:t>
       </w:r>
     </w:p>
-    <w:bookmarkEnd w:id="122"/>
-    <w:bookmarkStart w:id="124" w:name="ref-Harper1988"/>
+    <w:bookmarkEnd w:id="131"/>
+    <w:bookmarkStart w:id="133" w:name="ref-Harper1988"/>
     <w:p>
       <w:pPr>
         <w:pStyle w:val="Bibliography"/>
@@ -11051,7 +11347,7 @@
       <w:r>
         <w:t xml:space="preserve"> </w:t>
       </w:r>
-      <w:hyperlink r:id="rId123">
+      <w:hyperlink r:id="rId132">
         <w:r>
           <w:rPr>
             <w:rStyle w:val="Hyperlink"/>
@@ -11063,8 +11359,8 @@
         <w:t xml:space="preserve">.</w:t>
       </w:r>
     </w:p>
-    <w:bookmarkEnd w:id="124"/>
-    <w:bookmarkStart w:id="126" w:name="ref-JacksonPargetter1986"/>
+    <w:bookmarkEnd w:id="133"/>
+    <w:bookmarkStart w:id="135" w:name="ref-JacksonPargetter1986"/>
     <w:p>
       <w:pPr>
         <w:pStyle w:val="Bibliography"/>
@@ -11097,7 +11393,7 @@
       <w:r>
         <w:t xml:space="preserve"> </w:t>
       </w:r>
-      <w:hyperlink r:id="rId125">
+      <w:hyperlink r:id="rId134">
         <w:r>
           <w:rPr>
             <w:rStyle w:val="Hyperlink"/>
@@ -11109,8 +11405,8 @@
         <w:t xml:space="preserve">.</w:t>
       </w:r>
     </w:p>
-    <w:bookmarkEnd w:id="126"/>
-    <w:bookmarkStart w:id="127" w:name="ref-Jeffrey1983"/>
+    <w:bookmarkEnd w:id="135"/>
+    <w:bookmarkStart w:id="136" w:name="ref-Jeffrey1983"/>
     <w:p>
       <w:pPr>
         <w:pStyle w:val="Bibliography"/>
@@ -11144,8 +11440,8 @@
         <w:t xml:space="preserve">, edited by J. Earman (ed.). Minneapolis: University of Minnesota Press.</w:t>
       </w:r>
     </w:p>
-    <w:bookmarkEnd w:id="127"/>
-    <w:bookmarkStart w:id="129" w:name="ref-LevinsteinSoares2020"/>
+    <w:bookmarkEnd w:id="136"/>
+    <w:bookmarkStart w:id="138" w:name="ref-LevinsteinSoares2020"/>
     <w:p>
       <w:pPr>
         <w:pStyle w:val="Bibliography"/>
@@ -11178,7 +11474,7 @@
       <w:r>
         <w:t xml:space="preserve"> </w:t>
       </w:r>
-      <w:hyperlink r:id="rId128">
+      <w:hyperlink r:id="rId137">
         <w:r>
           <w:rPr>
             <w:rStyle w:val="Hyperlink"/>
@@ -11190,8 +11486,8 @@
         <w:t xml:space="preserve">.</w:t>
       </w:r>
     </w:p>
-    <w:bookmarkEnd w:id="129"/>
-    <w:bookmarkStart w:id="130" w:name="ref-Lewis1979e"/>
+    <w:bookmarkEnd w:id="138"/>
+    <w:bookmarkStart w:id="139" w:name="ref-Lewis1979e"/>
     <w:p>
       <w:pPr>
         <w:pStyle w:val="Bibliography"/>
@@ -11231,8 +11527,8 @@
         <w:t xml:space="preserve">8 (3): 235–40.</w:t>
       </w:r>
     </w:p>
-    <w:bookmarkEnd w:id="130"/>
-    <w:bookmarkStart w:id="132" w:name="ref-Lewis1981e"/>
+    <w:bookmarkEnd w:id="139"/>
+    <w:bookmarkStart w:id="141" w:name="ref-Lewis1981e"/>
     <w:p>
       <w:pPr>
         <w:pStyle w:val="Bibliography"/>
@@ -11279,7 +11575,7 @@
       <w:r>
         <w:t xml:space="preserve"> </w:t>
       </w:r>
-      <w:hyperlink r:id="rId131">
+      <w:hyperlink r:id="rId140">
         <w:r>
           <w:rPr>
             <w:rStyle w:val="Hyperlink"/>
@@ -11291,8 +11587,8 @@
         <w:t xml:space="preserve">.</w:t>
       </w:r>
     </w:p>
-    <w:bookmarkEnd w:id="132"/>
-    <w:bookmarkStart w:id="133" w:name="ref-Lewis-Gorman-10071979"/>
+    <w:bookmarkEnd w:id="141"/>
+    <w:bookmarkStart w:id="142" w:name="ref-Lewis-Gorman-10071979"/>
     <w:p>
       <w:pPr>
         <w:pStyle w:val="Bibliography"/>
@@ -11347,8 +11643,8 @@
         <w:t xml:space="preserve">, edited by Helen Beebee and A. R. J. Fisher, 2:472–73. Oxford: Oxford University Press.</w:t>
       </w:r>
     </w:p>
-    <w:bookmarkEnd w:id="133"/>
-    <w:bookmarkStart w:id="135" w:name="ref-LipseyLancaster"/>
+    <w:bookmarkEnd w:id="142"/>
+    <w:bookmarkStart w:id="144" w:name="ref-LipseyLancaster"/>
     <w:p>
       <w:pPr>
         <w:pStyle w:val="Bibliography"/>
@@ -11381,7 +11677,7 @@
       <w:r>
         <w:t xml:space="preserve"> </w:t>
       </w:r>
-      <w:hyperlink r:id="rId134">
+      <w:hyperlink r:id="rId143">
         <w:r>
           <w:rPr>
             <w:rStyle w:val="Hyperlink"/>
@@ -11393,8 +11689,8 @@
         <w:t xml:space="preserve">.</w:t>
       </w:r>
     </w:p>
-    <w:bookmarkEnd w:id="135"/>
-    <w:bookmarkStart w:id="136" w:name="ref-McClennan1990"/>
+    <w:bookmarkEnd w:id="144"/>
+    <w:bookmarkStart w:id="145" w:name="ref-McClennan1990"/>
     <w:p>
       <w:pPr>
         <w:pStyle w:val="Bibliography"/>
@@ -11416,20 +11712,20 @@
         <w:t xml:space="preserve">. Cambridge: Cambridge University Press.</w:t>
       </w:r>
     </w:p>
-    <w:bookmarkEnd w:id="136"/>
-    <w:bookmarkStart w:id="137" w:name="ref-Nash1951"/>
+    <w:bookmarkEnd w:id="145"/>
+    <w:bookmarkStart w:id="147" w:name="ref-Myerson1978"/>
     <w:p>
       <w:pPr>
         <w:pStyle w:val="Bibliography"/>
       </w:pPr>
       <w:r>
-        <w:t xml:space="preserve">Nash, John. 1951.</w:t>
-      </w:r>
-      <w:r>
-        <w:t xml:space="preserve"> </w:t>
-      </w:r>
-      <w:r>
-        <w:t xml:space="preserve">“Non-Cooperative Games.”</w:t>
+        <w:t xml:space="preserve">Myerson, R. B. 1978.</w:t>
+      </w:r>
+      <w:r>
+        <w:t xml:space="preserve"> </w:t>
+      </w:r>
+      <w:r>
+        <w:t xml:space="preserve">“Refinements of the Nash Equilibrium Concept.”</w:t>
       </w:r>
       <w:r>
         <w:t xml:space="preserve"> </w:t>
@@ -11439,35 +11735,43 @@
           <w:iCs/>
           <w:i/>
         </w:rPr>
-        <w:t xml:space="preserve">Annals of Mathematics</w:t>
-      </w:r>
-      <w:r>
-        <w:t xml:space="preserve"> </w:t>
-      </w:r>
-      <w:r>
-        <w:t xml:space="preserve">54 (2): 286–95.</w:t>
-      </w:r>
-    </w:p>
-    <w:bookmarkEnd w:id="137"/>
-    <w:bookmarkStart w:id="138" w:name="ref-Nozick1969"/>
+        <w:t xml:space="preserve">International Journal of Game Theory</w:t>
+      </w:r>
+      <w:r>
+        <w:t xml:space="preserve"> </w:t>
+      </w:r>
+      <w:r>
+        <w:t xml:space="preserve">7 (2): 73–80.</w:t>
+      </w:r>
+      <w:r>
+        <w:t xml:space="preserve"> </w:t>
+      </w:r>
+      <w:hyperlink r:id="rId146">
+        <w:r>
+          <w:rPr>
+            <w:rStyle w:val="Hyperlink"/>
+          </w:rPr>
+          <w:t xml:space="preserve">https://doi.org/10.1007/BF01753236</w:t>
+        </w:r>
+      </w:hyperlink>
+      <w:r>
+        <w:t xml:space="preserve">.</w:t>
+      </w:r>
+    </w:p>
+    <w:bookmarkEnd w:id="147"/>
+    <w:bookmarkStart w:id="148" w:name="ref-Nash1951"/>
     <w:p>
       <w:pPr>
         <w:pStyle w:val="Bibliography"/>
       </w:pPr>
       <w:r>
-        <w:t xml:space="preserve">Nozick, Robert. 1969.</w:t>
-      </w:r>
-      <w:r>
-        <w:t xml:space="preserve"> </w:t>
-      </w:r>
-      <w:r>
-        <w:t xml:space="preserve">“Newcomb’s Problem and Two Principles of Choice.”</w:t>
-      </w:r>
-      <w:r>
-        <w:t xml:space="preserve"> </w:t>
-      </w:r>
-      <w:r>
-        <w:t xml:space="preserve">In</w:t>
+        <w:t xml:space="preserve">Nash, John. 1951.</w:t>
+      </w:r>
+      <w:r>
+        <w:t xml:space="preserve"> </w:t>
+      </w:r>
+      <w:r>
+        <w:t xml:space="preserve">“Non-Cooperative Games.”</w:t>
       </w:r>
       <w:r>
         <w:t xml:space="preserve"> </w:t>
@@ -11477,26 +11781,35 @@
           <w:iCs/>
           <w:i/>
         </w:rPr>
-        <w:t xml:space="preserve">Essays in Honor of Carl g. Hempel: A Tribute on the Occasion of His Sixty-Fifth Birthday</w:t>
-      </w:r>
-      <w:r>
-        <w:t xml:space="preserve">, edited by Nicholas Rescher, 114–46. Riedel: Springer.</w:t>
-      </w:r>
-    </w:p>
-    <w:bookmarkEnd w:id="138"/>
-    <w:bookmarkStart w:id="140" w:name="ref-Podgorski2020"/>
+        <w:t xml:space="preserve">Annals of Mathematics</w:t>
+      </w:r>
+      <w:r>
+        <w:t xml:space="preserve"> </w:t>
+      </w:r>
+      <w:r>
+        <w:t xml:space="preserve">54 (2): 286–95.</w:t>
+      </w:r>
+    </w:p>
+    <w:bookmarkEnd w:id="148"/>
+    <w:bookmarkStart w:id="149" w:name="ref-Nozick1969"/>
     <w:p>
       <w:pPr>
         <w:pStyle w:val="Bibliography"/>
       </w:pPr>
       <w:r>
-        <w:t xml:space="preserve">Podgorski, Aberlard. 2020.</w:t>
-      </w:r>
-      <w:r>
-        <w:t xml:space="preserve"> </w:t>
-      </w:r>
-      <w:r>
-        <w:t xml:space="preserve">“Tournament Decision Theory.”</w:t>
+        <w:t xml:space="preserve">Nozick, Robert. 1969.</w:t>
+      </w:r>
+      <w:r>
+        <w:t xml:space="preserve"> </w:t>
+      </w:r>
+      <w:r>
+        <w:t xml:space="preserve">“Newcomb’s Problem and Two Principles of Choice.”</w:t>
+      </w:r>
+      <w:r>
+        <w:t xml:space="preserve"> </w:t>
+      </w:r>
+      <w:r>
+        <w:t xml:space="preserve">In</w:t>
       </w:r>
       <w:r>
         <w:t xml:space="preserve"> </w:t>
@@ -11506,20 +11819,49 @@
           <w:iCs/>
           <w:i/>
         </w:rPr>
-        <w:t xml:space="preserve">No</w:t>
+        <w:t xml:space="preserve">Essays in Honor of Carl g. Hempel: A Tribute on the Occasion of His Sixty-Fifth Birthday</w:t>
+      </w:r>
+      <w:r>
+        <w:t xml:space="preserve">, edited by Nicholas Rescher, 114–46. Riedel: Springer.</w:t>
+      </w:r>
+    </w:p>
+    <w:bookmarkEnd w:id="149"/>
+    <w:bookmarkStart w:id="151" w:name="ref-Podgorski2020"/>
+    <w:p>
+      <w:pPr>
+        <w:pStyle w:val="Bibliography"/>
+      </w:pPr>
+      <w:r>
+        <w:t xml:space="preserve">Podgorski, Aberlard. 2020.</w:t>
+      </w:r>
+      <w:r>
+        <w:t xml:space="preserve"> </w:t>
+      </w:r>
+      <w:r>
+        <w:t xml:space="preserve">“Tournament Decision Theory.”</w:t>
+      </w:r>
+      <w:r>
+        <w:t xml:space="preserve"> </w:t>
       </w:r>
       <w:r>
         <w:rPr>
           <w:iCs/>
           <w:i/>
         </w:rPr>
-        <w:t xml:space="preserve">û</w:t>
+        <w:t xml:space="preserve">No</w:t>
       </w:r>
       <w:r>
         <w:rPr>
           <w:iCs/>
           <w:i/>
         </w:rPr>
+        <w:t xml:space="preserve">û</w:t>
+      </w:r>
+      <w:r>
+        <w:rPr>
+          <w:iCs/>
+          <w:i/>
+        </w:rPr>
         <w:t xml:space="preserve">s</w:t>
       </w:r>
       <w:r>
@@ -11531,7 +11873,7 @@
       <w:r>
         <w:t xml:space="preserve"> </w:t>
       </w:r>
-      <w:hyperlink r:id="rId139">
+      <w:hyperlink r:id="rId150">
         <w:r>
           <w:rPr>
             <w:rStyle w:val="Hyperlink"/>
@@ -11543,8 +11885,8 @@
         <w:t xml:space="preserve">.</w:t>
       </w:r>
     </w:p>
-    <w:bookmarkEnd w:id="140"/>
-    <w:bookmarkStart w:id="142" w:name="ref-Quiggin1982"/>
+    <w:bookmarkEnd w:id="151"/>
+    <w:bookmarkStart w:id="153" w:name="ref-Quiggin1982"/>
     <w:p>
       <w:pPr>
         <w:pStyle w:val="Bibliography"/>
@@ -11577,7 +11919,7 @@
       <w:r>
         <w:t xml:space="preserve"> </w:t>
       </w:r>
-      <w:hyperlink r:id="rId141">
+      <w:hyperlink r:id="rId152">
         <w:r>
           <w:rPr>
             <w:rStyle w:val="Hyperlink"/>
@@ -11589,20 +11931,26 @@
         <w:t xml:space="preserve">.</w:t>
       </w:r>
     </w:p>
-    <w:bookmarkEnd w:id="142"/>
-    <w:bookmarkStart w:id="144" w:name="ref-Richter1984"/>
+    <w:bookmarkEnd w:id="153"/>
+    <w:bookmarkStart w:id="154" w:name="ref-RamseyGeneralProp"/>
     <w:p>
       <w:pPr>
         <w:pStyle w:val="Bibliography"/>
       </w:pPr>
       <w:r>
-        <w:t xml:space="preserve">Richter, Reed. 1984.</w:t>
-      </w:r>
-      <w:r>
-        <w:t xml:space="preserve"> </w:t>
-      </w:r>
-      <w:r>
-        <w:t xml:space="preserve">“Rationality Revisited.”</w:t>
+        <w:t xml:space="preserve">Ramsey, Frank. 1990.</w:t>
+      </w:r>
+      <w:r>
+        <w:t xml:space="preserve"> </w:t>
+      </w:r>
+      <w:r>
+        <w:t xml:space="preserve">“General Propositions and Causality.”</w:t>
+      </w:r>
+      <w:r>
+        <w:t xml:space="preserve"> </w:t>
+      </w:r>
+      <w:r>
+        <w:t xml:space="preserve">In</w:t>
       </w:r>
       <w:r>
         <w:t xml:space="preserve"> </w:t>
@@ -11612,6 +11960,35 @@
           <w:iCs/>
           <w:i/>
         </w:rPr>
+        <w:t xml:space="preserve">Philosophical Papers</w:t>
+      </w:r>
+      <w:r>
+        <w:t xml:space="preserve">, edited by D. H. Mellor, 145–63. Cambridge: Cambridge University Press.</w:t>
+      </w:r>
+    </w:p>
+    <w:bookmarkEnd w:id="154"/>
+    <w:bookmarkStart w:id="156" w:name="ref-Richter1984"/>
+    <w:p>
+      <w:pPr>
+        <w:pStyle w:val="Bibliography"/>
+      </w:pPr>
+      <w:r>
+        <w:t xml:space="preserve">Richter, Reed. 1984.</w:t>
+      </w:r>
+      <w:r>
+        <w:t xml:space="preserve"> </w:t>
+      </w:r>
+      <w:r>
+        <w:t xml:space="preserve">“Rationality Revisited.”</w:t>
+      </w:r>
+      <w:r>
+        <w:t xml:space="preserve"> </w:t>
+      </w:r>
+      <w:r>
+        <w:rPr>
+          <w:iCs/>
+          <w:i/>
+        </w:rPr>
         <w:t xml:space="preserve">Australasian Journal of Philosophy</w:t>
       </w:r>
       <w:r>
@@ -11623,7 +12000,7 @@
       <w:r>
         <w:t xml:space="preserve"> </w:t>
       </w:r>
-      <w:hyperlink r:id="rId143">
+      <w:hyperlink r:id="rId155">
         <w:r>
           <w:rPr>
             <w:rStyle w:val="Hyperlink"/>
@@ -11635,8 +12012,8 @@
         <w:t xml:space="preserve">.</w:t>
       </w:r>
     </w:p>
-    <w:bookmarkEnd w:id="144"/>
-    <w:bookmarkStart w:id="145" w:name="ref-Robinson1949"/>
+    <w:bookmarkEnd w:id="156"/>
+    <w:bookmarkStart w:id="157" w:name="ref-Robinson1949"/>
     <w:p>
       <w:pPr>
         <w:pStyle w:val="Bibliography"/>
@@ -11657,26 +12034,20 @@
         <w:t xml:space="preserve">Santa Monica, CA: The RAND Corporation.</w:t>
       </w:r>
     </w:p>
-    <w:bookmarkEnd w:id="145"/>
-    <w:bookmarkStart w:id="146" w:name="ref-Selten1965"/>
+    <w:bookmarkEnd w:id="157"/>
+    <w:bookmarkStart w:id="159" w:name="ref-Selten1975"/>
     <w:p>
       <w:pPr>
         <w:pStyle w:val="Bibliography"/>
       </w:pPr>
       <w:r>
-        <w:t xml:space="preserve">Selten, Reinhard. 1965.</w:t>
-      </w:r>
-      <w:r>
-        <w:t xml:space="preserve"> </w:t>
-      </w:r>
-      <w:r>
-        <w:t xml:space="preserve">“Spieltheoretische Behandlung Eines Oligopolmodells Mit Nachfragetr</w:t>
-      </w:r>
-      <w:r>
-        <w:t xml:space="preserve">ä</w:t>
-      </w:r>
-      <w:r>
-        <w:t xml:space="preserve">gheit.”</w:t>
+        <w:t xml:space="preserve">Selten, R. 1975.</w:t>
+      </w:r>
+      <w:r>
+        <w:t xml:space="preserve"> </w:t>
+      </w:r>
+      <w:r>
+        <w:t xml:space="preserve">“Reexamination of the Perfectness Concept for Equilibrium Points in Extensive Games.”</w:t>
       </w:r>
       <w:r>
         <w:t xml:space="preserve"> </w:t>
@@ -11686,60 +12057,89 @@
           <w:iCs/>
           <w:i/>
         </w:rPr>
-        <w:t xml:space="preserve">Zeitschrift f</w:t>
+        <w:t xml:space="preserve">International Journal of Game Theory</w:t>
+      </w:r>
+      <w:r>
+        <w:t xml:space="preserve"> </w:t>
+      </w:r>
+      <w:r>
+        <w:t xml:space="preserve">4 (1): 25–55.</w:t>
+      </w:r>
+      <w:r>
+        <w:t xml:space="preserve"> </w:t>
+      </w:r>
+      <w:hyperlink r:id="rId158">
+        <w:r>
+          <w:rPr>
+            <w:rStyle w:val="Hyperlink"/>
+          </w:rPr>
+          <w:t xml:space="preserve">https://doi.org/10.1007/BF01766400</w:t>
+        </w:r>
+      </w:hyperlink>
+      <w:r>
+        <w:t xml:space="preserve">.</w:t>
+      </w:r>
+    </w:p>
+    <w:bookmarkEnd w:id="159"/>
+    <w:bookmarkStart w:id="160" w:name="ref-Selten1965"/>
+    <w:p>
+      <w:pPr>
+        <w:pStyle w:val="Bibliography"/>
+      </w:pPr>
+      <w:r>
+        <w:t xml:space="preserve">Selten, Reinhard. 1965.</w:t>
+      </w:r>
+      <w:r>
+        <w:t xml:space="preserve"> </w:t>
+      </w:r>
+      <w:r>
+        <w:t xml:space="preserve">“Spieltheoretische Behandlung Eines Oligopolmodells Mit Nachfragetr</w:t>
+      </w:r>
+      <w:r>
+        <w:t xml:space="preserve">ä</w:t>
+      </w:r>
+      <w:r>
+        <w:t xml:space="preserve">gheit.”</w:t>
+      </w:r>
+      <w:r>
+        <w:t xml:space="preserve"> </w:t>
       </w:r>
       <w:r>
         <w:rPr>
           <w:iCs/>
           <w:i/>
         </w:rPr>
-        <w:t xml:space="preserve">ü</w:t>
+        <w:t xml:space="preserve">Zeitschrift f</w:t>
       </w:r>
       <w:r>
         <w:rPr>
           <w:iCs/>
           <w:i/>
         </w:rPr>
-        <w:t xml:space="preserve">r Die Gesamte Staatswissenschaft</w:t>
-      </w:r>
-      <w:r>
-        <w:t xml:space="preserve"> </w:t>
-      </w:r>
-      <w:r>
-        <w:t xml:space="preserve">121 (2): 301–24.</w:t>
-      </w:r>
-    </w:p>
-    <w:bookmarkEnd w:id="146"/>
-    <w:bookmarkStart w:id="147" w:name="ref-Shafer1976"/>
-    <w:p>
-      <w:pPr>
-        <w:pStyle w:val="Bibliography"/>
-      </w:pPr>
-      <w:r>
-        <w:t xml:space="preserve">Shafer, Glenn. 1976.</w:t>
-      </w:r>
-      <w:r>
-        <w:t xml:space="preserve"> </w:t>
+        <w:t xml:space="preserve">ü</w:t>
       </w:r>
       <w:r>
         <w:rPr>
           <w:iCs/>
           <w:i/>
         </w:rPr>
-        <w:t xml:space="preserve">A Mathematical Theory of Evidence</w:t>
-      </w:r>
-      <w:r>
-        <w:t xml:space="preserve">. Princeton: Princeton University Press.</w:t>
-      </w:r>
-    </w:p>
-    <w:bookmarkEnd w:id="147"/>
-    <w:bookmarkStart w:id="148" w:name="ref-Skyrms1984"/>
+        <w:t xml:space="preserve">r Die Gesamte Staatswissenschaft</w:t>
+      </w:r>
+      <w:r>
+        <w:t xml:space="preserve"> </w:t>
+      </w:r>
+      <w:r>
+        <w:t xml:space="preserve">121 (2): 301–24.</w:t>
+      </w:r>
+    </w:p>
+    <w:bookmarkEnd w:id="160"/>
+    <w:bookmarkStart w:id="161" w:name="ref-Shafer1976"/>
     <w:p>
       <w:pPr>
         <w:pStyle w:val="Bibliography"/>
       </w:pPr>
       <w:r>
-        <w:t xml:space="preserve">Skyrms, Brian. 1984.</w:t>
+        <w:t xml:space="preserve">Shafer, Glenn. 1976.</w:t>
       </w:r>
       <w:r>
         <w:t xml:space="preserve"> </w:t>
@@ -11749,20 +12149,20 @@
           <w:iCs/>
           <w:i/>
         </w:rPr>
-        <w:t xml:space="preserve">Pragmatics and Empiricism</w:t>
-      </w:r>
-      <w:r>
-        <w:t xml:space="preserve">. New Haven, CT: Yale University Press.</w:t>
-      </w:r>
-    </w:p>
-    <w:bookmarkEnd w:id="148"/>
-    <w:bookmarkStart w:id="149" w:name="ref-Skyrms2004"/>
+        <w:t xml:space="preserve">A Mathematical Theory of Evidence</w:t>
+      </w:r>
+      <w:r>
+        <w:t xml:space="preserve">. Princeton: Princeton University Press.</w:t>
+      </w:r>
+    </w:p>
+    <w:bookmarkEnd w:id="161"/>
+    <w:bookmarkStart w:id="162" w:name="ref-Skyrms1984"/>
     <w:p>
       <w:pPr>
         <w:pStyle w:val="Bibliography"/>
       </w:pPr>
       <w:r>
-        <w:t xml:space="preserve">———. 2004.</w:t>
+        <w:t xml:space="preserve">Skyrms, Brian. 1984.</w:t>
       </w:r>
       <w:r>
         <w:t xml:space="preserve"> </w:t>
@@ -11772,53 +12172,20 @@
           <w:iCs/>
           <w:i/>
         </w:rPr>
-        <w:t xml:space="preserve">The Stag Hunt and the Evolution of Social Structure</w:t>
-      </w:r>
-      <w:r>
-        <w:t xml:space="preserve">. Cambridge:</w:t>
-      </w:r>
-      <w:r>
-        <w:t xml:space="preserve"> </w:t>
-      </w:r>
-      <w:r>
-        <w:t xml:space="preserve">C</w:t>
-      </w:r>
-      <w:r>
-        <w:t xml:space="preserve">ambridge</w:t>
-      </w:r>
-      <w:r>
-        <w:t xml:space="preserve"> </w:t>
-      </w:r>
-      <w:r>
-        <w:t xml:space="preserve">U</w:t>
-      </w:r>
-      <w:r>
-        <w:t xml:space="preserve">niversity</w:t>
-      </w:r>
-      <w:r>
-        <w:t xml:space="preserve"> </w:t>
-      </w:r>
-      <w:r>
-        <w:t xml:space="preserve">P</w:t>
-      </w:r>
-      <w:r>
-        <w:t xml:space="preserve">ress.</w:t>
-      </w:r>
-    </w:p>
-    <w:bookmarkEnd w:id="149"/>
-    <w:bookmarkStart w:id="151" w:name="ref-Spencer2021"/>
+        <w:t xml:space="preserve">Pragmatics and Empiricism</w:t>
+      </w:r>
+      <w:r>
+        <w:t xml:space="preserve">. New Haven, CT: Yale University Press.</w:t>
+      </w:r>
+    </w:p>
+    <w:bookmarkEnd w:id="162"/>
+    <w:bookmarkStart w:id="163" w:name="ref-Skyrms2004"/>
     <w:p>
       <w:pPr>
         <w:pStyle w:val="Bibliography"/>
       </w:pPr>
       <w:r>
-        <w:t xml:space="preserve">Spencer, Jack. 2021a.</w:t>
-      </w:r>
-      <w:r>
-        <w:t xml:space="preserve"> </w:t>
-      </w:r>
-      <w:r>
-        <w:t xml:space="preserve">“An Argument Against Causal Decision Theory.”</w:t>
+        <w:t xml:space="preserve">———. 2004.</w:t>
       </w:r>
       <w:r>
         <w:t xml:space="preserve"> </w:t>
@@ -11828,6 +12195,62 @@
           <w:iCs/>
           <w:i/>
         </w:rPr>
+        <w:t xml:space="preserve">The Stag Hunt and the Evolution of Social Structure</w:t>
+      </w:r>
+      <w:r>
+        <w:t xml:space="preserve">. Cambridge:</w:t>
+      </w:r>
+      <w:r>
+        <w:t xml:space="preserve"> </w:t>
+      </w:r>
+      <w:r>
+        <w:t xml:space="preserve">C</w:t>
+      </w:r>
+      <w:r>
+        <w:t xml:space="preserve">ambridge</w:t>
+      </w:r>
+      <w:r>
+        <w:t xml:space="preserve"> </w:t>
+      </w:r>
+      <w:r>
+        <w:t xml:space="preserve">U</w:t>
+      </w:r>
+      <w:r>
+        <w:t xml:space="preserve">niversity</w:t>
+      </w:r>
+      <w:r>
+        <w:t xml:space="preserve"> </w:t>
+      </w:r>
+      <w:r>
+        <w:t xml:space="preserve">P</w:t>
+      </w:r>
+      <w:r>
+        <w:t xml:space="preserve">ress.</w:t>
+      </w:r>
+    </w:p>
+    <w:bookmarkEnd w:id="163"/>
+    <w:bookmarkStart w:id="165" w:name="ref-Spencer2021"/>
+    <w:p>
+      <w:pPr>
+        <w:pStyle w:val="Bibliography"/>
+      </w:pPr>
+      <w:r>
+        <w:t xml:space="preserve">Spencer, Jack. 2021a.</w:t>
+      </w:r>
+      <w:r>
+        <w:t xml:space="preserve"> </w:t>
+      </w:r>
+      <w:r>
+        <w:t xml:space="preserve">“An Argument Against Causal Decision Theory.”</w:t>
+      </w:r>
+      <w:r>
+        <w:t xml:space="preserve"> </w:t>
+      </w:r>
+      <w:r>
+        <w:rPr>
+          <w:iCs/>
+          <w:i/>
+        </w:rPr>
         <w:t xml:space="preserve">Analysis</w:t>
       </w:r>
       <w:r>
@@ -11839,7 +12262,7 @@
       <w:r>
         <w:t xml:space="preserve"> </w:t>
       </w:r>
-      <w:hyperlink r:id="rId150">
+      <w:hyperlink r:id="rId164">
         <w:r>
           <w:rPr>
             <w:rStyle w:val="Hyperlink"/>
@@ -11851,8 +12274,8 @@
         <w:t xml:space="preserve">.</w:t>
       </w:r>
     </w:p>
-    <w:bookmarkEnd w:id="151"/>
-    <w:bookmarkStart w:id="153" w:name="ref-Spencer2021b"/>
+    <w:bookmarkEnd w:id="165"/>
+    <w:bookmarkStart w:id="167" w:name="ref-Spencer2021b"/>
     <w:p>
       <w:pPr>
         <w:pStyle w:val="Bibliography"/>
@@ -11885,7 +12308,7 @@
       <w:r>
         <w:t xml:space="preserve"> </w:t>
       </w:r>
-      <w:hyperlink r:id="rId152">
+      <w:hyperlink r:id="rId166">
         <w:r>
           <w:rPr>
             <w:rStyle w:val="Hyperlink"/>
@@ -11897,8 +12320,8 @@
         <w:t xml:space="preserve">.</w:t>
       </w:r>
     </w:p>
-    <w:bookmarkEnd w:id="153"/>
-    <w:bookmarkStart w:id="155" w:name="ref-Spencer2023"/>
+    <w:bookmarkEnd w:id="167"/>
+    <w:bookmarkStart w:id="169" w:name="ref-Spencer2023"/>
     <w:p>
       <w:pPr>
         <w:pStyle w:val="Bibliography"/>
@@ -11931,7 +12354,7 @@
       <w:r>
         <w:t xml:space="preserve"> </w:t>
       </w:r>
-      <w:hyperlink r:id="rId154">
+      <w:hyperlink r:id="rId168">
         <w:r>
           <w:rPr>
             <w:rStyle w:val="Hyperlink"/>
@@ -11943,8 +12366,8 @@
         <w:t xml:space="preserve">.</w:t>
       </w:r>
     </w:p>
-    <w:bookmarkEnd w:id="155"/>
-    <w:bookmarkStart w:id="157" w:name="ref-SpencerWells2019"/>
+    <w:bookmarkEnd w:id="169"/>
+    <w:bookmarkStart w:id="171" w:name="ref-SpencerWells2019"/>
     <w:p>
       <w:pPr>
         <w:pStyle w:val="Bibliography"/>
@@ -12026,7 +12449,7 @@
       <w:r>
         <w:t xml:space="preserve"> </w:t>
       </w:r>
-      <w:hyperlink r:id="rId156">
+      <w:hyperlink r:id="rId170">
         <w:r>
           <w:rPr>
             <w:rStyle w:val="Hyperlink"/>
@@ -12038,8 +12461,8 @@
         <w:t xml:space="preserve">.</w:t>
       </w:r>
     </w:p>
-    <w:bookmarkEnd w:id="157"/>
-    <w:bookmarkStart w:id="159" w:name="ref-Stalnaker1998"/>
+    <w:bookmarkEnd w:id="171"/>
+    <w:bookmarkStart w:id="173" w:name="ref-Stalnaker1998"/>
     <w:p>
       <w:pPr>
         <w:pStyle w:val="Bibliography"/>
@@ -12072,7 +12495,7 @@
       <w:r>
         <w:t xml:space="preserve"> </w:t>
       </w:r>
-      <w:hyperlink r:id="rId158">
+      <w:hyperlink r:id="rId172">
         <w:r>
           <w:rPr>
             <w:rStyle w:val="Hyperlink"/>
@@ -12084,8 +12507,8 @@
         <w:t xml:space="preserve">.</w:t>
       </w:r>
     </w:p>
-    <w:bookmarkEnd w:id="159"/>
-    <w:bookmarkStart w:id="160" w:name="ref-Stalnaker2008"/>
+    <w:bookmarkEnd w:id="173"/>
+    <w:bookmarkStart w:id="174" w:name="ref-Stalnaker2008"/>
     <w:p>
       <w:pPr>
         <w:pStyle w:val="Bibliography"/>
@@ -12107,8 +12530,8 @@
         <w:t xml:space="preserve">. Oxford: Oxford University Press.</w:t>
       </w:r>
     </w:p>
-    <w:bookmarkEnd w:id="160"/>
-    <w:bookmarkStart w:id="161" w:name="ref-Strevens2008"/>
+    <w:bookmarkEnd w:id="174"/>
+    <w:bookmarkStart w:id="175" w:name="ref-Strevens2008"/>
     <w:p>
       <w:pPr>
         <w:pStyle w:val="Bibliography"/>
@@ -12130,8 +12553,8 @@
         <w:t xml:space="preserve">. Cambridge, MA: Harvard University Press.</w:t>
       </w:r>
     </w:p>
-    <w:bookmarkEnd w:id="161"/>
-    <w:bookmarkStart w:id="162" w:name="ref-Sutton2000"/>
+    <w:bookmarkEnd w:id="175"/>
+    <w:bookmarkStart w:id="176" w:name="ref-Sutton2000"/>
     <w:p>
       <w:pPr>
         <w:pStyle w:val="Bibliography"/>
@@ -12165,20 +12588,20 @@
         <w:t xml:space="preserve">Press.</w:t>
       </w:r>
     </w:p>
-    <w:bookmarkEnd w:id="162"/>
-    <w:bookmarkStart w:id="164" w:name="ref-Wedgwood2013a"/>
+    <w:bookmarkEnd w:id="176"/>
+    <w:bookmarkStart w:id="178" w:name="ref-Thoma2019"/>
     <w:p>
       <w:pPr>
         <w:pStyle w:val="Bibliography"/>
       </w:pPr>
       <w:r>
-        <w:t xml:space="preserve">Wedgwood, Ralph. 2013.</w:t>
-      </w:r>
-      <w:r>
-        <w:t xml:space="preserve"> </w:t>
-      </w:r>
-      <w:r>
-        <w:t xml:space="preserve">“Gandalf’s Solution to the Newcomb Problem.”</w:t>
+        <w:t xml:space="preserve">Thoma, Johanna. 2019.</w:t>
+      </w:r>
+      <w:r>
+        <w:t xml:space="preserve"> </w:t>
+      </w:r>
+      <w:r>
+        <w:t xml:space="preserve">“Risk Aversion and the Long Run.”</w:t>
       </w:r>
       <w:r>
         <w:t xml:space="preserve"> </w:t>
@@ -12188,6 +12611,52 @@
           <w:iCs/>
           <w:i/>
         </w:rPr>
+        <w:t xml:space="preserve">Ethics</w:t>
+      </w:r>
+      <w:r>
+        <w:t xml:space="preserve"> </w:t>
+      </w:r>
+      <w:r>
+        <w:t xml:space="preserve">129 (2): 230–53.</w:t>
+      </w:r>
+      <w:r>
+        <w:t xml:space="preserve"> </w:t>
+      </w:r>
+      <w:hyperlink r:id="rId177">
+        <w:r>
+          <w:rPr>
+            <w:rStyle w:val="Hyperlink"/>
+          </w:rPr>
+          <w:t xml:space="preserve">https://doi.org/10.1086/699256</w:t>
+        </w:r>
+      </w:hyperlink>
+      <w:r>
+        <w:t xml:space="preserve">.</w:t>
+      </w:r>
+    </w:p>
+    <w:bookmarkEnd w:id="178"/>
+    <w:bookmarkStart w:id="180" w:name="ref-Wedgwood2013a"/>
+    <w:p>
+      <w:pPr>
+        <w:pStyle w:val="Bibliography"/>
+      </w:pPr>
+      <w:r>
+        <w:t xml:space="preserve">Wedgwood, Ralph. 2013.</w:t>
+      </w:r>
+      <w:r>
+        <w:t xml:space="preserve"> </w:t>
+      </w:r>
+      <w:r>
+        <w:t xml:space="preserve">“Gandalf’s Solution to the Newcomb Problem.”</w:t>
+      </w:r>
+      <w:r>
+        <w:t xml:space="preserve"> </w:t>
+      </w:r>
+      <w:r>
+        <w:rPr>
+          <w:iCs/>
+          <w:i/>
+        </w:rPr>
         <w:t xml:space="preserve">Synthese</w:t>
       </w:r>
       <w:r>
@@ -12199,7 +12668,7 @@
       <w:r>
         <w:t xml:space="preserve"> </w:t>
       </w:r>
-      <w:hyperlink r:id="rId163">
+      <w:hyperlink r:id="rId179">
         <w:r>
           <w:rPr>
             <w:rStyle w:val="Hyperlink"/>
@@ -12211,8 +12680,8 @@
         <w:t xml:space="preserve">.</w:t>
       </w:r>
     </w:p>
-    <w:bookmarkEnd w:id="164"/>
-    <w:bookmarkStart w:id="166" w:name="ref-Weirich1985"/>
+    <w:bookmarkEnd w:id="180"/>
+    <w:bookmarkStart w:id="182" w:name="ref-Weirich1985"/>
     <w:p>
       <w:pPr>
         <w:pStyle w:val="Bibliography"/>
@@ -12245,7 +12714,7 @@
       <w:r>
         <w:t xml:space="preserve"> </w:t>
       </w:r>
-      <w:hyperlink r:id="rId165">
+      <w:hyperlink r:id="rId181">
         <w:r>
           <w:rPr>
             <w:rStyle w:val="Hyperlink"/>
@@ -12257,8 +12726,8 @@
         <w:t xml:space="preserve">.</w:t>
       </w:r>
     </w:p>
-    <w:bookmarkEnd w:id="166"/>
-    <w:bookmarkStart w:id="168" w:name="ref-Wilson1967"/>
+    <w:bookmarkEnd w:id="182"/>
+    <w:bookmarkStart w:id="184" w:name="ref-Wilson1967"/>
     <w:p>
       <w:pPr>
         <w:pStyle w:val="Bibliography"/>
@@ -12291,7 +12760,7 @@
       <w:r>
         <w:t xml:space="preserve"> </w:t>
       </w:r>
-      <w:hyperlink r:id="rId167">
+      <w:hyperlink r:id="rId183">
         <w:r>
           <w:rPr>
             <w:rStyle w:val="Hyperlink"/>
@@ -12303,8 +12772,8 @@
         <w:t xml:space="preserve">.</w:t>
       </w:r>
     </w:p>
-    <w:bookmarkEnd w:id="168"/>
-    <w:bookmarkStart w:id="169" w:name="ref-Worsnip2021"/>
+    <w:bookmarkEnd w:id="184"/>
+    <w:bookmarkStart w:id="185" w:name="ref-Worsnip2021"/>
     <w:p>
       <w:pPr>
         <w:pStyle w:val="Bibliography"/>
@@ -12326,8 +12795,8 @@
         <w:t xml:space="preserve">. Oxford: Oxford University Press.</w:t>
       </w:r>
     </w:p>
-    <w:bookmarkEnd w:id="169"/>
-    <w:bookmarkStart w:id="170" w:name="ref-WrightVaguenessCollection"/>
+    <w:bookmarkEnd w:id="185"/>
+    <w:bookmarkStart w:id="186" w:name="ref-WrightVaguenessCollection"/>
     <w:p>
       <w:pPr>
         <w:pStyle w:val="Bibliography"/>
@@ -12349,9 +12818,9 @@
         <w:t xml:space="preserve">. Oxford: Oxford University Press.</w:t>
       </w:r>
     </w:p>
-    <w:bookmarkEnd w:id="170"/>
-    <w:bookmarkEnd w:id="171"/>
-    <w:bookmarkEnd w:id="172"/>
+    <w:bookmarkEnd w:id="186"/>
+    <w:bookmarkEnd w:id="187"/>
+    <w:bookmarkEnd w:id="188"/>
     <w:sectPr/>
   </w:body>
 </w:document>
@@ -12553,17 +13022,7 @@
         <w:t xml:space="preserve"> </w:t>
       </w:r>
       <w:r>
-        <w:t xml:space="preserve">(</w:t>
-      </w:r>
-      <w:r>
-        <w:rPr>
-          <w:bCs/>
-          <w:b/>
-        </w:rPr>
-        <w:t xml:space="preserve">Alcoba2023?</w:t>
-      </w:r>
-      <w:r>
-        <w:t xml:space="preserve">)</w:t>
+        <w:t xml:space="preserve">Alcoba (2023)</w:t>
       </w:r>
       <w:r>
         <w:t xml:space="preserve"> </w:t>
@@ -12594,17 +13053,7 @@
         <w:t xml:space="preserve"> </w:t>
       </w:r>
       <w:r>
-        <w:t xml:space="preserve">(</w:t>
-      </w:r>
-      <w:r>
-        <w:rPr>
-          <w:bCs/>
-          <w:b/>
-        </w:rPr>
-        <w:t xml:space="preserve">Thoma2019?</w:t>
-      </w:r>
-      <w:r>
-        <w:t xml:space="preserve">)</w:t>
+        <w:t xml:space="preserve">Thoma (2019)</w:t>
       </w:r>
       <w:r>
         <w:t xml:space="preserve"> </w:t>
@@ -13217,17 +13666,7 @@
         <w:t xml:space="preserve"> </w:t>
       </w:r>
       <w:r>
-        <w:t xml:space="preserve">(</w:t>
-      </w:r>
-      <w:r>
-        <w:rPr>
-          <w:bCs/>
-          <w:b/>
-        </w:rPr>
-        <w:t xml:space="preserve">HareHedden201x?</w:t>
-      </w:r>
-      <w:r>
-        <w:t xml:space="preserve">)</w:t>
+        <w:t xml:space="preserve">Hare and Hedden (2015)</w:t>
       </w:r>
       <w:r>
         <w:t xml:space="preserve">.</w:t>
@@ -13543,9 +13982,6 @@
     <w:abstractNumId w:val="991"/>
   </w:num>
   <w:num w:numId="1004">
-    <w:abstractNumId w:val="991"/>
-  </w:num>
-  <w:num w:numId="1005">
     <w:abstractNumId w:val="99411"/>
     <w:lvlOverride w:ilvl="0">
       <w:startOverride w:val="1"/>
@@ -13575,7 +14011,40 @@
       <w:startOverride w:val="1"/>
     </w:lvlOverride>
   </w:num>
+  <w:num w:numId="1005">
+    <w:abstractNumId w:val="991"/>
+  </w:num>
   <w:num w:numId="1006">
+    <w:abstractNumId w:val="99411"/>
+    <w:lvlOverride w:ilvl="0">
+      <w:startOverride w:val="1"/>
+    </w:lvlOverride>
+    <w:lvlOverride w:ilvl="1">
+      <w:startOverride w:val="1"/>
+    </w:lvlOverride>
+    <w:lvlOverride w:ilvl="2">
+      <w:startOverride w:val="1"/>
+    </w:lvlOverride>
+    <w:lvlOverride w:ilvl="3">
+      <w:startOverride w:val="1"/>
+    </w:lvlOverride>
+    <w:lvlOverride w:ilvl="4">
+      <w:startOverride w:val="1"/>
+    </w:lvlOverride>
+    <w:lvlOverride w:ilvl="5">
+      <w:startOverride w:val="1"/>
+    </w:lvlOverride>
+    <w:lvlOverride w:ilvl="6">
+      <w:startOverride w:val="1"/>
+    </w:lvlOverride>
+    <w:lvlOverride w:ilvl="7">
+      <w:startOverride w:val="1"/>
+    </w:lvlOverride>
+    <w:lvlOverride w:ilvl="8">
+      <w:startOverride w:val="1"/>
+    </w:lvlOverride>
+  </w:num>
+  <w:num w:numId="1007">
     <w:abstractNumId w:val="99411"/>
     <w:lvlOverride w:ilvl="0">
       <w:startOverride w:val="1"/>

</xml_diff>

<commit_message>
Added footnote about Dmirti's Sure Thing paper
</commit_message>
<xml_diff>
--- a/gdt/gdt.docx
+++ b/gdt/gdt.docx
@@ -2629,7 +2629,7 @@
         <w:t xml:space="preserve"> </w:t>
       </w:r>
       <w:r>
-        <w:t xml:space="preserve">W. Harper (1986)</w:t>
+        <w:t xml:space="preserve">Harper (1986)</w:t>
       </w:r>
       <w:r>
         <w:t xml:space="preserve">. It fell out of popularity, though it has been recently endorsed by</w:t>
@@ -3390,7 +3390,7 @@
         <w:t xml:space="preserve"> </w:t>
       </w:r>
       <w:r>
-        <w:t xml:space="preserve">W. Harper (1986)</w:t>
+        <w:t xml:space="preserve">Harper (1986)</w:t>
       </w:r>
       <w:r>
         <w:t xml:space="preserve"> </w:t>
@@ -3571,7 +3571,7 @@
       </w:r>
     </w:p>
     <w:bookmarkEnd w:id="49"/>
-    <w:bookmarkStart w:id="66" w:name="sec-indecisive"/>
+    <w:bookmarkStart w:id="67" w:name="sec-indecisive"/>
     <w:p>
       <w:pPr>
         <w:pStyle w:val="Heading1"/>
@@ -4772,7 +4772,19 @@
         <w:pStyle w:val="BodyText"/>
       </w:pPr>
       <w:r>
-        <w:t xml:space="preserve">One could also argue, I think correctly, that anyone who violates Exit Principle will violate a plausible version of the Sure Thing Principle. Such an argument seems sound to me, but the Sure Thing Principle is controversial, and I prefer to put more weight on the argument from how conditional reasoning works in the previous paragraph. (Indeed, I think using the Exit Principle to motivate a version of the Sure Thing Principle is more plausible than the reverse argument.)</w:t>
+        <w:t xml:space="preserve">One could also argue, I think correctly, that anyone who violates Exit Principle will violate a plausible version of the Sure Thing Principle.</w:t>
+      </w:r>
+      <w:r>
+        <w:rPr>
+          <w:rStyle w:val="FootnoteReference"/>
+        </w:rPr>
+        <w:footnoteReference w:id="57"/>
+      </w:r>
+      <w:r>
+        <w:t xml:space="preserve"> </w:t>
+      </w:r>
+      <w:r>
+        <w:t xml:space="preserve">Such an argument seems sound to me, but the Sure Thing Principle is controversial, and I prefer to put more weight on the argument from how conditional reasoning works in the previous paragraph. (Indeed, I think using the Exit Principle to motivate a version of the Sure Thing Principle is more plausible than the reverse argument.)</w:t>
       </w:r>
     </w:p>
     <w:p>
@@ -4814,7 +4826,7 @@
         <w:t xml:space="preserve">.</w:t>
       </w:r>
     </w:p>
-    <w:bookmarkStart w:id="57" w:name="tbl-early-choice"/>
+    <w:bookmarkStart w:id="58" w:name="tbl-early-choice"/>
     <w:p>
       <w:pPr>
         <w:pStyle w:val="TableCaption"/>
@@ -5004,7 +5016,7 @@
         </w:tc>
       </w:tr>
     </w:tbl>
-    <w:bookmarkEnd w:id="57"/>
+    <w:bookmarkEnd w:id="58"/>
     <w:p>
       <w:pPr>
         <w:pStyle w:val="BodyText"/>
@@ -5027,7 +5039,7 @@
         <w:t xml:space="preserve">.</w:t>
       </w:r>
     </w:p>
-    <w:bookmarkStart w:id="58" w:name="tbl-early-choice-simplified"/>
+    <w:bookmarkStart w:id="59" w:name="tbl-early-choice-simplified"/>
     <w:p>
       <w:pPr>
         <w:pStyle w:val="TableCaption"/>
@@ -5176,7 +5188,7 @@
         </w:tc>
       </w:tr>
     </w:tbl>
-    <w:bookmarkEnd w:id="58"/>
+    <w:bookmarkEnd w:id="59"/>
     <w:p>
       <w:pPr>
         <w:pStyle w:val="BodyText"/>
@@ -5234,7 +5246,7 @@
         <w:t xml:space="preserve">&gt; 0.</w:t>
       </w:r>
     </w:p>
-    <w:bookmarkStart w:id="59" w:name="tbl-general-coord"/>
+    <w:bookmarkStart w:id="60" w:name="tbl-general-coord"/>
     <w:p>
       <w:pPr>
         <w:pStyle w:val="TableCaption"/>
@@ -5391,7 +5403,7 @@
         </w:tc>
       </w:tr>
     </w:tbl>
-    <w:bookmarkEnd w:id="59"/>
+    <w:bookmarkEnd w:id="60"/>
     <w:p>
       <w:pPr>
         <w:pStyle w:val="BodyText"/>
@@ -5508,7 +5520,7 @@
         <w:t xml:space="preserve">, and other puzzles for CDT.</w:t>
       </w:r>
     </w:p>
-    <w:bookmarkStart w:id="60" w:name="tbl-frustrating-button"/>
+    <w:bookmarkStart w:id="61" w:name="tbl-frustrating-button"/>
     <w:p>
       <w:pPr>
         <w:pStyle w:val="TableCaption"/>
@@ -5666,7 +5678,7 @@
         </w:tc>
       </w:tr>
     </w:tbl>
-    <w:bookmarkEnd w:id="60"/>
+    <w:bookmarkEnd w:id="61"/>
     <w:p>
       <w:pPr>
         <w:pStyle w:val="BodyText"/>
@@ -5689,7 +5701,7 @@
         <w:t xml:space="preserve">, the intuitions shift.</w:t>
       </w:r>
     </w:p>
-    <w:bookmarkStart w:id="63" w:name="tbl-frustrating-exit"/>
+    <w:bookmarkStart w:id="64" w:name="tbl-frustrating-exit"/>
     <w:tbl>
       <w:tblPr>
         <w:tblStyle w:val="Table"/>
@@ -5704,7 +5716,7 @@
       <w:tr>
         <w:tc>
           <w:tcPr/>
-          <w:bookmarkStart w:id="61" w:name="tbl-exit-param-fb"/>
+          <w:bookmarkStart w:id="62" w:name="tbl-exit-param-fb"/>
           <w:p>
             <w:pPr>
               <w:jc w:val="left"/>
@@ -5814,7 +5826,7 @@
               </w:tc>
             </w:tr>
           </w:tbl>
-          <w:bookmarkEnd w:id="61"/>
+          <w:bookmarkEnd w:id="62"/>
           <w:p/>
         </w:tc>
         <w:tc>
@@ -5848,7 +5860,7 @@
       <w:tr>
         <w:tc>
           <w:tcPr/>
-          <w:bookmarkStart w:id="62" w:name="tbl-exit-r2g-fb"/>
+          <w:bookmarkStart w:id="63" w:name="tbl-exit-r2g-fb"/>
           <w:p>
             <w:pPr>
               <w:jc w:val="left"/>
@@ -6009,7 +6021,7 @@
               </w:tc>
             </w:tr>
           </w:tbl>
-          <w:bookmarkEnd w:id="62"/>
+          <w:bookmarkEnd w:id="63"/>
           <w:p/>
         </w:tc>
       </w:tr>
@@ -6026,7 +6038,7 @@
         <w:t xml:space="preserve">Table 14: An exit problem with Frustrating Button in round 2.</w:t>
       </w:r>
     </w:p>
-    <w:bookmarkEnd w:id="63"/>
+    <w:bookmarkEnd w:id="64"/>
     <w:p>
       <w:pPr>
         <w:pStyle w:val="BodyText"/>
@@ -6066,7 +6078,7 @@
         <w:t xml:space="preserve">.</w:t>
       </w:r>
     </w:p>
-    <w:bookmarkStart w:id="64" w:name="tbl-ev-fe"/>
+    <w:bookmarkStart w:id="65" w:name="tbl-ev-fe"/>
     <w:p>
       <w:pPr>
         <w:pStyle w:val="TableCaption"/>
@@ -6229,7 +6241,7 @@
         </w:tc>
       </w:tr>
     </w:tbl>
-    <w:bookmarkEnd w:id="64"/>
+    <w:bookmarkEnd w:id="65"/>
     <w:p>
       <w:pPr>
         <w:pStyle w:val="BodyText"/>
@@ -6241,7 +6253,7 @@
         <w:rPr>
           <w:rStyle w:val="FootnoteReference"/>
         </w:rPr>
-        <w:footnoteReference w:id="65"/>
+        <w:footnoteReference w:id="66"/>
       </w:r>
       <w:r>
         <w:t xml:space="preserve"> </w:t>
@@ -6250,25 +6262,8 @@
         <w:t xml:space="preserve">This violates Exit Principle, and it seems incoherent to say that one would choose Down in this game, when Down just means playing Down in round 2, and if one were to reach round 2, one would prefer Up.</w:t>
       </w:r>
     </w:p>
-    <w:p>
-      <w:pPr>
-        <w:pStyle w:val="BodyText"/>
-      </w:pPr>
-      <w:r>
-        <w:t xml:space="preserve">Exit Principle can also be used to argue against the non-expectationist theory offered by Lara</w:t>
-      </w:r>
-      <w:r>
-        <w:t xml:space="preserve"> </w:t>
-      </w:r>
-      <w:r>
-        <w:t xml:space="preserve">Buchak (2013)</w:t>
-      </w:r>
-      <w:r>
-        <w:t xml:space="preserve">, but that argument is more complicated, and I’ll leave it to an appendix.</w:t>
-      </w:r>
-    </w:p>
-    <w:bookmarkEnd w:id="66"/>
-    <w:bookmarkStart w:id="80" w:name="sec-dualmandate"/>
+    <w:bookmarkEnd w:id="67"/>
+    <w:bookmarkStart w:id="81" w:name="sec-dualmandate"/>
     <w:p>
       <w:pPr>
         <w:pStyle w:val="Heading1"/>
@@ -6356,7 +6351,7 @@
         <w:rPr>
           <w:rStyle w:val="FootnoteReference"/>
         </w:rPr>
-        <w:footnoteReference w:id="67"/>
+        <w:footnoteReference w:id="68"/>
       </w:r>
       <w:r>
         <w:t xml:space="preserve"> </w:t>
@@ -6400,7 +6395,7 @@
         <w:rPr>
           <w:rStyle w:val="FootnoteReference"/>
         </w:rPr>
-        <w:footnoteReference w:id="68"/>
+        <w:footnoteReference w:id="69"/>
       </w:r>
       <w:r>
         <w:t xml:space="preserve"> </w:t>
@@ -6437,7 +6432,7 @@
         <w:rPr>
           <w:rStyle w:val="FootnoteReference"/>
         </w:rPr>
-        <w:footnoteReference w:id="69"/>
+        <w:footnoteReference w:id="70"/>
       </w:r>
       <w:r>
         <w:t xml:space="preserve"> </w:t>
@@ -6454,7 +6449,7 @@
         <w:t xml:space="preserve">Chooser is the Prime Minister of a small country, and they are threatened by a large neighbour. Unfortunately, neighbour is thinking of carpet bombing Chooser’s capital, in retaliation for some perceived slight. Chooser has no air defences that would prevent a great destruction, and no allies who will rally to help. Fortunately, Chooser has a mighty weapon, a Doomsday device, that could destroy neighbour. Chooser has obviously threatened to use this, but neighbour suspects it is a bluff. This is for a good reason; the doomsday device would also destroy Chooser’s own country. Neighbour is known to employ a Demon who is at least 99% accurate in predicting what military plans Chooser will take. So Chooser can do Nothing (N), or use the Doomsday device (D), should neighbour attack. Chooser would obviously prefer no attack, and would certainly not use the device preemptively. So here is the table.</w:t>
       </w:r>
     </w:p>
-    <w:bookmarkStart w:id="70" w:name="tbl-retaliation"/>
+    <w:bookmarkStart w:id="71" w:name="tbl-retaliation"/>
     <w:p>
       <w:pPr>
         <w:pStyle w:val="TableCaption"/>
@@ -6603,7 +6598,7 @@
         </w:tc>
       </w:tr>
     </w:tbl>
-    <w:bookmarkEnd w:id="70"/>
+    <w:bookmarkEnd w:id="71"/>
     <w:p>
       <w:pPr>
         <w:pStyle w:val="BodyText"/>
@@ -6697,7 +6692,7 @@
         <w:t xml:space="preserve">.</w:t>
       </w:r>
     </w:p>
-    <w:bookmarkStart w:id="71" w:name="tbl-gallow-sophisticated"/>
+    <w:bookmarkStart w:id="72" w:name="tbl-gallow-sophisticated"/>
     <w:p>
       <w:pPr>
         <w:pStyle w:val="TableCaption"/>
@@ -6846,7 +6841,7 @@
         </w:tc>
       </w:tr>
     </w:tbl>
-    <w:bookmarkEnd w:id="71"/>
+    <w:bookmarkEnd w:id="72"/>
     <w:p>
       <w:pPr>
         <w:pStyle w:val="BodyText"/>
@@ -6919,7 +6914,7 @@
         <w:rPr>
           <w:rStyle w:val="FootnoteReference"/>
         </w:rPr>
-        <w:footnoteReference w:id="72"/>
+        <w:footnoteReference w:id="73"/>
       </w:r>
       <w:r>
         <w:t xml:space="preserve"> </w:t>
@@ -6931,10 +6926,10 @@
         <w:rPr>
           <w:rStyle w:val="FootnoteReference"/>
         </w:rPr>
-        <w:footnoteReference w:id="73"/>
-      </w:r>
-    </w:p>
-    <w:bookmarkStart w:id="76" w:name="tbl-newcomb-insurance"/>
+        <w:footnoteReference w:id="74"/>
+      </w:r>
+    </w:p>
+    <w:bookmarkStart w:id="77" w:name="tbl-newcomb-insurance"/>
     <w:tbl>
       <w:tblPr>
         <w:tblStyle w:val="Table"/>
@@ -6949,7 +6944,7 @@
       <w:tr>
         <w:tc>
           <w:tcPr/>
-          <w:bookmarkStart w:id="74" w:name="tbl-ni-left"/>
+          <w:bookmarkStart w:id="75" w:name="tbl-ni-left"/>
           <w:p>
             <w:pPr>
               <w:jc w:val="left"/>
@@ -7142,7 +7137,7 @@
               </w:tc>
             </w:tr>
           </w:tbl>
-          <w:bookmarkEnd w:id="74"/>
+          <w:bookmarkEnd w:id="75"/>
           <w:p/>
         </w:tc>
         <w:tc>
@@ -7176,7 +7171,7 @@
       <w:tr>
         <w:tc>
           <w:tcPr/>
-          <w:bookmarkStart w:id="75" w:name="tbl-ni-right"/>
+          <w:bookmarkStart w:id="76" w:name="tbl-ni-right"/>
           <w:p>
             <w:pPr>
               <w:jc w:val="left"/>
@@ -7353,7 +7348,7 @@
               </w:tc>
             </w:tr>
           </w:tbl>
-          <w:bookmarkEnd w:id="75"/>
+          <w:bookmarkEnd w:id="76"/>
           <w:p/>
         </w:tc>
       </w:tr>
@@ -7379,7 +7374,7 @@
         <w:t xml:space="preserve">).</w:t>
       </w:r>
     </w:p>
-    <w:bookmarkEnd w:id="76"/>
+    <w:bookmarkEnd w:id="77"/>
     <w:p>
       <w:pPr>
         <w:pStyle w:val="BodyText"/>
@@ -7416,7 +7411,7 @@
         <w:t xml:space="preserve">. There are eight strategies in this game, but since the Demon doesn’t care about what happens at non-chosen nodes, we won’t care either, and just focus on the four combinations of moves Chooser might make, and how they interact with Demon’s prediction. If we do that, we get the following table (also given by Spencer, and also with payouts in dollars).</w:t>
       </w:r>
     </w:p>
-    <w:bookmarkStart w:id="77" w:name="tbl-ni-strategic"/>
+    <w:bookmarkStart w:id="78" w:name="tbl-ni-strategic"/>
     <w:p>
       <w:pPr>
         <w:pStyle w:val="TableCaption"/>
@@ -7757,7 +7752,7 @@
         </w:tc>
       </w:tr>
     </w:tbl>
-    <w:bookmarkEnd w:id="77"/>
+    <w:bookmarkEnd w:id="78"/>
     <w:p>
       <w:pPr>
         <w:pStyle w:val="BodyText"/>
@@ -7880,7 +7875,7 @@
         <w:t xml:space="preserve">comes down to this.</w:t>
       </w:r>
     </w:p>
-    <w:bookmarkStart w:id="78" w:name="tbl-ni-new-left"/>
+    <w:bookmarkStart w:id="79" w:name="tbl-ni-new-left"/>
     <w:p>
       <w:pPr>
         <w:pStyle w:val="TableCaption"/>
@@ -8073,7 +8068,7 @@
         </w:tc>
       </w:tr>
     </w:tbl>
-    <w:bookmarkEnd w:id="78"/>
+    <w:bookmarkEnd w:id="79"/>
     <w:p>
       <w:pPr>
         <w:pStyle w:val="BodyText"/>
@@ -8354,7 +8349,7 @@
         <w:rPr>
           <w:rStyle w:val="FootnoteReference"/>
         </w:rPr>
-        <w:footnoteReference w:id="79"/>
+        <w:footnoteReference w:id="80"/>
       </w:r>
       <w:r>
         <w:t xml:space="preserve"> </w:t>
@@ -8403,8 +8398,8 @@
         <w:t xml:space="preserve">take the 1. And that is why the Dual Mandate requires that one’s strategy be rational, and not just the moves that make up the strategy.</w:t>
       </w:r>
     </w:p>
-    <w:bookmarkEnd w:id="80"/>
-    <w:bookmarkStart w:id="86" w:name="sec-substantive"/>
+    <w:bookmarkEnd w:id="81"/>
+    <w:bookmarkStart w:id="87" w:name="sec-substantive"/>
     <w:p>
       <w:pPr>
         <w:pStyle w:val="Heading1"/>
@@ -8424,7 +8419,7 @@
         <w:rPr>
           <w:rStyle w:val="FootnoteReference"/>
         </w:rPr>
-        <w:footnoteReference w:id="81"/>
+        <w:footnoteReference w:id="82"/>
       </w:r>
     </w:p>
     <w:p>
@@ -8688,7 +8683,7 @@
         <w:rPr>
           <w:rStyle w:val="FootnoteReference"/>
         </w:rPr>
-        <w:footnoteReference w:id="82"/>
+        <w:footnoteReference w:id="83"/>
       </w:r>
       <w:r>
         <w:t xml:space="preserve">. will say Heads if it is more probable the coin landed Heads, and Tails if it is more probable the coin landed Tails.</w:t>
@@ -8697,7 +8692,7 @@
         <w:rPr>
           <w:rStyle w:val="FootnoteReference"/>
         </w:rPr>
-        <w:footnoteReference w:id="83"/>
+        <w:footnoteReference w:id="84"/>
       </w:r>
     </w:p>
     <w:p>
@@ -8732,7 +8727,7 @@
         <w:t xml:space="preserve">If you prefer things in table form, here are the payouts chooser gets, given what happens at steps 1-3.</w:t>
       </w:r>
     </w:p>
-    <w:bookmarkStart w:id="84" w:name="tbl-cho-kreps"/>
+    <w:bookmarkStart w:id="85" w:name="tbl-cho-kreps"/>
     <w:p>
       <w:pPr>
         <w:pStyle w:val="TableCaption"/>
@@ -9222,7 +9217,7 @@
         </w:tc>
       </w:tr>
     </w:tbl>
-    <w:bookmarkEnd w:id="84"/>
+    <w:bookmarkEnd w:id="85"/>
     <w:p>
       <w:pPr>
         <w:pStyle w:val="BodyText"/>
@@ -9274,7 +9269,7 @@
         <w:rPr>
           <w:rStyle w:val="FootnoteReference"/>
         </w:rPr>
-        <w:footnoteReference w:id="85"/>
+        <w:footnoteReference w:id="86"/>
       </w:r>
       <w:r>
         <w:t xml:space="preserve"> </w:t>
@@ -9299,8 +9294,8 @@
         <w:t xml:space="preserve">So that’s why decision theory requires substantive rationality. The right decision theory should say to take option 1. And the argument against option 2 is not that it is incoherent, but that carrying it out requires believing Demon will do things that make no sense given Demon’s evidence. It is substantive, not structural, rationality that rules out option 2. And yet, as the game theorists have insisted, option 2 must be ruled out. So decision theory should be sensitive to substantial rationality.</w:t>
       </w:r>
     </w:p>
-    <w:bookmarkEnd w:id="86"/>
-    <w:bookmarkStart w:id="90" w:name="sec-weak"/>
+    <w:bookmarkEnd w:id="87"/>
+    <w:bookmarkStart w:id="91" w:name="sec-weak"/>
     <w:p>
       <w:pPr>
         <w:pStyle w:val="Heading1"/>
@@ -9419,7 +9414,7 @@
         <w:t xml:space="preserve">; what would the ideal chooser do?</w:t>
       </w:r>
     </w:p>
-    <w:bookmarkStart w:id="87" w:name="tbl-first-wd"/>
+    <w:bookmarkStart w:id="88" w:name="tbl-first-wd"/>
     <w:p>
       <w:pPr>
         <w:pStyle w:val="TableCaption"/>
@@ -9568,7 +9563,7 @@
         </w:tc>
       </w:tr>
     </w:tbl>
-    <w:bookmarkEnd w:id="87"/>
+    <w:bookmarkEnd w:id="88"/>
     <w:p>
       <w:pPr>
         <w:pStyle w:val="BodyText"/>
@@ -9630,7 +9625,7 @@
         <w:rPr>
           <w:rStyle w:val="FootnoteReference"/>
         </w:rPr>
-        <w:footnoteReference w:id="88"/>
+        <w:footnoteReference w:id="89"/>
       </w:r>
       <w:r>
         <w:t xml:space="preserve"> </w:t>
@@ -9653,7 +9648,7 @@
         <w:t xml:space="preserve">.</w:t>
       </w:r>
     </w:p>
-    <w:bookmarkStart w:id="89" w:name="tbl-wd-itd"/>
+    <w:bookmarkStart w:id="90" w:name="tbl-wd-itd"/>
     <w:p>
       <w:pPr>
         <w:pStyle w:val="TableCaption"/>
@@ -9897,7 +9892,7 @@
         </w:tc>
       </w:tr>
     </w:tbl>
-    <w:bookmarkEnd w:id="89"/>
+    <w:bookmarkEnd w:id="90"/>
     <w:p>
       <w:pPr>
         <w:pStyle w:val="BodyText"/>
@@ -10080,8 +10075,8 @@
         <w:t xml:space="preserve">.</w:t>
       </w:r>
     </w:p>
-    <w:bookmarkEnd w:id="90"/>
-    <w:bookmarkStart w:id="91" w:name="sec-conclusion"/>
+    <w:bookmarkEnd w:id="91"/>
+    <w:bookmarkStart w:id="93" w:name="sec-conclusion"/>
     <w:p>
       <w:pPr>
         <w:pStyle w:val="Heading1"/>
@@ -10395,9 +10390,15 @@
       <w:r>
         <w:t xml:space="preserve">GDT does require that mixed strategies are available to choosers, on pain of saying that a lot of decision problems are dilemmas. That is not a problem for GDT, since ideal agents can perform mixed strategies. It is a shortcoming to not be able to perform them, and ideal agents don’t have these kinds of shortcomings. But it does suggest an important research program in working out how GDT should be altered for agents who lack one or other idealisation. In fact it suggests two research programs: a descriptive one, setting out what choosers who don’t satisfy one or other idealisation in fact do; and a normative one, setting out what these choosers should do. But those projects are for a very different paper.</w:t>
       </w:r>
-    </w:p>
-    <w:bookmarkEnd w:id="91"/>
-    <w:bookmarkStart w:id="188" w:name="references"/>
+      <w:r>
+        <w:rPr>
+          <w:rStyle w:val="FootnoteReference"/>
+        </w:rPr>
+        <w:footnoteReference w:id="92"/>
+      </w:r>
+    </w:p>
+    <w:bookmarkEnd w:id="93"/>
+    <w:bookmarkStart w:id="190" w:name="references"/>
     <w:p>
       <w:pPr>
         <w:pStyle w:val="Heading1"/>
@@ -10406,8 +10407,8 @@
         <w:t xml:space="preserve">References</w:t>
       </w:r>
     </w:p>
-    <w:bookmarkStart w:id="187" w:name="refs"/>
-    <w:bookmarkStart w:id="93" w:name="ref-Ahmed2012"/>
+    <w:bookmarkStart w:id="189" w:name="refs"/>
+    <w:bookmarkStart w:id="95" w:name="ref-Ahmed2012"/>
     <w:p>
       <w:pPr>
         <w:pStyle w:val="Bibliography"/>
@@ -10440,7 +10441,7 @@
       <w:r>
         <w:t xml:space="preserve"> </w:t>
       </w:r>
-      <w:hyperlink r:id="rId92">
+      <w:hyperlink r:id="rId94">
         <w:r>
           <w:rPr>
             <w:rStyle w:val="Hyperlink"/>
@@ -10452,8 +10453,8 @@
         <w:t xml:space="preserve">.</w:t>
       </w:r>
     </w:p>
-    <w:bookmarkEnd w:id="93"/>
-    <w:bookmarkStart w:id="95" w:name="ref-Akerlof1970"/>
+    <w:bookmarkEnd w:id="95"/>
+    <w:bookmarkStart w:id="97" w:name="ref-Akerlof1970"/>
     <w:p>
       <w:pPr>
         <w:pStyle w:val="Bibliography"/>
@@ -10486,7 +10487,7 @@
       <w:r>
         <w:t xml:space="preserve"> </w:t>
       </w:r>
-      <w:hyperlink r:id="rId94">
+      <w:hyperlink r:id="rId96">
         <w:r>
           <w:rPr>
             <w:rStyle w:val="Hyperlink"/>
@@ -10498,8 +10499,8 @@
         <w:t xml:space="preserve">.</w:t>
       </w:r>
     </w:p>
-    <w:bookmarkEnd w:id="95"/>
-    <w:bookmarkStart w:id="97" w:name="ref-Alcoba2023"/>
+    <w:bookmarkEnd w:id="97"/>
+    <w:bookmarkStart w:id="99" w:name="ref-Alcoba2023"/>
     <w:p>
       <w:pPr>
         <w:pStyle w:val="Bibliography"/>
@@ -10529,7 +10530,7 @@
       <w:r>
         <w:t xml:space="preserve"> </w:t>
       </w:r>
-      <w:hyperlink r:id="rId96">
+      <w:hyperlink r:id="rId98">
         <w:r>
           <w:rPr>
             <w:rStyle w:val="Hyperlink"/>
@@ -10541,8 +10542,8 @@
         <w:t xml:space="preserve">.</w:t>
       </w:r>
     </w:p>
-    <w:bookmarkEnd w:id="97"/>
-    <w:bookmarkStart w:id="99" w:name="ref-Arntzenius2008"/>
+    <w:bookmarkEnd w:id="99"/>
+    <w:bookmarkStart w:id="101" w:name="ref-Arntzenius2008"/>
     <w:p>
       <w:pPr>
         <w:pStyle w:val="Bibliography"/>
@@ -10575,7 +10576,7 @@
       <w:r>
         <w:t xml:space="preserve"> </w:t>
       </w:r>
-      <w:hyperlink r:id="rId98">
+      <w:hyperlink r:id="rId100">
         <w:r>
           <w:rPr>
             <w:rStyle w:val="Hyperlink"/>
@@ -10587,8 +10588,8 @@
         <w:t xml:space="preserve">.</w:t>
       </w:r>
     </w:p>
-    <w:bookmarkEnd w:id="99"/>
-    <w:bookmarkStart w:id="101" w:name="ref-Barnettnd"/>
+    <w:bookmarkEnd w:id="101"/>
+    <w:bookmarkStart w:id="103" w:name="ref-Barnettnd"/>
     <w:p>
       <w:pPr>
         <w:pStyle w:val="Bibliography"/>
@@ -10621,7 +10622,7 @@
       <w:r>
         <w:t xml:space="preserve"> </w:t>
       </w:r>
-      <w:hyperlink r:id="rId100">
+      <w:hyperlink r:id="rId102">
         <w:r>
           <w:rPr>
             <w:rStyle w:val="Hyperlink"/>
@@ -10633,8 +10634,8 @@
         <w:t xml:space="preserve">.</w:t>
       </w:r>
     </w:p>
-    <w:bookmarkEnd w:id="101"/>
-    <w:bookmarkStart w:id="103" w:name="ref-BenPorathDekel1992"/>
+    <w:bookmarkEnd w:id="103"/>
+    <w:bookmarkStart w:id="105" w:name="ref-BenPorathDekel1992"/>
     <w:p>
       <w:pPr>
         <w:pStyle w:val="Bibliography"/>
@@ -10667,7 +10668,7 @@
       <w:r>
         <w:t xml:space="preserve"> </w:t>
       </w:r>
-      <w:hyperlink r:id="rId102">
+      <w:hyperlink r:id="rId104">
         <w:r>
           <w:rPr>
             <w:rStyle w:val="Hyperlink"/>
@@ -10679,8 +10680,8 @@
         <w:t xml:space="preserve">.</w:t>
       </w:r>
     </w:p>
-    <w:bookmarkEnd w:id="103"/>
-    <w:bookmarkStart w:id="105" w:name="ref-Bonanno2018"/>
+    <w:bookmarkEnd w:id="105"/>
+    <w:bookmarkStart w:id="107" w:name="ref-Bonanno2018"/>
     <w:p>
       <w:pPr>
         <w:pStyle w:val="Bibliography"/>
@@ -10703,7 +10704,7 @@
       <w:r>
         <w:t xml:space="preserve"> </w:t>
       </w:r>
-      <w:hyperlink r:id="rId104">
+      <w:hyperlink r:id="rId106">
         <w:r>
           <w:rPr>
             <w:rStyle w:val="Hyperlink"/>
@@ -10715,8 +10716,8 @@
         <w:t xml:space="preserve">.</w:t>
       </w:r>
     </w:p>
-    <w:bookmarkEnd w:id="105"/>
-    <w:bookmarkStart w:id="106" w:name="ref-BuchakRisk"/>
+    <w:bookmarkEnd w:id="107"/>
+    <w:bookmarkStart w:id="108" w:name="ref-BuchakRisk"/>
     <w:p>
       <w:pPr>
         <w:pStyle w:val="Bibliography"/>
@@ -10738,8 +10739,8 @@
         <w:t xml:space="preserve">. Oxford: Oxford University Press.</w:t>
       </w:r>
     </w:p>
-    <w:bookmarkEnd w:id="106"/>
-    <w:bookmarkStart w:id="108" w:name="ref-Chang2002"/>
+    <w:bookmarkEnd w:id="108"/>
+    <w:bookmarkStart w:id="110" w:name="ref-Chang2002"/>
     <w:p>
       <w:pPr>
         <w:pStyle w:val="Bibliography"/>
@@ -10772,7 +10773,7 @@
       <w:r>
         <w:t xml:space="preserve"> </w:t>
       </w:r>
-      <w:hyperlink r:id="rId107">
+      <w:hyperlink r:id="rId109">
         <w:r>
           <w:rPr>
             <w:rStyle w:val="Hyperlink"/>
@@ -10784,8 +10785,8 @@
         <w:t xml:space="preserve">.</w:t>
       </w:r>
     </w:p>
-    <w:bookmarkEnd w:id="108"/>
-    <w:bookmarkStart w:id="110" w:name="ref-ChoKreps1987"/>
+    <w:bookmarkEnd w:id="110"/>
+    <w:bookmarkStart w:id="112" w:name="ref-ChoKreps1987"/>
     <w:p>
       <w:pPr>
         <w:pStyle w:val="Bibliography"/>
@@ -10818,7 +10819,7 @@
       <w:r>
         <w:t xml:space="preserve"> </w:t>
       </w:r>
-      <w:hyperlink r:id="rId109">
+      <w:hyperlink r:id="rId111">
         <w:r>
           <w:rPr>
             <w:rStyle w:val="Hyperlink"/>
@@ -10830,8 +10831,8 @@
         <w:t xml:space="preserve">.</w:t>
       </w:r>
     </w:p>
-    <w:bookmarkEnd w:id="110"/>
-    <w:bookmarkStart w:id="112" w:name="ref-Davey2011"/>
+    <w:bookmarkEnd w:id="112"/>
+    <w:bookmarkStart w:id="114" w:name="ref-Davey2011"/>
     <w:p>
       <w:pPr>
         <w:pStyle w:val="Bibliography"/>
@@ -10864,7 +10865,7 @@
       <w:r>
         <w:t xml:space="preserve"> </w:t>
       </w:r>
-      <w:hyperlink r:id="rId111">
+      <w:hyperlink r:id="rId113">
         <w:r>
           <w:rPr>
             <w:rStyle w:val="Hyperlink"/>
@@ -10876,8 +10877,8 @@
         <w:t xml:space="preserve">.</w:t>
       </w:r>
     </w:p>
-    <w:bookmarkEnd w:id="112"/>
-    <w:bookmarkStart w:id="114" w:name="ref-Egan2007-EGASCT"/>
+    <w:bookmarkEnd w:id="114"/>
+    <w:bookmarkStart w:id="116" w:name="ref-Egan2007-EGASCT"/>
     <w:p>
       <w:pPr>
         <w:pStyle w:val="Bibliography"/>
@@ -10916,7 +10917,7 @@
       <w:r>
         <w:t xml:space="preserve"> </w:t>
       </w:r>
-      <w:hyperlink r:id="rId113">
+      <w:hyperlink r:id="rId115">
         <w:r>
           <w:rPr>
             <w:rStyle w:val="Hyperlink"/>
@@ -10928,8 +10929,8 @@
         <w:t xml:space="preserve">.</w:t>
       </w:r>
     </w:p>
-    <w:bookmarkEnd w:id="114"/>
-    <w:bookmarkStart w:id="116" w:name="ref-Elliot2019"/>
+    <w:bookmarkEnd w:id="116"/>
+    <w:bookmarkStart w:id="118" w:name="ref-Elliot2019"/>
     <w:p>
       <w:pPr>
         <w:pStyle w:val="Bibliography"/>
@@ -10962,7 +10963,7 @@
       <w:r>
         <w:t xml:space="preserve"> </w:t>
       </w:r>
-      <w:hyperlink r:id="rId115">
+      <w:hyperlink r:id="rId117">
         <w:r>
           <w:rPr>
             <w:rStyle w:val="Hyperlink"/>
@@ -10974,8 +10975,8 @@
         <w:t xml:space="preserve">.</w:t>
       </w:r>
     </w:p>
-    <w:bookmarkEnd w:id="116"/>
-    <w:bookmarkStart w:id="118" w:name="ref-EysterRabin2005"/>
+    <w:bookmarkEnd w:id="118"/>
+    <w:bookmarkStart w:id="120" w:name="ref-EysterRabin2005"/>
     <w:p>
       <w:pPr>
         <w:pStyle w:val="Bibliography"/>
@@ -11008,7 +11009,7 @@
       <w:r>
         <w:t xml:space="preserve"> </w:t>
       </w:r>
-      <w:hyperlink r:id="rId117">
+      <w:hyperlink r:id="rId119">
         <w:r>
           <w:rPr>
             <w:rStyle w:val="Hyperlink"/>
@@ -11020,8 +11021,8 @@
         <w:t xml:space="preserve">.</w:t>
       </w:r>
     </w:p>
-    <w:bookmarkEnd w:id="118"/>
-    <w:bookmarkStart w:id="120" w:name="ref-Fuscond"/>
+    <w:bookmarkEnd w:id="120"/>
+    <w:bookmarkStart w:id="122" w:name="ref-Fuscond"/>
     <w:p>
       <w:pPr>
         <w:pStyle w:val="Bibliography"/>
@@ -11050,7 +11051,7 @@
       <w:r>
         <w:t xml:space="preserve"> </w:t>
       </w:r>
-      <w:hyperlink r:id="rId119">
+      <w:hyperlink r:id="rId121">
         <w:r>
           <w:rPr>
             <w:rStyle w:val="Hyperlink"/>
@@ -11062,8 +11063,8 @@
         <w:t xml:space="preserve">.</w:t>
       </w:r>
     </w:p>
-    <w:bookmarkEnd w:id="120"/>
-    <w:bookmarkStart w:id="121" w:name="ref-Gallow2020"/>
+    <w:bookmarkEnd w:id="122"/>
+    <w:bookmarkStart w:id="123" w:name="ref-Gallow2020"/>
     <w:p>
       <w:pPr>
         <w:pStyle w:val="Bibliography"/>
@@ -11094,8 +11095,8 @@
         <w:t xml:space="preserve">117 (3): 117–49.</w:t>
       </w:r>
     </w:p>
-    <w:bookmarkEnd w:id="121"/>
-    <w:bookmarkStart w:id="123" w:name="ref-Gallownd"/>
+    <w:bookmarkEnd w:id="123"/>
+    <w:bookmarkStart w:id="125" w:name="ref-Gallownd"/>
     <w:p>
       <w:pPr>
         <w:pStyle w:val="Bibliography"/>
@@ -11118,7 +11119,7 @@
       <w:r>
         <w:t xml:space="preserve"> </w:t>
       </w:r>
-      <w:hyperlink r:id="rId122">
+      <w:hyperlink r:id="rId124">
         <w:r>
           <w:rPr>
             <w:rStyle w:val="Hyperlink"/>
@@ -11130,8 +11131,8 @@
         <w:t xml:space="preserve">.</w:t>
       </w:r>
     </w:p>
-    <w:bookmarkEnd w:id="123"/>
-    <w:bookmarkStart w:id="125" w:name="ref-Goodsellnd"/>
+    <w:bookmarkEnd w:id="125"/>
+    <w:bookmarkStart w:id="127" w:name="ref-Goodsellnd"/>
     <w:p>
       <w:pPr>
         <w:pStyle w:val="Bibliography"/>
@@ -11160,7 +11161,7 @@
       <w:r>
         <w:t xml:space="preserve"> </w:t>
       </w:r>
-      <w:hyperlink r:id="rId124">
+      <w:hyperlink r:id="rId126">
         <w:r>
           <w:rPr>
             <w:rStyle w:val="Hyperlink"/>
@@ -11172,8 +11173,8 @@
         <w:t xml:space="preserve">.</w:t>
       </w:r>
     </w:p>
-    <w:bookmarkEnd w:id="125"/>
-    <w:bookmarkStart w:id="127" w:name="ref-GrantEtAl2021"/>
+    <w:bookmarkEnd w:id="127"/>
+    <w:bookmarkStart w:id="129" w:name="ref-GrantEtAl2021"/>
     <w:p>
       <w:pPr>
         <w:pStyle w:val="Bibliography"/>
@@ -11206,7 +11207,7 @@
       <w:r>
         <w:t xml:space="preserve"> </w:t>
       </w:r>
-      <w:hyperlink r:id="rId126">
+      <w:hyperlink r:id="rId128">
         <w:r>
           <w:rPr>
             <w:rStyle w:val="Hyperlink"/>
@@ -11218,8 +11219,8 @@
         <w:t xml:space="preserve">.</w:t>
       </w:r>
     </w:p>
-    <w:bookmarkEnd w:id="127"/>
-    <w:bookmarkStart w:id="129" w:name="ref-HareHedden2015"/>
+    <w:bookmarkEnd w:id="129"/>
+    <w:bookmarkStart w:id="131" w:name="ref-HareHedden2015"/>
     <w:p>
       <w:pPr>
         <w:pStyle w:val="Bibliography"/>
@@ -11252,7 +11253,7 @@
       <w:r>
         <w:t xml:space="preserve"> </w:t>
       </w:r>
-      <w:hyperlink r:id="rId128">
+      <w:hyperlink r:id="rId130">
         <w:r>
           <w:rPr>
             <w:rStyle w:val="Hyperlink"/>
@@ -11264,8 +11265,8 @@
         <w:t xml:space="preserve">.</w:t>
       </w:r>
     </w:p>
-    <w:bookmarkEnd w:id="129"/>
-    <w:bookmarkStart w:id="131" w:name="ref-Harper1986"/>
+    <w:bookmarkEnd w:id="131"/>
+    <w:bookmarkStart w:id="133" w:name="ref-Harper1986"/>
     <w:p>
       <w:pPr>
         <w:pStyle w:val="Bibliography"/>
@@ -11298,7 +11299,7 @@
       <w:r>
         <w:t xml:space="preserve"> </w:t>
       </w:r>
-      <w:hyperlink r:id="rId130">
+      <w:hyperlink r:id="rId132">
         <w:r>
           <w:rPr>
             <w:rStyle w:val="Hyperlink"/>
@@ -11310,14 +11311,14 @@
         <w:t xml:space="preserve">.</w:t>
       </w:r>
     </w:p>
-    <w:bookmarkEnd w:id="131"/>
-    <w:bookmarkStart w:id="133" w:name="ref-Harper1988"/>
+    <w:bookmarkEnd w:id="133"/>
+    <w:bookmarkStart w:id="135" w:name="ref-Harper1988"/>
     <w:p>
       <w:pPr>
         <w:pStyle w:val="Bibliography"/>
       </w:pPr>
       <w:r>
-        <w:t xml:space="preserve">Harper, William L. 1988.</w:t>
+        <w:t xml:space="preserve">———. 1988.</w:t>
       </w:r>
       <w:r>
         <w:t xml:space="preserve"> </w:t>
@@ -11342,12 +11343,12 @@
         <w:t xml:space="preserve">Causation in Decision, Belief Change, and Statistics: Proceedings of the Irvine Conference on Probability and Causation</w:t>
       </w:r>
       <w:r>
-        <w:t xml:space="preserve">, edited by William L. Harper and Brian Skyrms, 25–48. Dordrecht: Springer Netherlands.</w:t>
-      </w:r>
-      <w:r>
-        <w:t xml:space="preserve"> </w:t>
-      </w:r>
-      <w:hyperlink r:id="rId132">
+        <w:t xml:space="preserve">, edited by William Harper and Brian Skyrms, 25–48. Dordrecht: Springer Netherlands.</w:t>
+      </w:r>
+      <w:r>
+        <w:t xml:space="preserve"> </w:t>
+      </w:r>
+      <w:hyperlink r:id="rId134">
         <w:r>
           <w:rPr>
             <w:rStyle w:val="Hyperlink"/>
@@ -11359,8 +11360,8 @@
         <w:t xml:space="preserve">.</w:t>
       </w:r>
     </w:p>
-    <w:bookmarkEnd w:id="133"/>
-    <w:bookmarkStart w:id="135" w:name="ref-JacksonPargetter1986"/>
+    <w:bookmarkEnd w:id="135"/>
+    <w:bookmarkStart w:id="137" w:name="ref-JacksonPargetter1986"/>
     <w:p>
       <w:pPr>
         <w:pStyle w:val="Bibliography"/>
@@ -11393,7 +11394,7 @@
       <w:r>
         <w:t xml:space="preserve"> </w:t>
       </w:r>
-      <w:hyperlink r:id="rId134">
+      <w:hyperlink r:id="rId136">
         <w:r>
           <w:rPr>
             <w:rStyle w:val="Hyperlink"/>
@@ -11405,8 +11406,8 @@
         <w:t xml:space="preserve">.</w:t>
       </w:r>
     </w:p>
-    <w:bookmarkEnd w:id="135"/>
-    <w:bookmarkStart w:id="136" w:name="ref-Jeffrey1983"/>
+    <w:bookmarkEnd w:id="137"/>
+    <w:bookmarkStart w:id="138" w:name="ref-Jeffrey1983"/>
     <w:p>
       <w:pPr>
         <w:pStyle w:val="Bibliography"/>
@@ -11440,8 +11441,8 @@
         <w:t xml:space="preserve">, edited by J. Earman (ed.). Minneapolis: University of Minnesota Press.</w:t>
       </w:r>
     </w:p>
-    <w:bookmarkEnd w:id="136"/>
-    <w:bookmarkStart w:id="138" w:name="ref-LevinsteinSoares2020"/>
+    <w:bookmarkEnd w:id="138"/>
+    <w:bookmarkStart w:id="140" w:name="ref-LevinsteinSoares2020"/>
     <w:p>
       <w:pPr>
         <w:pStyle w:val="Bibliography"/>
@@ -11474,7 +11475,7 @@
       <w:r>
         <w:t xml:space="preserve"> </w:t>
       </w:r>
-      <w:hyperlink r:id="rId137">
+      <w:hyperlink r:id="rId139">
         <w:r>
           <w:rPr>
             <w:rStyle w:val="Hyperlink"/>
@@ -11486,8 +11487,8 @@
         <w:t xml:space="preserve">.</w:t>
       </w:r>
     </w:p>
-    <w:bookmarkEnd w:id="138"/>
-    <w:bookmarkStart w:id="139" w:name="ref-Lewis1979e"/>
+    <w:bookmarkEnd w:id="140"/>
+    <w:bookmarkStart w:id="141" w:name="ref-Lewis1979e"/>
     <w:p>
       <w:pPr>
         <w:pStyle w:val="Bibliography"/>
@@ -11527,8 +11528,8 @@
         <w:t xml:space="preserve">8 (3): 235–40.</w:t>
       </w:r>
     </w:p>
-    <w:bookmarkEnd w:id="139"/>
-    <w:bookmarkStart w:id="141" w:name="ref-Lewis1981e"/>
+    <w:bookmarkEnd w:id="141"/>
+    <w:bookmarkStart w:id="143" w:name="ref-Lewis1981e"/>
     <w:p>
       <w:pPr>
         <w:pStyle w:val="Bibliography"/>
@@ -11575,7 +11576,7 @@
       <w:r>
         <w:t xml:space="preserve"> </w:t>
       </w:r>
-      <w:hyperlink r:id="rId140">
+      <w:hyperlink r:id="rId142">
         <w:r>
           <w:rPr>
             <w:rStyle w:val="Hyperlink"/>
@@ -11587,8 +11588,8 @@
         <w:t xml:space="preserve">.</w:t>
       </w:r>
     </w:p>
-    <w:bookmarkEnd w:id="141"/>
-    <w:bookmarkStart w:id="142" w:name="ref-Lewis-Gorman-10071979"/>
+    <w:bookmarkEnd w:id="143"/>
+    <w:bookmarkStart w:id="144" w:name="ref-Lewis-Gorman-10071979"/>
     <w:p>
       <w:pPr>
         <w:pStyle w:val="Bibliography"/>
@@ -11643,8 +11644,8 @@
         <w:t xml:space="preserve">, edited by Helen Beebee and A. R. J. Fisher, 2:472–73. Oxford: Oxford University Press.</w:t>
       </w:r>
     </w:p>
-    <w:bookmarkEnd w:id="142"/>
-    <w:bookmarkStart w:id="144" w:name="ref-LipseyLancaster"/>
+    <w:bookmarkEnd w:id="144"/>
+    <w:bookmarkStart w:id="146" w:name="ref-LipseyLancaster"/>
     <w:p>
       <w:pPr>
         <w:pStyle w:val="Bibliography"/>
@@ -11677,7 +11678,7 @@
       <w:r>
         <w:t xml:space="preserve"> </w:t>
       </w:r>
-      <w:hyperlink r:id="rId143">
+      <w:hyperlink r:id="rId145">
         <w:r>
           <w:rPr>
             <w:rStyle w:val="Hyperlink"/>
@@ -11689,8 +11690,8 @@
         <w:t xml:space="preserve">.</w:t>
       </w:r>
     </w:p>
-    <w:bookmarkEnd w:id="144"/>
-    <w:bookmarkStart w:id="145" w:name="ref-McClennan1990"/>
+    <w:bookmarkEnd w:id="146"/>
+    <w:bookmarkStart w:id="147" w:name="ref-McClennan1990"/>
     <w:p>
       <w:pPr>
         <w:pStyle w:val="Bibliography"/>
@@ -11712,8 +11713,8 @@
         <w:t xml:space="preserve">. Cambridge: Cambridge University Press.</w:t>
       </w:r>
     </w:p>
-    <w:bookmarkEnd w:id="145"/>
-    <w:bookmarkStart w:id="147" w:name="ref-Myerson1978"/>
+    <w:bookmarkEnd w:id="147"/>
+    <w:bookmarkStart w:id="149" w:name="ref-Myerson1978"/>
     <w:p>
       <w:pPr>
         <w:pStyle w:val="Bibliography"/>
@@ -11746,7 +11747,7 @@
       <w:r>
         <w:t xml:space="preserve"> </w:t>
       </w:r>
-      <w:hyperlink r:id="rId146">
+      <w:hyperlink r:id="rId148">
         <w:r>
           <w:rPr>
             <w:rStyle w:val="Hyperlink"/>
@@ -11758,8 +11759,8 @@
         <w:t xml:space="preserve">.</w:t>
       </w:r>
     </w:p>
-    <w:bookmarkEnd w:id="147"/>
-    <w:bookmarkStart w:id="148" w:name="ref-Nash1951"/>
+    <w:bookmarkEnd w:id="149"/>
+    <w:bookmarkStart w:id="150" w:name="ref-Nash1951"/>
     <w:p>
       <w:pPr>
         <w:pStyle w:val="Bibliography"/>
@@ -11790,8 +11791,8 @@
         <w:t xml:space="preserve">54 (2): 286–95.</w:t>
       </w:r>
     </w:p>
-    <w:bookmarkEnd w:id="148"/>
-    <w:bookmarkStart w:id="149" w:name="ref-Nozick1969"/>
+    <w:bookmarkEnd w:id="150"/>
+    <w:bookmarkStart w:id="151" w:name="ref-Nozick1969"/>
     <w:p>
       <w:pPr>
         <w:pStyle w:val="Bibliography"/>
@@ -11825,8 +11826,8 @@
         <w:t xml:space="preserve">, edited by Nicholas Rescher, 114–46. Riedel: Springer.</w:t>
       </w:r>
     </w:p>
-    <w:bookmarkEnd w:id="149"/>
-    <w:bookmarkStart w:id="151" w:name="ref-Podgorski2020"/>
+    <w:bookmarkEnd w:id="151"/>
+    <w:bookmarkStart w:id="153" w:name="ref-Podgorski2020"/>
     <w:p>
       <w:pPr>
         <w:pStyle w:val="Bibliography"/>
@@ -11873,7 +11874,7 @@
       <w:r>
         <w:t xml:space="preserve"> </w:t>
       </w:r>
-      <w:hyperlink r:id="rId150">
+      <w:hyperlink r:id="rId152">
         <w:r>
           <w:rPr>
             <w:rStyle w:val="Hyperlink"/>
@@ -11885,8 +11886,8 @@
         <w:t xml:space="preserve">.</w:t>
       </w:r>
     </w:p>
-    <w:bookmarkEnd w:id="151"/>
-    <w:bookmarkStart w:id="153" w:name="ref-Quiggin1982"/>
+    <w:bookmarkEnd w:id="153"/>
+    <w:bookmarkStart w:id="155" w:name="ref-Quiggin1982"/>
     <w:p>
       <w:pPr>
         <w:pStyle w:val="Bibliography"/>
@@ -11919,7 +11920,7 @@
       <w:r>
         <w:t xml:space="preserve"> </w:t>
       </w:r>
-      <w:hyperlink r:id="rId152">
+      <w:hyperlink r:id="rId154">
         <w:r>
           <w:rPr>
             <w:rStyle w:val="Hyperlink"/>
@@ -11931,8 +11932,8 @@
         <w:t xml:space="preserve">.</w:t>
       </w:r>
     </w:p>
-    <w:bookmarkEnd w:id="153"/>
-    <w:bookmarkStart w:id="154" w:name="ref-RamseyGeneralProp"/>
+    <w:bookmarkEnd w:id="155"/>
+    <w:bookmarkStart w:id="156" w:name="ref-RamseyGeneralProp"/>
     <w:p>
       <w:pPr>
         <w:pStyle w:val="Bibliography"/>
@@ -11966,8 +11967,8 @@
         <w:t xml:space="preserve">, edited by D. H. Mellor, 145–63. Cambridge: Cambridge University Press.</w:t>
       </w:r>
     </w:p>
-    <w:bookmarkEnd w:id="154"/>
-    <w:bookmarkStart w:id="156" w:name="ref-Richter1984"/>
+    <w:bookmarkEnd w:id="156"/>
+    <w:bookmarkStart w:id="158" w:name="ref-Richter1984"/>
     <w:p>
       <w:pPr>
         <w:pStyle w:val="Bibliography"/>
@@ -12000,7 +12001,7 @@
       <w:r>
         <w:t xml:space="preserve"> </w:t>
       </w:r>
-      <w:hyperlink r:id="rId155">
+      <w:hyperlink r:id="rId157">
         <w:r>
           <w:rPr>
             <w:rStyle w:val="Hyperlink"/>
@@ -12012,8 +12013,8 @@
         <w:t xml:space="preserve">.</w:t>
       </w:r>
     </w:p>
-    <w:bookmarkEnd w:id="156"/>
-    <w:bookmarkStart w:id="157" w:name="ref-Robinson1949"/>
+    <w:bookmarkEnd w:id="158"/>
+    <w:bookmarkStart w:id="159" w:name="ref-Robinson1949"/>
     <w:p>
       <w:pPr>
         <w:pStyle w:val="Bibliography"/>
@@ -12034,8 +12035,8 @@
         <w:t xml:space="preserve">Santa Monica, CA: The RAND Corporation.</w:t>
       </w:r>
     </w:p>
-    <w:bookmarkEnd w:id="157"/>
-    <w:bookmarkStart w:id="159" w:name="ref-Selten1975"/>
+    <w:bookmarkEnd w:id="159"/>
+    <w:bookmarkStart w:id="161" w:name="ref-Selten1975"/>
     <w:p>
       <w:pPr>
         <w:pStyle w:val="Bibliography"/>
@@ -12068,7 +12069,7 @@
       <w:r>
         <w:t xml:space="preserve"> </w:t>
       </w:r>
-      <w:hyperlink r:id="rId158">
+      <w:hyperlink r:id="rId160">
         <w:r>
           <w:rPr>
             <w:rStyle w:val="Hyperlink"/>
@@ -12080,8 +12081,8 @@
         <w:t xml:space="preserve">.</w:t>
       </w:r>
     </w:p>
-    <w:bookmarkEnd w:id="159"/>
-    <w:bookmarkStart w:id="160" w:name="ref-Selten1965"/>
+    <w:bookmarkEnd w:id="161"/>
+    <w:bookmarkStart w:id="162" w:name="ref-Selten1965"/>
     <w:p>
       <w:pPr>
         <w:pStyle w:val="Bibliography"/>
@@ -12132,8 +12133,8 @@
         <w:t xml:space="preserve">121 (2): 301–24.</w:t>
       </w:r>
     </w:p>
-    <w:bookmarkEnd w:id="160"/>
-    <w:bookmarkStart w:id="161" w:name="ref-Shafer1976"/>
+    <w:bookmarkEnd w:id="162"/>
+    <w:bookmarkStart w:id="163" w:name="ref-Shafer1976"/>
     <w:p>
       <w:pPr>
         <w:pStyle w:val="Bibliography"/>
@@ -12155,8 +12156,8 @@
         <w:t xml:space="preserve">. Princeton: Princeton University Press.</w:t>
       </w:r>
     </w:p>
-    <w:bookmarkEnd w:id="161"/>
-    <w:bookmarkStart w:id="162" w:name="ref-Skyrms1984"/>
+    <w:bookmarkEnd w:id="163"/>
+    <w:bookmarkStart w:id="164" w:name="ref-Skyrms1984"/>
     <w:p>
       <w:pPr>
         <w:pStyle w:val="Bibliography"/>
@@ -12178,8 +12179,8 @@
         <w:t xml:space="preserve">. New Haven, CT: Yale University Press.</w:t>
       </w:r>
     </w:p>
-    <w:bookmarkEnd w:id="162"/>
-    <w:bookmarkStart w:id="163" w:name="ref-Skyrms2004"/>
+    <w:bookmarkEnd w:id="164"/>
+    <w:bookmarkStart w:id="165" w:name="ref-Skyrms2004"/>
     <w:p>
       <w:pPr>
         <w:pStyle w:val="Bibliography"/>
@@ -12228,8 +12229,8 @@
         <w:t xml:space="preserve">ress.</w:t>
       </w:r>
     </w:p>
-    <w:bookmarkEnd w:id="163"/>
-    <w:bookmarkStart w:id="165" w:name="ref-Spencer2021"/>
+    <w:bookmarkEnd w:id="165"/>
+    <w:bookmarkStart w:id="167" w:name="ref-Spencer2021"/>
     <w:p>
       <w:pPr>
         <w:pStyle w:val="Bibliography"/>
@@ -12262,7 +12263,7 @@
       <w:r>
         <w:t xml:space="preserve"> </w:t>
       </w:r>
-      <w:hyperlink r:id="rId164">
+      <w:hyperlink r:id="rId166">
         <w:r>
           <w:rPr>
             <w:rStyle w:val="Hyperlink"/>
@@ -12274,8 +12275,8 @@
         <w:t xml:space="preserve">.</w:t>
       </w:r>
     </w:p>
-    <w:bookmarkEnd w:id="165"/>
-    <w:bookmarkStart w:id="167" w:name="ref-Spencer2021b"/>
+    <w:bookmarkEnd w:id="167"/>
+    <w:bookmarkStart w:id="169" w:name="ref-Spencer2021b"/>
     <w:p>
       <w:pPr>
         <w:pStyle w:val="Bibliography"/>
@@ -12308,7 +12309,7 @@
       <w:r>
         <w:t xml:space="preserve"> </w:t>
       </w:r>
-      <w:hyperlink r:id="rId166">
+      <w:hyperlink r:id="rId168">
         <w:r>
           <w:rPr>
             <w:rStyle w:val="Hyperlink"/>
@@ -12320,8 +12321,8 @@
         <w:t xml:space="preserve">.</w:t>
       </w:r>
     </w:p>
-    <w:bookmarkEnd w:id="167"/>
-    <w:bookmarkStart w:id="169" w:name="ref-Spencer2023"/>
+    <w:bookmarkEnd w:id="169"/>
+    <w:bookmarkStart w:id="171" w:name="ref-Spencer2023"/>
     <w:p>
       <w:pPr>
         <w:pStyle w:val="Bibliography"/>
@@ -12354,7 +12355,7 @@
       <w:r>
         <w:t xml:space="preserve"> </w:t>
       </w:r>
-      <w:hyperlink r:id="rId168">
+      <w:hyperlink r:id="rId170">
         <w:r>
           <w:rPr>
             <w:rStyle w:val="Hyperlink"/>
@@ -12366,8 +12367,8 @@
         <w:t xml:space="preserve">.</w:t>
       </w:r>
     </w:p>
-    <w:bookmarkEnd w:id="169"/>
-    <w:bookmarkStart w:id="171" w:name="ref-SpencerWells2019"/>
+    <w:bookmarkEnd w:id="171"/>
+    <w:bookmarkStart w:id="173" w:name="ref-SpencerWells2019"/>
     <w:p>
       <w:pPr>
         <w:pStyle w:val="Bibliography"/>
@@ -12449,7 +12450,7 @@
       <w:r>
         <w:t xml:space="preserve"> </w:t>
       </w:r>
-      <w:hyperlink r:id="rId170">
+      <w:hyperlink r:id="rId172">
         <w:r>
           <w:rPr>
             <w:rStyle w:val="Hyperlink"/>
@@ -12461,8 +12462,8 @@
         <w:t xml:space="preserve">.</w:t>
       </w:r>
     </w:p>
-    <w:bookmarkEnd w:id="171"/>
-    <w:bookmarkStart w:id="173" w:name="ref-Stalnaker1998"/>
+    <w:bookmarkEnd w:id="173"/>
+    <w:bookmarkStart w:id="175" w:name="ref-Stalnaker1998"/>
     <w:p>
       <w:pPr>
         <w:pStyle w:val="Bibliography"/>
@@ -12495,7 +12496,7 @@
       <w:r>
         <w:t xml:space="preserve"> </w:t>
       </w:r>
-      <w:hyperlink r:id="rId172">
+      <w:hyperlink r:id="rId174">
         <w:r>
           <w:rPr>
             <w:rStyle w:val="Hyperlink"/>
@@ -12507,8 +12508,8 @@
         <w:t xml:space="preserve">.</w:t>
       </w:r>
     </w:p>
-    <w:bookmarkEnd w:id="173"/>
-    <w:bookmarkStart w:id="174" w:name="ref-Stalnaker2008"/>
+    <w:bookmarkEnd w:id="175"/>
+    <w:bookmarkStart w:id="176" w:name="ref-Stalnaker2008"/>
     <w:p>
       <w:pPr>
         <w:pStyle w:val="Bibliography"/>
@@ -12530,8 +12531,8 @@
         <w:t xml:space="preserve">. Oxford: Oxford University Press.</w:t>
       </w:r>
     </w:p>
-    <w:bookmarkEnd w:id="174"/>
-    <w:bookmarkStart w:id="175" w:name="ref-Strevens2008"/>
+    <w:bookmarkEnd w:id="176"/>
+    <w:bookmarkStart w:id="177" w:name="ref-Strevens2008"/>
     <w:p>
       <w:pPr>
         <w:pStyle w:val="Bibliography"/>
@@ -12553,8 +12554,8 @@
         <w:t xml:space="preserve">. Cambridge, MA: Harvard University Press.</w:t>
       </w:r>
     </w:p>
-    <w:bookmarkEnd w:id="175"/>
-    <w:bookmarkStart w:id="176" w:name="ref-Sutton2000"/>
+    <w:bookmarkEnd w:id="177"/>
+    <w:bookmarkStart w:id="178" w:name="ref-Sutton2000"/>
     <w:p>
       <w:pPr>
         <w:pStyle w:val="Bibliography"/>
@@ -12588,8 +12589,8 @@
         <w:t xml:space="preserve">Press.</w:t>
       </w:r>
     </w:p>
-    <w:bookmarkEnd w:id="176"/>
-    <w:bookmarkStart w:id="178" w:name="ref-Thoma2019"/>
+    <w:bookmarkEnd w:id="178"/>
+    <w:bookmarkStart w:id="180" w:name="ref-Thoma2019"/>
     <w:p>
       <w:pPr>
         <w:pStyle w:val="Bibliography"/>
@@ -12622,7 +12623,7 @@
       <w:r>
         <w:t xml:space="preserve"> </w:t>
       </w:r>
-      <w:hyperlink r:id="rId177">
+      <w:hyperlink r:id="rId179">
         <w:r>
           <w:rPr>
             <w:rStyle w:val="Hyperlink"/>
@@ -12634,8 +12635,8 @@
         <w:t xml:space="preserve">.</w:t>
       </w:r>
     </w:p>
-    <w:bookmarkEnd w:id="178"/>
-    <w:bookmarkStart w:id="180" w:name="ref-Wedgwood2013a"/>
+    <w:bookmarkEnd w:id="180"/>
+    <w:bookmarkStart w:id="182" w:name="ref-Wedgwood2013a"/>
     <w:p>
       <w:pPr>
         <w:pStyle w:val="Bibliography"/>
@@ -12668,7 +12669,7 @@
       <w:r>
         <w:t xml:space="preserve"> </w:t>
       </w:r>
-      <w:hyperlink r:id="rId179">
+      <w:hyperlink r:id="rId181">
         <w:r>
           <w:rPr>
             <w:rStyle w:val="Hyperlink"/>
@@ -12680,8 +12681,8 @@
         <w:t xml:space="preserve">.</w:t>
       </w:r>
     </w:p>
-    <w:bookmarkEnd w:id="180"/>
-    <w:bookmarkStart w:id="182" w:name="ref-Weirich1985"/>
+    <w:bookmarkEnd w:id="182"/>
+    <w:bookmarkStart w:id="184" w:name="ref-Weirich1985"/>
     <w:p>
       <w:pPr>
         <w:pStyle w:val="Bibliography"/>
@@ -12714,7 +12715,7 @@
       <w:r>
         <w:t xml:space="preserve"> </w:t>
       </w:r>
-      <w:hyperlink r:id="rId181">
+      <w:hyperlink r:id="rId183">
         <w:r>
           <w:rPr>
             <w:rStyle w:val="Hyperlink"/>
@@ -12726,8 +12727,8 @@
         <w:t xml:space="preserve">.</w:t>
       </w:r>
     </w:p>
-    <w:bookmarkEnd w:id="182"/>
-    <w:bookmarkStart w:id="184" w:name="ref-Wilson1967"/>
+    <w:bookmarkEnd w:id="184"/>
+    <w:bookmarkStart w:id="186" w:name="ref-Wilson1967"/>
     <w:p>
       <w:pPr>
         <w:pStyle w:val="Bibliography"/>
@@ -12760,7 +12761,7 @@
       <w:r>
         <w:t xml:space="preserve"> </w:t>
       </w:r>
-      <w:hyperlink r:id="rId183">
+      <w:hyperlink r:id="rId185">
         <w:r>
           <w:rPr>
             <w:rStyle w:val="Hyperlink"/>
@@ -12772,8 +12773,8 @@
         <w:t xml:space="preserve">.</w:t>
       </w:r>
     </w:p>
-    <w:bookmarkEnd w:id="184"/>
-    <w:bookmarkStart w:id="185" w:name="ref-Worsnip2021"/>
+    <w:bookmarkEnd w:id="186"/>
+    <w:bookmarkStart w:id="187" w:name="ref-Worsnip2021"/>
     <w:p>
       <w:pPr>
         <w:pStyle w:val="Bibliography"/>
@@ -12795,8 +12796,8 @@
         <w:t xml:space="preserve">. Oxford: Oxford University Press.</w:t>
       </w:r>
     </w:p>
-    <w:bookmarkEnd w:id="185"/>
-    <w:bookmarkStart w:id="186" w:name="ref-WrightVaguenessCollection"/>
+    <w:bookmarkEnd w:id="187"/>
+    <w:bookmarkStart w:id="188" w:name="ref-WrightVaguenessCollection"/>
     <w:p>
       <w:pPr>
         <w:pStyle w:val="Bibliography"/>
@@ -12818,9 +12819,9 @@
         <w:t xml:space="preserve">. Oxford: Oxford University Press.</w:t>
       </w:r>
     </w:p>
-    <w:bookmarkEnd w:id="186"/>
-    <w:bookmarkEnd w:id="187"/>
     <w:bookmarkEnd w:id="188"/>
+    <w:bookmarkEnd w:id="189"/>
+    <w:bookmarkEnd w:id="190"/>
     <w:sectPr/>
   </w:body>
 </w:document>
@@ -13084,7 +13085,7 @@
         <w:t xml:space="preserve"> </w:t>
       </w:r>
       <w:r>
-        <w:t xml:space="preserve">W. L. Harper (1988)</w:t>
+        <w:t xml:space="preserve">Harper (1988)</w:t>
       </w:r>
       <w:r>
         <w:t xml:space="preserve">, and many (though not all) of the conclusions I draw in this paper will be similar to ones he drew.</w:t>
@@ -13336,7 +13337,7 @@
       </w:r>
     </w:p>
   </w:footnote>
-  <w:footnote w:id="65">
+  <w:footnote w:id="57">
     <w:p>
       <w:pPr>
         <w:pStyle w:val="FootnoteText"/>
@@ -13351,6 +13352,55 @@
         <w:t xml:space="preserve"> </w:t>
       </w:r>
       <w:r>
+        <w:t xml:space="preserve">To be sure, it’s not entirely clear how to even state the Sure Thing Principle in the framework of causal ratificationism. Ratificationism does not output a preference ordering over options; it just says which options are and are not choice-worthy. And exactly how to translate principles like Sure Thing that are usually stated in terms of preference to ones in terms of choiceworthiness isn’t always clear. One consequence of this is that I don’t want to lean on Sure Thing as a premise. Another is that ratificationism isn’t really subject to the objections that</w:t>
+      </w:r>
+      <w:r>
+        <w:t xml:space="preserve"> </w:t>
+      </w:r>
+      <w:r>
+        <w:t xml:space="preserve">Gallow (n.d.)</w:t>
+      </w:r>
+      <w:r>
+        <w:t xml:space="preserve"> </w:t>
+      </w:r>
+      <w:r>
+        <w:t xml:space="preserve">makes to theories that endorse Sure Thing, since the version of Sure Thing he uses is stated in terms of preferences. (Officially, ratificationism is</w:t>
+      </w:r>
+      <w:r>
+        <w:t xml:space="preserve"> </w:t>
+      </w:r>
+      <w:r>
+        <w:t xml:space="preserve">‘</w:t>
+      </w:r>
+      <w:r>
+        <w:t xml:space="preserve">unstable</w:t>
+      </w:r>
+      <w:r>
+        <w:t xml:space="preserve">’</w:t>
+      </w:r>
+      <w:r>
+        <w:t xml:space="preserve"> </w:t>
+      </w:r>
+      <w:r>
+        <w:t xml:space="preserve">in his sense because it doesn’t output a preference ordering over unchosen options; that doesn’t seem like a weakness to me.)</w:t>
+      </w:r>
+    </w:p>
+  </w:footnote>
+  <w:footnote w:id="66">
+    <w:p>
+      <w:pPr>
+        <w:pStyle w:val="FootnoteText"/>
+      </w:pPr>
+      <w:r>
+        <w:rPr>
+          <w:rStyle w:val="FootnoteReference"/>
+        </w:rPr>
+        <w:footnoteRef/>
+      </w:r>
+      <w:r>
+        <w:t xml:space="preserve"> </w:t>
+      </w:r>
+      <w:r>
         <w:t xml:space="preserve">The theory offered in</w:t>
       </w:r>
       <w:r>
@@ -13364,52 +13414,6 @@
       </w:r>
       <w:r>
         <w:t xml:space="preserve">agrees with intuition here.</w:t>
-      </w:r>
-    </w:p>
-  </w:footnote>
-  <w:footnote w:id="67">
-    <w:p>
-      <w:pPr>
-        <w:pStyle w:val="FootnoteText"/>
-      </w:pPr>
-      <w:r>
-        <w:rPr>
-          <w:rStyle w:val="FootnoteReference"/>
-        </w:rPr>
-        <w:footnoteRef/>
-      </w:r>
-      <w:r>
-        <w:t xml:space="preserve"> </w:t>
-      </w:r>
-      <w:r>
-        <w:t xml:space="preserve">Following</w:t>
-      </w:r>
-      <w:r>
-        <w:t xml:space="preserve"> </w:t>
-      </w:r>
-      <w:r>
-        <w:t xml:space="preserve">Stalnaker (2008)</w:t>
-      </w:r>
-      <w:r>
-        <w:t xml:space="preserve">, I think it excludes the Sleeping Beauty case, since there Beauty gains the capacity to have singular thoughts about a time, the</w:t>
-      </w:r>
-      <w:r>
-        <w:t xml:space="preserve"> </w:t>
-      </w:r>
-      <w:r>
-        <w:t xml:space="preserve">‘</w:t>
-      </w:r>
-      <w:r>
-        <w:t xml:space="preserve">now</w:t>
-      </w:r>
-      <w:r>
-        <w:t xml:space="preserve">’</w:t>
-      </w:r>
-      <w:r>
-        <w:t xml:space="preserve"> </w:t>
-      </w:r>
-      <w:r>
-        <w:t xml:space="preserve">when she awakes, that she did not previously have.</w:t>
       </w:r>
     </w:p>
   </w:footnote>
@@ -13428,16 +13432,34 @@
         <w:t xml:space="preserve"> </w:t>
       </w:r>
       <w:r>
-        <w:t xml:space="preserve">Most notably defended by</w:t>
-      </w:r>
-      <w:r>
-        <w:t xml:space="preserve"> </w:t>
-      </w:r>
-      <w:r>
-        <w:t xml:space="preserve">McClennan (1990)</w:t>
-      </w:r>
-      <w:r>
-        <w:t xml:space="preserve">.</w:t>
+        <w:t xml:space="preserve">Following</w:t>
+      </w:r>
+      <w:r>
+        <w:t xml:space="preserve"> </w:t>
+      </w:r>
+      <w:r>
+        <w:t xml:space="preserve">Stalnaker (2008)</w:t>
+      </w:r>
+      <w:r>
+        <w:t xml:space="preserve">, I think it excludes the Sleeping Beauty case, since there Beauty gains the capacity to have singular thoughts about a time, the</w:t>
+      </w:r>
+      <w:r>
+        <w:t xml:space="preserve"> </w:t>
+      </w:r>
+      <w:r>
+        <w:t xml:space="preserve">‘</w:t>
+      </w:r>
+      <w:r>
+        <w:t xml:space="preserve">now</w:t>
+      </w:r>
+      <w:r>
+        <w:t xml:space="preserve">’</w:t>
+      </w:r>
+      <w:r>
+        <w:t xml:space="preserve"> </w:t>
+      </w:r>
+      <w:r>
+        <w:t xml:space="preserve">when she awakes, that she did not previously have.</w:t>
       </w:r>
     </w:p>
   </w:footnote>
@@ -13456,6 +13478,34 @@
         <w:t xml:space="preserve"> </w:t>
       </w:r>
       <w:r>
+        <w:t xml:space="preserve">Most notably defended by</w:t>
+      </w:r>
+      <w:r>
+        <w:t xml:space="preserve"> </w:t>
+      </w:r>
+      <w:r>
+        <w:t xml:space="preserve">McClennan (1990)</w:t>
+      </w:r>
+      <w:r>
+        <w:t xml:space="preserve">.</w:t>
+      </w:r>
+    </w:p>
+  </w:footnote>
+  <w:footnote w:id="70">
+    <w:p>
+      <w:pPr>
+        <w:pStyle w:val="FootnoteText"/>
+      </w:pPr>
+      <w:r>
+        <w:rPr>
+          <w:rStyle w:val="FootnoteReference"/>
+        </w:rPr>
+        <w:footnoteRef/>
+      </w:r>
+      <w:r>
+        <w:t xml:space="preserve"> </w:t>
+      </w:r>
+      <w:r>
         <w:t xml:space="preserve">The so-called Foundational Decision Theory of</w:t>
       </w:r>
       <w:r>
@@ -13469,25 +13519,6 @@
       </w:r>
       <w:r>
         <w:t xml:space="preserve">agrees with the resolute approach in the special case where the only information Chooser will receive are the results of predictions, and is subject to the criticisms I’ll make of resolute theories.</w:t>
-      </w:r>
-    </w:p>
-  </w:footnote>
-  <w:footnote w:id="72">
-    <w:p>
-      <w:pPr>
-        <w:pStyle w:val="FootnoteText"/>
-      </w:pPr>
-      <w:r>
-        <w:rPr>
-          <w:rStyle w:val="FootnoteReference"/>
-        </w:rPr>
-        <w:footnoteRef/>
-      </w:r>
-      <w:r>
-        <w:t xml:space="preserve"> </w:t>
-      </w:r>
-      <w:r>
-        <w:t xml:space="preserve">Spencer’s non-exploitability isn’t quite the same thing as the Dual Mandate, but it’s close enough for these purposes. Spencer rejects non-exploitability, but endorses a weaker constraint he calls the Guaranteed Principle. I don’t see any reason to distinguish between these constraints, in part because of the argument that follows in the text.</w:t>
       </w:r>
     </w:p>
   </w:footnote>
@@ -13506,11 +13537,30 @@
         <w:t xml:space="preserve"> </w:t>
       </w:r>
       <w:r>
+        <w:t xml:space="preserve">Spencer’s non-exploitability isn’t quite the same thing as the Dual Mandate, but it’s close enough for these purposes. Spencer rejects non-exploitability, but endorses a weaker constraint he calls the Guaranteed Principle. I don’t see any reason to distinguish between these constraints, in part because of the argument that follows in the text.</w:t>
+      </w:r>
+    </w:p>
+  </w:footnote>
+  <w:footnote w:id="74">
+    <w:p>
+      <w:pPr>
+        <w:pStyle w:val="FootnoteText"/>
+      </w:pPr>
+      <w:r>
+        <w:rPr>
+          <w:rStyle w:val="FootnoteReference"/>
+        </w:rPr>
+        <w:footnoteRef/>
+      </w:r>
+      <w:r>
+        <w:t xml:space="preserve"> </w:t>
+      </w:r>
+      <w:r>
         <w:t xml:space="preserve">Assume Chooser is reasonably risk-neutral over dollars over this range of outcomes.</w:t>
       </w:r>
     </w:p>
   </w:footnote>
-  <w:footnote w:id="79">
+  <w:footnote w:id="80">
     <w:p>
       <w:pPr>
         <w:pStyle w:val="FootnoteText"/>
@@ -13538,7 +13588,7 @@
       </w:r>
     </w:p>
   </w:footnote>
-  <w:footnote w:id="81">
+  <w:footnote w:id="82">
     <w:p>
       <w:pPr>
         <w:pStyle w:val="FootnoteText"/>
@@ -13571,7 +13621,7 @@
       </w:r>
     </w:p>
   </w:footnote>
-  <w:footnote w:id="82">
+  <w:footnote w:id="83">
     <w:p>
       <w:pPr>
         <w:pStyle w:val="FootnoteText"/>
@@ -13590,7 +13640,7 @@
       </w:r>
     </w:p>
   </w:footnote>
-  <w:footnote w:id="83">
+  <w:footnote w:id="84">
     <w:p>
       <w:pPr>
         <w:pStyle w:val="FootnoteText"/>
@@ -13609,7 +13659,7 @@
       </w:r>
     </w:p>
   </w:footnote>
-  <w:footnote w:id="85">
+  <w:footnote w:id="86">
     <w:p>
       <w:pPr>
         <w:pStyle w:val="FootnoteText"/>
@@ -13645,7 +13695,7 @@
       </w:r>
     </w:p>
   </w:footnote>
-  <w:footnote w:id="88">
+  <w:footnote w:id="89">
     <w:p>
       <w:pPr>
         <w:pStyle w:val="FootnoteText"/>
@@ -13670,6 +13720,25 @@
       </w:r>
       <w:r>
         <w:t xml:space="preserve">.</w:t>
+      </w:r>
+    </w:p>
+  </w:footnote>
+  <w:footnote w:id="92">
+    <w:p>
+      <w:pPr>
+        <w:pStyle w:val="FootnoteText"/>
+      </w:pPr>
+      <w:r>
+        <w:rPr>
+          <w:rStyle w:val="FootnoteReference"/>
+        </w:rPr>
+        <w:footnoteRef/>
+      </w:r>
+      <w:r>
+        <w:t xml:space="preserve"> </w:t>
+      </w:r>
+      <w:r>
+        <w:t xml:space="preserve">Thanks to many people for conversations on these topics, especially Dmitri Gallow and Ishani Maitra, and audiences and ACU and UBC, and students in my group choices classes at University of Michigan.</w:t>
       </w:r>
     </w:p>
   </w:footnote>

</xml_diff>

<commit_message>
Fixed some GDT citations
</commit_message>
<xml_diff>
--- a/gdt/gdt.docx
+++ b/gdt/gdt.docx
@@ -41,7 +41,7 @@
         <w:pStyle w:val="Date"/>
       </w:pPr>
       <w:r>
-        <w:t xml:space="preserve">2023-07-22</w:t>
+        <w:t xml:space="preserve">2023-08-03</w:t>
       </w:r>
     </w:p>
     <w:bookmarkStart w:id="20" w:name="sec-intro"/>
@@ -261,7 +261,7 @@
         <w:t xml:space="preserve"> </w:t>
       </w:r>
       <w:r>
-        <w:t xml:space="preserve">Bonanno (2018)</w:t>
+        <w:t xml:space="preserve">(Bonanno 2018)</w:t>
       </w:r>
       <w:r>
         <w:t xml:space="preserve">. This book has two important virtues: it is philosophically deep, and it is available for free. It isn’t hard to find a game theory text with one or other of these virtues, but few have both. So it will be our primary guide in what follows, along with some primary sources (most of which are referenced in that book).</w:t>
@@ -8455,7 +8455,7 @@
       </w:r>
     </w:p>
     <w:bookmarkEnd w:id="81"/>
-    <w:bookmarkStart w:id="87" w:name="sec-substantive"/>
+    <w:bookmarkStart w:id="88" w:name="sec-substantive"/>
     <w:p>
       <w:pPr>
         <w:pStyle w:val="Heading1"/>
@@ -8673,6 +8673,12 @@
       </w:r>
       <w:r>
         <w:t xml:space="preserve">are incoherent. Those three all seem to meet Worsnip’s conditions of full transparency, and don’t seem disposed to revise their beliefs. Maybe this is just a problem with Worsnip’s definition, but it is also a reason to be sceptical that there even is a distinction to be drawn here.</w:t>
+      </w:r>
+      <w:r>
+        <w:rPr>
+          <w:rStyle w:val="FootnoteReference"/>
+        </w:rPr>
+        <w:footnoteReference w:id="83"/>
       </w:r>
     </w:p>
     <w:p>
@@ -8739,7 +8745,7 @@
         <w:rPr>
           <w:rStyle w:val="FootnoteReference"/>
         </w:rPr>
-        <w:footnoteReference w:id="83"/>
+        <w:footnoteReference w:id="84"/>
       </w:r>
       <w:r>
         <w:t xml:space="preserve">. will say Heads if it is more probable the coin landed Heads, and Tails if it is more probable the coin landed Tails.</w:t>
@@ -8748,7 +8754,7 @@
         <w:rPr>
           <w:rStyle w:val="FootnoteReference"/>
         </w:rPr>
-        <w:footnoteReference w:id="84"/>
+        <w:footnoteReference w:id="85"/>
       </w:r>
     </w:p>
     <w:p>
@@ -8783,7 +8789,7 @@
         <w:t xml:space="preserve">If you prefer things in table form, here are the payouts chooser gets, given what happens at steps 1-3.</w:t>
       </w:r>
     </w:p>
-    <w:bookmarkStart w:id="85" w:name="tbl-cho-kreps"/>
+    <w:bookmarkStart w:id="86" w:name="tbl-cho-kreps"/>
     <w:p>
       <w:pPr>
         <w:pStyle w:val="TableCaption"/>
@@ -9273,7 +9279,7 @@
         </w:tc>
       </w:tr>
     </w:tbl>
-    <w:bookmarkEnd w:id="85"/>
+    <w:bookmarkEnd w:id="86"/>
     <w:p>
       <w:pPr>
         <w:pStyle w:val="BodyText"/>
@@ -9325,7 +9331,7 @@
         <w:rPr>
           <w:rStyle w:val="FootnoteReference"/>
         </w:rPr>
-        <w:footnoteReference w:id="86"/>
+        <w:footnoteReference w:id="87"/>
       </w:r>
       <w:r>
         <w:t xml:space="preserve"> </w:t>
@@ -9350,8 +9356,8 @@
         <w:t xml:space="preserve">So that’s why decision theory requires substantive rationality. The right decision theory should say to take option 1. And the argument against option 2 is not that it is incoherent, but that carrying it out requires believing Demon will do things that make no sense given Demon’s evidence. It is substantive, not structural, rationality that rules out option 2. And yet, as the game theorists have insisted, option 2 must be ruled out. So decision theory should be sensitive to substantial rationality.</w:t>
       </w:r>
     </w:p>
-    <w:bookmarkEnd w:id="87"/>
-    <w:bookmarkStart w:id="91" w:name="sec-weak"/>
+    <w:bookmarkEnd w:id="88"/>
+    <w:bookmarkStart w:id="92" w:name="sec-weak"/>
     <w:p>
       <w:pPr>
         <w:pStyle w:val="Heading1"/>
@@ -9470,7 +9476,7 @@
         <w:t xml:space="preserve">; what would the ideal chooser do?</w:t>
       </w:r>
     </w:p>
-    <w:bookmarkStart w:id="88" w:name="tbl-first-wd"/>
+    <w:bookmarkStart w:id="89" w:name="tbl-first-wd"/>
     <w:p>
       <w:pPr>
         <w:pStyle w:val="TableCaption"/>
@@ -9619,7 +9625,7 @@
         </w:tc>
       </w:tr>
     </w:tbl>
-    <w:bookmarkEnd w:id="88"/>
+    <w:bookmarkEnd w:id="89"/>
     <w:p>
       <w:pPr>
         <w:pStyle w:val="BodyText"/>
@@ -9681,7 +9687,7 @@
         <w:rPr>
           <w:rStyle w:val="FootnoteReference"/>
         </w:rPr>
-        <w:footnoteReference w:id="89"/>
+        <w:footnoteReference w:id="90"/>
       </w:r>
       <w:r>
         <w:t xml:space="preserve"> </w:t>
@@ -9704,7 +9710,7 @@
         <w:t xml:space="preserve">.</w:t>
       </w:r>
     </w:p>
-    <w:bookmarkStart w:id="90" w:name="tbl-wd-itd"/>
+    <w:bookmarkStart w:id="91" w:name="tbl-wd-itd"/>
     <w:p>
       <w:pPr>
         <w:pStyle w:val="TableCaption"/>
@@ -9948,7 +9954,7 @@
         </w:tc>
       </w:tr>
     </w:tbl>
-    <w:bookmarkEnd w:id="90"/>
+    <w:bookmarkEnd w:id="91"/>
     <w:p>
       <w:pPr>
         <w:pStyle w:val="BodyText"/>
@@ -10131,8 +10137,8 @@
         <w:t xml:space="preserve">.</w:t>
       </w:r>
     </w:p>
-    <w:bookmarkEnd w:id="91"/>
-    <w:bookmarkStart w:id="93" w:name="sec-conclusion"/>
+    <w:bookmarkEnd w:id="92"/>
+    <w:bookmarkStart w:id="94" w:name="sec-conclusion"/>
     <w:p>
       <w:pPr>
         <w:pStyle w:val="Heading1"/>
@@ -10472,11 +10478,11 @@
         <w:rPr>
           <w:rStyle w:val="FootnoteReference"/>
         </w:rPr>
-        <w:footnoteReference w:id="92"/>
-      </w:r>
-    </w:p>
-    <w:bookmarkEnd w:id="93"/>
-    <w:bookmarkStart w:id="106" w:name="sec-buchak"/>
+        <w:footnoteReference w:id="93"/>
+      </w:r>
+    </w:p>
+    <w:bookmarkEnd w:id="94"/>
+    <w:bookmarkStart w:id="107" w:name="sec-buchak"/>
     <w:p>
       <w:pPr>
         <w:pStyle w:val="Heading1"/>
@@ -11275,7 +11281,7 @@
         <w:t xml:space="preserve">.</w:t>
       </w:r>
     </w:p>
-    <w:bookmarkStart w:id="96" w:name="tbl-general-coin-exit"/>
+    <w:bookmarkStart w:id="97" w:name="tbl-general-coin-exit"/>
     <w:tbl>
       <w:tblPr>
         <w:tblStyle w:val="Table"/>
@@ -11290,7 +11296,7 @@
       <w:tr>
         <w:tc>
           <w:tcPr/>
-          <w:bookmarkStart w:id="94" w:name="tbl-coin-exit-param"/>
+          <w:bookmarkStart w:id="95" w:name="tbl-coin-exit-param"/>
           <w:p>
             <w:pPr>
               <w:jc w:val="left"/>
@@ -11440,7 +11446,7 @@
               </w:tc>
             </w:tr>
           </w:tbl>
-          <w:bookmarkEnd w:id="94"/>
+          <w:bookmarkEnd w:id="95"/>
           <w:p/>
         </w:tc>
         <w:tc>
@@ -11474,7 +11480,7 @@
       <w:tr>
         <w:tc>
           <w:tcPr/>
-          <w:bookmarkStart w:id="95" w:name="tbl-coin-exit-r2g"/>
+          <w:bookmarkStart w:id="96" w:name="tbl-coin-exit-r2g"/>
           <w:p>
             <w:pPr>
               <w:jc w:val="left"/>
@@ -11657,7 +11663,7 @@
               </w:tc>
             </w:tr>
           </w:tbl>
-          <w:bookmarkEnd w:id="95"/>
+          <w:bookmarkEnd w:id="96"/>
           <w:p/>
         </w:tc>
       </w:tr>
@@ -11674,7 +11680,7 @@
         <w:t xml:space="preserve">Table 24: The abstract form of an exit problem with coins.</w:t>
       </w:r>
     </w:p>
-    <w:bookmarkEnd w:id="96"/>
+    <w:bookmarkEnd w:id="97"/>
     <w:p>
       <w:pPr>
         <w:pStyle w:val="BodyText"/>
@@ -12228,7 +12234,7 @@
         <w:t xml:space="preserve">are arbitrary.</w:t>
       </w:r>
     </w:p>
-    <w:bookmarkStart w:id="99" w:name="tbl-zero-coin-exit"/>
+    <w:bookmarkStart w:id="100" w:name="tbl-zero-coin-exit"/>
     <w:tbl>
       <w:tblPr>
         <w:tblStyle w:val="Table"/>
@@ -12243,7 +12249,7 @@
       <w:tr>
         <w:tc>
           <w:tcPr/>
-          <w:bookmarkStart w:id="97" w:name="tbl-zero-coin-exit-param"/>
+          <w:bookmarkStart w:id="98" w:name="tbl-zero-coin-exit-param"/>
           <w:p>
             <w:pPr>
               <w:jc w:val="left"/>
@@ -12391,7 +12397,7 @@
               </w:tc>
             </w:tr>
           </w:tbl>
-          <w:bookmarkEnd w:id="97"/>
+          <w:bookmarkEnd w:id="98"/>
           <w:p/>
         </w:tc>
         <w:tc>
@@ -12425,7 +12431,7 @@
       <w:tr>
         <w:tc>
           <w:tcPr/>
-          <w:bookmarkStart w:id="98" w:name="tbl-zero-coin-exit-r2g"/>
+          <w:bookmarkStart w:id="99" w:name="tbl-zero-coin-exit-r2g"/>
           <w:p>
             <w:pPr>
               <w:jc w:val="left"/>
@@ -12627,7 +12633,7 @@
               </w:tc>
             </w:tr>
           </w:tbl>
-          <w:bookmarkEnd w:id="98"/>
+          <w:bookmarkEnd w:id="99"/>
           <w:p/>
         </w:tc>
       </w:tr>
@@ -12644,7 +12650,7 @@
         <w:t xml:space="preserve">Table 25: An exit game with exit payout 0.</w:t>
       </w:r>
     </w:p>
-    <w:bookmarkEnd w:id="99"/>
+    <w:bookmarkEnd w:id="100"/>
     <w:p>
       <w:pPr>
         <w:pStyle w:val="BodyText"/>
@@ -13157,7 +13163,7 @@
         <w:t xml:space="preserve">is arbitrary.</w:t>
       </w:r>
     </w:p>
-    <w:bookmarkStart w:id="102" w:name="tbl-one-coin-exit"/>
+    <w:bookmarkStart w:id="103" w:name="tbl-one-coin-exit"/>
     <w:tbl>
       <w:tblPr>
         <w:tblStyle w:val="Table"/>
@@ -13172,7 +13178,7 @@
       <w:tr>
         <w:tc>
           <w:tcPr/>
-          <w:bookmarkStart w:id="100" w:name="tbl-one-coin-exit-param"/>
+          <w:bookmarkStart w:id="101" w:name="tbl-one-coin-exit-param"/>
           <w:p>
             <w:pPr>
               <w:jc w:val="left"/>
@@ -13320,7 +13326,7 @@
               </w:tc>
             </w:tr>
           </w:tbl>
-          <w:bookmarkEnd w:id="100"/>
+          <w:bookmarkEnd w:id="101"/>
           <w:p/>
         </w:tc>
         <w:tc>
@@ -13354,7 +13360,7 @@
       <w:tr>
         <w:tc>
           <w:tcPr/>
-          <w:bookmarkStart w:id="101" w:name="tbl-one-coin-exit-r2g"/>
+          <w:bookmarkStart w:id="102" w:name="tbl-one-coin-exit-r2g"/>
           <w:p>
             <w:pPr>
               <w:jc w:val="left"/>
@@ -13529,7 +13535,7 @@
               </w:tc>
             </w:tr>
           </w:tbl>
-          <w:bookmarkEnd w:id="101"/>
+          <w:bookmarkEnd w:id="102"/>
           <w:p/>
         </w:tc>
       </w:tr>
@@ -13546,7 +13552,7 @@
         <w:t xml:space="preserve">Table 26: An exit game with exit payout 1.</w:t>
       </w:r>
     </w:p>
-    <w:bookmarkEnd w:id="102"/>
+    <w:bookmarkEnd w:id="103"/>
     <w:p>
       <w:pPr>
         <w:pStyle w:val="BodyText"/>
@@ -13862,7 +13868,7 @@
         <w:t xml:space="preserve">, except the exit payout is now 2.</w:t>
       </w:r>
     </w:p>
-    <w:bookmarkStart w:id="105" w:name="tbl-two-coin-exit"/>
+    <w:bookmarkStart w:id="106" w:name="tbl-two-coin-exit"/>
     <w:tbl>
       <w:tblPr>
         <w:tblStyle w:val="Table"/>
@@ -13877,7 +13883,7 @@
       <w:tr>
         <w:tc>
           <w:tcPr/>
-          <w:bookmarkStart w:id="103" w:name="tbl-two-coin-exit-param"/>
+          <w:bookmarkStart w:id="104" w:name="tbl-two-coin-exit-param"/>
           <w:p>
             <w:pPr>
               <w:jc w:val="left"/>
@@ -14025,7 +14031,7 @@
               </w:tc>
             </w:tr>
           </w:tbl>
-          <w:bookmarkEnd w:id="103"/>
+          <w:bookmarkEnd w:id="104"/>
           <w:p/>
         </w:tc>
         <w:tc>
@@ -14059,7 +14065,7 @@
       <w:tr>
         <w:tc>
           <w:tcPr/>
-          <w:bookmarkStart w:id="104" w:name="tbl-two-coin-exit-r2g"/>
+          <w:bookmarkStart w:id="105" w:name="tbl-two-coin-exit-r2g"/>
           <w:p>
             <w:pPr>
               <w:jc w:val="left"/>
@@ -14234,7 +14240,7 @@
               </w:tc>
             </w:tr>
           </w:tbl>
-          <w:bookmarkEnd w:id="104"/>
+          <w:bookmarkEnd w:id="105"/>
           <w:p/>
         </w:tc>
       </w:tr>
@@ -14251,7 +14257,7 @@
         <w:t xml:space="preserve">Table 27: An exit game with exit payout 2.</w:t>
       </w:r>
     </w:p>
-    <w:bookmarkEnd w:id="105"/>
+    <w:bookmarkEnd w:id="106"/>
     <w:p>
       <w:pPr>
         <w:pStyle w:val="BodyText"/>
@@ -14916,8 +14922,8 @@
         <w:t xml:space="preserve">. But it’s a guide to how we could start defending expectationism in a way consistent with how we handle decision problems involving demons.</w:t>
       </w:r>
     </w:p>
-    <w:bookmarkEnd w:id="106"/>
-    <w:bookmarkStart w:id="207" w:name="references"/>
+    <w:bookmarkEnd w:id="107"/>
+    <w:bookmarkStart w:id="210" w:name="references"/>
     <w:p>
       <w:pPr>
         <w:pStyle w:val="Heading1"/>
@@ -14926,8 +14932,8 @@
         <w:t xml:space="preserve">References</w:t>
       </w:r>
     </w:p>
-    <w:bookmarkStart w:id="206" w:name="refs"/>
-    <w:bookmarkStart w:id="108" w:name="ref-Ahmed2012"/>
+    <w:bookmarkStart w:id="209" w:name="refs"/>
+    <w:bookmarkStart w:id="109" w:name="ref-Ahmed2012"/>
     <w:p>
       <w:pPr>
         <w:pStyle w:val="Bibliography"/>
@@ -14960,7 +14966,7 @@
       <w:r>
         <w:t xml:space="preserve"> </w:t>
       </w:r>
-      <w:hyperlink r:id="rId107">
+      <w:hyperlink r:id="rId108">
         <w:r>
           <w:rPr>
             <w:rStyle w:val="Hyperlink"/>
@@ -14972,8 +14978,8 @@
         <w:t xml:space="preserve">.</w:t>
       </w:r>
     </w:p>
-    <w:bookmarkEnd w:id="108"/>
-    <w:bookmarkStart w:id="110" w:name="ref-Akerlof1970"/>
+    <w:bookmarkEnd w:id="109"/>
+    <w:bookmarkStart w:id="111" w:name="ref-Akerlof1970"/>
     <w:p>
       <w:pPr>
         <w:pStyle w:val="Bibliography"/>
@@ -15006,7 +15012,7 @@
       <w:r>
         <w:t xml:space="preserve"> </w:t>
       </w:r>
-      <w:hyperlink r:id="rId109">
+      <w:hyperlink r:id="rId110">
         <w:r>
           <w:rPr>
             <w:rStyle w:val="Hyperlink"/>
@@ -15018,8 +15024,8 @@
         <w:t xml:space="preserve">.</w:t>
       </w:r>
     </w:p>
-    <w:bookmarkEnd w:id="110"/>
-    <w:bookmarkStart w:id="112" w:name="ref-Alcoba2023"/>
+    <w:bookmarkEnd w:id="111"/>
+    <w:bookmarkStart w:id="113" w:name="ref-Alcoba2023"/>
     <w:p>
       <w:pPr>
         <w:pStyle w:val="Bibliography"/>
@@ -15049,7 +15055,7 @@
       <w:r>
         <w:t xml:space="preserve"> </w:t>
       </w:r>
-      <w:hyperlink r:id="rId111">
+      <w:hyperlink r:id="rId112">
         <w:r>
           <w:rPr>
             <w:rStyle w:val="Hyperlink"/>
@@ -15061,8 +15067,8 @@
         <w:t xml:space="preserve">.</w:t>
       </w:r>
     </w:p>
-    <w:bookmarkEnd w:id="112"/>
-    <w:bookmarkStart w:id="114" w:name="ref-Allais1953"/>
+    <w:bookmarkEnd w:id="113"/>
+    <w:bookmarkStart w:id="115" w:name="ref-Allais1953"/>
     <w:p>
       <w:pPr>
         <w:pStyle w:val="Bibliography"/>
@@ -15095,7 +15101,7 @@
       <w:r>
         <w:t xml:space="preserve"> </w:t>
       </w:r>
-      <w:hyperlink r:id="rId113">
+      <w:hyperlink r:id="rId114">
         <w:r>
           <w:rPr>
             <w:rStyle w:val="Hyperlink"/>
@@ -15107,8 +15113,8 @@
         <w:t xml:space="preserve">.</w:t>
       </w:r>
     </w:p>
-    <w:bookmarkEnd w:id="114"/>
-    <w:bookmarkStart w:id="116" w:name="ref-Arntzenius2008"/>
+    <w:bookmarkEnd w:id="115"/>
+    <w:bookmarkStart w:id="117" w:name="ref-Arntzenius2008"/>
     <w:p>
       <w:pPr>
         <w:pStyle w:val="Bibliography"/>
@@ -15141,7 +15147,7 @@
       <w:r>
         <w:t xml:space="preserve"> </w:t>
       </w:r>
-      <w:hyperlink r:id="rId115">
+      <w:hyperlink r:id="rId116">
         <w:r>
           <w:rPr>
             <w:rStyle w:val="Hyperlink"/>
@@ -15153,8 +15159,8 @@
         <w:t xml:space="preserve">.</w:t>
       </w:r>
     </w:p>
-    <w:bookmarkEnd w:id="116"/>
-    <w:bookmarkStart w:id="118" w:name="ref-Barnettnd"/>
+    <w:bookmarkEnd w:id="117"/>
+    <w:bookmarkStart w:id="119" w:name="ref-Barnettnd"/>
     <w:p>
       <w:pPr>
         <w:pStyle w:val="Bibliography"/>
@@ -15187,7 +15193,7 @@
       <w:r>
         <w:t xml:space="preserve"> </w:t>
       </w:r>
-      <w:hyperlink r:id="rId117">
+      <w:hyperlink r:id="rId118">
         <w:r>
           <w:rPr>
             <w:rStyle w:val="Hyperlink"/>
@@ -15199,8 +15205,8 @@
         <w:t xml:space="preserve">.</w:t>
       </w:r>
     </w:p>
-    <w:bookmarkEnd w:id="118"/>
-    <w:bookmarkStart w:id="120" w:name="ref-BenPorathDekel1992"/>
+    <w:bookmarkEnd w:id="119"/>
+    <w:bookmarkStart w:id="121" w:name="ref-BenPorathDekel1992"/>
     <w:p>
       <w:pPr>
         <w:pStyle w:val="Bibliography"/>
@@ -15233,7 +15239,7 @@
       <w:r>
         <w:t xml:space="preserve"> </w:t>
       </w:r>
-      <w:hyperlink r:id="rId119">
+      <w:hyperlink r:id="rId120">
         <w:r>
           <w:rPr>
             <w:rStyle w:val="Hyperlink"/>
@@ -15245,8 +15251,8 @@
         <w:t xml:space="preserve">.</w:t>
       </w:r>
     </w:p>
-    <w:bookmarkEnd w:id="120"/>
-    <w:bookmarkStart w:id="122" w:name="ref-Bonanno2018"/>
+    <w:bookmarkEnd w:id="121"/>
+    <w:bookmarkStart w:id="123" w:name="ref-Bonanno2018"/>
     <w:p>
       <w:pPr>
         <w:pStyle w:val="Bibliography"/>
@@ -15269,7 +15275,7 @@
       <w:r>
         <w:t xml:space="preserve"> </w:t>
       </w:r>
-      <w:hyperlink r:id="rId121">
+      <w:hyperlink r:id="rId122">
         <w:r>
           <w:rPr>
             <w:rStyle w:val="Hyperlink"/>
@@ -15281,8 +15287,8 @@
         <w:t xml:space="preserve">.</w:t>
       </w:r>
     </w:p>
-    <w:bookmarkEnd w:id="122"/>
-    <w:bookmarkStart w:id="124" w:name="ref-BottomleyWilliamsonnd"/>
+    <w:bookmarkEnd w:id="123"/>
+    <w:bookmarkStart w:id="125" w:name="ref-BottomleyWilliamsonnd"/>
     <w:p>
       <w:pPr>
         <w:pStyle w:val="Bibliography"/>
@@ -15326,7 +15332,7 @@
       <w:r>
         <w:t xml:space="preserve"> </w:t>
       </w:r>
-      <w:hyperlink r:id="rId123">
+      <w:hyperlink r:id="rId124">
         <w:r>
           <w:rPr>
             <w:rStyle w:val="Hyperlink"/>
@@ -15338,8 +15344,8 @@
         <w:t xml:space="preserve">.</w:t>
       </w:r>
     </w:p>
-    <w:bookmarkEnd w:id="124"/>
-    <w:bookmarkStart w:id="125" w:name="ref-BuchakRisk"/>
+    <w:bookmarkEnd w:id="125"/>
+    <w:bookmarkStart w:id="126" w:name="ref-BuchakRisk"/>
     <w:p>
       <w:pPr>
         <w:pStyle w:val="Bibliography"/>
@@ -15361,8 +15367,8 @@
         <w:t xml:space="preserve">. Oxford: Oxford University Press.</w:t>
       </w:r>
     </w:p>
-    <w:bookmarkEnd w:id="125"/>
-    <w:bookmarkStart w:id="127" w:name="ref-Chang2002"/>
+    <w:bookmarkEnd w:id="126"/>
+    <w:bookmarkStart w:id="128" w:name="ref-Chang2002"/>
     <w:p>
       <w:pPr>
         <w:pStyle w:val="Bibliography"/>
@@ -15395,7 +15401,7 @@
       <w:r>
         <w:t xml:space="preserve"> </w:t>
       </w:r>
-      <w:hyperlink r:id="rId126">
+      <w:hyperlink r:id="rId127">
         <w:r>
           <w:rPr>
             <w:rStyle w:val="Hyperlink"/>
@@ -15407,8 +15413,8 @@
         <w:t xml:space="preserve">.</w:t>
       </w:r>
     </w:p>
-    <w:bookmarkEnd w:id="127"/>
-    <w:bookmarkStart w:id="129" w:name="ref-ChoKreps1987"/>
+    <w:bookmarkEnd w:id="128"/>
+    <w:bookmarkStart w:id="130" w:name="ref-ChoKreps1987"/>
     <w:p>
       <w:pPr>
         <w:pStyle w:val="Bibliography"/>
@@ -15441,7 +15447,7 @@
       <w:r>
         <w:t xml:space="preserve"> </w:t>
       </w:r>
-      <w:hyperlink r:id="rId128">
+      <w:hyperlink r:id="rId129">
         <w:r>
           <w:rPr>
             <w:rStyle w:val="Hyperlink"/>
@@ -15453,8 +15459,8 @@
         <w:t xml:space="preserve">.</w:t>
       </w:r>
     </w:p>
-    <w:bookmarkEnd w:id="129"/>
-    <w:bookmarkStart w:id="131" w:name="ref-Davey2011"/>
+    <w:bookmarkEnd w:id="130"/>
+    <w:bookmarkStart w:id="132" w:name="ref-Davey2011"/>
     <w:p>
       <w:pPr>
         <w:pStyle w:val="Bibliography"/>
@@ -15487,7 +15493,7 @@
       <w:r>
         <w:t xml:space="preserve"> </w:t>
       </w:r>
-      <w:hyperlink r:id="rId130">
+      <w:hyperlink r:id="rId131">
         <w:r>
           <w:rPr>
             <w:rStyle w:val="Hyperlink"/>
@@ -15499,8 +15505,8 @@
         <w:t xml:space="preserve">.</w:t>
       </w:r>
     </w:p>
-    <w:bookmarkEnd w:id="131"/>
-    <w:bookmarkStart w:id="133" w:name="ref-Egan2007-EGASCT"/>
+    <w:bookmarkEnd w:id="132"/>
+    <w:bookmarkStart w:id="134" w:name="ref-Egan2007-EGASCT"/>
     <w:p>
       <w:pPr>
         <w:pStyle w:val="Bibliography"/>
@@ -15539,7 +15545,7 @@
       <w:r>
         <w:t xml:space="preserve"> </w:t>
       </w:r>
-      <w:hyperlink r:id="rId132">
+      <w:hyperlink r:id="rId133">
         <w:r>
           <w:rPr>
             <w:rStyle w:val="Hyperlink"/>
@@ -15551,8 +15557,8 @@
         <w:t xml:space="preserve">.</w:t>
       </w:r>
     </w:p>
-    <w:bookmarkEnd w:id="133"/>
-    <w:bookmarkStart w:id="135" w:name="ref-Elliot2019"/>
+    <w:bookmarkEnd w:id="134"/>
+    <w:bookmarkStart w:id="136" w:name="ref-Elliot2019"/>
     <w:p>
       <w:pPr>
         <w:pStyle w:val="Bibliography"/>
@@ -15585,7 +15591,7 @@
       <w:r>
         <w:t xml:space="preserve"> </w:t>
       </w:r>
-      <w:hyperlink r:id="rId134">
+      <w:hyperlink r:id="rId135">
         <w:r>
           <w:rPr>
             <w:rStyle w:val="Hyperlink"/>
@@ -15597,8 +15603,8 @@
         <w:t xml:space="preserve">.</w:t>
       </w:r>
     </w:p>
-    <w:bookmarkEnd w:id="135"/>
-    <w:bookmarkStart w:id="137" w:name="ref-EysterRabin2005"/>
+    <w:bookmarkEnd w:id="136"/>
+    <w:bookmarkStart w:id="138" w:name="ref-EysterRabin2005"/>
     <w:p>
       <w:pPr>
         <w:pStyle w:val="Bibliography"/>
@@ -15631,7 +15637,7 @@
       <w:r>
         <w:t xml:space="preserve"> </w:t>
       </w:r>
-      <w:hyperlink r:id="rId136">
+      <w:hyperlink r:id="rId137">
         <w:r>
           <w:rPr>
             <w:rStyle w:val="Hyperlink"/>
@@ -15643,8 +15649,8 @@
         <w:t xml:space="preserve">.</w:t>
       </w:r>
     </w:p>
-    <w:bookmarkEnd w:id="137"/>
-    <w:bookmarkStart w:id="139" w:name="ref-Fuscond"/>
+    <w:bookmarkEnd w:id="138"/>
+    <w:bookmarkStart w:id="140" w:name="ref-Fuscond"/>
     <w:p>
       <w:pPr>
         <w:pStyle w:val="Bibliography"/>
@@ -15673,7 +15679,7 @@
       <w:r>
         <w:t xml:space="preserve"> </w:t>
       </w:r>
-      <w:hyperlink r:id="rId138">
+      <w:hyperlink r:id="rId139">
         <w:r>
           <w:rPr>
             <w:rStyle w:val="Hyperlink"/>
@@ -15685,8 +15691,8 @@
         <w:t xml:space="preserve">.</w:t>
       </w:r>
     </w:p>
-    <w:bookmarkEnd w:id="139"/>
-    <w:bookmarkStart w:id="140" w:name="ref-Gallow2020"/>
+    <w:bookmarkEnd w:id="140"/>
+    <w:bookmarkStart w:id="141" w:name="ref-Gallow2020"/>
     <w:p>
       <w:pPr>
         <w:pStyle w:val="Bibliography"/>
@@ -15717,8 +15723,8 @@
         <w:t xml:space="preserve">117 (3): 117–49.</w:t>
       </w:r>
     </w:p>
-    <w:bookmarkEnd w:id="140"/>
-    <w:bookmarkStart w:id="142" w:name="ref-Gallownd"/>
+    <w:bookmarkEnd w:id="141"/>
+    <w:bookmarkStart w:id="143" w:name="ref-Gallownd"/>
     <w:p>
       <w:pPr>
         <w:pStyle w:val="Bibliography"/>
@@ -15741,7 +15747,7 @@
       <w:r>
         <w:t xml:space="preserve"> </w:t>
       </w:r>
-      <w:hyperlink r:id="rId141">
+      <w:hyperlink r:id="rId142">
         <w:r>
           <w:rPr>
             <w:rStyle w:val="Hyperlink"/>
@@ -15753,8 +15759,8 @@
         <w:t xml:space="preserve">.</w:t>
       </w:r>
     </w:p>
-    <w:bookmarkEnd w:id="142"/>
-    <w:bookmarkStart w:id="144" w:name="ref-Goodsellnd"/>
+    <w:bookmarkEnd w:id="143"/>
+    <w:bookmarkStart w:id="145" w:name="ref-Goodsellnd"/>
     <w:p>
       <w:pPr>
         <w:pStyle w:val="Bibliography"/>
@@ -15783,7 +15789,7 @@
       <w:r>
         <w:t xml:space="preserve"> </w:t>
       </w:r>
-      <w:hyperlink r:id="rId143">
+      <w:hyperlink r:id="rId144">
         <w:r>
           <w:rPr>
             <w:rStyle w:val="Hyperlink"/>
@@ -15795,8 +15801,8 @@
         <w:t xml:space="preserve">.</w:t>
       </w:r>
     </w:p>
-    <w:bookmarkEnd w:id="144"/>
-    <w:bookmarkStart w:id="146" w:name="ref-GrantEtAl2021"/>
+    <w:bookmarkEnd w:id="145"/>
+    <w:bookmarkStart w:id="147" w:name="ref-GrantEtAl2021"/>
     <w:p>
       <w:pPr>
         <w:pStyle w:val="Bibliography"/>
@@ -15829,7 +15835,7 @@
       <w:r>
         <w:t xml:space="preserve"> </w:t>
       </w:r>
-      <w:hyperlink r:id="rId145">
+      <w:hyperlink r:id="rId146">
         <w:r>
           <w:rPr>
             <w:rStyle w:val="Hyperlink"/>
@@ -15841,8 +15847,8 @@
         <w:t xml:space="preserve">.</w:t>
       </w:r>
     </w:p>
-    <w:bookmarkEnd w:id="146"/>
-    <w:bookmarkStart w:id="148" w:name="ref-HareHedden2015"/>
+    <w:bookmarkEnd w:id="147"/>
+    <w:bookmarkStart w:id="149" w:name="ref-HareHedden2015"/>
     <w:p>
       <w:pPr>
         <w:pStyle w:val="Bibliography"/>
@@ -15875,7 +15881,7 @@
       <w:r>
         <w:t xml:space="preserve"> </w:t>
       </w:r>
-      <w:hyperlink r:id="rId147">
+      <w:hyperlink r:id="rId148">
         <w:r>
           <w:rPr>
             <w:rStyle w:val="Hyperlink"/>
@@ -15887,8 +15893,8 @@
         <w:t xml:space="preserve">.</w:t>
       </w:r>
     </w:p>
-    <w:bookmarkEnd w:id="148"/>
-    <w:bookmarkStart w:id="150" w:name="ref-Harper1986"/>
+    <w:bookmarkEnd w:id="149"/>
+    <w:bookmarkStart w:id="151" w:name="ref-Harper1986"/>
     <w:p>
       <w:pPr>
         <w:pStyle w:val="Bibliography"/>
@@ -15921,7 +15927,7 @@
       <w:r>
         <w:t xml:space="preserve"> </w:t>
       </w:r>
-      <w:hyperlink r:id="rId149">
+      <w:hyperlink r:id="rId150">
         <w:r>
           <w:rPr>
             <w:rStyle w:val="Hyperlink"/>
@@ -15933,8 +15939,8 @@
         <w:t xml:space="preserve">.</w:t>
       </w:r>
     </w:p>
-    <w:bookmarkEnd w:id="150"/>
-    <w:bookmarkStart w:id="152" w:name="ref-Harper1988"/>
+    <w:bookmarkEnd w:id="151"/>
+    <w:bookmarkStart w:id="153" w:name="ref-Harper1988"/>
     <w:p>
       <w:pPr>
         <w:pStyle w:val="Bibliography"/>
@@ -15970,7 +15976,7 @@
       <w:r>
         <w:t xml:space="preserve"> </w:t>
       </w:r>
-      <w:hyperlink r:id="rId151">
+      <w:hyperlink r:id="rId152">
         <w:r>
           <w:rPr>
             <w:rStyle w:val="Hyperlink"/>
@@ -15982,8 +15988,44 @@
         <w:t xml:space="preserve">.</w:t>
       </w:r>
     </w:p>
-    <w:bookmarkEnd w:id="152"/>
-    <w:bookmarkStart w:id="154" w:name="ref-JacksonPargetter1986"/>
+    <w:bookmarkEnd w:id="153"/>
+    <w:bookmarkStart w:id="155" w:name="ref-Heinzelmannnd"/>
+    <w:p>
+      <w:pPr>
+        <w:pStyle w:val="Bibliography"/>
+      </w:pPr>
+      <w:r>
+        <w:t xml:space="preserve">Heinzelmann, Nora. n.d.</w:t>
+      </w:r>
+      <w:r>
+        <w:t xml:space="preserve"> </w:t>
+      </w:r>
+      <w:r>
+        <w:t xml:space="preserve">“Rationality Is Not Coherence.”</w:t>
+      </w:r>
+      <w:r>
+        <w:t xml:space="preserve"> </w:t>
+      </w:r>
+      <w:r>
+        <w:t xml:space="preserve">Philosophical Quarterly.</w:t>
+      </w:r>
+      <w:r>
+        <w:t xml:space="preserve"> </w:t>
+      </w:r>
+      <w:hyperlink r:id="rId154">
+        <w:r>
+          <w:rPr>
+            <w:rStyle w:val="Hyperlink"/>
+          </w:rPr>
+          <w:t xml:space="preserve">https://doi.org/10.1093/pq/pqac083</w:t>
+        </w:r>
+      </w:hyperlink>
+      <w:r>
+        <w:t xml:space="preserve">.</w:t>
+      </w:r>
+    </w:p>
+    <w:bookmarkEnd w:id="155"/>
+    <w:bookmarkStart w:id="157" w:name="ref-JacksonPargetter1986"/>
     <w:p>
       <w:pPr>
         <w:pStyle w:val="Bibliography"/>
@@ -16016,7 +16058,7 @@
       <w:r>
         <w:t xml:space="preserve"> </w:t>
       </w:r>
-      <w:hyperlink r:id="rId153">
+      <w:hyperlink r:id="rId156">
         <w:r>
           <w:rPr>
             <w:rStyle w:val="Hyperlink"/>
@@ -16028,8 +16070,8 @@
         <w:t xml:space="preserve">.</w:t>
       </w:r>
     </w:p>
-    <w:bookmarkEnd w:id="154"/>
-    <w:bookmarkStart w:id="155" w:name="ref-Jeffrey1983"/>
+    <w:bookmarkEnd w:id="157"/>
+    <w:bookmarkStart w:id="158" w:name="ref-Jeffrey1983"/>
     <w:p>
       <w:pPr>
         <w:pStyle w:val="Bibliography"/>
@@ -16063,8 +16105,8 @@
         <w:t xml:space="preserve">, edited by J. Earman (ed.). Minneapolis: University of Minnesota Press.</w:t>
       </w:r>
     </w:p>
-    <w:bookmarkEnd w:id="155"/>
-    <w:bookmarkStart w:id="157" w:name="ref-LevinsteinSoares2020"/>
+    <w:bookmarkEnd w:id="158"/>
+    <w:bookmarkStart w:id="160" w:name="ref-LevinsteinSoares2020"/>
     <w:p>
       <w:pPr>
         <w:pStyle w:val="Bibliography"/>
@@ -16097,7 +16139,7 @@
       <w:r>
         <w:t xml:space="preserve"> </w:t>
       </w:r>
-      <w:hyperlink r:id="rId156">
+      <w:hyperlink r:id="rId159">
         <w:r>
           <w:rPr>
             <w:rStyle w:val="Hyperlink"/>
@@ -16109,8 +16151,8 @@
         <w:t xml:space="preserve">.</w:t>
       </w:r>
     </w:p>
-    <w:bookmarkEnd w:id="157"/>
-    <w:bookmarkStart w:id="158" w:name="ref-Lewis1979e"/>
+    <w:bookmarkEnd w:id="160"/>
+    <w:bookmarkStart w:id="161" w:name="ref-Lewis1979e"/>
     <w:p>
       <w:pPr>
         <w:pStyle w:val="Bibliography"/>
@@ -16150,8 +16192,8 @@
         <w:t xml:space="preserve">8 (3): 235–40.</w:t>
       </w:r>
     </w:p>
-    <w:bookmarkEnd w:id="158"/>
-    <w:bookmarkStart w:id="160" w:name="ref-Lewis1981e"/>
+    <w:bookmarkEnd w:id="161"/>
+    <w:bookmarkStart w:id="163" w:name="ref-Lewis1981e"/>
     <w:p>
       <w:pPr>
         <w:pStyle w:val="Bibliography"/>
@@ -16198,7 +16240,7 @@
       <w:r>
         <w:t xml:space="preserve"> </w:t>
       </w:r>
-      <w:hyperlink r:id="rId159">
+      <w:hyperlink r:id="rId162">
         <w:r>
           <w:rPr>
             <w:rStyle w:val="Hyperlink"/>
@@ -16210,8 +16252,8 @@
         <w:t xml:space="preserve">.</w:t>
       </w:r>
     </w:p>
-    <w:bookmarkEnd w:id="160"/>
-    <w:bookmarkStart w:id="161" w:name="ref-Lewis-Gorman-10071979"/>
+    <w:bookmarkEnd w:id="163"/>
+    <w:bookmarkStart w:id="164" w:name="ref-Lewis-Gorman-10071979"/>
     <w:p>
       <w:pPr>
         <w:pStyle w:val="Bibliography"/>
@@ -16266,8 +16308,8 @@
         <w:t xml:space="preserve">, edited by Helen Beebee and A. R. J. Fisher, 2:472–73. Oxford: Oxford University Press.</w:t>
       </w:r>
     </w:p>
-    <w:bookmarkEnd w:id="161"/>
-    <w:bookmarkStart w:id="163" w:name="ref-LipseyLancaster"/>
+    <w:bookmarkEnd w:id="164"/>
+    <w:bookmarkStart w:id="166" w:name="ref-LipseyLancaster"/>
     <w:p>
       <w:pPr>
         <w:pStyle w:val="Bibliography"/>
@@ -16300,7 +16342,7 @@
       <w:r>
         <w:t xml:space="preserve"> </w:t>
       </w:r>
-      <w:hyperlink r:id="rId162">
+      <w:hyperlink r:id="rId165">
         <w:r>
           <w:rPr>
             <w:rStyle w:val="Hyperlink"/>
@@ -16312,8 +16354,8 @@
         <w:t xml:space="preserve">.</w:t>
       </w:r>
     </w:p>
-    <w:bookmarkEnd w:id="163"/>
-    <w:bookmarkStart w:id="164" w:name="ref-McClennan1990"/>
+    <w:bookmarkEnd w:id="166"/>
+    <w:bookmarkStart w:id="167" w:name="ref-McClennan1990"/>
     <w:p>
       <w:pPr>
         <w:pStyle w:val="Bibliography"/>
@@ -16335,8 +16377,8 @@
         <w:t xml:space="preserve">. Cambridge: Cambridge University Press.</w:t>
       </w:r>
     </w:p>
-    <w:bookmarkEnd w:id="164"/>
-    <w:bookmarkStart w:id="166" w:name="ref-Myerson1978"/>
+    <w:bookmarkEnd w:id="167"/>
+    <w:bookmarkStart w:id="169" w:name="ref-Myerson1978"/>
     <w:p>
       <w:pPr>
         <w:pStyle w:val="Bibliography"/>
@@ -16369,7 +16411,7 @@
       <w:r>
         <w:t xml:space="preserve"> </w:t>
       </w:r>
-      <w:hyperlink r:id="rId165">
+      <w:hyperlink r:id="rId168">
         <w:r>
           <w:rPr>
             <w:rStyle w:val="Hyperlink"/>
@@ -16381,8 +16423,8 @@
         <w:t xml:space="preserve">.</w:t>
       </w:r>
     </w:p>
-    <w:bookmarkEnd w:id="166"/>
-    <w:bookmarkStart w:id="167" w:name="ref-Nash1951"/>
+    <w:bookmarkEnd w:id="169"/>
+    <w:bookmarkStart w:id="170" w:name="ref-Nash1951"/>
     <w:p>
       <w:pPr>
         <w:pStyle w:val="Bibliography"/>
@@ -16413,8 +16455,8 @@
         <w:t xml:space="preserve">54 (2): 286–95.</w:t>
       </w:r>
     </w:p>
-    <w:bookmarkEnd w:id="167"/>
-    <w:bookmarkStart w:id="168" w:name="ref-Nozick1969"/>
+    <w:bookmarkEnd w:id="170"/>
+    <w:bookmarkStart w:id="171" w:name="ref-Nozick1969"/>
     <w:p>
       <w:pPr>
         <w:pStyle w:val="Bibliography"/>
@@ -16469,8 +16511,8 @@
         <w:t xml:space="preserve">, edited by Nicholas Rescher, 114–46. Riedel: Springer.</w:t>
       </w:r>
     </w:p>
-    <w:bookmarkEnd w:id="168"/>
-    <w:bookmarkStart w:id="170" w:name="ref-Podgorski2022"/>
+    <w:bookmarkEnd w:id="171"/>
+    <w:bookmarkStart w:id="173" w:name="ref-Podgorski2022"/>
     <w:p>
       <w:pPr>
         <w:pStyle w:val="Bibliography"/>
@@ -16517,7 +16559,7 @@
       <w:r>
         <w:t xml:space="preserve"> </w:t>
       </w:r>
-      <w:hyperlink r:id="rId169">
+      <w:hyperlink r:id="rId172">
         <w:r>
           <w:rPr>
             <w:rStyle w:val="Hyperlink"/>
@@ -16529,8 +16571,8 @@
         <w:t xml:space="preserve">.</w:t>
       </w:r>
     </w:p>
-    <w:bookmarkEnd w:id="170"/>
-    <w:bookmarkStart w:id="172" w:name="ref-Quiggin1982"/>
+    <w:bookmarkEnd w:id="173"/>
+    <w:bookmarkStart w:id="175" w:name="ref-Quiggin1982"/>
     <w:p>
       <w:pPr>
         <w:pStyle w:val="Bibliography"/>
@@ -16563,7 +16605,7 @@
       <w:r>
         <w:t xml:space="preserve"> </w:t>
       </w:r>
-      <w:hyperlink r:id="rId171">
+      <w:hyperlink r:id="rId174">
         <w:r>
           <w:rPr>
             <w:rStyle w:val="Hyperlink"/>
@@ -16575,8 +16617,8 @@
         <w:t xml:space="preserve">.</w:t>
       </w:r>
     </w:p>
-    <w:bookmarkEnd w:id="172"/>
-    <w:bookmarkStart w:id="173" w:name="ref-RamseyGeneralProp"/>
+    <w:bookmarkEnd w:id="175"/>
+    <w:bookmarkStart w:id="176" w:name="ref-RamseyGeneralProp"/>
     <w:p>
       <w:pPr>
         <w:pStyle w:val="Bibliography"/>
@@ -16610,8 +16652,8 @@
         <w:t xml:space="preserve">, edited by D. H. Mellor, 145–63. Cambridge: Cambridge University Press.</w:t>
       </w:r>
     </w:p>
-    <w:bookmarkEnd w:id="173"/>
-    <w:bookmarkStart w:id="175" w:name="ref-Richter1984"/>
+    <w:bookmarkEnd w:id="176"/>
+    <w:bookmarkStart w:id="178" w:name="ref-Richter1984"/>
     <w:p>
       <w:pPr>
         <w:pStyle w:val="Bibliography"/>
@@ -16644,7 +16686,7 @@
       <w:r>
         <w:t xml:space="preserve"> </w:t>
       </w:r>
-      <w:hyperlink r:id="rId174">
+      <w:hyperlink r:id="rId177">
         <w:r>
           <w:rPr>
             <w:rStyle w:val="Hyperlink"/>
@@ -16656,8 +16698,8 @@
         <w:t xml:space="preserve">.</w:t>
       </w:r>
     </w:p>
-    <w:bookmarkEnd w:id="175"/>
-    <w:bookmarkStart w:id="176" w:name="ref-Robinson1949"/>
+    <w:bookmarkEnd w:id="178"/>
+    <w:bookmarkStart w:id="179" w:name="ref-Robinson1949"/>
     <w:p>
       <w:pPr>
         <w:pStyle w:val="Bibliography"/>
@@ -16678,8 +16720,8 @@
         <w:t xml:space="preserve">Santa Monica, CA: The RAND Corporation.</w:t>
       </w:r>
     </w:p>
-    <w:bookmarkEnd w:id="176"/>
-    <w:bookmarkStart w:id="178" w:name="ref-Selten1975"/>
+    <w:bookmarkEnd w:id="179"/>
+    <w:bookmarkStart w:id="181" w:name="ref-Selten1975"/>
     <w:p>
       <w:pPr>
         <w:pStyle w:val="Bibliography"/>
@@ -16712,7 +16754,7 @@
       <w:r>
         <w:t xml:space="preserve"> </w:t>
       </w:r>
-      <w:hyperlink r:id="rId177">
+      <w:hyperlink r:id="rId180">
         <w:r>
           <w:rPr>
             <w:rStyle w:val="Hyperlink"/>
@@ -16724,8 +16766,8 @@
         <w:t xml:space="preserve">.</w:t>
       </w:r>
     </w:p>
-    <w:bookmarkEnd w:id="178"/>
-    <w:bookmarkStart w:id="179" w:name="ref-Selten1965"/>
+    <w:bookmarkEnd w:id="181"/>
+    <w:bookmarkStart w:id="182" w:name="ref-Selten1965"/>
     <w:p>
       <w:pPr>
         <w:pStyle w:val="Bibliography"/>
@@ -16776,8 +16818,8 @@
         <w:t xml:space="preserve">121 (2): 301–24.</w:t>
       </w:r>
     </w:p>
-    <w:bookmarkEnd w:id="179"/>
-    <w:bookmarkStart w:id="180" w:name="ref-Shafer1976"/>
+    <w:bookmarkEnd w:id="182"/>
+    <w:bookmarkStart w:id="183" w:name="ref-Shafer1976"/>
     <w:p>
       <w:pPr>
         <w:pStyle w:val="Bibliography"/>
@@ -16799,8 +16841,8 @@
         <w:t xml:space="preserve">. Princeton: Princeton University Press.</w:t>
       </w:r>
     </w:p>
-    <w:bookmarkEnd w:id="180"/>
-    <w:bookmarkStart w:id="181" w:name="ref-Skyrms1984"/>
+    <w:bookmarkEnd w:id="183"/>
+    <w:bookmarkStart w:id="184" w:name="ref-Skyrms1984"/>
     <w:p>
       <w:pPr>
         <w:pStyle w:val="Bibliography"/>
@@ -16822,8 +16864,8 @@
         <w:t xml:space="preserve">. New Haven, CT: Yale University Press.</w:t>
       </w:r>
     </w:p>
-    <w:bookmarkEnd w:id="181"/>
-    <w:bookmarkStart w:id="182" w:name="ref-Skyrms2004"/>
+    <w:bookmarkEnd w:id="184"/>
+    <w:bookmarkStart w:id="185" w:name="ref-Skyrms2004"/>
     <w:p>
       <w:pPr>
         <w:pStyle w:val="Bibliography"/>
@@ -16872,8 +16914,8 @@
         <w:t xml:space="preserve">ress.</w:t>
       </w:r>
     </w:p>
-    <w:bookmarkEnd w:id="182"/>
-    <w:bookmarkStart w:id="184" w:name="ref-Spencer2021"/>
+    <w:bookmarkEnd w:id="185"/>
+    <w:bookmarkStart w:id="187" w:name="ref-Spencer2021"/>
     <w:p>
       <w:pPr>
         <w:pStyle w:val="Bibliography"/>
@@ -16906,7 +16948,7 @@
       <w:r>
         <w:t xml:space="preserve"> </w:t>
       </w:r>
-      <w:hyperlink r:id="rId183">
+      <w:hyperlink r:id="rId186">
         <w:r>
           <w:rPr>
             <w:rStyle w:val="Hyperlink"/>
@@ -16918,8 +16960,8 @@
         <w:t xml:space="preserve">.</w:t>
       </w:r>
     </w:p>
-    <w:bookmarkEnd w:id="184"/>
-    <w:bookmarkStart w:id="186" w:name="ref-Spencer2021b"/>
+    <w:bookmarkEnd w:id="187"/>
+    <w:bookmarkStart w:id="189" w:name="ref-Spencer2021b"/>
     <w:p>
       <w:pPr>
         <w:pStyle w:val="Bibliography"/>
@@ -16952,7 +16994,7 @@
       <w:r>
         <w:t xml:space="preserve"> </w:t>
       </w:r>
-      <w:hyperlink r:id="rId185">
+      <w:hyperlink r:id="rId188">
         <w:r>
           <w:rPr>
             <w:rStyle w:val="Hyperlink"/>
@@ -16964,8 +17006,8 @@
         <w:t xml:space="preserve">.</w:t>
       </w:r>
     </w:p>
-    <w:bookmarkEnd w:id="186"/>
-    <w:bookmarkStart w:id="188" w:name="ref-Spencer2023"/>
+    <w:bookmarkEnd w:id="189"/>
+    <w:bookmarkStart w:id="191" w:name="ref-Spencer2023"/>
     <w:p>
       <w:pPr>
         <w:pStyle w:val="Bibliography"/>
@@ -16998,7 +17040,7 @@
       <w:r>
         <w:t xml:space="preserve"> </w:t>
       </w:r>
-      <w:hyperlink r:id="rId187">
+      <w:hyperlink r:id="rId190">
         <w:r>
           <w:rPr>
             <w:rStyle w:val="Hyperlink"/>
@@ -17010,8 +17052,8 @@
         <w:t xml:space="preserve">.</w:t>
       </w:r>
     </w:p>
-    <w:bookmarkEnd w:id="188"/>
-    <w:bookmarkStart w:id="190" w:name="ref-SpencerWells2019"/>
+    <w:bookmarkEnd w:id="191"/>
+    <w:bookmarkStart w:id="193" w:name="ref-SpencerWells2019"/>
     <w:p>
       <w:pPr>
         <w:pStyle w:val="Bibliography"/>
@@ -17093,7 +17135,7 @@
       <w:r>
         <w:t xml:space="preserve"> </w:t>
       </w:r>
-      <w:hyperlink r:id="rId189">
+      <w:hyperlink r:id="rId192">
         <w:r>
           <w:rPr>
             <w:rStyle w:val="Hyperlink"/>
@@ -17105,8 +17147,8 @@
         <w:t xml:space="preserve">.</w:t>
       </w:r>
     </w:p>
-    <w:bookmarkEnd w:id="190"/>
-    <w:bookmarkStart w:id="192" w:name="ref-Stalnaker1998"/>
+    <w:bookmarkEnd w:id="193"/>
+    <w:bookmarkStart w:id="195" w:name="ref-Stalnaker1998"/>
     <w:p>
       <w:pPr>
         <w:pStyle w:val="Bibliography"/>
@@ -17139,7 +17181,7 @@
       <w:r>
         <w:t xml:space="preserve"> </w:t>
       </w:r>
-      <w:hyperlink r:id="rId191">
+      <w:hyperlink r:id="rId194">
         <w:r>
           <w:rPr>
             <w:rStyle w:val="Hyperlink"/>
@@ -17151,8 +17193,8 @@
         <w:t xml:space="preserve">.</w:t>
       </w:r>
     </w:p>
-    <w:bookmarkEnd w:id="192"/>
-    <w:bookmarkStart w:id="193" w:name="ref-Stalnaker2008"/>
+    <w:bookmarkEnd w:id="195"/>
+    <w:bookmarkStart w:id="196" w:name="ref-Stalnaker2008"/>
     <w:p>
       <w:pPr>
         <w:pStyle w:val="Bibliography"/>
@@ -17174,8 +17216,8 @@
         <w:t xml:space="preserve">. Oxford: Oxford University Press.</w:t>
       </w:r>
     </w:p>
-    <w:bookmarkEnd w:id="193"/>
-    <w:bookmarkStart w:id="194" w:name="ref-Strevens2008"/>
+    <w:bookmarkEnd w:id="196"/>
+    <w:bookmarkStart w:id="197" w:name="ref-Strevens2008"/>
     <w:p>
       <w:pPr>
         <w:pStyle w:val="Bibliography"/>
@@ -17197,8 +17239,8 @@
         <w:t xml:space="preserve">. Cambridge, MA: Harvard University Press.</w:t>
       </w:r>
     </w:p>
-    <w:bookmarkEnd w:id="194"/>
-    <w:bookmarkStart w:id="195" w:name="ref-Sutton2000"/>
+    <w:bookmarkEnd w:id="197"/>
+    <w:bookmarkStart w:id="198" w:name="ref-Sutton2000"/>
     <w:p>
       <w:pPr>
         <w:pStyle w:val="Bibliography"/>
@@ -17232,8 +17274,8 @@
         <w:t xml:space="preserve">Press.</w:t>
       </w:r>
     </w:p>
-    <w:bookmarkEnd w:id="195"/>
-    <w:bookmarkStart w:id="197" w:name="ref-Thoma2019"/>
+    <w:bookmarkEnd w:id="198"/>
+    <w:bookmarkStart w:id="200" w:name="ref-Thoma2019"/>
     <w:p>
       <w:pPr>
         <w:pStyle w:val="Bibliography"/>
@@ -17266,7 +17308,7 @@
       <w:r>
         <w:t xml:space="preserve"> </w:t>
       </w:r>
-      <w:hyperlink r:id="rId196">
+      <w:hyperlink r:id="rId199">
         <w:r>
           <w:rPr>
             <w:rStyle w:val="Hyperlink"/>
@@ -17278,8 +17320,8 @@
         <w:t xml:space="preserve">.</w:t>
       </w:r>
     </w:p>
-    <w:bookmarkEnd w:id="197"/>
-    <w:bookmarkStart w:id="199" w:name="ref-Wedgwood2013a"/>
+    <w:bookmarkEnd w:id="200"/>
+    <w:bookmarkStart w:id="202" w:name="ref-Wedgwood2013a"/>
     <w:p>
       <w:pPr>
         <w:pStyle w:val="Bibliography"/>
@@ -17312,7 +17354,7 @@
       <w:r>
         <w:t xml:space="preserve"> </w:t>
       </w:r>
-      <w:hyperlink r:id="rId198">
+      <w:hyperlink r:id="rId201">
         <w:r>
           <w:rPr>
             <w:rStyle w:val="Hyperlink"/>
@@ -17324,8 +17366,8 @@
         <w:t xml:space="preserve">.</w:t>
       </w:r>
     </w:p>
-    <w:bookmarkEnd w:id="199"/>
-    <w:bookmarkStart w:id="201" w:name="ref-Weirich1985"/>
+    <w:bookmarkEnd w:id="202"/>
+    <w:bookmarkStart w:id="204" w:name="ref-Weirich1985"/>
     <w:p>
       <w:pPr>
         <w:pStyle w:val="Bibliography"/>
@@ -17358,7 +17400,7 @@
       <w:r>
         <w:t xml:space="preserve"> </w:t>
       </w:r>
-      <w:hyperlink r:id="rId200">
+      <w:hyperlink r:id="rId203">
         <w:r>
           <w:rPr>
             <w:rStyle w:val="Hyperlink"/>
@@ -17370,8 +17412,8 @@
         <w:t xml:space="preserve">.</w:t>
       </w:r>
     </w:p>
-    <w:bookmarkEnd w:id="201"/>
-    <w:bookmarkStart w:id="203" w:name="ref-Wilson1967"/>
+    <w:bookmarkEnd w:id="204"/>
+    <w:bookmarkStart w:id="206" w:name="ref-Wilson1967"/>
     <w:p>
       <w:pPr>
         <w:pStyle w:val="Bibliography"/>
@@ -17404,7 +17446,7 @@
       <w:r>
         <w:t xml:space="preserve"> </w:t>
       </w:r>
-      <w:hyperlink r:id="rId202">
+      <w:hyperlink r:id="rId205">
         <w:r>
           <w:rPr>
             <w:rStyle w:val="Hyperlink"/>
@@ -17416,8 +17458,8 @@
         <w:t xml:space="preserve">.</w:t>
       </w:r>
     </w:p>
-    <w:bookmarkEnd w:id="203"/>
-    <w:bookmarkStart w:id="204" w:name="ref-Worsnip2021"/>
+    <w:bookmarkEnd w:id="206"/>
+    <w:bookmarkStart w:id="207" w:name="ref-Worsnip2021"/>
     <w:p>
       <w:pPr>
         <w:pStyle w:val="Bibliography"/>
@@ -17439,8 +17481,8 @@
         <w:t xml:space="preserve">. Oxford: Oxford University Press.</w:t>
       </w:r>
     </w:p>
-    <w:bookmarkEnd w:id="204"/>
-    <w:bookmarkStart w:id="205" w:name="ref-WrightVaguenessCollection"/>
+    <w:bookmarkEnd w:id="207"/>
+    <w:bookmarkStart w:id="208" w:name="ref-WrightVaguenessCollection"/>
     <w:p>
       <w:pPr>
         <w:pStyle w:val="Bibliography"/>
@@ -17462,9 +17504,9 @@
         <w:t xml:space="preserve">. Oxford: Oxford University Press.</w:t>
       </w:r>
     </w:p>
-    <w:bookmarkEnd w:id="205"/>
-    <w:bookmarkEnd w:id="206"/>
-    <w:bookmarkEnd w:id="207"/>
+    <w:bookmarkEnd w:id="208"/>
+    <w:bookmarkEnd w:id="209"/>
+    <w:bookmarkEnd w:id="210"/>
     <w:sectPr/>
   </w:body>
 </w:document>
@@ -18279,7 +18321,19 @@
         <w:t xml:space="preserve"> </w:t>
       </w:r>
       <w:r>
-        <w:t xml:space="preserve">That is, what Chooser will do if Heads, and what they will do if Tails.</w:t>
+        <w:t xml:space="preserve">See also</w:t>
+      </w:r>
+      <w:r>
+        <w:t xml:space="preserve"> </w:t>
+      </w:r>
+      <w:r>
+        <w:t xml:space="preserve">Heinzelmann (n.d.)</w:t>
+      </w:r>
+      <w:r>
+        <w:t xml:space="preserve"> </w:t>
+      </w:r>
+      <w:r>
+        <w:t xml:space="preserve">for a different set of reasons to be sceptical that there is a notion of coherence that can do the work its philosophical defenders want.</w:t>
       </w:r>
     </w:p>
   </w:footnote>
@@ -18298,11 +18352,30 @@
         <w:t xml:space="preserve"> </w:t>
       </w:r>
       <w:r>
+        <w:t xml:space="preserve">That is, what Chooser will do if Heads, and what they will do if Tails.</w:t>
+      </w:r>
+    </w:p>
+  </w:footnote>
+  <w:footnote w:id="85">
+    <w:p>
+      <w:pPr>
+        <w:pStyle w:val="FootnoteText"/>
+      </w:pPr>
+      <w:r>
+        <w:rPr>
+          <w:rStyle w:val="FootnoteReference"/>
+        </w:rPr>
+        <w:footnoteRef/>
+      </w:r>
+      <w:r>
+        <w:t xml:space="preserve"> </w:t>
+      </w:r>
+      <w:r>
         <w:t xml:space="preserve">If both are equally likely, Demon will flip a fair coin and say how it lands.</w:t>
       </w:r>
     </w:p>
   </w:footnote>
-  <w:footnote w:id="86">
+  <w:footnote w:id="87">
     <w:p>
       <w:pPr>
         <w:pStyle w:val="FootnoteText"/>
@@ -18338,7 +18411,7 @@
       </w:r>
     </w:p>
   </w:footnote>
-  <w:footnote w:id="89">
+  <w:footnote w:id="90">
     <w:p>
       <w:pPr>
         <w:pStyle w:val="FootnoteText"/>
@@ -18366,7 +18439,7 @@
       </w:r>
     </w:p>
   </w:footnote>
-  <w:footnote w:id="92">
+  <w:footnote w:id="93">
     <w:p>
       <w:pPr>
         <w:pStyle w:val="FootnoteText"/>

</xml_diff>

<commit_message>
Adding some references to GDT
</commit_message>
<xml_diff>
--- a/gdt/gdt.docx
+++ b/gdt/gdt.docx
@@ -1664,7 +1664,7 @@
       </w:r>
     </w:p>
     <w:bookmarkEnd w:id="33"/>
-    <w:bookmarkStart w:id="40" w:name="sec-causal"/>
+    <w:bookmarkStart w:id="41" w:name="sec-causal"/>
     <w:p>
       <w:pPr>
         <w:pStyle w:val="Heading1"/>
@@ -1844,6 +1844,12 @@
       <w:r>
         <w:t xml:space="preserve">That leaves the point that CDT leaves one poorly off in Newcomb’s Problem, while other theories, like evidential decision theory (EDT) leave one well off. This isn’t a particular mark against CDT, since other theories, like EDT, leave one poorly off in some situations. Here is one such case.</w:t>
       </w:r>
+      <w:r>
+        <w:rPr>
+          <w:rStyle w:val="FootnoteReference"/>
+        </w:rPr>
+        <w:footnoteReference w:id="37"/>
+      </w:r>
     </w:p>
     <w:p>
       <w:pPr>
@@ -1867,7 +1873,7 @@
         <w:t xml:space="preserve">.</w:t>
       </w:r>
     </w:p>
-    <w:bookmarkStart w:id="39" w:name="tbl-edt-war"/>
+    <w:bookmarkStart w:id="40" w:name="tbl-edt-war"/>
     <w:tbl>
       <w:tblPr>
         <w:tblStyle w:val="Table"/>
@@ -1882,7 +1888,7 @@
       <w:tr>
         <w:tc>
           <w:tcPr/>
-          <w:bookmarkStart w:id="37" w:name="tbl-war-left"/>
+          <w:bookmarkStart w:id="38" w:name="tbl-war-left"/>
           <w:p>
             <w:pPr>
               <w:jc w:val="left"/>
@@ -2043,7 +2049,7 @@
               </w:tc>
             </w:tr>
           </w:tbl>
-          <w:bookmarkEnd w:id="37"/>
+          <w:bookmarkEnd w:id="38"/>
           <w:p/>
         </w:tc>
         <w:tc>
@@ -2077,7 +2083,7 @@
       <w:tr>
         <w:tc>
           <w:tcPr/>
-          <w:bookmarkStart w:id="38" w:name="tbl-war-right"/>
+          <w:bookmarkStart w:id="39" w:name="tbl-war-right"/>
           <w:p>
             <w:pPr>
               <w:jc w:val="left"/>
@@ -2238,7 +2244,7 @@
               </w:tc>
             </w:tr>
           </w:tbl>
-          <w:bookmarkEnd w:id="38"/>
+          <w:bookmarkEnd w:id="39"/>
           <w:p/>
         </w:tc>
       </w:tr>
@@ -2255,7 +2261,7 @@
         <w:t xml:space="preserve">Table 3: A Newcomb problem with two demons</w:t>
       </w:r>
     </w:p>
-    <w:bookmarkEnd w:id="39"/>
+    <w:bookmarkEnd w:id="40"/>
     <w:p>
       <w:pPr>
         <w:pStyle w:val="BodyText"/>
@@ -2434,8 +2440,8 @@
         <w:t xml:space="preserve">So I conclude that there is no good objection to adopting a broadly causal decision theory, much as the game theorists do. But which version of CDT do they adopt, and are they right to do so? That will take us much more time.</w:t>
       </w:r>
     </w:p>
-    <w:bookmarkEnd w:id="40"/>
-    <w:bookmarkStart w:id="44" w:name="sec-mixed"/>
+    <w:bookmarkEnd w:id="41"/>
+    <w:bookmarkStart w:id="45" w:name="sec-mixed"/>
     <w:p>
       <w:pPr>
         <w:pStyle w:val="Heading1"/>
@@ -2472,7 +2478,7 @@
         <w:rPr>
           <w:rStyle w:val="FootnoteReference"/>
         </w:rPr>
-        <w:footnoteReference w:id="41"/>
+        <w:footnoteReference w:id="42"/>
       </w:r>
       <w:r>
         <w:t xml:space="preserve"> </w:t>
@@ -2484,7 +2490,7 @@
         <w:rPr>
           <w:rStyle w:val="FootnoteReference"/>
         </w:rPr>
-        <w:footnoteReference w:id="42"/>
+        <w:footnoteReference w:id="43"/>
       </w:r>
       <w:r>
         <w:t xml:space="preserve"> </w:t>
@@ -2557,7 +2563,7 @@
         <w:rPr>
           <w:rStyle w:val="FootnoteReference"/>
         </w:rPr>
-        <w:footnoteReference w:id="43"/>
+        <w:footnoteReference w:id="44"/>
       </w:r>
     </w:p>
     <w:p>
@@ -2584,8 +2590,8 @@
         <w:t xml:space="preserve">So from now on I’ll assume (a) if two strategies are available, so is any mixed strategy built on them, and (b) if Chooser plays a mixed strategy, Demon can possibly predict that they play the mixed strategy, but not the output of it.</w:t>
       </w:r>
     </w:p>
-    <w:bookmarkEnd w:id="44"/>
-    <w:bookmarkStart w:id="49" w:name="sec-ratify"/>
+    <w:bookmarkEnd w:id="45"/>
+    <w:bookmarkStart w:id="50" w:name="sec-ratify"/>
     <w:p>
       <w:pPr>
         <w:pStyle w:val="Heading1"/>
@@ -2677,7 +2683,7 @@
         <w:t xml:space="preserve">is one such case.</w:t>
       </w:r>
     </w:p>
-    <w:bookmarkStart w:id="45" w:name="tbl-no-pure"/>
+    <w:bookmarkStart w:id="46" w:name="tbl-no-pure"/>
     <w:p>
       <w:pPr>
         <w:pStyle w:val="TableCaption"/>
@@ -2826,7 +2832,7 @@
         </w:tc>
       </w:tr>
     </w:tbl>
-    <w:bookmarkEnd w:id="45"/>
+    <w:bookmarkEnd w:id="46"/>
     <w:p>
       <w:pPr>
         <w:pStyle w:val="BodyText"/>
@@ -2849,7 +2855,7 @@
         <w:t xml:space="preserve">.</w:t>
       </w:r>
     </w:p>
-    <w:bookmarkStart w:id="46" w:name="tbl-bad-third"/>
+    <w:bookmarkStart w:id="47" w:name="tbl-bad-third"/>
     <w:p>
       <w:pPr>
         <w:pStyle w:val="TableCaption"/>
@@ -3093,7 +3099,7 @@
         </w:tc>
       </w:tr>
     </w:tbl>
-    <w:bookmarkEnd w:id="46"/>
+    <w:bookmarkEnd w:id="47"/>
     <w:p>
       <w:pPr>
         <w:pStyle w:val="BodyText"/>
@@ -3142,7 +3148,7 @@
         <w:t xml:space="preserve">there is no weakly dominant option, but X is surely still a bad play.</w:t>
       </w:r>
     </w:p>
-    <w:bookmarkStart w:id="47" w:name="tbl-verybad-third"/>
+    <w:bookmarkStart w:id="48" w:name="tbl-verybad-third"/>
     <w:p>
       <w:pPr>
         <w:pStyle w:val="TableCaption"/>
@@ -3388,7 +3394,7 @@
         </w:tc>
       </w:tr>
     </w:tbl>
-    <w:bookmarkEnd w:id="47"/>
+    <w:bookmarkEnd w:id="48"/>
     <w:p>
       <w:pPr>
         <w:pStyle w:val="BodyText"/>
@@ -3518,7 +3524,7 @@
         <w:rPr>
           <w:rStyle w:val="FootnoteReference"/>
         </w:rPr>
-        <w:footnoteReference w:id="48"/>
+        <w:footnoteReference w:id="49"/>
       </w:r>
       <w:r>
         <w:t xml:space="preserve"> </w:t>
@@ -3580,8 +3586,8 @@
         <w:t xml:space="preserve">. There the ratifiability theorist who does not allow mixed strategies has to say that the case is an odd kind of Newcomb Problem, where the rational agent will predictably do badly. But it’s a very odd Newcomb Problem; by choosing X the chooser didn’t even make themselves better off. Indeed, they guaranteed the lowest payout in the game. I don’t have a knock-down argument here, and maybe there is more to be said. This is where I think the argument for ratificationism really needs mixed strategies.</w:t>
       </w:r>
     </w:p>
-    <w:bookmarkEnd w:id="49"/>
-    <w:bookmarkStart w:id="67" w:name="sec-indecisive"/>
+    <w:bookmarkEnd w:id="50"/>
+    <w:bookmarkStart w:id="68" w:name="sec-indecisive"/>
     <w:p>
       <w:pPr>
         <w:pStyle w:val="Heading1"/>
@@ -3655,7 +3661,7 @@
         <w:rPr>
           <w:rStyle w:val="FootnoteReference"/>
         </w:rPr>
-        <w:footnoteReference w:id="50"/>
+        <w:footnoteReference w:id="51"/>
       </w:r>
       <w:r>
         <w:t xml:space="preserve"> </w:t>
@@ -3664,7 +3670,7 @@
         <w:t xml:space="preserve">Here is an example of a Stag Hunt decision.</w:t>
       </w:r>
     </w:p>
-    <w:bookmarkStart w:id="51" w:name="tbl-stag-hunt"/>
+    <w:bookmarkStart w:id="52" w:name="tbl-stag-hunt"/>
     <w:p>
       <w:pPr>
         <w:pStyle w:val="TableCaption"/>
@@ -3813,7 +3819,7 @@
         </w:tc>
       </w:tr>
     </w:tbl>
-    <w:bookmarkEnd w:id="51"/>
+    <w:bookmarkEnd w:id="52"/>
     <w:p>
       <w:pPr>
         <w:pStyle w:val="BodyText"/>
@@ -3887,7 +3893,7 @@
         <w:rPr>
           <w:rStyle w:val="FootnoteReference"/>
         </w:rPr>
-        <w:footnoteReference w:id="52"/>
+        <w:footnoteReference w:id="53"/>
       </w:r>
       <w:r>
         <w:t xml:space="preserve"> </w:t>
@@ -3918,7 +3924,7 @@
         <w:t xml:space="preserve">.</w:t>
       </w:r>
     </w:p>
-    <w:bookmarkStart w:id="53" w:name="tbl-coord"/>
+    <w:bookmarkStart w:id="54" w:name="tbl-coord"/>
     <w:p>
       <w:pPr>
         <w:pStyle w:val="TableCaption"/>
@@ -4067,7 +4073,7 @@
         </w:tc>
       </w:tr>
     </w:tbl>
-    <w:bookmarkEnd w:id="53"/>
+    <w:bookmarkEnd w:id="54"/>
     <w:p>
       <w:pPr>
         <w:pStyle w:val="BodyText"/>
@@ -4290,7 +4296,7 @@
         <w:t xml:space="preserve">= 3.</w:t>
       </w:r>
     </w:p>
-    <w:bookmarkStart w:id="56" w:name="tbl-general-exit"/>
+    <w:bookmarkStart w:id="57" w:name="tbl-general-exit"/>
     <w:tbl>
       <w:tblPr>
         <w:tblStyle w:val="Table"/>
@@ -4305,7 +4311,7 @@
       <w:tr>
         <w:tc>
           <w:tcPr/>
-          <w:bookmarkStart w:id="54" w:name="tbl-exit-param"/>
+          <w:bookmarkStart w:id="55" w:name="tbl-exit-param"/>
           <w:p>
             <w:pPr>
               <w:jc w:val="left"/>
@@ -4427,7 +4433,7 @@
               </w:tc>
             </w:tr>
           </w:tbl>
-          <w:bookmarkEnd w:id="54"/>
+          <w:bookmarkEnd w:id="55"/>
           <w:p/>
         </w:tc>
         <w:tc>
@@ -4461,7 +4467,7 @@
       <w:tr>
         <w:tc>
           <w:tcPr/>
-          <w:bookmarkStart w:id="55" w:name="tbl-exit-r2g"/>
+          <w:bookmarkStart w:id="56" w:name="tbl-exit-r2g"/>
           <w:p>
             <w:pPr>
               <w:jc w:val="left"/>
@@ -4638,7 +4644,7 @@
               </w:tc>
             </w:tr>
           </w:tbl>
-          <w:bookmarkEnd w:id="55"/>
+          <w:bookmarkEnd w:id="56"/>
           <w:p/>
         </w:tc>
       </w:tr>
@@ -4655,7 +4661,7 @@
         <w:t xml:space="preserve">Table 9: The abstract form of an exit problem.</w:t>
       </w:r>
     </w:p>
-    <w:bookmarkEnd w:id="56"/>
+    <w:bookmarkEnd w:id="57"/>
     <w:p>
       <w:pPr>
         <w:pStyle w:val="BodyText"/>
@@ -4814,7 +4820,7 @@
         <w:rPr>
           <w:rStyle w:val="FootnoteReference"/>
         </w:rPr>
-        <w:footnoteReference w:id="57"/>
+        <w:footnoteReference w:id="58"/>
       </w:r>
       <w:r>
         <w:t xml:space="preserve"> </w:t>
@@ -4862,7 +4868,7 @@
         <w:t xml:space="preserve">.</w:t>
       </w:r>
     </w:p>
-    <w:bookmarkStart w:id="58" w:name="tbl-early-choice"/>
+    <w:bookmarkStart w:id="59" w:name="tbl-early-choice"/>
     <w:p>
       <w:pPr>
         <w:pStyle w:val="TableCaption"/>
@@ -5052,7 +5058,7 @@
         </w:tc>
       </w:tr>
     </w:tbl>
-    <w:bookmarkEnd w:id="58"/>
+    <w:bookmarkEnd w:id="59"/>
     <w:p>
       <w:pPr>
         <w:pStyle w:val="BodyText"/>
@@ -5075,7 +5081,7 @@
         <w:t xml:space="preserve">.</w:t>
       </w:r>
     </w:p>
-    <w:bookmarkStart w:id="59" w:name="tbl-early-choice-simplified"/>
+    <w:bookmarkStart w:id="60" w:name="tbl-early-choice-simplified"/>
     <w:p>
       <w:pPr>
         <w:pStyle w:val="TableCaption"/>
@@ -5224,7 +5230,7 @@
         </w:tc>
       </w:tr>
     </w:tbl>
-    <w:bookmarkEnd w:id="59"/>
+    <w:bookmarkEnd w:id="60"/>
     <w:p>
       <w:pPr>
         <w:pStyle w:val="BodyText"/>
@@ -5282,7 +5288,7 @@
         <w:t xml:space="preserve">&gt; 0.</w:t>
       </w:r>
     </w:p>
-    <w:bookmarkStart w:id="60" w:name="tbl-general-coord"/>
+    <w:bookmarkStart w:id="61" w:name="tbl-general-coord"/>
     <w:p>
       <w:pPr>
         <w:pStyle w:val="TableCaption"/>
@@ -5439,7 +5445,7 @@
         </w:tc>
       </w:tr>
     </w:tbl>
-    <w:bookmarkEnd w:id="60"/>
+    <w:bookmarkEnd w:id="61"/>
     <w:p>
       <w:pPr>
         <w:pStyle w:val="BodyText"/>
@@ -5559,7 +5565,7 @@
         <w:t xml:space="preserve">, and other puzzles for CDT.</w:t>
       </w:r>
     </w:p>
-    <w:bookmarkStart w:id="61" w:name="tbl-frustrating-button"/>
+    <w:bookmarkStart w:id="62" w:name="tbl-frustrating-button"/>
     <w:p>
       <w:pPr>
         <w:pStyle w:val="TableCaption"/>
@@ -5717,7 +5723,7 @@
         </w:tc>
       </w:tr>
     </w:tbl>
-    <w:bookmarkEnd w:id="61"/>
+    <w:bookmarkEnd w:id="62"/>
     <w:p>
       <w:pPr>
         <w:pStyle w:val="BodyText"/>
@@ -5740,7 +5746,7 @@
         <w:t xml:space="preserve">, the intuitions shift.</w:t>
       </w:r>
     </w:p>
-    <w:bookmarkStart w:id="64" w:name="tbl-frustrating-exit"/>
+    <w:bookmarkStart w:id="65" w:name="tbl-frustrating-exit"/>
     <w:tbl>
       <w:tblPr>
         <w:tblStyle w:val="Table"/>
@@ -5755,7 +5761,7 @@
       <w:tr>
         <w:tc>
           <w:tcPr/>
-          <w:bookmarkStart w:id="62" w:name="tbl-exit-param-fb"/>
+          <w:bookmarkStart w:id="63" w:name="tbl-exit-param-fb"/>
           <w:p>
             <w:pPr>
               <w:jc w:val="left"/>
@@ -5865,7 +5871,7 @@
               </w:tc>
             </w:tr>
           </w:tbl>
-          <w:bookmarkEnd w:id="62"/>
+          <w:bookmarkEnd w:id="63"/>
           <w:p/>
         </w:tc>
         <w:tc>
@@ -5899,7 +5905,7 @@
       <w:tr>
         <w:tc>
           <w:tcPr/>
-          <w:bookmarkStart w:id="63" w:name="tbl-exit-r2g-fb"/>
+          <w:bookmarkStart w:id="64" w:name="tbl-exit-r2g-fb"/>
           <w:p>
             <w:pPr>
               <w:jc w:val="left"/>
@@ -6060,7 +6066,7 @@
               </w:tc>
             </w:tr>
           </w:tbl>
-          <w:bookmarkEnd w:id="63"/>
+          <w:bookmarkEnd w:id="64"/>
           <w:p/>
         </w:tc>
       </w:tr>
@@ -6077,7 +6083,7 @@
         <w:t xml:space="preserve">Table 14: An exit problem with Frustrating Button in round 2.</w:t>
       </w:r>
     </w:p>
-    <w:bookmarkEnd w:id="64"/>
+    <w:bookmarkEnd w:id="65"/>
     <w:p>
       <w:pPr>
         <w:pStyle w:val="BodyText"/>
@@ -6117,7 +6123,7 @@
         <w:t xml:space="preserve">.</w:t>
       </w:r>
     </w:p>
-    <w:bookmarkStart w:id="65" w:name="tbl-ev-fe"/>
+    <w:bookmarkStart w:id="66" w:name="tbl-ev-fe"/>
     <w:p>
       <w:pPr>
         <w:pStyle w:val="TableCaption"/>
@@ -6280,7 +6286,7 @@
         </w:tc>
       </w:tr>
     </w:tbl>
-    <w:bookmarkEnd w:id="65"/>
+    <w:bookmarkEnd w:id="66"/>
     <w:p>
       <w:pPr>
         <w:pStyle w:val="BodyText"/>
@@ -6292,7 +6298,7 @@
         <w:rPr>
           <w:rStyle w:val="FootnoteReference"/>
         </w:rPr>
-        <w:footnoteReference w:id="66"/>
+        <w:footnoteReference w:id="67"/>
       </w:r>
       <w:r>
         <w:t xml:space="preserve"> </w:t>
@@ -6318,8 +6324,8 @@
         <w:t xml:space="preserve">, but that argument is more complicated, and I’ll leave it to an appendix.</w:t>
       </w:r>
     </w:p>
-    <w:bookmarkEnd w:id="67"/>
-    <w:bookmarkStart w:id="81" w:name="sec-dualmandate"/>
+    <w:bookmarkEnd w:id="68"/>
+    <w:bookmarkStart w:id="82" w:name="sec-dualmandate"/>
     <w:p>
       <w:pPr>
         <w:pStyle w:val="Heading1"/>
@@ -6407,7 +6413,7 @@
         <w:rPr>
           <w:rStyle w:val="FootnoteReference"/>
         </w:rPr>
-        <w:footnoteReference w:id="68"/>
+        <w:footnoteReference w:id="69"/>
       </w:r>
       <w:r>
         <w:t xml:space="preserve"> </w:t>
@@ -6451,7 +6457,7 @@
         <w:rPr>
           <w:rStyle w:val="FootnoteReference"/>
         </w:rPr>
-        <w:footnoteReference w:id="69"/>
+        <w:footnoteReference w:id="70"/>
       </w:r>
       <w:r>
         <w:t xml:space="preserve"> </w:t>
@@ -6488,7 +6494,7 @@
         <w:rPr>
           <w:rStyle w:val="FootnoteReference"/>
         </w:rPr>
-        <w:footnoteReference w:id="70"/>
+        <w:footnoteReference w:id="71"/>
       </w:r>
       <w:r>
         <w:t xml:space="preserve"> </w:t>
@@ -6505,7 +6511,7 @@
         <w:t xml:space="preserve">Chooser is the Prime Minister of a small country, and they are threatened by a large neighbour. Unfortunately, neighbour is thinking of carpet bombing Chooser’s capital, in retaliation for some perceived slight. Chooser has no air defences that would prevent a great destruction, and no allies who will rally to help. Fortunately, Chooser has a mighty weapon, a Doomsday device, that could destroy neighbour. Chooser has obviously threatened to use this, but neighbour suspects it is a bluff. This is for a good reason; the doomsday device would also destroy Chooser’s own country. Neighbour is known to employ a Demon who is at least 99% accurate in predicting what military plans Chooser will take. So Chooser can do Nothing (N), or use the Doomsday device (D), should neighbour attack. Chooser would obviously prefer no attack, and would certainly not use the device preemptively. So here is the table.</w:t>
       </w:r>
     </w:p>
-    <w:bookmarkStart w:id="71" w:name="tbl-retaliation"/>
+    <w:bookmarkStart w:id="72" w:name="tbl-retaliation"/>
     <w:p>
       <w:pPr>
         <w:pStyle w:val="TableCaption"/>
@@ -6654,7 +6660,7 @@
         </w:tc>
       </w:tr>
     </w:tbl>
-    <w:bookmarkEnd w:id="71"/>
+    <w:bookmarkEnd w:id="72"/>
     <w:p>
       <w:pPr>
         <w:pStyle w:val="BodyText"/>
@@ -6748,7 +6754,7 @@
         <w:t xml:space="preserve">.</w:t>
       </w:r>
     </w:p>
-    <w:bookmarkStart w:id="72" w:name="tbl-gallow-sophisticated"/>
+    <w:bookmarkStart w:id="73" w:name="tbl-gallow-sophisticated"/>
     <w:p>
       <w:pPr>
         <w:pStyle w:val="TableCaption"/>
@@ -6897,7 +6903,7 @@
         </w:tc>
       </w:tr>
     </w:tbl>
-    <w:bookmarkEnd w:id="72"/>
+    <w:bookmarkEnd w:id="73"/>
     <w:p>
       <w:pPr>
         <w:pStyle w:val="BodyText"/>
@@ -6970,7 +6976,7 @@
         <w:rPr>
           <w:rStyle w:val="FootnoteReference"/>
         </w:rPr>
-        <w:footnoteReference w:id="73"/>
+        <w:footnoteReference w:id="74"/>
       </w:r>
       <w:r>
         <w:t xml:space="preserve"> </w:t>
@@ -6982,10 +6988,10 @@
         <w:rPr>
           <w:rStyle w:val="FootnoteReference"/>
         </w:rPr>
-        <w:footnoteReference w:id="74"/>
-      </w:r>
-    </w:p>
-    <w:bookmarkStart w:id="77" w:name="tbl-newcomb-insurance"/>
+        <w:footnoteReference w:id="75"/>
+      </w:r>
+    </w:p>
+    <w:bookmarkStart w:id="78" w:name="tbl-newcomb-insurance"/>
     <w:tbl>
       <w:tblPr>
         <w:tblStyle w:val="Table"/>
@@ -7000,7 +7006,7 @@
       <w:tr>
         <w:tc>
           <w:tcPr/>
-          <w:bookmarkStart w:id="75" w:name="tbl-ni-left"/>
+          <w:bookmarkStart w:id="76" w:name="tbl-ni-left"/>
           <w:p>
             <w:pPr>
               <w:jc w:val="left"/>
@@ -7193,7 +7199,7 @@
               </w:tc>
             </w:tr>
           </w:tbl>
-          <w:bookmarkEnd w:id="75"/>
+          <w:bookmarkEnd w:id="76"/>
           <w:p/>
         </w:tc>
         <w:tc>
@@ -7227,7 +7233,7 @@
       <w:tr>
         <w:tc>
           <w:tcPr/>
-          <w:bookmarkStart w:id="76" w:name="tbl-ni-right"/>
+          <w:bookmarkStart w:id="77" w:name="tbl-ni-right"/>
           <w:p>
             <w:pPr>
               <w:jc w:val="left"/>
@@ -7404,7 +7410,7 @@
               </w:tc>
             </w:tr>
           </w:tbl>
-          <w:bookmarkEnd w:id="76"/>
+          <w:bookmarkEnd w:id="77"/>
           <w:p/>
         </w:tc>
       </w:tr>
@@ -7430,7 +7436,7 @@
         <w:t xml:space="preserve">).</w:t>
       </w:r>
     </w:p>
-    <w:bookmarkEnd w:id="77"/>
+    <w:bookmarkEnd w:id="78"/>
     <w:p>
       <w:pPr>
         <w:pStyle w:val="BodyText"/>
@@ -7467,7 +7473,7 @@
         <w:t xml:space="preserve">. There are eight strategies in this game, but since the Demon doesn’t care about what happens at non-chosen nodes, we won’t care either, and just focus on the four combinations of moves Chooser might make, and how they interact with Demon’s prediction. If we do that, we get the following table (also given by Spencer, and also with payouts in dollars).</w:t>
       </w:r>
     </w:p>
-    <w:bookmarkStart w:id="78" w:name="tbl-ni-strategic"/>
+    <w:bookmarkStart w:id="79" w:name="tbl-ni-strategic"/>
     <w:p>
       <w:pPr>
         <w:pStyle w:val="TableCaption"/>
@@ -7808,7 +7814,7 @@
         </w:tc>
       </w:tr>
     </w:tbl>
-    <w:bookmarkEnd w:id="78"/>
+    <w:bookmarkEnd w:id="79"/>
     <w:p>
       <w:pPr>
         <w:pStyle w:val="BodyText"/>
@@ -7931,7 +7937,7 @@
         <w:t xml:space="preserve">comes down to this.</w:t>
       </w:r>
     </w:p>
-    <w:bookmarkStart w:id="79" w:name="tbl-ni-new-left"/>
+    <w:bookmarkStart w:id="80" w:name="tbl-ni-new-left"/>
     <w:p>
       <w:pPr>
         <w:pStyle w:val="TableCaption"/>
@@ -8124,7 +8130,7 @@
         </w:tc>
       </w:tr>
     </w:tbl>
-    <w:bookmarkEnd w:id="79"/>
+    <w:bookmarkEnd w:id="80"/>
     <w:p>
       <w:pPr>
         <w:pStyle w:val="BodyText"/>
@@ -8405,7 +8411,7 @@
         <w:rPr>
           <w:rStyle w:val="FootnoteReference"/>
         </w:rPr>
-        <w:footnoteReference w:id="80"/>
+        <w:footnoteReference w:id="81"/>
       </w:r>
       <w:r>
         <w:t xml:space="preserve"> </w:t>
@@ -8454,8 +8460,8 @@
         <w:t xml:space="preserve">take the 1. And that is why the Dual Mandate requires that one’s strategy be rational, and not just the moves that make up the strategy.</w:t>
       </w:r>
     </w:p>
-    <w:bookmarkEnd w:id="81"/>
-    <w:bookmarkStart w:id="88" w:name="sec-substantive"/>
+    <w:bookmarkEnd w:id="82"/>
+    <w:bookmarkStart w:id="89" w:name="sec-substantive"/>
     <w:p>
       <w:pPr>
         <w:pStyle w:val="Heading1"/>
@@ -8475,7 +8481,7 @@
         <w:rPr>
           <w:rStyle w:val="FootnoteReference"/>
         </w:rPr>
-        <w:footnoteReference w:id="82"/>
+        <w:footnoteReference w:id="83"/>
       </w:r>
     </w:p>
     <w:p>
@@ -8672,13 +8678,57 @@
         <w:t xml:space="preserve"> </w:t>
       </w:r>
       <w:r>
-        <w:t xml:space="preserve">are incoherent. Those three all seem to meet Worsnip’s conditions of full transparency, and don’t seem disposed to revise their beliefs. Maybe this is just a problem with Worsnip’s definition, but it is also a reason to be sceptical that there even is a distinction to be drawn here.</w:t>
+        <w:t xml:space="preserve">are incoherent. Those three all seem to meet Worsnip’s conditions of full transparency, and don’t seem disposed to revise their beliefs. Maybe this is just a problem with Worsnip’s definition, but it is also a reason to be sceptical that there even is a distinction to be drawn here. Wooram</w:t>
+      </w:r>
+      <w:r>
+        <w:t xml:space="preserve"> </w:t>
+      </w:r>
+      <w:r>
+        <w:t xml:space="preserve">Lee (n.d.)</w:t>
+      </w:r>
+      <w:r>
+        <w:t xml:space="preserve"> </w:t>
+      </w:r>
+      <w:r>
+        <w:t xml:space="preserve">raises some different challenges for Worsnip, and offers a rival theory. But for that theory to work, Lee requires that when a dialethist proposes to solve the Liar Paradox by saying the liar sentence is both true and not true, they are being insincere. The idea is that sincerely saying</w:t>
+      </w:r>
+      <w:r>
+        <w:t xml:space="preserve"> </w:t>
+      </w:r>
+      <w:r>
+        <w:rPr>
+          <w:iCs/>
+          <w:i/>
+        </w:rPr>
+        <w:t xml:space="preserve">p</w:t>
+      </w:r>
+      <w:r>
+        <w:t xml:space="preserve"> </w:t>
+      </w:r>
+      <w:r>
+        <w:t xml:space="preserve">requires believing</w:t>
+      </w:r>
+      <w:r>
+        <w:t xml:space="preserve"> </w:t>
+      </w:r>
+      <w:r>
+        <w:rPr>
+          <w:iCs/>
+          <w:i/>
+        </w:rPr>
+        <w:t xml:space="preserve">p</w:t>
+      </w:r>
+      <w:r>
+        <w:t xml:space="preserve"> </w:t>
+      </w:r>
+      <w:r>
+        <w:t xml:space="preserve">and not believing its negation. But this simply isn’t part of the concept of sincerity, and as much as I find the dialethist solution to the Liar implausible, I think the dialethists I know have been perfectly sincere in offering it. Maybe there is some theory of coherence waiting to be found, but the search for one feels like a degenerating research program.</w:t>
       </w:r>
       <w:r>
         <w:rPr>
           <w:rStyle w:val="FootnoteReference"/>
         </w:rPr>
-        <w:footnoteReference w:id="83"/>
+        <w:footnoteReference w:id="84"/>
       </w:r>
     </w:p>
     <w:p>
@@ -8745,7 +8795,7 @@
         <w:rPr>
           <w:rStyle w:val="FootnoteReference"/>
         </w:rPr>
-        <w:footnoteReference w:id="84"/>
+        <w:footnoteReference w:id="85"/>
       </w:r>
       <w:r>
         <w:t xml:space="preserve">. will say Heads if it is more probable the coin landed Heads, and Tails if it is more probable the coin landed Tails.</w:t>
@@ -8754,7 +8804,7 @@
         <w:rPr>
           <w:rStyle w:val="FootnoteReference"/>
         </w:rPr>
-        <w:footnoteReference w:id="85"/>
+        <w:footnoteReference w:id="86"/>
       </w:r>
     </w:p>
     <w:p>
@@ -8789,7 +8839,7 @@
         <w:t xml:space="preserve">If you prefer things in table form, here are the payouts chooser gets, given what happens at steps 1-3.</w:t>
       </w:r>
     </w:p>
-    <w:bookmarkStart w:id="86" w:name="tbl-cho-kreps"/>
+    <w:bookmarkStart w:id="87" w:name="tbl-cho-kreps"/>
     <w:p>
       <w:pPr>
         <w:pStyle w:val="TableCaption"/>
@@ -9279,7 +9329,7 @@
         </w:tc>
       </w:tr>
     </w:tbl>
-    <w:bookmarkEnd w:id="86"/>
+    <w:bookmarkEnd w:id="87"/>
     <w:p>
       <w:pPr>
         <w:pStyle w:val="BodyText"/>
@@ -9331,7 +9381,7 @@
         <w:rPr>
           <w:rStyle w:val="FootnoteReference"/>
         </w:rPr>
-        <w:footnoteReference w:id="87"/>
+        <w:footnoteReference w:id="88"/>
       </w:r>
       <w:r>
         <w:t xml:space="preserve"> </w:t>
@@ -9356,8 +9406,8 @@
         <w:t xml:space="preserve">So that’s why decision theory requires substantive rationality. The right decision theory should say to take option 1. And the argument against option 2 is not that it is incoherent, but that carrying it out requires believing Demon will do things that make no sense given Demon’s evidence. It is substantive, not structural, rationality that rules out option 2. And yet, as the game theorists have insisted, option 2 must be ruled out. So decision theory should be sensitive to substantial rationality.</w:t>
       </w:r>
     </w:p>
-    <w:bookmarkEnd w:id="88"/>
-    <w:bookmarkStart w:id="92" w:name="sec-weak"/>
+    <w:bookmarkEnd w:id="89"/>
+    <w:bookmarkStart w:id="93" w:name="sec-weak"/>
     <w:p>
       <w:pPr>
         <w:pStyle w:val="Heading1"/>
@@ -9476,7 +9526,7 @@
         <w:t xml:space="preserve">; what would the ideal chooser do?</w:t>
       </w:r>
     </w:p>
-    <w:bookmarkStart w:id="89" w:name="tbl-first-wd"/>
+    <w:bookmarkStart w:id="90" w:name="tbl-first-wd"/>
     <w:p>
       <w:pPr>
         <w:pStyle w:val="TableCaption"/>
@@ -9625,7 +9675,7 @@
         </w:tc>
       </w:tr>
     </w:tbl>
-    <w:bookmarkEnd w:id="89"/>
+    <w:bookmarkEnd w:id="90"/>
     <w:p>
       <w:pPr>
         <w:pStyle w:val="BodyText"/>
@@ -9687,7 +9737,7 @@
         <w:rPr>
           <w:rStyle w:val="FootnoteReference"/>
         </w:rPr>
-        <w:footnoteReference w:id="90"/>
+        <w:footnoteReference w:id="91"/>
       </w:r>
       <w:r>
         <w:t xml:space="preserve"> </w:t>
@@ -9710,7 +9760,7 @@
         <w:t xml:space="preserve">.</w:t>
       </w:r>
     </w:p>
-    <w:bookmarkStart w:id="91" w:name="tbl-wd-itd"/>
+    <w:bookmarkStart w:id="92" w:name="tbl-wd-itd"/>
     <w:p>
       <w:pPr>
         <w:pStyle w:val="TableCaption"/>
@@ -9954,7 +10004,7 @@
         </w:tc>
       </w:tr>
     </w:tbl>
-    <w:bookmarkEnd w:id="91"/>
+    <w:bookmarkEnd w:id="92"/>
     <w:p>
       <w:pPr>
         <w:pStyle w:val="BodyText"/>
@@ -10137,8 +10187,8 @@
         <w:t xml:space="preserve">.</w:t>
       </w:r>
     </w:p>
-    <w:bookmarkEnd w:id="92"/>
-    <w:bookmarkStart w:id="94" w:name="sec-conclusion"/>
+    <w:bookmarkEnd w:id="93"/>
+    <w:bookmarkStart w:id="95" w:name="sec-conclusion"/>
     <w:p>
       <w:pPr>
         <w:pStyle w:val="Heading1"/>
@@ -10478,11 +10528,11 @@
         <w:rPr>
           <w:rStyle w:val="FootnoteReference"/>
         </w:rPr>
-        <w:footnoteReference w:id="93"/>
-      </w:r>
-    </w:p>
-    <w:bookmarkEnd w:id="94"/>
-    <w:bookmarkStart w:id="107" w:name="sec-buchak"/>
+        <w:footnoteReference w:id="94"/>
+      </w:r>
+    </w:p>
+    <w:bookmarkEnd w:id="95"/>
+    <w:bookmarkStart w:id="108" w:name="sec-buchak"/>
     <w:p>
       <w:pPr>
         <w:pStyle w:val="Heading1"/>
@@ -11281,7 +11331,7 @@
         <w:t xml:space="preserve">.</w:t>
       </w:r>
     </w:p>
-    <w:bookmarkStart w:id="97" w:name="tbl-general-coin-exit"/>
+    <w:bookmarkStart w:id="98" w:name="tbl-general-coin-exit"/>
     <w:tbl>
       <w:tblPr>
         <w:tblStyle w:val="Table"/>
@@ -11296,7 +11346,7 @@
       <w:tr>
         <w:tc>
           <w:tcPr/>
-          <w:bookmarkStart w:id="95" w:name="tbl-coin-exit-param"/>
+          <w:bookmarkStart w:id="96" w:name="tbl-coin-exit-param"/>
           <w:p>
             <w:pPr>
               <w:jc w:val="left"/>
@@ -11446,7 +11496,7 @@
               </w:tc>
             </w:tr>
           </w:tbl>
-          <w:bookmarkEnd w:id="95"/>
+          <w:bookmarkEnd w:id="96"/>
           <w:p/>
         </w:tc>
         <w:tc>
@@ -11480,7 +11530,7 @@
       <w:tr>
         <w:tc>
           <w:tcPr/>
-          <w:bookmarkStart w:id="96" w:name="tbl-coin-exit-r2g"/>
+          <w:bookmarkStart w:id="97" w:name="tbl-coin-exit-r2g"/>
           <w:p>
             <w:pPr>
               <w:jc w:val="left"/>
@@ -11663,7 +11713,7 @@
               </w:tc>
             </w:tr>
           </w:tbl>
-          <w:bookmarkEnd w:id="96"/>
+          <w:bookmarkEnd w:id="97"/>
           <w:p/>
         </w:tc>
       </w:tr>
@@ -11680,7 +11730,7 @@
         <w:t xml:space="preserve">Table 24: The abstract form of an exit problem with coins.</w:t>
       </w:r>
     </w:p>
-    <w:bookmarkEnd w:id="97"/>
+    <w:bookmarkEnd w:id="98"/>
     <w:p>
       <w:pPr>
         <w:pStyle w:val="BodyText"/>
@@ -12234,7 +12284,7 @@
         <w:t xml:space="preserve">are arbitrary.</w:t>
       </w:r>
     </w:p>
-    <w:bookmarkStart w:id="100" w:name="tbl-zero-coin-exit"/>
+    <w:bookmarkStart w:id="101" w:name="tbl-zero-coin-exit"/>
     <w:tbl>
       <w:tblPr>
         <w:tblStyle w:val="Table"/>
@@ -12249,7 +12299,7 @@
       <w:tr>
         <w:tc>
           <w:tcPr/>
-          <w:bookmarkStart w:id="98" w:name="tbl-zero-coin-exit-param"/>
+          <w:bookmarkStart w:id="99" w:name="tbl-zero-coin-exit-param"/>
           <w:p>
             <w:pPr>
               <w:jc w:val="left"/>
@@ -12397,7 +12447,7 @@
               </w:tc>
             </w:tr>
           </w:tbl>
-          <w:bookmarkEnd w:id="98"/>
+          <w:bookmarkEnd w:id="99"/>
           <w:p/>
         </w:tc>
         <w:tc>
@@ -12431,7 +12481,7 @@
       <w:tr>
         <w:tc>
           <w:tcPr/>
-          <w:bookmarkStart w:id="99" w:name="tbl-zero-coin-exit-r2g"/>
+          <w:bookmarkStart w:id="100" w:name="tbl-zero-coin-exit-r2g"/>
           <w:p>
             <w:pPr>
               <w:jc w:val="left"/>
@@ -12633,7 +12683,7 @@
               </w:tc>
             </w:tr>
           </w:tbl>
-          <w:bookmarkEnd w:id="99"/>
+          <w:bookmarkEnd w:id="100"/>
           <w:p/>
         </w:tc>
       </w:tr>
@@ -12650,7 +12700,7 @@
         <w:t xml:space="preserve">Table 25: An exit game with exit payout 0.</w:t>
       </w:r>
     </w:p>
-    <w:bookmarkEnd w:id="100"/>
+    <w:bookmarkEnd w:id="101"/>
     <w:p>
       <w:pPr>
         <w:pStyle w:val="BodyText"/>
@@ -13163,7 +13213,7 @@
         <w:t xml:space="preserve">is arbitrary.</w:t>
       </w:r>
     </w:p>
-    <w:bookmarkStart w:id="103" w:name="tbl-one-coin-exit"/>
+    <w:bookmarkStart w:id="104" w:name="tbl-one-coin-exit"/>
     <w:tbl>
       <w:tblPr>
         <w:tblStyle w:val="Table"/>
@@ -13178,7 +13228,7 @@
       <w:tr>
         <w:tc>
           <w:tcPr/>
-          <w:bookmarkStart w:id="101" w:name="tbl-one-coin-exit-param"/>
+          <w:bookmarkStart w:id="102" w:name="tbl-one-coin-exit-param"/>
           <w:p>
             <w:pPr>
               <w:jc w:val="left"/>
@@ -13326,7 +13376,7 @@
               </w:tc>
             </w:tr>
           </w:tbl>
-          <w:bookmarkEnd w:id="101"/>
+          <w:bookmarkEnd w:id="102"/>
           <w:p/>
         </w:tc>
         <w:tc>
@@ -13360,7 +13410,7 @@
       <w:tr>
         <w:tc>
           <w:tcPr/>
-          <w:bookmarkStart w:id="102" w:name="tbl-one-coin-exit-r2g"/>
+          <w:bookmarkStart w:id="103" w:name="tbl-one-coin-exit-r2g"/>
           <w:p>
             <w:pPr>
               <w:jc w:val="left"/>
@@ -13535,7 +13585,7 @@
               </w:tc>
             </w:tr>
           </w:tbl>
-          <w:bookmarkEnd w:id="102"/>
+          <w:bookmarkEnd w:id="103"/>
           <w:p/>
         </w:tc>
       </w:tr>
@@ -13552,7 +13602,7 @@
         <w:t xml:space="preserve">Table 26: An exit game with exit payout 1.</w:t>
       </w:r>
     </w:p>
-    <w:bookmarkEnd w:id="103"/>
+    <w:bookmarkEnd w:id="104"/>
     <w:p>
       <w:pPr>
         <w:pStyle w:val="BodyText"/>
@@ -13868,7 +13918,7 @@
         <w:t xml:space="preserve">, except the exit payout is now 2.</w:t>
       </w:r>
     </w:p>
-    <w:bookmarkStart w:id="106" w:name="tbl-two-coin-exit"/>
+    <w:bookmarkStart w:id="107" w:name="tbl-two-coin-exit"/>
     <w:tbl>
       <w:tblPr>
         <w:tblStyle w:val="Table"/>
@@ -13883,7 +13933,7 @@
       <w:tr>
         <w:tc>
           <w:tcPr/>
-          <w:bookmarkStart w:id="104" w:name="tbl-two-coin-exit-param"/>
+          <w:bookmarkStart w:id="105" w:name="tbl-two-coin-exit-param"/>
           <w:p>
             <w:pPr>
               <w:jc w:val="left"/>
@@ -14031,7 +14081,7 @@
               </w:tc>
             </w:tr>
           </w:tbl>
-          <w:bookmarkEnd w:id="104"/>
+          <w:bookmarkEnd w:id="105"/>
           <w:p/>
         </w:tc>
         <w:tc>
@@ -14065,7 +14115,7 @@
       <w:tr>
         <w:tc>
           <w:tcPr/>
-          <w:bookmarkStart w:id="105" w:name="tbl-two-coin-exit-r2g"/>
+          <w:bookmarkStart w:id="106" w:name="tbl-two-coin-exit-r2g"/>
           <w:p>
             <w:pPr>
               <w:jc w:val="left"/>
@@ -14240,7 +14290,7 @@
               </w:tc>
             </w:tr>
           </w:tbl>
-          <w:bookmarkEnd w:id="105"/>
+          <w:bookmarkEnd w:id="106"/>
           <w:p/>
         </w:tc>
       </w:tr>
@@ -14257,7 +14307,7 @@
         <w:t xml:space="preserve">Table 27: An exit game with exit payout 2.</w:t>
       </w:r>
     </w:p>
-    <w:bookmarkEnd w:id="106"/>
+    <w:bookmarkEnd w:id="107"/>
     <w:p>
       <w:pPr>
         <w:pStyle w:val="BodyText"/>
@@ -14922,8 +14972,8 @@
         <w:t xml:space="preserve">. But it’s a guide to how we could start defending expectationism in a way consistent with how we handle decision problems involving demons.</w:t>
       </w:r>
     </w:p>
-    <w:bookmarkEnd w:id="107"/>
-    <w:bookmarkStart w:id="210" w:name="references"/>
+    <w:bookmarkEnd w:id="108"/>
+    <w:bookmarkStart w:id="218" w:name="references"/>
     <w:p>
       <w:pPr>
         <w:pStyle w:val="Heading1"/>
@@ -14932,8 +14982,8 @@
         <w:t xml:space="preserve">References</w:t>
       </w:r>
     </w:p>
-    <w:bookmarkStart w:id="209" w:name="refs"/>
-    <w:bookmarkStart w:id="109" w:name="ref-Ahmed2012"/>
+    <w:bookmarkStart w:id="217" w:name="refs"/>
+    <w:bookmarkStart w:id="110" w:name="ref-Ahmed2012"/>
     <w:p>
       <w:pPr>
         <w:pStyle w:val="Bibliography"/>
@@ -14966,7 +15016,7 @@
       <w:r>
         <w:t xml:space="preserve"> </w:t>
       </w:r>
-      <w:hyperlink r:id="rId108">
+      <w:hyperlink r:id="rId109">
         <w:r>
           <w:rPr>
             <w:rStyle w:val="Hyperlink"/>
@@ -14978,20 +15028,20 @@
         <w:t xml:space="preserve">.</w:t>
       </w:r>
     </w:p>
-    <w:bookmarkEnd w:id="109"/>
-    <w:bookmarkStart w:id="111" w:name="ref-Akerlof1970"/>
+    <w:bookmarkEnd w:id="110"/>
+    <w:bookmarkStart w:id="112" w:name="ref-Ahmed2020"/>
     <w:p>
       <w:pPr>
         <w:pStyle w:val="Bibliography"/>
       </w:pPr>
       <w:r>
-        <w:t xml:space="preserve">Akerlof, George. 1970.</w:t>
-      </w:r>
-      <w:r>
-        <w:t xml:space="preserve"> </w:t>
-      </w:r>
-      <w:r>
-        <w:t xml:space="preserve">“The Market for "Lemons": Quality Uncertainty and the Market Mechanism.”</w:t>
+        <w:t xml:space="preserve">———. 2020.</w:t>
+      </w:r>
+      <w:r>
+        <w:t xml:space="preserve"> </w:t>
+      </w:r>
+      <w:r>
+        <w:t xml:space="preserve">“Equal Opportunities in Newcomb’s Problem and Elsewhere.”</w:t>
       </w:r>
       <w:r>
         <w:t xml:space="preserve"> </w:t>
@@ -15001,6 +15051,52 @@
           <w:iCs/>
           <w:i/>
         </w:rPr>
+        <w:t xml:space="preserve">Mind</w:t>
+      </w:r>
+      <w:r>
+        <w:t xml:space="preserve"> </w:t>
+      </w:r>
+      <w:r>
+        <w:t xml:space="preserve">129 (515): 867–86.</w:t>
+      </w:r>
+      <w:r>
+        <w:t xml:space="preserve"> </w:t>
+      </w:r>
+      <w:hyperlink r:id="rId111">
+        <w:r>
+          <w:rPr>
+            <w:rStyle w:val="Hyperlink"/>
+          </w:rPr>
+          <w:t xml:space="preserve">https://doi.org/10.1093/mind/fzz073</w:t>
+        </w:r>
+      </w:hyperlink>
+      <w:r>
+        <w:t xml:space="preserve">.</w:t>
+      </w:r>
+    </w:p>
+    <w:bookmarkEnd w:id="112"/>
+    <w:bookmarkStart w:id="114" w:name="ref-Akerlof1970"/>
+    <w:p>
+      <w:pPr>
+        <w:pStyle w:val="Bibliography"/>
+      </w:pPr>
+      <w:r>
+        <w:t xml:space="preserve">Akerlof, George. 1970.</w:t>
+      </w:r>
+      <w:r>
+        <w:t xml:space="preserve"> </w:t>
+      </w:r>
+      <w:r>
+        <w:t xml:space="preserve">“The Market for "Lemons": Quality Uncertainty and the Market Mechanism.”</w:t>
+      </w:r>
+      <w:r>
+        <w:t xml:space="preserve"> </w:t>
+      </w:r>
+      <w:r>
+        <w:rPr>
+          <w:iCs/>
+          <w:i/>
+        </w:rPr>
         <w:t xml:space="preserve">Quarterly Journal of Economics</w:t>
       </w:r>
       <w:r>
@@ -15012,7 +15108,7 @@
       <w:r>
         <w:t xml:space="preserve"> </w:t>
       </w:r>
-      <w:hyperlink r:id="rId110">
+      <w:hyperlink r:id="rId113">
         <w:r>
           <w:rPr>
             <w:rStyle w:val="Hyperlink"/>
@@ -15024,8 +15120,8 @@
         <w:t xml:space="preserve">.</w:t>
       </w:r>
     </w:p>
-    <w:bookmarkEnd w:id="111"/>
-    <w:bookmarkStart w:id="113" w:name="ref-Alcoba2023"/>
+    <w:bookmarkEnd w:id="114"/>
+    <w:bookmarkStart w:id="116" w:name="ref-Alcoba2023"/>
     <w:p>
       <w:pPr>
         <w:pStyle w:val="Bibliography"/>
@@ -15055,7 +15151,7 @@
       <w:r>
         <w:t xml:space="preserve"> </w:t>
       </w:r>
-      <w:hyperlink r:id="rId112">
+      <w:hyperlink r:id="rId115">
         <w:r>
           <w:rPr>
             <w:rStyle w:val="Hyperlink"/>
@@ -15067,8 +15163,8 @@
         <w:t xml:space="preserve">.</w:t>
       </w:r>
     </w:p>
-    <w:bookmarkEnd w:id="113"/>
-    <w:bookmarkStart w:id="115" w:name="ref-Allais1953"/>
+    <w:bookmarkEnd w:id="116"/>
+    <w:bookmarkStart w:id="118" w:name="ref-Allais1953"/>
     <w:p>
       <w:pPr>
         <w:pStyle w:val="Bibliography"/>
@@ -15101,7 +15197,7 @@
       <w:r>
         <w:t xml:space="preserve"> </w:t>
       </w:r>
-      <w:hyperlink r:id="rId114">
+      <w:hyperlink r:id="rId117">
         <w:r>
           <w:rPr>
             <w:rStyle w:val="Hyperlink"/>
@@ -15113,8 +15209,8 @@
         <w:t xml:space="preserve">.</w:t>
       </w:r>
     </w:p>
-    <w:bookmarkEnd w:id="115"/>
-    <w:bookmarkStart w:id="117" w:name="ref-Arntzenius2008"/>
+    <w:bookmarkEnd w:id="118"/>
+    <w:bookmarkStart w:id="120" w:name="ref-Arntzenius2008"/>
     <w:p>
       <w:pPr>
         <w:pStyle w:val="Bibliography"/>
@@ -15147,7 +15243,7 @@
       <w:r>
         <w:t xml:space="preserve"> </w:t>
       </w:r>
-      <w:hyperlink r:id="rId116">
+      <w:hyperlink r:id="rId119">
         <w:r>
           <w:rPr>
             <w:rStyle w:val="Hyperlink"/>
@@ -15159,8 +15255,8 @@
         <w:t xml:space="preserve">.</w:t>
       </w:r>
     </w:p>
-    <w:bookmarkEnd w:id="117"/>
-    <w:bookmarkStart w:id="119" w:name="ref-Barnettnd"/>
+    <w:bookmarkEnd w:id="120"/>
+    <w:bookmarkStart w:id="122" w:name="ref-Barnettnd"/>
     <w:p>
       <w:pPr>
         <w:pStyle w:val="Bibliography"/>
@@ -15193,7 +15289,7 @@
       <w:r>
         <w:t xml:space="preserve"> </w:t>
       </w:r>
-      <w:hyperlink r:id="rId118">
+      <w:hyperlink r:id="rId121">
         <w:r>
           <w:rPr>
             <w:rStyle w:val="Hyperlink"/>
@@ -15205,8 +15301,8 @@
         <w:t xml:space="preserve">.</w:t>
       </w:r>
     </w:p>
-    <w:bookmarkEnd w:id="119"/>
-    <w:bookmarkStart w:id="121" w:name="ref-BenPorathDekel1992"/>
+    <w:bookmarkEnd w:id="122"/>
+    <w:bookmarkStart w:id="124" w:name="ref-BenPorathDekel1992"/>
     <w:p>
       <w:pPr>
         <w:pStyle w:val="Bibliography"/>
@@ -15239,7 +15335,7 @@
       <w:r>
         <w:t xml:space="preserve"> </w:t>
       </w:r>
-      <w:hyperlink r:id="rId120">
+      <w:hyperlink r:id="rId123">
         <w:r>
           <w:rPr>
             <w:rStyle w:val="Hyperlink"/>
@@ -15251,8 +15347,8 @@
         <w:t xml:space="preserve">.</w:t>
       </w:r>
     </w:p>
-    <w:bookmarkEnd w:id="121"/>
-    <w:bookmarkStart w:id="123" w:name="ref-Bonanno2018"/>
+    <w:bookmarkEnd w:id="124"/>
+    <w:bookmarkStart w:id="126" w:name="ref-Bonanno2018"/>
     <w:p>
       <w:pPr>
         <w:pStyle w:val="Bibliography"/>
@@ -15275,7 +15371,7 @@
       <w:r>
         <w:t xml:space="preserve"> </w:t>
       </w:r>
-      <w:hyperlink r:id="rId122">
+      <w:hyperlink r:id="rId125">
         <w:r>
           <w:rPr>
             <w:rStyle w:val="Hyperlink"/>
@@ -15287,8 +15383,8 @@
         <w:t xml:space="preserve">.</w:t>
       </w:r>
     </w:p>
-    <w:bookmarkEnd w:id="123"/>
-    <w:bookmarkStart w:id="125" w:name="ref-BottomleyWilliamsonnd"/>
+    <w:bookmarkEnd w:id="126"/>
+    <w:bookmarkStart w:id="128" w:name="ref-BottomleyWilliamsonnd"/>
     <w:p>
       <w:pPr>
         <w:pStyle w:val="Bibliography"/>
@@ -15332,7 +15428,7 @@
       <w:r>
         <w:t xml:space="preserve"> </w:t>
       </w:r>
-      <w:hyperlink r:id="rId124">
+      <w:hyperlink r:id="rId127">
         <w:r>
           <w:rPr>
             <w:rStyle w:val="Hyperlink"/>
@@ -15344,8 +15440,8 @@
         <w:t xml:space="preserve">.</w:t>
       </w:r>
     </w:p>
-    <w:bookmarkEnd w:id="125"/>
-    <w:bookmarkStart w:id="126" w:name="ref-BuchakRisk"/>
+    <w:bookmarkEnd w:id="128"/>
+    <w:bookmarkStart w:id="129" w:name="ref-BuchakRisk"/>
     <w:p>
       <w:pPr>
         <w:pStyle w:val="Bibliography"/>
@@ -15367,8 +15463,8 @@
         <w:t xml:space="preserve">. Oxford: Oxford University Press.</w:t>
       </w:r>
     </w:p>
-    <w:bookmarkEnd w:id="126"/>
-    <w:bookmarkStart w:id="128" w:name="ref-Chang2002"/>
+    <w:bookmarkEnd w:id="129"/>
+    <w:bookmarkStart w:id="131" w:name="ref-Chang2002"/>
     <w:p>
       <w:pPr>
         <w:pStyle w:val="Bibliography"/>
@@ -15401,7 +15497,7 @@
       <w:r>
         <w:t xml:space="preserve"> </w:t>
       </w:r>
-      <w:hyperlink r:id="rId127">
+      <w:hyperlink r:id="rId130">
         <w:r>
           <w:rPr>
             <w:rStyle w:val="Hyperlink"/>
@@ -15413,8 +15509,8 @@
         <w:t xml:space="preserve">.</w:t>
       </w:r>
     </w:p>
-    <w:bookmarkEnd w:id="128"/>
-    <w:bookmarkStart w:id="130" w:name="ref-ChoKreps1987"/>
+    <w:bookmarkEnd w:id="131"/>
+    <w:bookmarkStart w:id="133" w:name="ref-ChoKreps1987"/>
     <w:p>
       <w:pPr>
         <w:pStyle w:val="Bibliography"/>
@@ -15447,7 +15543,7 @@
       <w:r>
         <w:t xml:space="preserve"> </w:t>
       </w:r>
-      <w:hyperlink r:id="rId129">
+      <w:hyperlink r:id="rId132">
         <w:r>
           <w:rPr>
             <w:rStyle w:val="Hyperlink"/>
@@ -15459,8 +15555,8 @@
         <w:t xml:space="preserve">.</w:t>
       </w:r>
     </w:p>
-    <w:bookmarkEnd w:id="130"/>
-    <w:bookmarkStart w:id="132" w:name="ref-Davey2011"/>
+    <w:bookmarkEnd w:id="133"/>
+    <w:bookmarkStart w:id="135" w:name="ref-Davey2011"/>
     <w:p>
       <w:pPr>
         <w:pStyle w:val="Bibliography"/>
@@ -15493,7 +15589,7 @@
       <w:r>
         <w:t xml:space="preserve"> </w:t>
       </w:r>
-      <w:hyperlink r:id="rId131">
+      <w:hyperlink r:id="rId134">
         <w:r>
           <w:rPr>
             <w:rStyle w:val="Hyperlink"/>
@@ -15505,8 +15601,8 @@
         <w:t xml:space="preserve">.</w:t>
       </w:r>
     </w:p>
-    <w:bookmarkEnd w:id="132"/>
-    <w:bookmarkStart w:id="134" w:name="ref-Egan2007-EGASCT"/>
+    <w:bookmarkEnd w:id="135"/>
+    <w:bookmarkStart w:id="137" w:name="ref-Egan2007-EGASCT"/>
     <w:p>
       <w:pPr>
         <w:pStyle w:val="Bibliography"/>
@@ -15545,7 +15641,7 @@
       <w:r>
         <w:t xml:space="preserve"> </w:t>
       </w:r>
-      <w:hyperlink r:id="rId133">
+      <w:hyperlink r:id="rId136">
         <w:r>
           <w:rPr>
             <w:rStyle w:val="Hyperlink"/>
@@ -15557,8 +15653,8 @@
         <w:t xml:space="preserve">.</w:t>
       </w:r>
     </w:p>
-    <w:bookmarkEnd w:id="134"/>
-    <w:bookmarkStart w:id="136" w:name="ref-Elliot2019"/>
+    <w:bookmarkEnd w:id="137"/>
+    <w:bookmarkStart w:id="139" w:name="ref-Elliot2019"/>
     <w:p>
       <w:pPr>
         <w:pStyle w:val="Bibliography"/>
@@ -15591,7 +15687,7 @@
       <w:r>
         <w:t xml:space="preserve"> </w:t>
       </w:r>
-      <w:hyperlink r:id="rId135">
+      <w:hyperlink r:id="rId138">
         <w:r>
           <w:rPr>
             <w:rStyle w:val="Hyperlink"/>
@@ -15603,8 +15699,8 @@
         <w:t xml:space="preserve">.</w:t>
       </w:r>
     </w:p>
-    <w:bookmarkEnd w:id="136"/>
-    <w:bookmarkStart w:id="138" w:name="ref-EysterRabin2005"/>
+    <w:bookmarkEnd w:id="139"/>
+    <w:bookmarkStart w:id="141" w:name="ref-EysterRabin2005"/>
     <w:p>
       <w:pPr>
         <w:pStyle w:val="Bibliography"/>
@@ -15637,7 +15733,7 @@
       <w:r>
         <w:t xml:space="preserve"> </w:t>
       </w:r>
-      <w:hyperlink r:id="rId137">
+      <w:hyperlink r:id="rId140">
         <w:r>
           <w:rPr>
             <w:rStyle w:val="Hyperlink"/>
@@ -15649,8 +15745,8 @@
         <w:t xml:space="preserve">.</w:t>
       </w:r>
     </w:p>
-    <w:bookmarkEnd w:id="138"/>
-    <w:bookmarkStart w:id="140" w:name="ref-Fuscond"/>
+    <w:bookmarkEnd w:id="141"/>
+    <w:bookmarkStart w:id="143" w:name="ref-Fuscond"/>
     <w:p>
       <w:pPr>
         <w:pStyle w:val="Bibliography"/>
@@ -15679,7 +15775,7 @@
       <w:r>
         <w:t xml:space="preserve"> </w:t>
       </w:r>
-      <w:hyperlink r:id="rId139">
+      <w:hyperlink r:id="rId142">
         <w:r>
           <w:rPr>
             <w:rStyle w:val="Hyperlink"/>
@@ -15691,8 +15787,8 @@
         <w:t xml:space="preserve">.</w:t>
       </w:r>
     </w:p>
-    <w:bookmarkEnd w:id="140"/>
-    <w:bookmarkStart w:id="141" w:name="ref-Gallow2020"/>
+    <w:bookmarkEnd w:id="143"/>
+    <w:bookmarkStart w:id="145" w:name="ref-Gallow2020"/>
     <w:p>
       <w:pPr>
         <w:pStyle w:val="Bibliography"/>
@@ -15722,9 +15818,23 @@
       <w:r>
         <w:t xml:space="preserve">117 (3): 117–49.</w:t>
       </w:r>
-    </w:p>
-    <w:bookmarkEnd w:id="141"/>
-    <w:bookmarkStart w:id="143" w:name="ref-Gallownd"/>
+      <w:r>
+        <w:t xml:space="preserve"> </w:t>
+      </w:r>
+      <w:hyperlink r:id="rId144">
+        <w:r>
+          <w:rPr>
+            <w:rStyle w:val="Hyperlink"/>
+          </w:rPr>
+          <w:t xml:space="preserve">https://doi.org/10.5840/jphil202011739</w:t>
+        </w:r>
+      </w:hyperlink>
+      <w:r>
+        <w:t xml:space="preserve">.</w:t>
+      </w:r>
+    </w:p>
+    <w:bookmarkEnd w:id="145"/>
+    <w:bookmarkStart w:id="147" w:name="ref-Gallownd"/>
     <w:p>
       <w:pPr>
         <w:pStyle w:val="Bibliography"/>
@@ -15747,7 +15857,7 @@
       <w:r>
         <w:t xml:space="preserve"> </w:t>
       </w:r>
-      <w:hyperlink r:id="rId142">
+      <w:hyperlink r:id="rId146">
         <w:r>
           <w:rPr>
             <w:rStyle w:val="Hyperlink"/>
@@ -15759,8 +15869,8 @@
         <w:t xml:space="preserve">.</w:t>
       </w:r>
     </w:p>
-    <w:bookmarkEnd w:id="143"/>
-    <w:bookmarkStart w:id="145" w:name="ref-Goodsellnd"/>
+    <w:bookmarkEnd w:id="147"/>
+    <w:bookmarkStart w:id="149" w:name="ref-Goodsellnd"/>
     <w:p>
       <w:pPr>
         <w:pStyle w:val="Bibliography"/>
@@ -15789,7 +15899,7 @@
       <w:r>
         <w:t xml:space="preserve"> </w:t>
       </w:r>
-      <w:hyperlink r:id="rId144">
+      <w:hyperlink r:id="rId148">
         <w:r>
           <w:rPr>
             <w:rStyle w:val="Hyperlink"/>
@@ -15801,8 +15911,8 @@
         <w:t xml:space="preserve">.</w:t>
       </w:r>
     </w:p>
-    <w:bookmarkEnd w:id="145"/>
-    <w:bookmarkStart w:id="147" w:name="ref-GrantEtAl2021"/>
+    <w:bookmarkEnd w:id="149"/>
+    <w:bookmarkStart w:id="151" w:name="ref-GrantEtAl2021"/>
     <w:p>
       <w:pPr>
         <w:pStyle w:val="Bibliography"/>
@@ -15835,7 +15945,7 @@
       <w:r>
         <w:t xml:space="preserve"> </w:t>
       </w:r>
-      <w:hyperlink r:id="rId146">
+      <w:hyperlink r:id="rId150">
         <w:r>
           <w:rPr>
             <w:rStyle w:val="Hyperlink"/>
@@ -15847,8 +15957,8 @@
         <w:t xml:space="preserve">.</w:t>
       </w:r>
     </w:p>
-    <w:bookmarkEnd w:id="147"/>
-    <w:bookmarkStart w:id="149" w:name="ref-HareHedden2015"/>
+    <w:bookmarkEnd w:id="151"/>
+    <w:bookmarkStart w:id="153" w:name="ref-HareHedden2015"/>
     <w:p>
       <w:pPr>
         <w:pStyle w:val="Bibliography"/>
@@ -15881,7 +15991,7 @@
       <w:r>
         <w:t xml:space="preserve"> </w:t>
       </w:r>
-      <w:hyperlink r:id="rId148">
+      <w:hyperlink r:id="rId152">
         <w:r>
           <w:rPr>
             <w:rStyle w:val="Hyperlink"/>
@@ -15893,8 +16003,8 @@
         <w:t xml:space="preserve">.</w:t>
       </w:r>
     </w:p>
-    <w:bookmarkEnd w:id="149"/>
-    <w:bookmarkStart w:id="151" w:name="ref-Harper1986"/>
+    <w:bookmarkEnd w:id="153"/>
+    <w:bookmarkStart w:id="155" w:name="ref-Harper1986"/>
     <w:p>
       <w:pPr>
         <w:pStyle w:val="Bibliography"/>
@@ -15927,7 +16037,7 @@
       <w:r>
         <w:t xml:space="preserve"> </w:t>
       </w:r>
-      <w:hyperlink r:id="rId150">
+      <w:hyperlink r:id="rId154">
         <w:r>
           <w:rPr>
             <w:rStyle w:val="Hyperlink"/>
@@ -15939,8 +16049,8 @@
         <w:t xml:space="preserve">.</w:t>
       </w:r>
     </w:p>
-    <w:bookmarkEnd w:id="151"/>
-    <w:bookmarkStart w:id="153" w:name="ref-Harper1988"/>
+    <w:bookmarkEnd w:id="155"/>
+    <w:bookmarkStart w:id="157" w:name="ref-Harper1988"/>
     <w:p>
       <w:pPr>
         <w:pStyle w:val="Bibliography"/>
@@ -15976,7 +16086,7 @@
       <w:r>
         <w:t xml:space="preserve"> </w:t>
       </w:r>
-      <w:hyperlink r:id="rId152">
+      <w:hyperlink r:id="rId156">
         <w:r>
           <w:rPr>
             <w:rStyle w:val="Hyperlink"/>
@@ -15988,8 +16098,8 @@
         <w:t xml:space="preserve">.</w:t>
       </w:r>
     </w:p>
-    <w:bookmarkEnd w:id="153"/>
-    <w:bookmarkStart w:id="155" w:name="ref-Heinzelmannnd"/>
+    <w:bookmarkEnd w:id="157"/>
+    <w:bookmarkStart w:id="159" w:name="ref-Heinzelmannnd"/>
     <w:p>
       <w:pPr>
         <w:pStyle w:val="Bibliography"/>
@@ -16012,7 +16122,7 @@
       <w:r>
         <w:t xml:space="preserve"> </w:t>
       </w:r>
-      <w:hyperlink r:id="rId154">
+      <w:hyperlink r:id="rId158">
         <w:r>
           <w:rPr>
             <w:rStyle w:val="Hyperlink"/>
@@ -16024,8 +16134,8 @@
         <w:t xml:space="preserve">.</w:t>
       </w:r>
     </w:p>
-    <w:bookmarkEnd w:id="155"/>
-    <w:bookmarkStart w:id="157" w:name="ref-JacksonPargetter1986"/>
+    <w:bookmarkEnd w:id="159"/>
+    <w:bookmarkStart w:id="161" w:name="ref-JacksonPargetter1986"/>
     <w:p>
       <w:pPr>
         <w:pStyle w:val="Bibliography"/>
@@ -16058,7 +16168,7 @@
       <w:r>
         <w:t xml:space="preserve"> </w:t>
       </w:r>
-      <w:hyperlink r:id="rId156">
+      <w:hyperlink r:id="rId160">
         <w:r>
           <w:rPr>
             <w:rStyle w:val="Hyperlink"/>
@@ -16070,8 +16180,8 @@
         <w:t xml:space="preserve">.</w:t>
       </w:r>
     </w:p>
-    <w:bookmarkEnd w:id="157"/>
-    <w:bookmarkStart w:id="158" w:name="ref-Jeffrey1983"/>
+    <w:bookmarkEnd w:id="161"/>
+    <w:bookmarkStart w:id="162" w:name="ref-Jeffrey1983"/>
     <w:p>
       <w:pPr>
         <w:pStyle w:val="Bibliography"/>
@@ -16105,8 +16215,41 @@
         <w:t xml:space="preserve">, edited by J. Earman (ed.). Minneapolis: University of Minnesota Press.</w:t>
       </w:r>
     </w:p>
-    <w:bookmarkEnd w:id="158"/>
-    <w:bookmarkStart w:id="160" w:name="ref-LevinsteinSoares2020"/>
+    <w:bookmarkEnd w:id="162"/>
+    <w:bookmarkStart w:id="164" w:name="ref-Leend"/>
+    <w:p>
+      <w:pPr>
+        <w:pStyle w:val="Bibliography"/>
+      </w:pPr>
+      <w:r>
+        <w:t xml:space="preserve">Lee, Wooram. n.d.</w:t>
+      </w:r>
+      <w:r>
+        <w:t xml:space="preserve"> </w:t>
+      </w:r>
+      <w:r>
+        <w:t xml:space="preserve">“What Is Structural Rationality?”</w:t>
+      </w:r>
+      <w:r>
+        <w:t xml:space="preserve"> Philosophical Quarterly.</w:t>
+      </w:r>
+      <w:r>
+        <w:t xml:space="preserve"> </w:t>
+      </w:r>
+      <w:hyperlink r:id="rId163">
+        <w:r>
+          <w:rPr>
+            <w:rStyle w:val="Hyperlink"/>
+          </w:rPr>
+          <w:t xml:space="preserve">https://doi.org/10.1093/pq/pqad072</w:t>
+        </w:r>
+      </w:hyperlink>
+      <w:r>
+        <w:t xml:space="preserve">.</w:t>
+      </w:r>
+    </w:p>
+    <w:bookmarkEnd w:id="164"/>
+    <w:bookmarkStart w:id="166" w:name="ref-LevinsteinSoares2020"/>
     <w:p>
       <w:pPr>
         <w:pStyle w:val="Bibliography"/>
@@ -16139,7 +16282,7 @@
       <w:r>
         <w:t xml:space="preserve"> </w:t>
       </w:r>
-      <w:hyperlink r:id="rId159">
+      <w:hyperlink r:id="rId165">
         <w:r>
           <w:rPr>
             <w:rStyle w:val="Hyperlink"/>
@@ -16151,8 +16294,8 @@
         <w:t xml:space="preserve">.</w:t>
       </w:r>
     </w:p>
-    <w:bookmarkEnd w:id="160"/>
-    <w:bookmarkStart w:id="161" w:name="ref-Lewis1979e"/>
+    <w:bookmarkEnd w:id="166"/>
+    <w:bookmarkStart w:id="167" w:name="ref-Lewis1979e"/>
     <w:p>
       <w:pPr>
         <w:pStyle w:val="Bibliography"/>
@@ -16192,8 +16335,8 @@
         <w:t xml:space="preserve">8 (3): 235–40.</w:t>
       </w:r>
     </w:p>
-    <w:bookmarkEnd w:id="161"/>
-    <w:bookmarkStart w:id="163" w:name="ref-Lewis1981e"/>
+    <w:bookmarkEnd w:id="167"/>
+    <w:bookmarkStart w:id="169" w:name="ref-Lewis1981e"/>
     <w:p>
       <w:pPr>
         <w:pStyle w:val="Bibliography"/>
@@ -16240,7 +16383,7 @@
       <w:r>
         <w:t xml:space="preserve"> </w:t>
       </w:r>
-      <w:hyperlink r:id="rId162">
+      <w:hyperlink r:id="rId168">
         <w:r>
           <w:rPr>
             <w:rStyle w:val="Hyperlink"/>
@@ -16252,8 +16395,8 @@
         <w:t xml:space="preserve">.</w:t>
       </w:r>
     </w:p>
-    <w:bookmarkEnd w:id="163"/>
-    <w:bookmarkStart w:id="164" w:name="ref-Lewis-Gorman-10071979"/>
+    <w:bookmarkEnd w:id="169"/>
+    <w:bookmarkStart w:id="170" w:name="ref-Lewis-Gorman-10071979"/>
     <w:p>
       <w:pPr>
         <w:pStyle w:val="Bibliography"/>
@@ -16308,8 +16451,8 @@
         <w:t xml:space="preserve">, edited by Helen Beebee and A. R. J. Fisher, 2:472–73. Oxford: Oxford University Press.</w:t>
       </w:r>
     </w:p>
-    <w:bookmarkEnd w:id="164"/>
-    <w:bookmarkStart w:id="166" w:name="ref-LipseyLancaster"/>
+    <w:bookmarkEnd w:id="170"/>
+    <w:bookmarkStart w:id="172" w:name="ref-LipseyLancaster"/>
     <w:p>
       <w:pPr>
         <w:pStyle w:val="Bibliography"/>
@@ -16342,7 +16485,7 @@
       <w:r>
         <w:t xml:space="preserve"> </w:t>
       </w:r>
-      <w:hyperlink r:id="rId165">
+      <w:hyperlink r:id="rId171">
         <w:r>
           <w:rPr>
             <w:rStyle w:val="Hyperlink"/>
@@ -16354,8 +16497,8 @@
         <w:t xml:space="preserve">.</w:t>
       </w:r>
     </w:p>
-    <w:bookmarkEnd w:id="166"/>
-    <w:bookmarkStart w:id="167" w:name="ref-McClennan1990"/>
+    <w:bookmarkEnd w:id="172"/>
+    <w:bookmarkStart w:id="173" w:name="ref-McClennan1990"/>
     <w:p>
       <w:pPr>
         <w:pStyle w:val="Bibliography"/>
@@ -16377,8 +16520,8 @@
         <w:t xml:space="preserve">. Cambridge: Cambridge University Press.</w:t>
       </w:r>
     </w:p>
-    <w:bookmarkEnd w:id="167"/>
-    <w:bookmarkStart w:id="169" w:name="ref-Myerson1978"/>
+    <w:bookmarkEnd w:id="173"/>
+    <w:bookmarkStart w:id="175" w:name="ref-Myerson1978"/>
     <w:p>
       <w:pPr>
         <w:pStyle w:val="Bibliography"/>
@@ -16411,7 +16554,7 @@
       <w:r>
         <w:t xml:space="preserve"> </w:t>
       </w:r>
-      <w:hyperlink r:id="rId168">
+      <w:hyperlink r:id="rId174">
         <w:r>
           <w:rPr>
             <w:rStyle w:val="Hyperlink"/>
@@ -16423,8 +16566,8 @@
         <w:t xml:space="preserve">.</w:t>
       </w:r>
     </w:p>
-    <w:bookmarkEnd w:id="169"/>
-    <w:bookmarkStart w:id="170" w:name="ref-Nash1951"/>
+    <w:bookmarkEnd w:id="175"/>
+    <w:bookmarkStart w:id="176" w:name="ref-Nash1951"/>
     <w:p>
       <w:pPr>
         <w:pStyle w:val="Bibliography"/>
@@ -16455,8 +16598,8 @@
         <w:t xml:space="preserve">54 (2): 286–95.</w:t>
       </w:r>
     </w:p>
-    <w:bookmarkEnd w:id="170"/>
-    <w:bookmarkStart w:id="171" w:name="ref-Nozick1969"/>
+    <w:bookmarkEnd w:id="176"/>
+    <w:bookmarkStart w:id="177" w:name="ref-Nozick1969"/>
     <w:p>
       <w:pPr>
         <w:pStyle w:val="Bibliography"/>
@@ -16511,8 +16654,8 @@
         <w:t xml:space="preserve">, edited by Nicholas Rescher, 114–46. Riedel: Springer.</w:t>
       </w:r>
     </w:p>
-    <w:bookmarkEnd w:id="171"/>
-    <w:bookmarkStart w:id="173" w:name="ref-Podgorski2022"/>
+    <w:bookmarkEnd w:id="177"/>
+    <w:bookmarkStart w:id="179" w:name="ref-Podgorski2022"/>
     <w:p>
       <w:pPr>
         <w:pStyle w:val="Bibliography"/>
@@ -16559,7 +16702,7 @@
       <w:r>
         <w:t xml:space="preserve"> </w:t>
       </w:r>
-      <w:hyperlink r:id="rId172">
+      <w:hyperlink r:id="rId178">
         <w:r>
           <w:rPr>
             <w:rStyle w:val="Hyperlink"/>
@@ -16571,8 +16714,8 @@
         <w:t xml:space="preserve">.</w:t>
       </w:r>
     </w:p>
-    <w:bookmarkEnd w:id="173"/>
-    <w:bookmarkStart w:id="175" w:name="ref-Quiggin1982"/>
+    <w:bookmarkEnd w:id="179"/>
+    <w:bookmarkStart w:id="181" w:name="ref-Quiggin1982"/>
     <w:p>
       <w:pPr>
         <w:pStyle w:val="Bibliography"/>
@@ -16605,7 +16748,7 @@
       <w:r>
         <w:t xml:space="preserve"> </w:t>
       </w:r>
-      <w:hyperlink r:id="rId174">
+      <w:hyperlink r:id="rId180">
         <w:r>
           <w:rPr>
             <w:rStyle w:val="Hyperlink"/>
@@ -16617,8 +16760,8 @@
         <w:t xml:space="preserve">.</w:t>
       </w:r>
     </w:p>
-    <w:bookmarkEnd w:id="175"/>
-    <w:bookmarkStart w:id="176" w:name="ref-RamseyGeneralProp"/>
+    <w:bookmarkEnd w:id="181"/>
+    <w:bookmarkStart w:id="182" w:name="ref-RamseyGeneralProp"/>
     <w:p>
       <w:pPr>
         <w:pStyle w:val="Bibliography"/>
@@ -16652,8 +16795,8 @@
         <w:t xml:space="preserve">, edited by D. H. Mellor, 145–63. Cambridge: Cambridge University Press.</w:t>
       </w:r>
     </w:p>
-    <w:bookmarkEnd w:id="176"/>
-    <w:bookmarkStart w:id="178" w:name="ref-Richter1984"/>
+    <w:bookmarkEnd w:id="182"/>
+    <w:bookmarkStart w:id="184" w:name="ref-Richter1984"/>
     <w:p>
       <w:pPr>
         <w:pStyle w:val="Bibliography"/>
@@ -16686,7 +16829,7 @@
       <w:r>
         <w:t xml:space="preserve"> </w:t>
       </w:r>
-      <w:hyperlink r:id="rId177">
+      <w:hyperlink r:id="rId183">
         <w:r>
           <w:rPr>
             <w:rStyle w:val="Hyperlink"/>
@@ -16698,8 +16841,8 @@
         <w:t xml:space="preserve">.</w:t>
       </w:r>
     </w:p>
-    <w:bookmarkEnd w:id="178"/>
-    <w:bookmarkStart w:id="179" w:name="ref-Robinson1949"/>
+    <w:bookmarkEnd w:id="184"/>
+    <w:bookmarkStart w:id="185" w:name="ref-Robinson1949"/>
     <w:p>
       <w:pPr>
         <w:pStyle w:val="Bibliography"/>
@@ -16720,8 +16863,8 @@
         <w:t xml:space="preserve">Santa Monica, CA: The RAND Corporation.</w:t>
       </w:r>
     </w:p>
-    <w:bookmarkEnd w:id="179"/>
-    <w:bookmarkStart w:id="181" w:name="ref-Selten1975"/>
+    <w:bookmarkEnd w:id="185"/>
+    <w:bookmarkStart w:id="187" w:name="ref-Selten1975"/>
     <w:p>
       <w:pPr>
         <w:pStyle w:val="Bibliography"/>
@@ -16754,7 +16897,7 @@
       <w:r>
         <w:t xml:space="preserve"> </w:t>
       </w:r>
-      <w:hyperlink r:id="rId180">
+      <w:hyperlink r:id="rId186">
         <w:r>
           <w:rPr>
             <w:rStyle w:val="Hyperlink"/>
@@ -16766,8 +16909,8 @@
         <w:t xml:space="preserve">.</w:t>
       </w:r>
     </w:p>
-    <w:bookmarkEnd w:id="181"/>
-    <w:bookmarkStart w:id="182" w:name="ref-Selten1965"/>
+    <w:bookmarkEnd w:id="187"/>
+    <w:bookmarkStart w:id="188" w:name="ref-Selten1965"/>
     <w:p>
       <w:pPr>
         <w:pStyle w:val="Bibliography"/>
@@ -16818,8 +16961,8 @@
         <w:t xml:space="preserve">121 (2): 301–24.</w:t>
       </w:r>
     </w:p>
-    <w:bookmarkEnd w:id="182"/>
-    <w:bookmarkStart w:id="183" w:name="ref-Shafer1976"/>
+    <w:bookmarkEnd w:id="188"/>
+    <w:bookmarkStart w:id="189" w:name="ref-Shafer1976"/>
     <w:p>
       <w:pPr>
         <w:pStyle w:val="Bibliography"/>
@@ -16841,8 +16984,8 @@
         <w:t xml:space="preserve">. Princeton: Princeton University Press.</w:t>
       </w:r>
     </w:p>
-    <w:bookmarkEnd w:id="183"/>
-    <w:bookmarkStart w:id="184" w:name="ref-Skyrms1984"/>
+    <w:bookmarkEnd w:id="189"/>
+    <w:bookmarkStart w:id="190" w:name="ref-Skyrms1984"/>
     <w:p>
       <w:pPr>
         <w:pStyle w:val="Bibliography"/>
@@ -16864,8 +17007,8 @@
         <w:t xml:space="preserve">. New Haven, CT: Yale University Press.</w:t>
       </w:r>
     </w:p>
-    <w:bookmarkEnd w:id="184"/>
-    <w:bookmarkStart w:id="185" w:name="ref-Skyrms2004"/>
+    <w:bookmarkEnd w:id="190"/>
+    <w:bookmarkStart w:id="191" w:name="ref-Skyrms2004"/>
     <w:p>
       <w:pPr>
         <w:pStyle w:val="Bibliography"/>
@@ -16914,8 +17057,8 @@
         <w:t xml:space="preserve">ress.</w:t>
       </w:r>
     </w:p>
-    <w:bookmarkEnd w:id="185"/>
-    <w:bookmarkStart w:id="187" w:name="ref-Spencer2021"/>
+    <w:bookmarkEnd w:id="191"/>
+    <w:bookmarkStart w:id="193" w:name="ref-Spencer2021"/>
     <w:p>
       <w:pPr>
         <w:pStyle w:val="Bibliography"/>
@@ -16948,7 +17091,7 @@
       <w:r>
         <w:t xml:space="preserve"> </w:t>
       </w:r>
-      <w:hyperlink r:id="rId186">
+      <w:hyperlink r:id="rId192">
         <w:r>
           <w:rPr>
             <w:rStyle w:val="Hyperlink"/>
@@ -16960,8 +17103,8 @@
         <w:t xml:space="preserve">.</w:t>
       </w:r>
     </w:p>
-    <w:bookmarkEnd w:id="187"/>
-    <w:bookmarkStart w:id="189" w:name="ref-Spencer2021b"/>
+    <w:bookmarkEnd w:id="193"/>
+    <w:bookmarkStart w:id="195" w:name="ref-Spencer2021b"/>
     <w:p>
       <w:pPr>
         <w:pStyle w:val="Bibliography"/>
@@ -16994,7 +17137,7 @@
       <w:r>
         <w:t xml:space="preserve"> </w:t>
       </w:r>
-      <w:hyperlink r:id="rId188">
+      <w:hyperlink r:id="rId194">
         <w:r>
           <w:rPr>
             <w:rStyle w:val="Hyperlink"/>
@@ -17006,8 +17149,8 @@
         <w:t xml:space="preserve">.</w:t>
       </w:r>
     </w:p>
-    <w:bookmarkEnd w:id="189"/>
-    <w:bookmarkStart w:id="191" w:name="ref-Spencer2023"/>
+    <w:bookmarkEnd w:id="195"/>
+    <w:bookmarkStart w:id="197" w:name="ref-Spencer2023"/>
     <w:p>
       <w:pPr>
         <w:pStyle w:val="Bibliography"/>
@@ -17040,7 +17183,7 @@
       <w:r>
         <w:t xml:space="preserve"> </w:t>
       </w:r>
-      <w:hyperlink r:id="rId190">
+      <w:hyperlink r:id="rId196">
         <w:r>
           <w:rPr>
             <w:rStyle w:val="Hyperlink"/>
@@ -17052,8 +17195,8 @@
         <w:t xml:space="preserve">.</w:t>
       </w:r>
     </w:p>
-    <w:bookmarkEnd w:id="191"/>
-    <w:bookmarkStart w:id="193" w:name="ref-SpencerWells2019"/>
+    <w:bookmarkEnd w:id="197"/>
+    <w:bookmarkStart w:id="199" w:name="ref-SpencerWells2019"/>
     <w:p>
       <w:pPr>
         <w:pStyle w:val="Bibliography"/>
@@ -17135,7 +17278,7 @@
       <w:r>
         <w:t xml:space="preserve"> </w:t>
       </w:r>
-      <w:hyperlink r:id="rId192">
+      <w:hyperlink r:id="rId198">
         <w:r>
           <w:rPr>
             <w:rStyle w:val="Hyperlink"/>
@@ -17147,8 +17290,8 @@
         <w:t xml:space="preserve">.</w:t>
       </w:r>
     </w:p>
-    <w:bookmarkEnd w:id="193"/>
-    <w:bookmarkStart w:id="195" w:name="ref-Stalnaker1998"/>
+    <w:bookmarkEnd w:id="199"/>
+    <w:bookmarkStart w:id="201" w:name="ref-Stalnaker1998"/>
     <w:p>
       <w:pPr>
         <w:pStyle w:val="Bibliography"/>
@@ -17181,7 +17324,7 @@
       <w:r>
         <w:t xml:space="preserve"> </w:t>
       </w:r>
-      <w:hyperlink r:id="rId194">
+      <w:hyperlink r:id="rId200">
         <w:r>
           <w:rPr>
             <w:rStyle w:val="Hyperlink"/>
@@ -17193,8 +17336,8 @@
         <w:t xml:space="preserve">.</w:t>
       </w:r>
     </w:p>
-    <w:bookmarkEnd w:id="195"/>
-    <w:bookmarkStart w:id="196" w:name="ref-Stalnaker2008"/>
+    <w:bookmarkEnd w:id="201"/>
+    <w:bookmarkStart w:id="202" w:name="ref-Stalnaker2008"/>
     <w:p>
       <w:pPr>
         <w:pStyle w:val="Bibliography"/>
@@ -17216,8 +17359,8 @@
         <w:t xml:space="preserve">. Oxford: Oxford University Press.</w:t>
       </w:r>
     </w:p>
-    <w:bookmarkEnd w:id="196"/>
-    <w:bookmarkStart w:id="197" w:name="ref-Strevens2008"/>
+    <w:bookmarkEnd w:id="202"/>
+    <w:bookmarkStart w:id="203" w:name="ref-Strevens2008"/>
     <w:p>
       <w:pPr>
         <w:pStyle w:val="Bibliography"/>
@@ -17239,8 +17382,8 @@
         <w:t xml:space="preserve">. Cambridge, MA: Harvard University Press.</w:t>
       </w:r>
     </w:p>
-    <w:bookmarkEnd w:id="197"/>
-    <w:bookmarkStart w:id="198" w:name="ref-Sutton2000"/>
+    <w:bookmarkEnd w:id="203"/>
+    <w:bookmarkStart w:id="204" w:name="ref-Sutton2000"/>
     <w:p>
       <w:pPr>
         <w:pStyle w:val="Bibliography"/>
@@ -17274,8 +17417,8 @@
         <w:t xml:space="preserve">Press.</w:t>
       </w:r>
     </w:p>
-    <w:bookmarkEnd w:id="198"/>
-    <w:bookmarkStart w:id="200" w:name="ref-Thoma2019"/>
+    <w:bookmarkEnd w:id="204"/>
+    <w:bookmarkStart w:id="206" w:name="ref-Thoma2019"/>
     <w:p>
       <w:pPr>
         <w:pStyle w:val="Bibliography"/>
@@ -17308,7 +17451,7 @@
       <w:r>
         <w:t xml:space="preserve"> </w:t>
       </w:r>
-      <w:hyperlink r:id="rId199">
+      <w:hyperlink r:id="rId205">
         <w:r>
           <w:rPr>
             <w:rStyle w:val="Hyperlink"/>
@@ -17320,8 +17463,8 @@
         <w:t xml:space="preserve">.</w:t>
       </w:r>
     </w:p>
-    <w:bookmarkEnd w:id="200"/>
-    <w:bookmarkStart w:id="202" w:name="ref-Wedgwood2013a"/>
+    <w:bookmarkEnd w:id="206"/>
+    <w:bookmarkStart w:id="208" w:name="ref-Wedgwood2013a"/>
     <w:p>
       <w:pPr>
         <w:pStyle w:val="Bibliography"/>
@@ -17349,12 +17492,12 @@
         <w:t xml:space="preserve"> </w:t>
       </w:r>
       <w:r>
-        <w:t xml:space="preserve">190: 2643–75.</w:t>
-      </w:r>
-      <w:r>
-        <w:t xml:space="preserve"> </w:t>
-      </w:r>
-      <w:hyperlink r:id="rId201">
+        <w:t xml:space="preserve">190 (14): 2643–75.</w:t>
+      </w:r>
+      <w:r>
+        <w:t xml:space="preserve"> </w:t>
+      </w:r>
+      <w:hyperlink r:id="rId207">
         <w:r>
           <w:rPr>
             <w:rStyle w:val="Hyperlink"/>
@@ -17366,8 +17509,8 @@
         <w:t xml:space="preserve">.</w:t>
       </w:r>
     </w:p>
-    <w:bookmarkEnd w:id="202"/>
-    <w:bookmarkStart w:id="204" w:name="ref-Weirich1985"/>
+    <w:bookmarkEnd w:id="208"/>
+    <w:bookmarkStart w:id="210" w:name="ref-Weirich1985"/>
     <w:p>
       <w:pPr>
         <w:pStyle w:val="Bibliography"/>
@@ -17400,7 +17543,7 @@
       <w:r>
         <w:t xml:space="preserve"> </w:t>
       </w:r>
-      <w:hyperlink r:id="rId203">
+      <w:hyperlink r:id="rId209">
         <w:r>
           <w:rPr>
             <w:rStyle w:val="Hyperlink"/>
@@ -17412,20 +17555,20 @@
         <w:t xml:space="preserve">.</w:t>
       </w:r>
     </w:p>
-    <w:bookmarkEnd w:id="204"/>
-    <w:bookmarkStart w:id="206" w:name="ref-Wilson1967"/>
+    <w:bookmarkEnd w:id="210"/>
+    <w:bookmarkStart w:id="212" w:name="ref-Wells2019"/>
     <w:p>
       <w:pPr>
         <w:pStyle w:val="Bibliography"/>
       </w:pPr>
       <w:r>
-        <w:t xml:space="preserve">Wilson, Robert B. 1967.</w:t>
-      </w:r>
-      <w:r>
-        <w:t xml:space="preserve"> </w:t>
-      </w:r>
-      <w:r>
-        <w:t xml:space="preserve">“Competitive Bidding with Asymmetric Information.”</w:t>
+        <w:t xml:space="preserve">Wells, Ian. 2019.</w:t>
+      </w:r>
+      <w:r>
+        <w:t xml:space="preserve"> </w:t>
+      </w:r>
+      <w:r>
+        <w:t xml:space="preserve">“Equal Opportunity and Newcomb’s Problem.”</w:t>
       </w:r>
       <w:r>
         <w:t xml:space="preserve"> </w:t>
@@ -17435,6 +17578,52 @@
           <w:iCs/>
           <w:i/>
         </w:rPr>
+        <w:t xml:space="preserve">Mind</w:t>
+      </w:r>
+      <w:r>
+        <w:t xml:space="preserve"> </w:t>
+      </w:r>
+      <w:r>
+        <w:t xml:space="preserve">128 (510): 429–57.</w:t>
+      </w:r>
+      <w:r>
+        <w:t xml:space="preserve"> </w:t>
+      </w:r>
+      <w:hyperlink r:id="rId211">
+        <w:r>
+          <w:rPr>
+            <w:rStyle w:val="Hyperlink"/>
+          </w:rPr>
+          <w:t xml:space="preserve">https://doi.org/10.1093/mind/fzx018</w:t>
+        </w:r>
+      </w:hyperlink>
+      <w:r>
+        <w:t xml:space="preserve">.</w:t>
+      </w:r>
+    </w:p>
+    <w:bookmarkEnd w:id="212"/>
+    <w:bookmarkStart w:id="214" w:name="ref-Wilson1967"/>
+    <w:p>
+      <w:pPr>
+        <w:pStyle w:val="Bibliography"/>
+      </w:pPr>
+      <w:r>
+        <w:t xml:space="preserve">Wilson, Robert B. 1967.</w:t>
+      </w:r>
+      <w:r>
+        <w:t xml:space="preserve"> </w:t>
+      </w:r>
+      <w:r>
+        <w:t xml:space="preserve">“Competitive Bidding with Asymmetric Information.”</w:t>
+      </w:r>
+      <w:r>
+        <w:t xml:space="preserve"> </w:t>
+      </w:r>
+      <w:r>
+        <w:rPr>
+          <w:iCs/>
+          <w:i/>
+        </w:rPr>
         <w:t xml:space="preserve">Management Science</w:t>
       </w:r>
       <w:r>
@@ -17446,7 +17635,7 @@
       <w:r>
         <w:t xml:space="preserve"> </w:t>
       </w:r>
-      <w:hyperlink r:id="rId205">
+      <w:hyperlink r:id="rId213">
         <w:r>
           <w:rPr>
             <w:rStyle w:val="Hyperlink"/>
@@ -17458,8 +17647,8 @@
         <w:t xml:space="preserve">.</w:t>
       </w:r>
     </w:p>
-    <w:bookmarkEnd w:id="206"/>
-    <w:bookmarkStart w:id="207" w:name="ref-Worsnip2021"/>
+    <w:bookmarkEnd w:id="214"/>
+    <w:bookmarkStart w:id="215" w:name="ref-Worsnip2021"/>
     <w:p>
       <w:pPr>
         <w:pStyle w:val="Bibliography"/>
@@ -17481,8 +17670,8 @@
         <w:t xml:space="preserve">. Oxford: Oxford University Press.</w:t>
       </w:r>
     </w:p>
-    <w:bookmarkEnd w:id="207"/>
-    <w:bookmarkStart w:id="208" w:name="ref-WrightVaguenessCollection"/>
+    <w:bookmarkEnd w:id="215"/>
+    <w:bookmarkStart w:id="216" w:name="ref-WrightVaguenessCollection"/>
     <w:p>
       <w:pPr>
         <w:pStyle w:val="Bibliography"/>
@@ -17504,9 +17693,9 @@
         <w:t xml:space="preserve">. Oxford: Oxford University Press.</w:t>
       </w:r>
     </w:p>
-    <w:bookmarkEnd w:id="208"/>
-    <w:bookmarkEnd w:id="209"/>
-    <w:bookmarkEnd w:id="210"/>
+    <w:bookmarkEnd w:id="216"/>
+    <w:bookmarkEnd w:id="217"/>
+    <w:bookmarkEnd w:id="218"/>
     <w:sectPr/>
   </w:body>
 </w:document>
@@ -17854,7 +18043,7 @@
       </w:r>
     </w:p>
   </w:footnote>
-  <w:footnote w:id="41">
+  <w:footnote w:id="37">
     <w:p>
       <w:pPr>
         <w:pStyle w:val="FootnoteText"/>
@@ -17869,16 +18058,31 @@
         <w:t xml:space="preserve"> </w:t>
       </w:r>
       <w:r>
-        <w:t xml:space="preserve">These reasons are both offered, briefly, by</w:t>
-      </w:r>
-      <w:r>
-        <w:t xml:space="preserve"> </w:t>
-      </w:r>
-      <w:r>
-        <w:t xml:space="preserve">Nozick (1969)</w:t>
-      </w:r>
-      <w:r>
-        <w:t xml:space="preserve">, so they have a history in decision theory.</w:t>
+        <w:t xml:space="preserve">See</w:t>
+      </w:r>
+      <w:r>
+        <w:t xml:space="preserve"> </w:t>
+      </w:r>
+      <w:r>
+        <w:t xml:space="preserve">Wells (2019)</w:t>
+      </w:r>
+      <w:r>
+        <w:t xml:space="preserve"> </w:t>
+      </w:r>
+      <w:r>
+        <w:t xml:space="preserve">for a slightly more complicated case, and</w:t>
+      </w:r>
+      <w:r>
+        <w:t xml:space="preserve"> </w:t>
+      </w:r>
+      <w:r>
+        <w:t xml:space="preserve">Ahmed (2020)</w:t>
+      </w:r>
+      <w:r>
+        <w:t xml:space="preserve"> </w:t>
+      </w:r>
+      <w:r>
+        <w:t xml:space="preserve">for an argument that Wells’s argument is unfair to EDT.</w:t>
       </w:r>
     </w:p>
   </w:footnote>
@@ -17897,7 +18101,16 @@
         <w:t xml:space="preserve"> </w:t>
       </w:r>
       <w:r>
-        <w:t xml:space="preserve">Not a particularly realistic concern when everyone carries a smartphone, but in theory smartphones might not exist.</w:t>
+        <w:t xml:space="preserve">These reasons are both offered, briefly, by</w:t>
+      </w:r>
+      <w:r>
+        <w:t xml:space="preserve"> </w:t>
+      </w:r>
+      <w:r>
+        <w:t xml:space="preserve">Nozick (1969)</w:t>
+      </w:r>
+      <w:r>
+        <w:t xml:space="preserve">, so they have a history in decision theory.</w:t>
       </w:r>
     </w:p>
   </w:footnote>
@@ -17916,11 +18129,30 @@
         <w:t xml:space="preserve"> </w:t>
       </w:r>
       <w:r>
+        <w:t xml:space="preserve">Not a particularly realistic concern when everyone carries a smartphone, but in theory smartphones might not exist.</w:t>
+      </w:r>
+    </w:p>
+  </w:footnote>
+  <w:footnote w:id="44">
+    <w:p>
+      <w:pPr>
+        <w:pStyle w:val="FootnoteText"/>
+      </w:pPr>
+      <w:r>
+        <w:rPr>
+          <w:rStyle w:val="FootnoteReference"/>
+        </w:rPr>
+        <w:footnoteRef/>
+      </w:r>
+      <w:r>
+        <w:t xml:space="preserve"> </w:t>
+      </w:r>
+      <w:r>
         <w:t xml:space="preserve">It’s important to remember here that we are doing idealised decision theory. My view is that idealised decision theory has nothing to say about cases where someone will be punished for doing mental arithmetic.</w:t>
       </w:r>
     </w:p>
   </w:footnote>
-  <w:footnote w:id="48">
+  <w:footnote w:id="49">
     <w:p>
       <w:pPr>
         <w:pStyle w:val="FootnoteText"/>
@@ -17948,7 +18180,7 @@
       </w:r>
     </w:p>
   </w:footnote>
-  <w:footnote w:id="50">
+  <w:footnote w:id="51">
     <w:p>
       <w:pPr>
         <w:pStyle w:val="FootnoteText"/>
@@ -17976,7 +18208,7 @@
       </w:r>
     </w:p>
   </w:footnote>
-  <w:footnote w:id="52">
+  <w:footnote w:id="53">
     <w:p>
       <w:pPr>
         <w:pStyle w:val="FootnoteText"/>
@@ -18022,7 +18254,7 @@
       </w:r>
     </w:p>
   </w:footnote>
-  <w:footnote w:id="57">
+  <w:footnote w:id="58">
     <w:p>
       <w:pPr>
         <w:pStyle w:val="FootnoteText"/>
@@ -18071,7 +18303,7 @@
       </w:r>
     </w:p>
   </w:footnote>
-  <w:footnote w:id="66">
+  <w:footnote w:id="67">
     <w:p>
       <w:pPr>
         <w:pStyle w:val="FootnoteText"/>
@@ -18099,52 +18331,6 @@
       </w:r>
       <w:r>
         <w:t xml:space="preserve">agrees with intuition here.</w:t>
-      </w:r>
-    </w:p>
-  </w:footnote>
-  <w:footnote w:id="68">
-    <w:p>
-      <w:pPr>
-        <w:pStyle w:val="FootnoteText"/>
-      </w:pPr>
-      <w:r>
-        <w:rPr>
-          <w:rStyle w:val="FootnoteReference"/>
-        </w:rPr>
-        <w:footnoteRef/>
-      </w:r>
-      <w:r>
-        <w:t xml:space="preserve"> </w:t>
-      </w:r>
-      <w:r>
-        <w:t xml:space="preserve">Following</w:t>
-      </w:r>
-      <w:r>
-        <w:t xml:space="preserve"> </w:t>
-      </w:r>
-      <w:r>
-        <w:t xml:space="preserve">Stalnaker (2008)</w:t>
-      </w:r>
-      <w:r>
-        <w:t xml:space="preserve">, I think it excludes the Sleeping Beauty case, since there Beauty gains the capacity to have singular thoughts about a time, the</w:t>
-      </w:r>
-      <w:r>
-        <w:t xml:space="preserve"> </w:t>
-      </w:r>
-      <w:r>
-        <w:t xml:space="preserve">‘</w:t>
-      </w:r>
-      <w:r>
-        <w:t xml:space="preserve">now</w:t>
-      </w:r>
-      <w:r>
-        <w:t xml:space="preserve">’</w:t>
-      </w:r>
-      <w:r>
-        <w:t xml:space="preserve"> </w:t>
-      </w:r>
-      <w:r>
-        <w:t xml:space="preserve">when she awakes, that she did not previously have.</w:t>
       </w:r>
     </w:p>
   </w:footnote>
@@ -18163,16 +18349,34 @@
         <w:t xml:space="preserve"> </w:t>
       </w:r>
       <w:r>
-        <w:t xml:space="preserve">Most notably defended by</w:t>
-      </w:r>
-      <w:r>
-        <w:t xml:space="preserve"> </w:t>
-      </w:r>
-      <w:r>
-        <w:t xml:space="preserve">McClennan (1990)</w:t>
-      </w:r>
-      <w:r>
-        <w:t xml:space="preserve">.</w:t>
+        <w:t xml:space="preserve">Following</w:t>
+      </w:r>
+      <w:r>
+        <w:t xml:space="preserve"> </w:t>
+      </w:r>
+      <w:r>
+        <w:t xml:space="preserve">Stalnaker (2008)</w:t>
+      </w:r>
+      <w:r>
+        <w:t xml:space="preserve">, I think it excludes the Sleeping Beauty case, since there Beauty gains the capacity to have singular thoughts about a time, the</w:t>
+      </w:r>
+      <w:r>
+        <w:t xml:space="preserve"> </w:t>
+      </w:r>
+      <w:r>
+        <w:t xml:space="preserve">‘</w:t>
+      </w:r>
+      <w:r>
+        <w:t xml:space="preserve">now</w:t>
+      </w:r>
+      <w:r>
+        <w:t xml:space="preserve">’</w:t>
+      </w:r>
+      <w:r>
+        <w:t xml:space="preserve"> </w:t>
+      </w:r>
+      <w:r>
+        <w:t xml:space="preserve">when she awakes, that she did not previously have.</w:t>
       </w:r>
     </w:p>
   </w:footnote>
@@ -18191,6 +18395,34 @@
         <w:t xml:space="preserve"> </w:t>
       </w:r>
       <w:r>
+        <w:t xml:space="preserve">Most notably defended by</w:t>
+      </w:r>
+      <w:r>
+        <w:t xml:space="preserve"> </w:t>
+      </w:r>
+      <w:r>
+        <w:t xml:space="preserve">McClennan (1990)</w:t>
+      </w:r>
+      <w:r>
+        <w:t xml:space="preserve">.</w:t>
+      </w:r>
+    </w:p>
+  </w:footnote>
+  <w:footnote w:id="71">
+    <w:p>
+      <w:pPr>
+        <w:pStyle w:val="FootnoteText"/>
+      </w:pPr>
+      <w:r>
+        <w:rPr>
+          <w:rStyle w:val="FootnoteReference"/>
+        </w:rPr>
+        <w:footnoteRef/>
+      </w:r>
+      <w:r>
+        <w:t xml:space="preserve"> </w:t>
+      </w:r>
+      <w:r>
         <w:t xml:space="preserve">The so-called Foundational Decision Theory of</w:t>
       </w:r>
       <w:r>
@@ -18204,25 +18436,6 @@
       </w:r>
       <w:r>
         <w:t xml:space="preserve">agrees with the resolute approach in the special case where the only information Chooser will receive are the results of predictions, and is subject to the criticisms I’ll make of resolute theories.</w:t>
-      </w:r>
-    </w:p>
-  </w:footnote>
-  <w:footnote w:id="73">
-    <w:p>
-      <w:pPr>
-        <w:pStyle w:val="FootnoteText"/>
-      </w:pPr>
-      <w:r>
-        <w:rPr>
-          <w:rStyle w:val="FootnoteReference"/>
-        </w:rPr>
-        <w:footnoteRef/>
-      </w:r>
-      <w:r>
-        <w:t xml:space="preserve"> </w:t>
-      </w:r>
-      <w:r>
-        <w:t xml:space="preserve">Spencer’s non-exploitability isn’t quite the same thing as the Dual Mandate, but it’s close enough for these purposes. Spencer rejects non-exploitability, but endorses a weaker constraint he calls the Guaranteed Principle. I don’t see any reason to distinguish between these constraints, in part because of the argument that follows in the text.</w:t>
       </w:r>
     </w:p>
   </w:footnote>
@@ -18241,11 +18454,30 @@
         <w:t xml:space="preserve"> </w:t>
       </w:r>
       <w:r>
+        <w:t xml:space="preserve">Spencer’s non-exploitability isn’t quite the same thing as the Dual Mandate, but it’s close enough for these purposes. Spencer rejects non-exploitability, but endorses a weaker constraint he calls the Guaranteed Principle. I don’t see any reason to distinguish between these constraints, in part because of the argument that follows in the text.</w:t>
+      </w:r>
+    </w:p>
+  </w:footnote>
+  <w:footnote w:id="75">
+    <w:p>
+      <w:pPr>
+        <w:pStyle w:val="FootnoteText"/>
+      </w:pPr>
+      <w:r>
+        <w:rPr>
+          <w:rStyle w:val="FootnoteReference"/>
+        </w:rPr>
+        <w:footnoteRef/>
+      </w:r>
+      <w:r>
+        <w:t xml:space="preserve"> </w:t>
+      </w:r>
+      <w:r>
         <w:t xml:space="preserve">Assume Chooser is reasonably risk-neutral over dollars over this range of outcomes.</w:t>
       </w:r>
     </w:p>
   </w:footnote>
-  <w:footnote w:id="80">
+  <w:footnote w:id="81">
     <w:p>
       <w:pPr>
         <w:pStyle w:val="FootnoteText"/>
@@ -18273,7 +18505,7 @@
       </w:r>
     </w:p>
   </w:footnote>
-  <w:footnote w:id="82">
+  <w:footnote w:id="83">
     <w:p>
       <w:pPr>
         <w:pStyle w:val="FootnoteText"/>
@@ -18306,7 +18538,7 @@
       </w:r>
     </w:p>
   </w:footnote>
-  <w:footnote w:id="83">
+  <w:footnote w:id="84">
     <w:p>
       <w:pPr>
         <w:pStyle w:val="FootnoteText"/>
@@ -18334,25 +18566,6 @@
       </w:r>
       <w:r>
         <w:t xml:space="preserve">for a different set of reasons to be sceptical that there is a notion of coherence that can do the work its philosophical defenders want.</w:t>
-      </w:r>
-    </w:p>
-  </w:footnote>
-  <w:footnote w:id="84">
-    <w:p>
-      <w:pPr>
-        <w:pStyle w:val="FootnoteText"/>
-      </w:pPr>
-      <w:r>
-        <w:rPr>
-          <w:rStyle w:val="FootnoteReference"/>
-        </w:rPr>
-        <w:footnoteRef/>
-      </w:r>
-      <w:r>
-        <w:t xml:space="preserve"> </w:t>
-      </w:r>
-      <w:r>
-        <w:t xml:space="preserve">That is, what Chooser will do if Heads, and what they will do if Tails.</w:t>
       </w:r>
     </w:p>
   </w:footnote>
@@ -18371,11 +18584,30 @@
         <w:t xml:space="preserve"> </w:t>
       </w:r>
       <w:r>
+        <w:t xml:space="preserve">That is, what Chooser will do if Heads, and what they will do if Tails.</w:t>
+      </w:r>
+    </w:p>
+  </w:footnote>
+  <w:footnote w:id="86">
+    <w:p>
+      <w:pPr>
+        <w:pStyle w:val="FootnoteText"/>
+      </w:pPr>
+      <w:r>
+        <w:rPr>
+          <w:rStyle w:val="FootnoteReference"/>
+        </w:rPr>
+        <w:footnoteRef/>
+      </w:r>
+      <w:r>
+        <w:t xml:space="preserve"> </w:t>
+      </w:r>
+      <w:r>
         <w:t xml:space="preserve">If both are equally likely, Demon will flip a fair coin and say how it lands.</w:t>
       </w:r>
     </w:p>
   </w:footnote>
-  <w:footnote w:id="87">
+  <w:footnote w:id="88">
     <w:p>
       <w:pPr>
         <w:pStyle w:val="FootnoteText"/>
@@ -18411,7 +18643,7 @@
       </w:r>
     </w:p>
   </w:footnote>
-  <w:footnote w:id="90">
+  <w:footnote w:id="91">
     <w:p>
       <w:pPr>
         <w:pStyle w:val="FootnoteText"/>
@@ -18439,7 +18671,7 @@
       </w:r>
     </w:p>
   </w:footnote>
-  <w:footnote w:id="93">
+  <w:footnote w:id="94">
     <w:p>
       <w:pPr>
         <w:pStyle w:val="FootnoteText"/>

</xml_diff>

<commit_message>
Fixed rock-paper-scissors example, added appendix
</commit_message>
<xml_diff>
--- a/gdt/gdt.docx
+++ b/gdt/gdt.docx
@@ -41,7 +41,7 @@
         <w:pStyle w:val="Date"/>
       </w:pPr>
       <w:r>
-        <w:t xml:space="preserve">2023-08-09</w:t>
+        <w:t xml:space="preserve">2023-08-17</w:t>
       </w:r>
     </w:p>
     <w:bookmarkStart w:id="20" w:name="sec-intro"/>
@@ -305,7 +305,7 @@
       </w:r>
     </w:p>
     <w:bookmarkEnd w:id="20"/>
-    <w:bookmarkStart w:id="29" w:name="sec-ideal"/>
+    <w:bookmarkStart w:id="30" w:name="sec-ideal"/>
     <w:p>
       <w:pPr>
         <w:pStyle w:val="Heading1"/>
@@ -663,7 +663,7 @@
           <w:iCs/>
           <w:i/>
         </w:rPr>
-        <w:t xml:space="preserve">x</w:t>
+        <w:t xml:space="preserve">c</w:t>
       </w:r>
       <w:r>
         <w:t xml:space="preserve"> </w:t>
@@ -1163,7 +1163,7 @@
                       <w:iCs/>
                       <w:i/>
                     </w:rPr>
-                    <w:t xml:space="preserve">x</w:t>
+                    <w:t xml:space="preserve">c</w:t>
                   </w:r>
                   <w:r>
                     <w:t xml:space="preserve">,-1</w:t>
@@ -1263,7 +1263,7 @@
                       <w:iCs/>
                       <w:i/>
                     </w:rPr>
-                    <w:t xml:space="preserve">x</w:t>
+                    <w:t xml:space="preserve">c</w:t>
                   </w:r>
                 </w:p>
               </w:tc>
@@ -1334,7 +1334,7 @@
         <w:t xml:space="preserve"> </w:t>
       </w:r>
       <w:r>
-        <w:t xml:space="preserve">the frequency with which rock is played, and the larger</w:t>
+        <w:t xml:space="preserve">the frequency with which the bystander gets their way. The incentive will not make either party play rock more often, they will still play it one third of the time, but the frequency of scissors will decrease, so the</w:t>
       </w:r>
       <w:r>
         <w:t xml:space="preserve"> </w:t>
@@ -1344,13 +1344,22 @@
           <w:iCs/>
           <w:i/>
         </w:rPr>
-        <w:t xml:space="preserve">x</w:t>
-      </w:r>
-      <w:r>
-        <w:t xml:space="preserve"> </w:t>
-      </w:r>
-      <w:r>
-        <w:t xml:space="preserve">is, the larger the decrease will be. Simple rules like</w:t>
+        <w:t xml:space="preserve">rock smash</w:t>
+      </w:r>
+      <w:r>
+        <w:t xml:space="preserve"> </w:t>
+      </w:r>
+      <w:r>
+        <w:t xml:space="preserve">outcome will be less frequent. Moreover, the bigger the incentive, the larger this increase will be</w:t>
+      </w:r>
+      <w:r>
+        <w:rPr>
+          <w:rStyle w:val="FootnoteReference"/>
+        </w:rPr>
+        <w:footnoteReference w:id="29"/>
+      </w:r>
+      <w:r>
+        <w:t xml:space="preserve">. Simple rules like</w:t>
       </w:r>
       <w:r>
         <w:t xml:space="preserve"> </w:t>
@@ -1518,8 +1527,8 @@
         <w:t xml:space="preserve">is any one of the choices. The question is what they will do, given all this information.</w:t>
       </w:r>
     </w:p>
-    <w:bookmarkEnd w:id="29"/>
-    <w:bookmarkStart w:id="33" w:name="sec-expect"/>
+    <w:bookmarkEnd w:id="30"/>
+    <w:bookmarkStart w:id="34" w:name="sec-expect"/>
     <w:p>
       <w:pPr>
         <w:pStyle w:val="Heading1"/>
@@ -1569,7 +1578,7 @@
         <w:rPr>
           <w:rStyle w:val="FootnoteReference"/>
         </w:rPr>
-        <w:footnoteReference w:id="30"/>
+        <w:footnoteReference w:id="31"/>
       </w:r>
     </w:p>
     <w:p>
@@ -1648,7 +1657,7 @@
         <w:rPr>
           <w:rStyle w:val="FootnoteReference"/>
         </w:rPr>
-        <w:footnoteReference w:id="31"/>
+        <w:footnoteReference w:id="32"/>
       </w:r>
       <w:r>
         <w:t xml:space="preserve"> </w:t>
@@ -1660,11 +1669,11 @@
         <w:rPr>
           <w:rStyle w:val="FootnoteReference"/>
         </w:rPr>
-        <w:footnoteReference w:id="32"/>
-      </w:r>
-    </w:p>
-    <w:bookmarkEnd w:id="33"/>
-    <w:bookmarkStart w:id="41" w:name="sec-causal"/>
+        <w:footnoteReference w:id="33"/>
+      </w:r>
+    </w:p>
+    <w:bookmarkEnd w:id="34"/>
+    <w:bookmarkStart w:id="42" w:name="sec-causal"/>
     <w:p>
       <w:pPr>
         <w:pStyle w:val="Heading1"/>
@@ -1684,7 +1693,7 @@
         <w:rPr>
           <w:rStyle w:val="FootnoteReference"/>
         </w:rPr>
-        <w:footnoteReference w:id="34"/>
+        <w:footnoteReference w:id="35"/>
       </w:r>
       <w:r>
         <w:t xml:space="preserve"> </w:t>
@@ -1705,7 +1714,7 @@
         <w:rPr>
           <w:rStyle w:val="FootnoteReference"/>
         </w:rPr>
-        <w:footnoteReference w:id="35"/>
+        <w:footnoteReference w:id="36"/>
       </w:r>
       <w:r>
         <w:t xml:space="preserve"> </w:t>
@@ -1725,13 +1734,13 @@
         <w:rPr>
           <w:rStyle w:val="FootnoteReference"/>
         </w:rPr>
-        <w:footnoteReference w:id="36"/>
-      </w:r>
-      <w:r>
-        <w:t xml:space="preserve"> </w:t>
-      </w:r>
-      <w:r>
-        <w:t xml:space="preserve">In the recent literature, I think there are three main kinds of objections to CDT. First, it leaves one with too little money in Newcomb’s Problem. Second, it gives the wrong result in problems like Frustrator</w:t>
+        <w:footnoteReference w:id="37"/>
+      </w:r>
+      <w:r>
+        <w:t xml:space="preserve"> </w:t>
+      </w:r>
+      <w:r>
+        <w:t xml:space="preserve">In the recent literature, I think there are four main kinds of objections to CDT. First, it leaves one with too little money in Newcomb’s Problem. Second, it gives the wrong result in problems like Frustrator</w:t>
       </w:r>
       <w:r>
         <w:t xml:space="preserve"> </w:t>
@@ -1848,7 +1857,7 @@
         <w:rPr>
           <w:rStyle w:val="FootnoteReference"/>
         </w:rPr>
-        <w:footnoteReference w:id="37"/>
+        <w:footnoteReference w:id="38"/>
       </w:r>
     </w:p>
     <w:p>
@@ -1873,7 +1882,7 @@
         <w:t xml:space="preserve">.</w:t>
       </w:r>
     </w:p>
-    <w:bookmarkStart w:id="40" w:name="tbl-edt-war"/>
+    <w:bookmarkStart w:id="41" w:name="tbl-edt-war"/>
     <w:tbl>
       <w:tblPr>
         <w:tblStyle w:val="Table"/>
@@ -1888,7 +1897,7 @@
       <w:tr>
         <w:tc>
           <w:tcPr/>
-          <w:bookmarkStart w:id="38" w:name="tbl-war-left"/>
+          <w:bookmarkStart w:id="39" w:name="tbl-war-left"/>
           <w:p>
             <w:pPr>
               <w:jc w:val="left"/>
@@ -2049,7 +2058,7 @@
               </w:tc>
             </w:tr>
           </w:tbl>
-          <w:bookmarkEnd w:id="38"/>
+          <w:bookmarkEnd w:id="39"/>
           <w:p/>
         </w:tc>
         <w:tc>
@@ -2083,7 +2092,7 @@
       <w:tr>
         <w:tc>
           <w:tcPr/>
-          <w:bookmarkStart w:id="39" w:name="tbl-war-right"/>
+          <w:bookmarkStart w:id="40" w:name="tbl-war-right"/>
           <w:p>
             <w:pPr>
               <w:jc w:val="left"/>
@@ -2244,7 +2253,7 @@
               </w:tc>
             </w:tr>
           </w:tbl>
-          <w:bookmarkEnd w:id="39"/>
+          <w:bookmarkEnd w:id="40"/>
           <w:p/>
         </w:tc>
       </w:tr>
@@ -2261,7 +2270,7 @@
         <w:t xml:space="preserve">Table 3: A Newcomb problem with two demons</w:t>
       </w:r>
     </w:p>
-    <w:bookmarkEnd w:id="40"/>
+    <w:bookmarkEnd w:id="41"/>
     <w:p>
       <w:pPr>
         <w:pStyle w:val="BodyText"/>
@@ -2440,8 +2449,8 @@
         <w:t xml:space="preserve">So I conclude that there is no good objection to adopting a broadly causal decision theory, much as the game theorists do. But which version of CDT do they adopt, and are they right to do so? That will take us much more time.</w:t>
       </w:r>
     </w:p>
-    <w:bookmarkEnd w:id="41"/>
-    <w:bookmarkStart w:id="45" w:name="sec-mixed"/>
+    <w:bookmarkEnd w:id="42"/>
+    <w:bookmarkStart w:id="46" w:name="sec-mixed"/>
     <w:p>
       <w:pPr>
         <w:pStyle w:val="Heading1"/>
@@ -2478,7 +2487,7 @@
         <w:rPr>
           <w:rStyle w:val="FootnoteReference"/>
         </w:rPr>
-        <w:footnoteReference w:id="42"/>
+        <w:footnoteReference w:id="43"/>
       </w:r>
       <w:r>
         <w:t xml:space="preserve"> </w:t>
@@ -2490,7 +2499,7 @@
         <w:rPr>
           <w:rStyle w:val="FootnoteReference"/>
         </w:rPr>
-        <w:footnoteReference w:id="43"/>
+        <w:footnoteReference w:id="44"/>
       </w:r>
       <w:r>
         <w:t xml:space="preserve"> </w:t>
@@ -2563,7 +2572,7 @@
         <w:rPr>
           <w:rStyle w:val="FootnoteReference"/>
         </w:rPr>
-        <w:footnoteReference w:id="44"/>
+        <w:footnoteReference w:id="45"/>
       </w:r>
     </w:p>
     <w:p>
@@ -2590,8 +2599,8 @@
         <w:t xml:space="preserve">So from now on I’ll assume (a) if two strategies are available, so is any mixed strategy built on them, and (b) if Chooser plays a mixed strategy, Demon can possibly predict that they play the mixed strategy, but not the output of it.</w:t>
       </w:r>
     </w:p>
-    <w:bookmarkEnd w:id="45"/>
-    <w:bookmarkStart w:id="50" w:name="sec-ratify"/>
+    <w:bookmarkEnd w:id="46"/>
+    <w:bookmarkStart w:id="51" w:name="sec-ratify"/>
     <w:p>
       <w:pPr>
         <w:pStyle w:val="Heading1"/>
@@ -2683,7 +2692,7 @@
         <w:t xml:space="preserve">is one such case.</w:t>
       </w:r>
     </w:p>
-    <w:bookmarkStart w:id="46" w:name="tbl-no-pure"/>
+    <w:bookmarkStart w:id="47" w:name="tbl-no-pure"/>
     <w:p>
       <w:pPr>
         <w:pStyle w:val="TableCaption"/>
@@ -2832,7 +2841,7 @@
         </w:tc>
       </w:tr>
     </w:tbl>
-    <w:bookmarkEnd w:id="46"/>
+    <w:bookmarkEnd w:id="47"/>
     <w:p>
       <w:pPr>
         <w:pStyle w:val="BodyText"/>
@@ -2855,7 +2864,7 @@
         <w:t xml:space="preserve">.</w:t>
       </w:r>
     </w:p>
-    <w:bookmarkStart w:id="47" w:name="tbl-bad-third"/>
+    <w:bookmarkStart w:id="48" w:name="tbl-bad-third"/>
     <w:p>
       <w:pPr>
         <w:pStyle w:val="TableCaption"/>
@@ -3099,7 +3108,7 @@
         </w:tc>
       </w:tr>
     </w:tbl>
-    <w:bookmarkEnd w:id="47"/>
+    <w:bookmarkEnd w:id="48"/>
     <w:p>
       <w:pPr>
         <w:pStyle w:val="BodyText"/>
@@ -3148,7 +3157,7 @@
         <w:t xml:space="preserve">there is no weakly dominant option, but X is surely still a bad play.</w:t>
       </w:r>
     </w:p>
-    <w:bookmarkStart w:id="48" w:name="tbl-verybad-third"/>
+    <w:bookmarkStart w:id="49" w:name="tbl-verybad-third"/>
     <w:p>
       <w:pPr>
         <w:pStyle w:val="TableCaption"/>
@@ -3394,7 +3403,7 @@
         </w:tc>
       </w:tr>
     </w:tbl>
-    <w:bookmarkEnd w:id="48"/>
+    <w:bookmarkEnd w:id="49"/>
     <w:p>
       <w:pPr>
         <w:pStyle w:val="BodyText"/>
@@ -3524,7 +3533,7 @@
         <w:rPr>
           <w:rStyle w:val="FootnoteReference"/>
         </w:rPr>
-        <w:footnoteReference w:id="49"/>
+        <w:footnoteReference w:id="50"/>
       </w:r>
       <w:r>
         <w:t xml:space="preserve"> </w:t>
@@ -3586,8 +3595,8 @@
         <w:t xml:space="preserve">. There the ratifiability theorist who does not allow mixed strategies has to say that the case is an odd kind of Newcomb Problem, where the rational agent will predictably do badly. But it’s a very odd Newcomb Problem; by choosing X the chooser didn’t even make themselves better off. Indeed, they guaranteed the lowest payout in the game. I don’t have a knock-down argument here, and maybe there is more to be said. This is where I think the argument for ratificationism really needs mixed strategies.</w:t>
       </w:r>
     </w:p>
-    <w:bookmarkEnd w:id="50"/>
-    <w:bookmarkStart w:id="68" w:name="sec-indecisive"/>
+    <w:bookmarkEnd w:id="51"/>
+    <w:bookmarkStart w:id="69" w:name="sec-indecisive"/>
     <w:p>
       <w:pPr>
         <w:pStyle w:val="Heading1"/>
@@ -3661,7 +3670,7 @@
         <w:rPr>
           <w:rStyle w:val="FootnoteReference"/>
         </w:rPr>
-        <w:footnoteReference w:id="51"/>
+        <w:footnoteReference w:id="52"/>
       </w:r>
       <w:r>
         <w:t xml:space="preserve"> </w:t>
@@ -3670,7 +3679,7 @@
         <w:t xml:space="preserve">Here is an example of a Stag Hunt decision.</w:t>
       </w:r>
     </w:p>
-    <w:bookmarkStart w:id="52" w:name="tbl-stag-hunt"/>
+    <w:bookmarkStart w:id="53" w:name="tbl-stag-hunt"/>
     <w:p>
       <w:pPr>
         <w:pStyle w:val="TableCaption"/>
@@ -3819,7 +3828,7 @@
         </w:tc>
       </w:tr>
     </w:tbl>
-    <w:bookmarkEnd w:id="52"/>
+    <w:bookmarkEnd w:id="53"/>
     <w:p>
       <w:pPr>
         <w:pStyle w:val="BodyText"/>
@@ -3893,7 +3902,7 @@
         <w:rPr>
           <w:rStyle w:val="FootnoteReference"/>
         </w:rPr>
-        <w:footnoteReference w:id="53"/>
+        <w:footnoteReference w:id="54"/>
       </w:r>
       <w:r>
         <w:t xml:space="preserve"> </w:t>
@@ -3924,7 +3933,7 @@
         <w:t xml:space="preserve">.</w:t>
       </w:r>
     </w:p>
-    <w:bookmarkStart w:id="54" w:name="tbl-coord"/>
+    <w:bookmarkStart w:id="55" w:name="tbl-coord"/>
     <w:p>
       <w:pPr>
         <w:pStyle w:val="TableCaption"/>
@@ -4073,7 +4082,7 @@
         </w:tc>
       </w:tr>
     </w:tbl>
-    <w:bookmarkEnd w:id="54"/>
+    <w:bookmarkEnd w:id="55"/>
     <w:p>
       <w:pPr>
         <w:pStyle w:val="BodyText"/>
@@ -4296,7 +4305,7 @@
         <w:t xml:space="preserve">= 3.</w:t>
       </w:r>
     </w:p>
-    <w:bookmarkStart w:id="57" w:name="tbl-general-exit"/>
+    <w:bookmarkStart w:id="58" w:name="tbl-general-exit"/>
     <w:tbl>
       <w:tblPr>
         <w:tblStyle w:val="Table"/>
@@ -4311,7 +4320,7 @@
       <w:tr>
         <w:tc>
           <w:tcPr/>
-          <w:bookmarkStart w:id="55" w:name="tbl-exit-param"/>
+          <w:bookmarkStart w:id="56" w:name="tbl-exit-param"/>
           <w:p>
             <w:pPr>
               <w:jc w:val="left"/>
@@ -4433,7 +4442,7 @@
               </w:tc>
             </w:tr>
           </w:tbl>
-          <w:bookmarkEnd w:id="55"/>
+          <w:bookmarkEnd w:id="56"/>
           <w:p/>
         </w:tc>
         <w:tc>
@@ -4467,7 +4476,7 @@
       <w:tr>
         <w:tc>
           <w:tcPr/>
-          <w:bookmarkStart w:id="56" w:name="tbl-exit-r2g"/>
+          <w:bookmarkStart w:id="57" w:name="tbl-exit-r2g"/>
           <w:p>
             <w:pPr>
               <w:jc w:val="left"/>
@@ -4644,7 +4653,7 @@
               </w:tc>
             </w:tr>
           </w:tbl>
-          <w:bookmarkEnd w:id="56"/>
+          <w:bookmarkEnd w:id="57"/>
           <w:p/>
         </w:tc>
       </w:tr>
@@ -4661,7 +4670,7 @@
         <w:t xml:space="preserve">Table 9: The abstract form of an exit problem.</w:t>
       </w:r>
     </w:p>
-    <w:bookmarkEnd w:id="57"/>
+    <w:bookmarkEnd w:id="58"/>
     <w:p>
       <w:pPr>
         <w:pStyle w:val="BodyText"/>
@@ -4820,7 +4829,7 @@
         <w:rPr>
           <w:rStyle w:val="FootnoteReference"/>
         </w:rPr>
-        <w:footnoteReference w:id="58"/>
+        <w:footnoteReference w:id="59"/>
       </w:r>
       <w:r>
         <w:t xml:space="preserve"> </w:t>
@@ -4868,7 +4877,7 @@
         <w:t xml:space="preserve">.</w:t>
       </w:r>
     </w:p>
-    <w:bookmarkStart w:id="59" w:name="tbl-early-choice"/>
+    <w:bookmarkStart w:id="60" w:name="tbl-early-choice"/>
     <w:p>
       <w:pPr>
         <w:pStyle w:val="TableCaption"/>
@@ -5058,7 +5067,7 @@
         </w:tc>
       </w:tr>
     </w:tbl>
-    <w:bookmarkEnd w:id="59"/>
+    <w:bookmarkEnd w:id="60"/>
     <w:p>
       <w:pPr>
         <w:pStyle w:val="BodyText"/>
@@ -5081,7 +5090,7 @@
         <w:t xml:space="preserve">.</w:t>
       </w:r>
     </w:p>
-    <w:bookmarkStart w:id="60" w:name="tbl-early-choice-simplified"/>
+    <w:bookmarkStart w:id="61" w:name="tbl-early-choice-simplified"/>
     <w:p>
       <w:pPr>
         <w:pStyle w:val="TableCaption"/>
@@ -5230,7 +5239,7 @@
         </w:tc>
       </w:tr>
     </w:tbl>
-    <w:bookmarkEnd w:id="60"/>
+    <w:bookmarkEnd w:id="61"/>
     <w:p>
       <w:pPr>
         <w:pStyle w:val="BodyText"/>
@@ -5288,7 +5297,7 @@
         <w:t xml:space="preserve">&gt; 0.</w:t>
       </w:r>
     </w:p>
-    <w:bookmarkStart w:id="61" w:name="tbl-general-coord"/>
+    <w:bookmarkStart w:id="62" w:name="tbl-general-coord"/>
     <w:p>
       <w:pPr>
         <w:pStyle w:val="TableCaption"/>
@@ -5445,7 +5454,7 @@
         </w:tc>
       </w:tr>
     </w:tbl>
-    <w:bookmarkEnd w:id="61"/>
+    <w:bookmarkEnd w:id="62"/>
     <w:p>
       <w:pPr>
         <w:pStyle w:val="BodyText"/>
@@ -5565,7 +5574,7 @@
         <w:t xml:space="preserve">, and other puzzles for CDT.</w:t>
       </w:r>
     </w:p>
-    <w:bookmarkStart w:id="62" w:name="tbl-frustrating-button"/>
+    <w:bookmarkStart w:id="63" w:name="tbl-frustrating-button"/>
     <w:p>
       <w:pPr>
         <w:pStyle w:val="TableCaption"/>
@@ -5723,7 +5732,7 @@
         </w:tc>
       </w:tr>
     </w:tbl>
-    <w:bookmarkEnd w:id="62"/>
+    <w:bookmarkEnd w:id="63"/>
     <w:p>
       <w:pPr>
         <w:pStyle w:val="BodyText"/>
@@ -5746,7 +5755,7 @@
         <w:t xml:space="preserve">, the intuitions shift.</w:t>
       </w:r>
     </w:p>
-    <w:bookmarkStart w:id="65" w:name="tbl-frustrating-exit"/>
+    <w:bookmarkStart w:id="66" w:name="tbl-frustrating-exit"/>
     <w:tbl>
       <w:tblPr>
         <w:tblStyle w:val="Table"/>
@@ -5761,7 +5770,7 @@
       <w:tr>
         <w:tc>
           <w:tcPr/>
-          <w:bookmarkStart w:id="63" w:name="tbl-exit-param-fb"/>
+          <w:bookmarkStart w:id="64" w:name="tbl-exit-param-fb"/>
           <w:p>
             <w:pPr>
               <w:jc w:val="left"/>
@@ -5871,7 +5880,7 @@
               </w:tc>
             </w:tr>
           </w:tbl>
-          <w:bookmarkEnd w:id="63"/>
+          <w:bookmarkEnd w:id="64"/>
           <w:p/>
         </w:tc>
         <w:tc>
@@ -5905,7 +5914,7 @@
       <w:tr>
         <w:tc>
           <w:tcPr/>
-          <w:bookmarkStart w:id="64" w:name="tbl-exit-r2g-fb"/>
+          <w:bookmarkStart w:id="65" w:name="tbl-exit-r2g-fb"/>
           <w:p>
             <w:pPr>
               <w:jc w:val="left"/>
@@ -6066,7 +6075,7 @@
               </w:tc>
             </w:tr>
           </w:tbl>
-          <w:bookmarkEnd w:id="64"/>
+          <w:bookmarkEnd w:id="65"/>
           <w:p/>
         </w:tc>
       </w:tr>
@@ -6083,7 +6092,7 @@
         <w:t xml:space="preserve">Table 14: An exit problem with Frustrating Button in round 2.</w:t>
       </w:r>
     </w:p>
-    <w:bookmarkEnd w:id="65"/>
+    <w:bookmarkEnd w:id="66"/>
     <w:p>
       <w:pPr>
         <w:pStyle w:val="BodyText"/>
@@ -6123,7 +6132,7 @@
         <w:t xml:space="preserve">.</w:t>
       </w:r>
     </w:p>
-    <w:bookmarkStart w:id="66" w:name="tbl-ev-fe"/>
+    <w:bookmarkStart w:id="67" w:name="tbl-ev-fe"/>
     <w:p>
       <w:pPr>
         <w:pStyle w:val="TableCaption"/>
@@ -6286,7 +6295,7 @@
         </w:tc>
       </w:tr>
     </w:tbl>
-    <w:bookmarkEnd w:id="66"/>
+    <w:bookmarkEnd w:id="67"/>
     <w:p>
       <w:pPr>
         <w:pStyle w:val="BodyText"/>
@@ -6298,7 +6307,7 @@
         <w:rPr>
           <w:rStyle w:val="FootnoteReference"/>
         </w:rPr>
-        <w:footnoteReference w:id="67"/>
+        <w:footnoteReference w:id="68"/>
       </w:r>
       <w:r>
         <w:t xml:space="preserve"> </w:t>
@@ -6321,11 +6330,11 @@
         <w:t xml:space="preserve">Buchak (2013)</w:t>
       </w:r>
       <w:r>
-        <w:t xml:space="preserve">, but that argument is more complicated, and I’ll leave it to an appendix.</w:t>
-      </w:r>
-    </w:p>
-    <w:bookmarkEnd w:id="68"/>
-    <w:bookmarkStart w:id="82" w:name="sec-dualmandate"/>
+        <w:t xml:space="preserve">, but that argument is more complicated, and I’ll leave it to Appendix Two.</w:t>
+      </w:r>
+    </w:p>
+    <w:bookmarkEnd w:id="69"/>
+    <w:bookmarkStart w:id="83" w:name="sec-dualmandate"/>
     <w:p>
       <w:pPr>
         <w:pStyle w:val="Heading1"/>
@@ -6413,7 +6422,7 @@
         <w:rPr>
           <w:rStyle w:val="FootnoteReference"/>
         </w:rPr>
-        <w:footnoteReference w:id="69"/>
+        <w:footnoteReference w:id="70"/>
       </w:r>
       <w:r>
         <w:t xml:space="preserve"> </w:t>
@@ -6457,7 +6466,7 @@
         <w:rPr>
           <w:rStyle w:val="FootnoteReference"/>
         </w:rPr>
-        <w:footnoteReference w:id="70"/>
+        <w:footnoteReference w:id="71"/>
       </w:r>
       <w:r>
         <w:t xml:space="preserve"> </w:t>
@@ -6494,7 +6503,7 @@
         <w:rPr>
           <w:rStyle w:val="FootnoteReference"/>
         </w:rPr>
-        <w:footnoteReference w:id="71"/>
+        <w:footnoteReference w:id="72"/>
       </w:r>
       <w:r>
         <w:t xml:space="preserve"> </w:t>
@@ -6511,7 +6520,7 @@
         <w:t xml:space="preserve">Chooser is the Prime Minister of a small country, and they are threatened by a large neighbour. Unfortunately, neighbour is thinking of carpet bombing Chooser’s capital, in retaliation for some perceived slight. Chooser has no air defences that would prevent a great destruction, and no allies who will rally to help. Fortunately, Chooser has a mighty weapon, a Doomsday device, that could destroy neighbour. Chooser has obviously threatened to use this, but neighbour suspects it is a bluff. This is for a good reason; the doomsday device would also destroy Chooser’s own country. Neighbour is known to employ a Demon who is at least 99% accurate in predicting what military plans Chooser will take. So Chooser can do Nothing (N), or use the Doomsday device (D), should neighbour attack. Chooser would obviously prefer no attack, and would certainly not use the device preemptively. So here is the table.</w:t>
       </w:r>
     </w:p>
-    <w:bookmarkStart w:id="72" w:name="tbl-retaliation"/>
+    <w:bookmarkStart w:id="73" w:name="tbl-retaliation"/>
     <w:p>
       <w:pPr>
         <w:pStyle w:val="TableCaption"/>
@@ -6660,7 +6669,7 @@
         </w:tc>
       </w:tr>
     </w:tbl>
-    <w:bookmarkEnd w:id="72"/>
+    <w:bookmarkEnd w:id="73"/>
     <w:p>
       <w:pPr>
         <w:pStyle w:val="BodyText"/>
@@ -6754,7 +6763,7 @@
         <w:t xml:space="preserve">.</w:t>
       </w:r>
     </w:p>
-    <w:bookmarkStart w:id="73" w:name="tbl-gallow-sophisticated"/>
+    <w:bookmarkStart w:id="74" w:name="tbl-gallow-sophisticated"/>
     <w:p>
       <w:pPr>
         <w:pStyle w:val="TableCaption"/>
@@ -6903,7 +6912,7 @@
         </w:tc>
       </w:tr>
     </w:tbl>
-    <w:bookmarkEnd w:id="73"/>
+    <w:bookmarkEnd w:id="74"/>
     <w:p>
       <w:pPr>
         <w:pStyle w:val="BodyText"/>
@@ -6976,7 +6985,7 @@
         <w:rPr>
           <w:rStyle w:val="FootnoteReference"/>
         </w:rPr>
-        <w:footnoteReference w:id="74"/>
+        <w:footnoteReference w:id="75"/>
       </w:r>
       <w:r>
         <w:t xml:space="preserve"> </w:t>
@@ -6988,10 +6997,10 @@
         <w:rPr>
           <w:rStyle w:val="FootnoteReference"/>
         </w:rPr>
-        <w:footnoteReference w:id="75"/>
-      </w:r>
-    </w:p>
-    <w:bookmarkStart w:id="78" w:name="tbl-newcomb-insurance"/>
+        <w:footnoteReference w:id="76"/>
+      </w:r>
+    </w:p>
+    <w:bookmarkStart w:id="79" w:name="tbl-newcomb-insurance"/>
     <w:tbl>
       <w:tblPr>
         <w:tblStyle w:val="Table"/>
@@ -7006,7 +7015,7 @@
       <w:tr>
         <w:tc>
           <w:tcPr/>
-          <w:bookmarkStart w:id="76" w:name="tbl-ni-left"/>
+          <w:bookmarkStart w:id="77" w:name="tbl-ni-left"/>
           <w:p>
             <w:pPr>
               <w:jc w:val="left"/>
@@ -7199,7 +7208,7 @@
               </w:tc>
             </w:tr>
           </w:tbl>
-          <w:bookmarkEnd w:id="76"/>
+          <w:bookmarkEnd w:id="77"/>
           <w:p/>
         </w:tc>
         <w:tc>
@@ -7233,7 +7242,7 @@
       <w:tr>
         <w:tc>
           <w:tcPr/>
-          <w:bookmarkStart w:id="77" w:name="tbl-ni-right"/>
+          <w:bookmarkStart w:id="78" w:name="tbl-ni-right"/>
           <w:p>
             <w:pPr>
               <w:jc w:val="left"/>
@@ -7410,7 +7419,7 @@
               </w:tc>
             </w:tr>
           </w:tbl>
-          <w:bookmarkEnd w:id="77"/>
+          <w:bookmarkEnd w:id="78"/>
           <w:p/>
         </w:tc>
       </w:tr>
@@ -7436,7 +7445,7 @@
         <w:t xml:space="preserve">).</w:t>
       </w:r>
     </w:p>
-    <w:bookmarkEnd w:id="78"/>
+    <w:bookmarkEnd w:id="79"/>
     <w:p>
       <w:pPr>
         <w:pStyle w:val="BodyText"/>
@@ -7473,7 +7482,7 @@
         <w:t xml:space="preserve">. There are eight strategies in this game, but since the Demon doesn’t care about what happens at non-chosen nodes, we won’t care either, and just focus on the four combinations of moves Chooser might make, and how they interact with Demon’s prediction. If we do that, we get the following table (also given by Spencer, and also with payouts in dollars).</w:t>
       </w:r>
     </w:p>
-    <w:bookmarkStart w:id="79" w:name="tbl-ni-strategic"/>
+    <w:bookmarkStart w:id="80" w:name="tbl-ni-strategic"/>
     <w:p>
       <w:pPr>
         <w:pStyle w:val="TableCaption"/>
@@ -7814,7 +7823,7 @@
         </w:tc>
       </w:tr>
     </w:tbl>
-    <w:bookmarkEnd w:id="79"/>
+    <w:bookmarkEnd w:id="80"/>
     <w:p>
       <w:pPr>
         <w:pStyle w:val="BodyText"/>
@@ -7937,7 +7946,7 @@
         <w:t xml:space="preserve">comes down to this.</w:t>
       </w:r>
     </w:p>
-    <w:bookmarkStart w:id="80" w:name="tbl-ni-new-left"/>
+    <w:bookmarkStart w:id="81" w:name="tbl-ni-new-left"/>
     <w:p>
       <w:pPr>
         <w:pStyle w:val="TableCaption"/>
@@ -8130,7 +8139,7 @@
         </w:tc>
       </w:tr>
     </w:tbl>
-    <w:bookmarkEnd w:id="80"/>
+    <w:bookmarkEnd w:id="81"/>
     <w:p>
       <w:pPr>
         <w:pStyle w:val="BodyText"/>
@@ -8411,7 +8420,7 @@
         <w:rPr>
           <w:rStyle w:val="FootnoteReference"/>
         </w:rPr>
-        <w:footnoteReference w:id="81"/>
+        <w:footnoteReference w:id="82"/>
       </w:r>
       <w:r>
         <w:t xml:space="preserve"> </w:t>
@@ -8460,8 +8469,8 @@
         <w:t xml:space="preserve">take the 1. And that is why the Dual Mandate requires that one’s strategy be rational, and not just the moves that make up the strategy.</w:t>
       </w:r>
     </w:p>
-    <w:bookmarkEnd w:id="82"/>
-    <w:bookmarkStart w:id="89" w:name="sec-substantive"/>
+    <w:bookmarkEnd w:id="83"/>
+    <w:bookmarkStart w:id="90" w:name="sec-substantive"/>
     <w:p>
       <w:pPr>
         <w:pStyle w:val="Heading1"/>
@@ -8481,7 +8490,7 @@
         <w:rPr>
           <w:rStyle w:val="FootnoteReference"/>
         </w:rPr>
-        <w:footnoteReference w:id="83"/>
+        <w:footnoteReference w:id="84"/>
       </w:r>
     </w:p>
     <w:p>
@@ -8728,7 +8737,7 @@
         <w:rPr>
           <w:rStyle w:val="FootnoteReference"/>
         </w:rPr>
-        <w:footnoteReference w:id="84"/>
+        <w:footnoteReference w:id="85"/>
       </w:r>
     </w:p>
     <w:p>
@@ -8795,7 +8804,7 @@
         <w:rPr>
           <w:rStyle w:val="FootnoteReference"/>
         </w:rPr>
-        <w:footnoteReference w:id="85"/>
+        <w:footnoteReference w:id="86"/>
       </w:r>
       <w:r>
         <w:t xml:space="preserve">. will say Heads if it is more probable the coin landed Heads, and Tails if it is more probable the coin landed Tails.</w:t>
@@ -8804,7 +8813,7 @@
         <w:rPr>
           <w:rStyle w:val="FootnoteReference"/>
         </w:rPr>
-        <w:footnoteReference w:id="86"/>
+        <w:footnoteReference w:id="87"/>
       </w:r>
     </w:p>
     <w:p>
@@ -8839,7 +8848,7 @@
         <w:t xml:space="preserve">If you prefer things in table form, here are the payouts chooser gets, given what happens at steps 1-3.</w:t>
       </w:r>
     </w:p>
-    <w:bookmarkStart w:id="87" w:name="tbl-cho-kreps"/>
+    <w:bookmarkStart w:id="88" w:name="tbl-cho-kreps"/>
     <w:p>
       <w:pPr>
         <w:pStyle w:val="TableCaption"/>
@@ -9329,7 +9338,7 @@
         </w:tc>
       </w:tr>
     </w:tbl>
-    <w:bookmarkEnd w:id="87"/>
+    <w:bookmarkEnd w:id="88"/>
     <w:p>
       <w:pPr>
         <w:pStyle w:val="BodyText"/>
@@ -9381,7 +9390,7 @@
         <w:rPr>
           <w:rStyle w:val="FootnoteReference"/>
         </w:rPr>
-        <w:footnoteReference w:id="88"/>
+        <w:footnoteReference w:id="89"/>
       </w:r>
       <w:r>
         <w:t xml:space="preserve"> </w:t>
@@ -9406,8 +9415,8 @@
         <w:t xml:space="preserve">So that’s why decision theory requires substantive rationality. The right decision theory should say to take option 1. And the argument against option 2 is not that it is incoherent, but that carrying it out requires believing Demon will do things that make no sense given Demon’s evidence. It is substantive, not structural, rationality that rules out option 2. And yet, as the game theorists have insisted, option 2 must be ruled out. So decision theory should be sensitive to substantial rationality.</w:t>
       </w:r>
     </w:p>
-    <w:bookmarkEnd w:id="89"/>
-    <w:bookmarkStart w:id="93" w:name="sec-weak"/>
+    <w:bookmarkEnd w:id="90"/>
+    <w:bookmarkStart w:id="94" w:name="sec-weak"/>
     <w:p>
       <w:pPr>
         <w:pStyle w:val="Heading1"/>
@@ -9526,7 +9535,7 @@
         <w:t xml:space="preserve">; what would the ideal chooser do?</w:t>
       </w:r>
     </w:p>
-    <w:bookmarkStart w:id="90" w:name="tbl-first-wd"/>
+    <w:bookmarkStart w:id="91" w:name="tbl-first-wd"/>
     <w:p>
       <w:pPr>
         <w:pStyle w:val="TableCaption"/>
@@ -9675,7 +9684,7 @@
         </w:tc>
       </w:tr>
     </w:tbl>
-    <w:bookmarkEnd w:id="90"/>
+    <w:bookmarkEnd w:id="91"/>
     <w:p>
       <w:pPr>
         <w:pStyle w:val="BodyText"/>
@@ -9737,7 +9746,7 @@
         <w:rPr>
           <w:rStyle w:val="FootnoteReference"/>
         </w:rPr>
-        <w:footnoteReference w:id="91"/>
+        <w:footnoteReference w:id="92"/>
       </w:r>
       <w:r>
         <w:t xml:space="preserve"> </w:t>
@@ -9760,7 +9769,7 @@
         <w:t xml:space="preserve">.</w:t>
       </w:r>
     </w:p>
-    <w:bookmarkStart w:id="92" w:name="tbl-wd-itd"/>
+    <w:bookmarkStart w:id="93" w:name="tbl-wd-itd"/>
     <w:p>
       <w:pPr>
         <w:pStyle w:val="TableCaption"/>
@@ -10004,7 +10013,7 @@
         </w:tc>
       </w:tr>
     </w:tbl>
-    <w:bookmarkEnd w:id="92"/>
+    <w:bookmarkEnd w:id="93"/>
     <w:p>
       <w:pPr>
         <w:pStyle w:val="BodyText"/>
@@ -10187,8 +10196,8 @@
         <w:t xml:space="preserve">.</w:t>
       </w:r>
     </w:p>
-    <w:bookmarkEnd w:id="93"/>
-    <w:bookmarkStart w:id="95" w:name="sec-conclusion"/>
+    <w:bookmarkEnd w:id="94"/>
+    <w:bookmarkStart w:id="96" w:name="sec-conclusion"/>
     <w:p>
       <w:pPr>
         <w:pStyle w:val="Heading1"/>
@@ -10528,17 +10537,545 @@
         <w:rPr>
           <w:rStyle w:val="FootnoteReference"/>
         </w:rPr>
-        <w:footnoteReference w:id="94"/>
-      </w:r>
-    </w:p>
-    <w:bookmarkEnd w:id="95"/>
-    <w:bookmarkStart w:id="108" w:name="sec-buchak"/>
+        <w:footnoteReference w:id="95"/>
+      </w:r>
+    </w:p>
+    <w:bookmarkEnd w:id="96"/>
+    <w:bookmarkStart w:id="97" w:name="sec-rps"/>
     <w:p>
       <w:pPr>
         <w:pStyle w:val="Heading1"/>
       </w:pPr>
       <w:r>
-        <w:t xml:space="preserve">Appendix on Risk-Weighted Utility</w:t>
+        <w:t xml:space="preserve">Appendix One: Rock-Paper-Scissors</w:t>
+      </w:r>
+    </w:p>
+    <w:p>
+      <w:pPr>
+        <w:pStyle w:val="FirstParagraph"/>
+      </w:pPr>
+      <w:r>
+        <w:t xml:space="preserve">This appendix shows how to find the equilibrium of</w:t>
+      </w:r>
+      <w:r>
+        <w:t xml:space="preserve"> </w:t>
+      </w:r>
+      <w:hyperlink w:anchor="tbl-rps-modified">
+        <w:r>
+          <w:rPr>
+            <w:rStyle w:val="Hyperlink"/>
+          </w:rPr>
+          <w:t xml:space="preserve">Table 2 (b)</w:t>
+        </w:r>
+      </w:hyperlink>
+      <w:r>
+        <w:t xml:space="preserve">, the version of Rock-Paper-Scissors where it is common knowledge that the players will get a bonus of</w:t>
+      </w:r>
+      <w:r>
+        <w:t xml:space="preserve"> </w:t>
+      </w:r>
+      <m:oMath>
+        <m:r>
+          <m:t>c</m:t>
+        </m:r>
+        <m:r>
+          <m:rPr>
+            <m:sty m:val="p"/>
+          </m:rPr>
+          <m:t>&gt;</m:t>
+        </m:r>
+        <m:r>
+          <m:t>0</m:t>
+        </m:r>
+      </m:oMath>
+      <w:r>
+        <w:t xml:space="preserve"> </w:t>
+      </w:r>
+      <w:r>
+        <w:t xml:space="preserve">if they will while playing rock. The game is symmetric, so we’ll just work out Column’s strategy, and the same will go for Row.</w:t>
+      </w:r>
+    </w:p>
+    <w:p>
+      <w:pPr>
+        <w:pStyle w:val="BodyText"/>
+      </w:pPr>
+      <w:r>
+        <w:t xml:space="preserve">There is no pure strategy equilibrium of the game, so we have to find a mixed strategy for each player. And a mixed strategy equilibrium requires that every option that has positive probability has equal expected returns. (If that didn’t happen, it wouldn’t make sense to mix between them.) Let</w:t>
+      </w:r>
+      <w:r>
+        <w:t xml:space="preserve"> </w:t>
+      </w:r>
+      <m:oMath>
+        <m:r>
+          <m:t>x</m:t>
+        </m:r>
+      </m:oMath>
+      <w:r>
+        <w:t xml:space="preserve"> </w:t>
+      </w:r>
+      <w:r>
+        <w:t xml:space="preserve">be the probability (in equilibrium) that Column plays Rock,</w:t>
+      </w:r>
+      <w:r>
+        <w:t xml:space="preserve"> </w:t>
+      </w:r>
+      <m:oMath>
+        <m:r>
+          <m:t>y</m:t>
+        </m:r>
+      </m:oMath>
+      <w:r>
+        <w:t xml:space="preserve"> </w:t>
+      </w:r>
+      <w:r>
+        <w:t xml:space="preserve">that they play Paper, and</w:t>
+      </w:r>
+      <w:r>
+        <w:t xml:space="preserve"> </w:t>
+      </w:r>
+      <m:oMath>
+        <m:r>
+          <m:t>z</m:t>
+        </m:r>
+      </m:oMath>
+      <w:r>
+        <w:t xml:space="preserve"> </w:t>
+      </w:r>
+      <w:r>
+        <w:t xml:space="preserve">that they play Scissors. Given that, the expected return of the three options for Row are:</w:t>
+      </w:r>
+    </w:p>
+    <w:p>
+      <w:pPr>
+        <w:pStyle w:val="BodyText"/>
+      </w:pPr>
+      <w:r>
+        <w:t xml:space="preserve">We know that these three values are equal, and that</w:t>
+      </w:r>
+      <w:r>
+        <w:t xml:space="preserve"> </w:t>
+      </w:r>
+      <m:oMath>
+        <m:r>
+          <m:t>x</m:t>
+        </m:r>
+        <m:r>
+          <m:rPr>
+            <m:sty m:val="p"/>
+          </m:rPr>
+          <m:t>+</m:t>
+        </m:r>
+        <m:r>
+          <m:t>y</m:t>
+        </m:r>
+        <m:r>
+          <m:rPr>
+            <m:sty m:val="p"/>
+          </m:rPr>
+          <m:t>+</m:t>
+        </m:r>
+        <m:r>
+          <m:t>z</m:t>
+        </m:r>
+        <m:r>
+          <m:rPr>
+            <m:sty m:val="p"/>
+          </m:rPr>
+          <m:t>=</m:t>
+        </m:r>
+        <m:r>
+          <m:t>1</m:t>
+        </m:r>
+      </m:oMath>
+      <w:r>
+        <w:t xml:space="preserve">. From this we can start making some deductions.</w:t>
+      </w:r>
+    </w:p>
+    <w:p>
+      <w:pPr>
+        <w:pStyle w:val="BodyText"/>
+      </w:pPr>
+      <w:r>
+        <w:t xml:space="preserve">Since</w:t>
+      </w:r>
+      <w:r>
+        <w:t xml:space="preserve"> </w:t>
+      </w:r>
+      <m:oMath>
+        <m:r>
+          <m:t>x</m:t>
+        </m:r>
+        <m:r>
+          <m:rPr>
+            <m:sty m:val="p"/>
+          </m:rPr>
+          <m:t>−</m:t>
+        </m:r>
+        <m:r>
+          <m:t>z</m:t>
+        </m:r>
+        <m:r>
+          <m:rPr>
+            <m:sty m:val="p"/>
+          </m:rPr>
+          <m:t>=</m:t>
+        </m:r>
+        <m:r>
+          <m:t>y</m:t>
+        </m:r>
+        <m:r>
+          <m:rPr>
+            <m:sty m:val="p"/>
+          </m:rPr>
+          <m:t>−</m:t>
+        </m:r>
+        <m:r>
+          <m:t>x</m:t>
+        </m:r>
+      </m:oMath>
+      <w:r>
+        <w:t xml:space="preserve">, it follows that</w:t>
+      </w:r>
+      <w:r>
+        <w:t xml:space="preserve"> </w:t>
+      </w:r>
+      <m:oMath>
+        <m:r>
+          <m:t>x</m:t>
+        </m:r>
+        <m:r>
+          <m:rPr>
+            <m:sty m:val="p"/>
+          </m:rPr>
+          <m:t>=</m:t>
+        </m:r>
+        <m:f>
+          <m:fPr>
+            <m:type m:val="bar"/>
+          </m:fPr>
+          <m:num>
+            <m:r>
+              <m:t>y</m:t>
+            </m:r>
+            <m:r>
+              <m:rPr>
+                <m:sty m:val="p"/>
+              </m:rPr>
+              <m:t>+</m:t>
+            </m:r>
+            <m:r>
+              <m:t>z</m:t>
+            </m:r>
+          </m:num>
+          <m:den>
+            <m:r>
+              <m:t>2</m:t>
+            </m:r>
+          </m:den>
+        </m:f>
+      </m:oMath>
+      <w:r>
+        <w:t xml:space="preserve">. And that plus the fact that</w:t>
+      </w:r>
+      <w:r>
+        <w:t xml:space="preserve"> </w:t>
+      </w:r>
+      <m:oMath>
+        <m:r>
+          <m:t>x</m:t>
+        </m:r>
+        <m:r>
+          <m:rPr>
+            <m:sty m:val="p"/>
+          </m:rPr>
+          <m:t>+</m:t>
+        </m:r>
+        <m:r>
+          <m:t>y</m:t>
+        </m:r>
+        <m:r>
+          <m:rPr>
+            <m:sty m:val="p"/>
+          </m:rPr>
+          <m:t>+</m:t>
+        </m:r>
+        <m:r>
+          <m:t>z</m:t>
+        </m:r>
+        <m:r>
+          <m:rPr>
+            <m:sty m:val="p"/>
+          </m:rPr>
+          <m:t>=</m:t>
+        </m:r>
+        <m:r>
+          <m:t>1</m:t>
+        </m:r>
+      </m:oMath>
+      <w:r>
+        <w:t xml:space="preserve"> </w:t>
+      </w:r>
+      <w:r>
+        <w:t xml:space="preserve">implies that</w:t>
+      </w:r>
+      <w:r>
+        <w:t xml:space="preserve"> </w:t>
+      </w:r>
+      <m:oMath>
+        <m:r>
+          <m:t>x</m:t>
+        </m:r>
+        <m:r>
+          <m:rPr>
+            <m:sty m:val="p"/>
+          </m:rPr>
+          <m:t>=</m:t>
+        </m:r>
+        <m:f>
+          <m:fPr>
+            <m:type m:val="bar"/>
+          </m:fPr>
+          <m:num>
+            <m:r>
+              <m:t>1</m:t>
+            </m:r>
+          </m:num>
+          <m:den>
+            <m:r>
+              <m:t>3</m:t>
+            </m:r>
+          </m:den>
+        </m:f>
+      </m:oMath>
+      <w:r>
+        <w:t xml:space="preserve">. So we’ve already shown one of the surprising results; adding in the bonus</w:t>
+      </w:r>
+      <w:r>
+        <w:t xml:space="preserve"> </w:t>
+      </w:r>
+      <m:oMath>
+        <m:r>
+          <m:t>c</m:t>
+        </m:r>
+      </m:oMath>
+      <w:r>
+        <w:t xml:space="preserve"> </w:t>
+      </w:r>
+      <w:r>
+        <w:t xml:space="preserve">will not change the probability with which Rock is played. Substituting this value for</w:t>
+      </w:r>
+      <w:r>
+        <w:t xml:space="preserve"> </w:t>
+      </w:r>
+      <m:oMath>
+        <m:r>
+          <m:t>x</m:t>
+        </m:r>
+      </m:oMath>
+      <w:r>
+        <w:t xml:space="preserve"> </w:t>
+      </w:r>
+      <w:r>
+        <w:t xml:space="preserve">into the fact that Rock and Paper have the same payout, we get the following.</w:t>
+      </w:r>
+    </w:p>
+    <w:p>
+      <w:pPr>
+        <w:pStyle w:val="BodyText"/>
+      </w:pPr>
+      <w:r>
+        <w:t xml:space="preserve">Now we can substitute the values for</w:t>
+      </w:r>
+      <w:r>
+        <w:t xml:space="preserve"> </w:t>
+      </w:r>
+      <m:oMath>
+        <m:r>
+          <m:t>x</m:t>
+        </m:r>
+      </m:oMath>
+      <w:r>
+        <w:t xml:space="preserve"> </w:t>
+      </w:r>
+      <w:r>
+        <w:t xml:space="preserve">and</w:t>
+      </w:r>
+      <w:r>
+        <w:t xml:space="preserve"> </w:t>
+      </w:r>
+      <m:oMath>
+        <m:r>
+          <m:t>z</m:t>
+        </m:r>
+      </m:oMath>
+      <w:r>
+        <w:t xml:space="preserve"> </w:t>
+      </w:r>
+      <w:r>
+        <w:t xml:space="preserve">into the fact that</w:t>
+      </w:r>
+      <w:r>
+        <w:t xml:space="preserve"> </w:t>
+      </w:r>
+      <m:oMath>
+        <m:r>
+          <m:t>x</m:t>
+        </m:r>
+        <m:r>
+          <m:rPr>
+            <m:sty m:val="p"/>
+          </m:rPr>
+          <m:t>+</m:t>
+        </m:r>
+        <m:r>
+          <m:t>y</m:t>
+        </m:r>
+        <m:r>
+          <m:rPr>
+            <m:sty m:val="p"/>
+          </m:rPr>
+          <m:t>+</m:t>
+        </m:r>
+        <m:r>
+          <m:t>z</m:t>
+        </m:r>
+        <m:r>
+          <m:rPr>
+            <m:sty m:val="p"/>
+          </m:rPr>
+          <m:t>=</m:t>
+        </m:r>
+        <m:r>
+          <m:t>1</m:t>
+        </m:r>
+      </m:oMath>
+      <w:r>
+        <w:t xml:space="preserve">.</w:t>
+      </w:r>
+    </w:p>
+    <w:p>
+      <w:pPr>
+        <w:pStyle w:val="BodyText"/>
+      </w:pPr>
+      <w:r>
+        <w:t xml:space="preserve">So each option has expected payout</w:t>
+      </w:r>
+      <w:r>
+        <w:t xml:space="preserve"> </w:t>
+      </w:r>
+      <m:oMath>
+        <m:f>
+          <m:fPr>
+            <m:type m:val="bar"/>
+          </m:fPr>
+          <m:num>
+            <m:r>
+              <m:t>c</m:t>
+            </m:r>
+          </m:num>
+          <m:den>
+            <m:r>
+              <m:t>3</m:t>
+            </m:r>
+            <m:r>
+              <m:t>c</m:t>
+            </m:r>
+            <m:r>
+              <m:rPr>
+                <m:sty m:val="p"/>
+              </m:rPr>
+              <m:t>+</m:t>
+            </m:r>
+            <m:r>
+              <m:t>9</m:t>
+            </m:r>
+          </m:den>
+        </m:f>
+      </m:oMath>
+      <w:r>
+        <w:t xml:space="preserve">. And there is one unsurprising result, namely that the expected return to the players increases as</w:t>
+      </w:r>
+      <w:r>
+        <w:t xml:space="preserve"> </w:t>
+      </w:r>
+      <m:oMath>
+        <m:r>
+          <m:t>c</m:t>
+        </m:r>
+      </m:oMath>
+      <w:r>
+        <w:t xml:space="preserve"> </w:t>
+      </w:r>
+      <w:r>
+        <w:t xml:space="preserve">increases. But note that</w:t>
+      </w:r>
+      <w:r>
+        <w:t xml:space="preserve"> </w:t>
+      </w:r>
+      <m:oMath>
+        <m:r>
+          <m:t>x</m:t>
+        </m:r>
+      </m:oMath>
+      <w:r>
+        <w:t xml:space="preserve">, the probability that a player plays Rock, is invariant as</w:t>
+      </w:r>
+      <w:r>
+        <w:t xml:space="preserve"> </w:t>
+      </w:r>
+      <m:oMath>
+        <m:r>
+          <m:t>c</m:t>
+        </m:r>
+      </m:oMath>
+      <w:r>
+        <w:t xml:space="preserve"> </w:t>
+      </w:r>
+      <w:r>
+        <w:t xml:space="preserve">changes. And</w:t>
+      </w:r>
+      <w:r>
+        <w:t xml:space="preserve"> </w:t>
+      </w:r>
+      <m:oMath>
+        <m:r>
+          <m:t>z</m:t>
+        </m:r>
+      </m:oMath>
+      <w:r>
+        <w:t xml:space="preserve">, the probability that a player plays Scissors, goes down as</w:t>
+      </w:r>
+      <w:r>
+        <w:t xml:space="preserve"> </w:t>
+      </w:r>
+      <m:oMath>
+        <m:r>
+          <m:t>c</m:t>
+        </m:r>
+      </m:oMath>
+      <w:r>
+        <w:t xml:space="preserve"> </w:t>
+      </w:r>
+      <w:r>
+        <w:t xml:space="preserve">goes up.</w:t>
+      </w:r>
+    </w:p>
+    <w:p>
+      <w:pPr>
+        <w:pStyle w:val="BodyText"/>
+      </w:pPr>
+      <w:r>
+        <w:t xml:space="preserve">It is intuitive that announcing the reward makes each player less likely to play Scissors. And that in turn puts down downward pressure on playing Rock. What you need some theory (and algebra) to show is that this downward pressure is exactly as strong as the upward pressure that comes from the incentive for playing Rock supplied by the bystander. Intuition alone can tell you what the various forces are that are acting on a chooser; the role of theory is to say something more precise about the strength of these forces.</w:t>
+      </w:r>
+    </w:p>
+    <w:bookmarkEnd w:id="97"/>
+    <w:bookmarkStart w:id="110" w:name="sec-buchak"/>
+    <w:p>
+      <w:pPr>
+        <w:pStyle w:val="Heading1"/>
+      </w:pPr>
+      <w:r>
+        <w:t xml:space="preserve">Appendix Two: Risk-Weighted Utility</w:t>
       </w:r>
     </w:p>
     <w:p>
@@ -11331,7 +11868,7 @@
         <w:t xml:space="preserve">.</w:t>
       </w:r>
     </w:p>
-    <w:bookmarkStart w:id="98" w:name="tbl-general-coin-exit"/>
+    <w:bookmarkStart w:id="100" w:name="tbl-general-coin-exit"/>
     <w:tbl>
       <w:tblPr>
         <w:tblStyle w:val="Table"/>
@@ -11346,7 +11883,7 @@
       <w:tr>
         <w:tc>
           <w:tcPr/>
-          <w:bookmarkStart w:id="96" w:name="tbl-coin-exit-param"/>
+          <w:bookmarkStart w:id="98" w:name="tbl-coin-exit-param"/>
           <w:p>
             <w:pPr>
               <w:jc w:val="left"/>
@@ -11496,7 +12033,7 @@
               </w:tc>
             </w:tr>
           </w:tbl>
-          <w:bookmarkEnd w:id="96"/>
+          <w:bookmarkEnd w:id="98"/>
           <w:p/>
         </w:tc>
         <w:tc>
@@ -11530,7 +12067,7 @@
       <w:tr>
         <w:tc>
           <w:tcPr/>
-          <w:bookmarkStart w:id="97" w:name="tbl-coin-exit-r2g"/>
+          <w:bookmarkStart w:id="99" w:name="tbl-coin-exit-r2g"/>
           <w:p>
             <w:pPr>
               <w:jc w:val="left"/>
@@ -11713,7 +12250,7 @@
               </w:tc>
             </w:tr>
           </w:tbl>
-          <w:bookmarkEnd w:id="97"/>
+          <w:bookmarkEnd w:id="99"/>
           <w:p/>
         </w:tc>
       </w:tr>
@@ -11730,7 +12267,7 @@
         <w:t xml:space="preserve">Table 24: The abstract form of an exit problem with coins.</w:t>
       </w:r>
     </w:p>
-    <w:bookmarkEnd w:id="98"/>
+    <w:bookmarkEnd w:id="100"/>
     <w:p>
       <w:pPr>
         <w:pStyle w:val="BodyText"/>
@@ -12284,7 +12821,7 @@
         <w:t xml:space="preserve">are arbitrary.</w:t>
       </w:r>
     </w:p>
-    <w:bookmarkStart w:id="101" w:name="tbl-zero-coin-exit"/>
+    <w:bookmarkStart w:id="103" w:name="tbl-zero-coin-exit"/>
     <w:tbl>
       <w:tblPr>
         <w:tblStyle w:val="Table"/>
@@ -12299,7 +12836,7 @@
       <w:tr>
         <w:tc>
           <w:tcPr/>
-          <w:bookmarkStart w:id="99" w:name="tbl-zero-coin-exit-param"/>
+          <w:bookmarkStart w:id="101" w:name="tbl-zero-coin-exit-param"/>
           <w:p>
             <w:pPr>
               <w:jc w:val="left"/>
@@ -12447,7 +12984,7 @@
               </w:tc>
             </w:tr>
           </w:tbl>
-          <w:bookmarkEnd w:id="99"/>
+          <w:bookmarkEnd w:id="101"/>
           <w:p/>
         </w:tc>
         <w:tc>
@@ -12481,7 +13018,7 @@
       <w:tr>
         <w:tc>
           <w:tcPr/>
-          <w:bookmarkStart w:id="100" w:name="tbl-zero-coin-exit-r2g"/>
+          <w:bookmarkStart w:id="102" w:name="tbl-zero-coin-exit-r2g"/>
           <w:p>
             <w:pPr>
               <w:jc w:val="left"/>
@@ -12683,7 +13220,7 @@
               </w:tc>
             </w:tr>
           </w:tbl>
-          <w:bookmarkEnd w:id="100"/>
+          <w:bookmarkEnd w:id="102"/>
           <w:p/>
         </w:tc>
       </w:tr>
@@ -12700,7 +13237,7 @@
         <w:t xml:space="preserve">Table 25: An exit game with exit payout 0.</w:t>
       </w:r>
     </w:p>
-    <w:bookmarkEnd w:id="101"/>
+    <w:bookmarkEnd w:id="103"/>
     <w:p>
       <w:pPr>
         <w:pStyle w:val="BodyText"/>
@@ -13213,7 +13750,7 @@
         <w:t xml:space="preserve">is arbitrary.</w:t>
       </w:r>
     </w:p>
-    <w:bookmarkStart w:id="104" w:name="tbl-one-coin-exit"/>
+    <w:bookmarkStart w:id="106" w:name="tbl-one-coin-exit"/>
     <w:tbl>
       <w:tblPr>
         <w:tblStyle w:val="Table"/>
@@ -13228,7 +13765,7 @@
       <w:tr>
         <w:tc>
           <w:tcPr/>
-          <w:bookmarkStart w:id="102" w:name="tbl-one-coin-exit-param"/>
+          <w:bookmarkStart w:id="104" w:name="tbl-one-coin-exit-param"/>
           <w:p>
             <w:pPr>
               <w:jc w:val="left"/>
@@ -13376,7 +13913,7 @@
               </w:tc>
             </w:tr>
           </w:tbl>
-          <w:bookmarkEnd w:id="102"/>
+          <w:bookmarkEnd w:id="104"/>
           <w:p/>
         </w:tc>
         <w:tc>
@@ -13410,7 +13947,7 @@
       <w:tr>
         <w:tc>
           <w:tcPr/>
-          <w:bookmarkStart w:id="103" w:name="tbl-one-coin-exit-r2g"/>
+          <w:bookmarkStart w:id="105" w:name="tbl-one-coin-exit-r2g"/>
           <w:p>
             <w:pPr>
               <w:jc w:val="left"/>
@@ -13585,7 +14122,7 @@
               </w:tc>
             </w:tr>
           </w:tbl>
-          <w:bookmarkEnd w:id="103"/>
+          <w:bookmarkEnd w:id="105"/>
           <w:p/>
         </w:tc>
       </w:tr>
@@ -13602,7 +14139,7 @@
         <w:t xml:space="preserve">Table 26: An exit game with exit payout 1.</w:t>
       </w:r>
     </w:p>
-    <w:bookmarkEnd w:id="104"/>
+    <w:bookmarkEnd w:id="106"/>
     <w:p>
       <w:pPr>
         <w:pStyle w:val="BodyText"/>
@@ -13918,7 +14455,7 @@
         <w:t xml:space="preserve">, except the exit payout is now 2.</w:t>
       </w:r>
     </w:p>
-    <w:bookmarkStart w:id="107" w:name="tbl-two-coin-exit"/>
+    <w:bookmarkStart w:id="109" w:name="tbl-two-coin-exit"/>
     <w:tbl>
       <w:tblPr>
         <w:tblStyle w:val="Table"/>
@@ -13933,7 +14470,7 @@
       <w:tr>
         <w:tc>
           <w:tcPr/>
-          <w:bookmarkStart w:id="105" w:name="tbl-two-coin-exit-param"/>
+          <w:bookmarkStart w:id="107" w:name="tbl-two-coin-exit-param"/>
           <w:p>
             <w:pPr>
               <w:jc w:val="left"/>
@@ -14081,7 +14618,7 @@
               </w:tc>
             </w:tr>
           </w:tbl>
-          <w:bookmarkEnd w:id="105"/>
+          <w:bookmarkEnd w:id="107"/>
           <w:p/>
         </w:tc>
         <w:tc>
@@ -14115,7 +14652,7 @@
       <w:tr>
         <w:tc>
           <w:tcPr/>
-          <w:bookmarkStart w:id="106" w:name="tbl-two-coin-exit-r2g"/>
+          <w:bookmarkStart w:id="108" w:name="tbl-two-coin-exit-r2g"/>
           <w:p>
             <w:pPr>
               <w:jc w:val="left"/>
@@ -14290,7 +14827,7 @@
               </w:tc>
             </w:tr>
           </w:tbl>
-          <w:bookmarkEnd w:id="106"/>
+          <w:bookmarkEnd w:id="108"/>
           <w:p/>
         </w:tc>
       </w:tr>
@@ -14307,7 +14844,7 @@
         <w:t xml:space="preserve">Table 27: An exit game with exit payout 2.</w:t>
       </w:r>
     </w:p>
-    <w:bookmarkEnd w:id="107"/>
+    <w:bookmarkEnd w:id="109"/>
     <w:p>
       <w:pPr>
         <w:pStyle w:val="BodyText"/>
@@ -14972,8 +15509,8 @@
         <w:t xml:space="preserve">. But it’s a guide to how we could start defending expectationism in a way consistent with how we handle decision problems involving demons.</w:t>
       </w:r>
     </w:p>
-    <w:bookmarkEnd w:id="108"/>
-    <w:bookmarkStart w:id="218" w:name="references"/>
+    <w:bookmarkEnd w:id="110"/>
+    <w:bookmarkStart w:id="220" w:name="references"/>
     <w:p>
       <w:pPr>
         <w:pStyle w:val="Heading1"/>
@@ -14982,8 +15519,8 @@
         <w:t xml:space="preserve">References</w:t>
       </w:r>
     </w:p>
-    <w:bookmarkStart w:id="217" w:name="refs"/>
-    <w:bookmarkStart w:id="110" w:name="ref-Ahmed2012"/>
+    <w:bookmarkStart w:id="219" w:name="refs"/>
+    <w:bookmarkStart w:id="112" w:name="ref-Ahmed2012"/>
     <w:p>
       <w:pPr>
         <w:pStyle w:val="Bibliography"/>
@@ -15016,7 +15553,7 @@
       <w:r>
         <w:t xml:space="preserve"> </w:t>
       </w:r>
-      <w:hyperlink r:id="rId109">
+      <w:hyperlink r:id="rId111">
         <w:r>
           <w:rPr>
             <w:rStyle w:val="Hyperlink"/>
@@ -15028,8 +15565,8 @@
         <w:t xml:space="preserve">.</w:t>
       </w:r>
     </w:p>
-    <w:bookmarkEnd w:id="110"/>
-    <w:bookmarkStart w:id="112" w:name="ref-Ahmed2020"/>
+    <w:bookmarkEnd w:id="112"/>
+    <w:bookmarkStart w:id="114" w:name="ref-Ahmed2020"/>
     <w:p>
       <w:pPr>
         <w:pStyle w:val="Bibliography"/>
@@ -15062,7 +15599,7 @@
       <w:r>
         <w:t xml:space="preserve"> </w:t>
       </w:r>
-      <w:hyperlink r:id="rId111">
+      <w:hyperlink r:id="rId113">
         <w:r>
           <w:rPr>
             <w:rStyle w:val="Hyperlink"/>
@@ -15074,8 +15611,8 @@
         <w:t xml:space="preserve">.</w:t>
       </w:r>
     </w:p>
-    <w:bookmarkEnd w:id="112"/>
-    <w:bookmarkStart w:id="114" w:name="ref-Akerlof1970"/>
+    <w:bookmarkEnd w:id="114"/>
+    <w:bookmarkStart w:id="116" w:name="ref-Akerlof1970"/>
     <w:p>
       <w:pPr>
         <w:pStyle w:val="Bibliography"/>
@@ -15108,7 +15645,7 @@
       <w:r>
         <w:t xml:space="preserve"> </w:t>
       </w:r>
-      <w:hyperlink r:id="rId113">
+      <w:hyperlink r:id="rId115">
         <w:r>
           <w:rPr>
             <w:rStyle w:val="Hyperlink"/>
@@ -15120,8 +15657,8 @@
         <w:t xml:space="preserve">.</w:t>
       </w:r>
     </w:p>
-    <w:bookmarkEnd w:id="114"/>
-    <w:bookmarkStart w:id="116" w:name="ref-Alcoba2023"/>
+    <w:bookmarkEnd w:id="116"/>
+    <w:bookmarkStart w:id="118" w:name="ref-Alcoba2023"/>
     <w:p>
       <w:pPr>
         <w:pStyle w:val="Bibliography"/>
@@ -15151,7 +15688,7 @@
       <w:r>
         <w:t xml:space="preserve"> </w:t>
       </w:r>
-      <w:hyperlink r:id="rId115">
+      <w:hyperlink r:id="rId117">
         <w:r>
           <w:rPr>
             <w:rStyle w:val="Hyperlink"/>
@@ -15163,8 +15700,8 @@
         <w:t xml:space="preserve">.</w:t>
       </w:r>
     </w:p>
-    <w:bookmarkEnd w:id="116"/>
-    <w:bookmarkStart w:id="118" w:name="ref-Allais1953"/>
+    <w:bookmarkEnd w:id="118"/>
+    <w:bookmarkStart w:id="120" w:name="ref-Allais1953"/>
     <w:p>
       <w:pPr>
         <w:pStyle w:val="Bibliography"/>
@@ -15197,7 +15734,7 @@
       <w:r>
         <w:t xml:space="preserve"> </w:t>
       </w:r>
-      <w:hyperlink r:id="rId117">
+      <w:hyperlink r:id="rId119">
         <w:r>
           <w:rPr>
             <w:rStyle w:val="Hyperlink"/>
@@ -15209,8 +15746,8 @@
         <w:t xml:space="preserve">.</w:t>
       </w:r>
     </w:p>
-    <w:bookmarkEnd w:id="118"/>
-    <w:bookmarkStart w:id="120" w:name="ref-Arntzenius2008"/>
+    <w:bookmarkEnd w:id="120"/>
+    <w:bookmarkStart w:id="122" w:name="ref-Arntzenius2008"/>
     <w:p>
       <w:pPr>
         <w:pStyle w:val="Bibliography"/>
@@ -15243,7 +15780,7 @@
       <w:r>
         <w:t xml:space="preserve"> </w:t>
       </w:r>
-      <w:hyperlink r:id="rId119">
+      <w:hyperlink r:id="rId121">
         <w:r>
           <w:rPr>
             <w:rStyle w:val="Hyperlink"/>
@@ -15255,8 +15792,8 @@
         <w:t xml:space="preserve">.</w:t>
       </w:r>
     </w:p>
-    <w:bookmarkEnd w:id="120"/>
-    <w:bookmarkStart w:id="122" w:name="ref-Barnettnd"/>
+    <w:bookmarkEnd w:id="122"/>
+    <w:bookmarkStart w:id="124" w:name="ref-Barnettnd"/>
     <w:p>
       <w:pPr>
         <w:pStyle w:val="Bibliography"/>
@@ -15289,7 +15826,7 @@
       <w:r>
         <w:t xml:space="preserve"> </w:t>
       </w:r>
-      <w:hyperlink r:id="rId121">
+      <w:hyperlink r:id="rId123">
         <w:r>
           <w:rPr>
             <w:rStyle w:val="Hyperlink"/>
@@ -15301,8 +15838,8 @@
         <w:t xml:space="preserve">.</w:t>
       </w:r>
     </w:p>
-    <w:bookmarkEnd w:id="122"/>
-    <w:bookmarkStart w:id="124" w:name="ref-BenPorathDekel1992"/>
+    <w:bookmarkEnd w:id="124"/>
+    <w:bookmarkStart w:id="126" w:name="ref-BenPorathDekel1992"/>
     <w:p>
       <w:pPr>
         <w:pStyle w:val="Bibliography"/>
@@ -15335,7 +15872,7 @@
       <w:r>
         <w:t xml:space="preserve"> </w:t>
       </w:r>
-      <w:hyperlink r:id="rId123">
+      <w:hyperlink r:id="rId125">
         <w:r>
           <w:rPr>
             <w:rStyle w:val="Hyperlink"/>
@@ -15347,8 +15884,8 @@
         <w:t xml:space="preserve">.</w:t>
       </w:r>
     </w:p>
-    <w:bookmarkEnd w:id="124"/>
-    <w:bookmarkStart w:id="126" w:name="ref-Bonanno2018"/>
+    <w:bookmarkEnd w:id="126"/>
+    <w:bookmarkStart w:id="128" w:name="ref-Bonanno2018"/>
     <w:p>
       <w:pPr>
         <w:pStyle w:val="Bibliography"/>
@@ -15371,7 +15908,7 @@
       <w:r>
         <w:t xml:space="preserve"> </w:t>
       </w:r>
-      <w:hyperlink r:id="rId125">
+      <w:hyperlink r:id="rId127">
         <w:r>
           <w:rPr>
             <w:rStyle w:val="Hyperlink"/>
@@ -15383,8 +15920,8 @@
         <w:t xml:space="preserve">.</w:t>
       </w:r>
     </w:p>
-    <w:bookmarkEnd w:id="126"/>
-    <w:bookmarkStart w:id="128" w:name="ref-BottomleyWilliamsonnd"/>
+    <w:bookmarkEnd w:id="128"/>
+    <w:bookmarkStart w:id="130" w:name="ref-BottomleyWilliamsonnd"/>
     <w:p>
       <w:pPr>
         <w:pStyle w:val="Bibliography"/>
@@ -15428,7 +15965,7 @@
       <w:r>
         <w:t xml:space="preserve"> </w:t>
       </w:r>
-      <w:hyperlink r:id="rId127">
+      <w:hyperlink r:id="rId129">
         <w:r>
           <w:rPr>
             <w:rStyle w:val="Hyperlink"/>
@@ -15440,8 +15977,8 @@
         <w:t xml:space="preserve">.</w:t>
       </w:r>
     </w:p>
-    <w:bookmarkEnd w:id="128"/>
-    <w:bookmarkStart w:id="129" w:name="ref-BuchakRisk"/>
+    <w:bookmarkEnd w:id="130"/>
+    <w:bookmarkStart w:id="131" w:name="ref-BuchakRisk"/>
     <w:p>
       <w:pPr>
         <w:pStyle w:val="Bibliography"/>
@@ -15463,8 +16000,8 @@
         <w:t xml:space="preserve">. Oxford: Oxford University Press.</w:t>
       </w:r>
     </w:p>
-    <w:bookmarkEnd w:id="129"/>
-    <w:bookmarkStart w:id="131" w:name="ref-Chang2002"/>
+    <w:bookmarkEnd w:id="131"/>
+    <w:bookmarkStart w:id="133" w:name="ref-Chang2002"/>
     <w:p>
       <w:pPr>
         <w:pStyle w:val="Bibliography"/>
@@ -15497,7 +16034,7 @@
       <w:r>
         <w:t xml:space="preserve"> </w:t>
       </w:r>
-      <w:hyperlink r:id="rId130">
+      <w:hyperlink r:id="rId132">
         <w:r>
           <w:rPr>
             <w:rStyle w:val="Hyperlink"/>
@@ -15509,8 +16046,8 @@
         <w:t xml:space="preserve">.</w:t>
       </w:r>
     </w:p>
-    <w:bookmarkEnd w:id="131"/>
-    <w:bookmarkStart w:id="133" w:name="ref-ChoKreps1987"/>
+    <w:bookmarkEnd w:id="133"/>
+    <w:bookmarkStart w:id="135" w:name="ref-ChoKreps1987"/>
     <w:p>
       <w:pPr>
         <w:pStyle w:val="Bibliography"/>
@@ -15543,7 +16080,7 @@
       <w:r>
         <w:t xml:space="preserve"> </w:t>
       </w:r>
-      <w:hyperlink r:id="rId132">
+      <w:hyperlink r:id="rId134">
         <w:r>
           <w:rPr>
             <w:rStyle w:val="Hyperlink"/>
@@ -15555,8 +16092,8 @@
         <w:t xml:space="preserve">.</w:t>
       </w:r>
     </w:p>
-    <w:bookmarkEnd w:id="133"/>
-    <w:bookmarkStart w:id="135" w:name="ref-Davey2011"/>
+    <w:bookmarkEnd w:id="135"/>
+    <w:bookmarkStart w:id="137" w:name="ref-Davey2011"/>
     <w:p>
       <w:pPr>
         <w:pStyle w:val="Bibliography"/>
@@ -15589,7 +16126,7 @@
       <w:r>
         <w:t xml:space="preserve"> </w:t>
       </w:r>
-      <w:hyperlink r:id="rId134">
+      <w:hyperlink r:id="rId136">
         <w:r>
           <w:rPr>
             <w:rStyle w:val="Hyperlink"/>
@@ -15601,8 +16138,8 @@
         <w:t xml:space="preserve">.</w:t>
       </w:r>
     </w:p>
-    <w:bookmarkEnd w:id="135"/>
-    <w:bookmarkStart w:id="137" w:name="ref-Egan2007-EGASCT"/>
+    <w:bookmarkEnd w:id="137"/>
+    <w:bookmarkStart w:id="139" w:name="ref-Egan2007-EGASCT"/>
     <w:p>
       <w:pPr>
         <w:pStyle w:val="Bibliography"/>
@@ -15641,7 +16178,7 @@
       <w:r>
         <w:t xml:space="preserve"> </w:t>
       </w:r>
-      <w:hyperlink r:id="rId136">
+      <w:hyperlink r:id="rId138">
         <w:r>
           <w:rPr>
             <w:rStyle w:val="Hyperlink"/>
@@ -15653,8 +16190,8 @@
         <w:t xml:space="preserve">.</w:t>
       </w:r>
     </w:p>
-    <w:bookmarkEnd w:id="137"/>
-    <w:bookmarkStart w:id="139" w:name="ref-Elliot2019"/>
+    <w:bookmarkEnd w:id="139"/>
+    <w:bookmarkStart w:id="141" w:name="ref-Elliot2019"/>
     <w:p>
       <w:pPr>
         <w:pStyle w:val="Bibliography"/>
@@ -15687,7 +16224,7 @@
       <w:r>
         <w:t xml:space="preserve"> </w:t>
       </w:r>
-      <w:hyperlink r:id="rId138">
+      <w:hyperlink r:id="rId140">
         <w:r>
           <w:rPr>
             <w:rStyle w:val="Hyperlink"/>
@@ -15699,8 +16236,8 @@
         <w:t xml:space="preserve">.</w:t>
       </w:r>
     </w:p>
-    <w:bookmarkEnd w:id="139"/>
-    <w:bookmarkStart w:id="141" w:name="ref-EysterRabin2005"/>
+    <w:bookmarkEnd w:id="141"/>
+    <w:bookmarkStart w:id="143" w:name="ref-EysterRabin2005"/>
     <w:p>
       <w:pPr>
         <w:pStyle w:val="Bibliography"/>
@@ -15733,7 +16270,7 @@
       <w:r>
         <w:t xml:space="preserve"> </w:t>
       </w:r>
-      <w:hyperlink r:id="rId140">
+      <w:hyperlink r:id="rId142">
         <w:r>
           <w:rPr>
             <w:rStyle w:val="Hyperlink"/>
@@ -15745,8 +16282,8 @@
         <w:t xml:space="preserve">.</w:t>
       </w:r>
     </w:p>
-    <w:bookmarkEnd w:id="141"/>
-    <w:bookmarkStart w:id="143" w:name="ref-Fuscond"/>
+    <w:bookmarkEnd w:id="143"/>
+    <w:bookmarkStart w:id="145" w:name="ref-Fuscond"/>
     <w:p>
       <w:pPr>
         <w:pStyle w:val="Bibliography"/>
@@ -15775,7 +16312,7 @@
       <w:r>
         <w:t xml:space="preserve"> </w:t>
       </w:r>
-      <w:hyperlink r:id="rId142">
+      <w:hyperlink r:id="rId144">
         <w:r>
           <w:rPr>
             <w:rStyle w:val="Hyperlink"/>
@@ -15787,8 +16324,8 @@
         <w:t xml:space="preserve">.</w:t>
       </w:r>
     </w:p>
-    <w:bookmarkEnd w:id="143"/>
-    <w:bookmarkStart w:id="145" w:name="ref-Gallow2020"/>
+    <w:bookmarkEnd w:id="145"/>
+    <w:bookmarkStart w:id="147" w:name="ref-Gallow2020"/>
     <w:p>
       <w:pPr>
         <w:pStyle w:val="Bibliography"/>
@@ -15821,7 +16358,7 @@
       <w:r>
         <w:t xml:space="preserve"> </w:t>
       </w:r>
-      <w:hyperlink r:id="rId144">
+      <w:hyperlink r:id="rId146">
         <w:r>
           <w:rPr>
             <w:rStyle w:val="Hyperlink"/>
@@ -15833,8 +16370,8 @@
         <w:t xml:space="preserve">.</w:t>
       </w:r>
     </w:p>
-    <w:bookmarkEnd w:id="145"/>
-    <w:bookmarkStart w:id="147" w:name="ref-Gallownd"/>
+    <w:bookmarkEnd w:id="147"/>
+    <w:bookmarkStart w:id="149" w:name="ref-Gallownd"/>
     <w:p>
       <w:pPr>
         <w:pStyle w:val="Bibliography"/>
@@ -15857,7 +16394,7 @@
       <w:r>
         <w:t xml:space="preserve"> </w:t>
       </w:r>
-      <w:hyperlink r:id="rId146">
+      <w:hyperlink r:id="rId148">
         <w:r>
           <w:rPr>
             <w:rStyle w:val="Hyperlink"/>
@@ -15869,8 +16406,8 @@
         <w:t xml:space="preserve">.</w:t>
       </w:r>
     </w:p>
-    <w:bookmarkEnd w:id="147"/>
-    <w:bookmarkStart w:id="149" w:name="ref-Goodsellnd"/>
+    <w:bookmarkEnd w:id="149"/>
+    <w:bookmarkStart w:id="151" w:name="ref-Goodsellnd"/>
     <w:p>
       <w:pPr>
         <w:pStyle w:val="Bibliography"/>
@@ -15899,7 +16436,7 @@
       <w:r>
         <w:t xml:space="preserve"> </w:t>
       </w:r>
-      <w:hyperlink r:id="rId148">
+      <w:hyperlink r:id="rId150">
         <w:r>
           <w:rPr>
             <w:rStyle w:val="Hyperlink"/>
@@ -15911,8 +16448,8 @@
         <w:t xml:space="preserve">.</w:t>
       </w:r>
     </w:p>
-    <w:bookmarkEnd w:id="149"/>
-    <w:bookmarkStart w:id="151" w:name="ref-GrantEtAl2021"/>
+    <w:bookmarkEnd w:id="151"/>
+    <w:bookmarkStart w:id="153" w:name="ref-GrantEtAl2021"/>
     <w:p>
       <w:pPr>
         <w:pStyle w:val="Bibliography"/>
@@ -15945,7 +16482,7 @@
       <w:r>
         <w:t xml:space="preserve"> </w:t>
       </w:r>
-      <w:hyperlink r:id="rId150">
+      <w:hyperlink r:id="rId152">
         <w:r>
           <w:rPr>
             <w:rStyle w:val="Hyperlink"/>
@@ -15957,8 +16494,8 @@
         <w:t xml:space="preserve">.</w:t>
       </w:r>
     </w:p>
-    <w:bookmarkEnd w:id="151"/>
-    <w:bookmarkStart w:id="153" w:name="ref-HareHedden2015"/>
+    <w:bookmarkEnd w:id="153"/>
+    <w:bookmarkStart w:id="155" w:name="ref-HareHedden2015"/>
     <w:p>
       <w:pPr>
         <w:pStyle w:val="Bibliography"/>
@@ -15991,7 +16528,7 @@
       <w:r>
         <w:t xml:space="preserve"> </w:t>
       </w:r>
-      <w:hyperlink r:id="rId152">
+      <w:hyperlink r:id="rId154">
         <w:r>
           <w:rPr>
             <w:rStyle w:val="Hyperlink"/>
@@ -16003,8 +16540,8 @@
         <w:t xml:space="preserve">.</w:t>
       </w:r>
     </w:p>
-    <w:bookmarkEnd w:id="153"/>
-    <w:bookmarkStart w:id="155" w:name="ref-Harper1986"/>
+    <w:bookmarkEnd w:id="155"/>
+    <w:bookmarkStart w:id="157" w:name="ref-Harper1986"/>
     <w:p>
       <w:pPr>
         <w:pStyle w:val="Bibliography"/>
@@ -16037,7 +16574,7 @@
       <w:r>
         <w:t xml:space="preserve"> </w:t>
       </w:r>
-      <w:hyperlink r:id="rId154">
+      <w:hyperlink r:id="rId156">
         <w:r>
           <w:rPr>
             <w:rStyle w:val="Hyperlink"/>
@@ -16049,8 +16586,8 @@
         <w:t xml:space="preserve">.</w:t>
       </w:r>
     </w:p>
-    <w:bookmarkEnd w:id="155"/>
-    <w:bookmarkStart w:id="157" w:name="ref-Harper1988"/>
+    <w:bookmarkEnd w:id="157"/>
+    <w:bookmarkStart w:id="159" w:name="ref-Harper1988"/>
     <w:p>
       <w:pPr>
         <w:pStyle w:val="Bibliography"/>
@@ -16086,7 +16623,7 @@
       <w:r>
         <w:t xml:space="preserve"> </w:t>
       </w:r>
-      <w:hyperlink r:id="rId156">
+      <w:hyperlink r:id="rId158">
         <w:r>
           <w:rPr>
             <w:rStyle w:val="Hyperlink"/>
@@ -16098,8 +16635,8 @@
         <w:t xml:space="preserve">.</w:t>
       </w:r>
     </w:p>
-    <w:bookmarkEnd w:id="157"/>
-    <w:bookmarkStart w:id="159" w:name="ref-Heinzelmannnd"/>
+    <w:bookmarkEnd w:id="159"/>
+    <w:bookmarkStart w:id="161" w:name="ref-Heinzelmannnd"/>
     <w:p>
       <w:pPr>
         <w:pStyle w:val="Bibliography"/>
@@ -16122,7 +16659,7 @@
       <w:r>
         <w:t xml:space="preserve"> </w:t>
       </w:r>
-      <w:hyperlink r:id="rId158">
+      <w:hyperlink r:id="rId160">
         <w:r>
           <w:rPr>
             <w:rStyle w:val="Hyperlink"/>
@@ -16134,8 +16671,8 @@
         <w:t xml:space="preserve">.</w:t>
       </w:r>
     </w:p>
-    <w:bookmarkEnd w:id="159"/>
-    <w:bookmarkStart w:id="161" w:name="ref-JacksonPargetter1986"/>
+    <w:bookmarkEnd w:id="161"/>
+    <w:bookmarkStart w:id="163" w:name="ref-JacksonPargetter1986"/>
     <w:p>
       <w:pPr>
         <w:pStyle w:val="Bibliography"/>
@@ -16168,7 +16705,7 @@
       <w:r>
         <w:t xml:space="preserve"> </w:t>
       </w:r>
-      <w:hyperlink r:id="rId160">
+      <w:hyperlink r:id="rId162">
         <w:r>
           <w:rPr>
             <w:rStyle w:val="Hyperlink"/>
@@ -16180,8 +16717,8 @@
         <w:t xml:space="preserve">.</w:t>
       </w:r>
     </w:p>
-    <w:bookmarkEnd w:id="161"/>
-    <w:bookmarkStart w:id="162" w:name="ref-Jeffrey1983"/>
+    <w:bookmarkEnd w:id="163"/>
+    <w:bookmarkStart w:id="164" w:name="ref-Jeffrey1983"/>
     <w:p>
       <w:pPr>
         <w:pStyle w:val="Bibliography"/>
@@ -16215,8 +16752,8 @@
         <w:t xml:space="preserve">, edited by J. Earman (ed.). Minneapolis: University of Minnesota Press.</w:t>
       </w:r>
     </w:p>
-    <w:bookmarkEnd w:id="162"/>
-    <w:bookmarkStart w:id="164" w:name="ref-Leend"/>
+    <w:bookmarkEnd w:id="164"/>
+    <w:bookmarkStart w:id="166" w:name="ref-Leend"/>
     <w:p>
       <w:pPr>
         <w:pStyle w:val="Bibliography"/>
@@ -16236,7 +16773,7 @@
       <w:r>
         <w:t xml:space="preserve"> </w:t>
       </w:r>
-      <w:hyperlink r:id="rId163">
+      <w:hyperlink r:id="rId165">
         <w:r>
           <w:rPr>
             <w:rStyle w:val="Hyperlink"/>
@@ -16248,8 +16785,8 @@
         <w:t xml:space="preserve">.</w:t>
       </w:r>
     </w:p>
-    <w:bookmarkEnd w:id="164"/>
-    <w:bookmarkStart w:id="166" w:name="ref-LevinsteinSoares2020"/>
+    <w:bookmarkEnd w:id="166"/>
+    <w:bookmarkStart w:id="168" w:name="ref-LevinsteinSoares2020"/>
     <w:p>
       <w:pPr>
         <w:pStyle w:val="Bibliography"/>
@@ -16282,7 +16819,7 @@
       <w:r>
         <w:t xml:space="preserve"> </w:t>
       </w:r>
-      <w:hyperlink r:id="rId165">
+      <w:hyperlink r:id="rId167">
         <w:r>
           <w:rPr>
             <w:rStyle w:val="Hyperlink"/>
@@ -16294,8 +16831,8 @@
         <w:t xml:space="preserve">.</w:t>
       </w:r>
     </w:p>
-    <w:bookmarkEnd w:id="166"/>
-    <w:bookmarkStart w:id="167" w:name="ref-Lewis1979e"/>
+    <w:bookmarkEnd w:id="168"/>
+    <w:bookmarkStart w:id="169" w:name="ref-Lewis1979e"/>
     <w:p>
       <w:pPr>
         <w:pStyle w:val="Bibliography"/>
@@ -16335,8 +16872,8 @@
         <w:t xml:space="preserve">8 (3): 235–40.</w:t>
       </w:r>
     </w:p>
-    <w:bookmarkEnd w:id="167"/>
-    <w:bookmarkStart w:id="169" w:name="ref-Lewis1981e"/>
+    <w:bookmarkEnd w:id="169"/>
+    <w:bookmarkStart w:id="171" w:name="ref-Lewis1981e"/>
     <w:p>
       <w:pPr>
         <w:pStyle w:val="Bibliography"/>
@@ -16383,7 +16920,7 @@
       <w:r>
         <w:t xml:space="preserve"> </w:t>
       </w:r>
-      <w:hyperlink r:id="rId168">
+      <w:hyperlink r:id="rId170">
         <w:r>
           <w:rPr>
             <w:rStyle w:val="Hyperlink"/>
@@ -16395,8 +16932,8 @@
         <w:t xml:space="preserve">.</w:t>
       </w:r>
     </w:p>
-    <w:bookmarkEnd w:id="169"/>
-    <w:bookmarkStart w:id="170" w:name="ref-Lewis-Gorman-10071979"/>
+    <w:bookmarkEnd w:id="171"/>
+    <w:bookmarkStart w:id="172" w:name="ref-Lewis-Gorman-10071979"/>
     <w:p>
       <w:pPr>
         <w:pStyle w:val="Bibliography"/>
@@ -16451,8 +16988,8 @@
         <w:t xml:space="preserve">, edited by Helen Beebee and A. R. J. Fisher, 2:472–73. Oxford: Oxford University Press.</w:t>
       </w:r>
     </w:p>
-    <w:bookmarkEnd w:id="170"/>
-    <w:bookmarkStart w:id="172" w:name="ref-LipseyLancaster"/>
+    <w:bookmarkEnd w:id="172"/>
+    <w:bookmarkStart w:id="174" w:name="ref-LipseyLancaster"/>
     <w:p>
       <w:pPr>
         <w:pStyle w:val="Bibliography"/>
@@ -16485,7 +17022,7 @@
       <w:r>
         <w:t xml:space="preserve"> </w:t>
       </w:r>
-      <w:hyperlink r:id="rId171">
+      <w:hyperlink r:id="rId173">
         <w:r>
           <w:rPr>
             <w:rStyle w:val="Hyperlink"/>
@@ -16497,8 +17034,8 @@
         <w:t xml:space="preserve">.</w:t>
       </w:r>
     </w:p>
-    <w:bookmarkEnd w:id="172"/>
-    <w:bookmarkStart w:id="173" w:name="ref-McClennan1990"/>
+    <w:bookmarkEnd w:id="174"/>
+    <w:bookmarkStart w:id="175" w:name="ref-McClennan1990"/>
     <w:p>
       <w:pPr>
         <w:pStyle w:val="Bibliography"/>
@@ -16520,8 +17057,8 @@
         <w:t xml:space="preserve">. Cambridge: Cambridge University Press.</w:t>
       </w:r>
     </w:p>
-    <w:bookmarkEnd w:id="173"/>
-    <w:bookmarkStart w:id="175" w:name="ref-Myerson1978"/>
+    <w:bookmarkEnd w:id="175"/>
+    <w:bookmarkStart w:id="177" w:name="ref-Myerson1978"/>
     <w:p>
       <w:pPr>
         <w:pStyle w:val="Bibliography"/>
@@ -16554,7 +17091,7 @@
       <w:r>
         <w:t xml:space="preserve"> </w:t>
       </w:r>
-      <w:hyperlink r:id="rId174">
+      <w:hyperlink r:id="rId176">
         <w:r>
           <w:rPr>
             <w:rStyle w:val="Hyperlink"/>
@@ -16566,8 +17103,8 @@
         <w:t xml:space="preserve">.</w:t>
       </w:r>
     </w:p>
-    <w:bookmarkEnd w:id="175"/>
-    <w:bookmarkStart w:id="176" w:name="ref-Nash1951"/>
+    <w:bookmarkEnd w:id="177"/>
+    <w:bookmarkStart w:id="178" w:name="ref-Nash1951"/>
     <w:p>
       <w:pPr>
         <w:pStyle w:val="Bibliography"/>
@@ -16598,8 +17135,8 @@
         <w:t xml:space="preserve">54 (2): 286–95.</w:t>
       </w:r>
     </w:p>
-    <w:bookmarkEnd w:id="176"/>
-    <w:bookmarkStart w:id="177" w:name="ref-Nozick1969"/>
+    <w:bookmarkEnd w:id="178"/>
+    <w:bookmarkStart w:id="179" w:name="ref-Nozick1969"/>
     <w:p>
       <w:pPr>
         <w:pStyle w:val="Bibliography"/>
@@ -16654,8 +17191,8 @@
         <w:t xml:space="preserve">, edited by Nicholas Rescher, 114–46. Riedel: Springer.</w:t>
       </w:r>
     </w:p>
-    <w:bookmarkEnd w:id="177"/>
-    <w:bookmarkStart w:id="179" w:name="ref-Podgorski2022"/>
+    <w:bookmarkEnd w:id="179"/>
+    <w:bookmarkStart w:id="181" w:name="ref-Podgorski2022"/>
     <w:p>
       <w:pPr>
         <w:pStyle w:val="Bibliography"/>
@@ -16702,7 +17239,7 @@
       <w:r>
         <w:t xml:space="preserve"> </w:t>
       </w:r>
-      <w:hyperlink r:id="rId178">
+      <w:hyperlink r:id="rId180">
         <w:r>
           <w:rPr>
             <w:rStyle w:val="Hyperlink"/>
@@ -16714,8 +17251,8 @@
         <w:t xml:space="preserve">.</w:t>
       </w:r>
     </w:p>
-    <w:bookmarkEnd w:id="179"/>
-    <w:bookmarkStart w:id="181" w:name="ref-Quiggin1982"/>
+    <w:bookmarkEnd w:id="181"/>
+    <w:bookmarkStart w:id="183" w:name="ref-Quiggin1982"/>
     <w:p>
       <w:pPr>
         <w:pStyle w:val="Bibliography"/>
@@ -16748,7 +17285,7 @@
       <w:r>
         <w:t xml:space="preserve"> </w:t>
       </w:r>
-      <w:hyperlink r:id="rId180">
+      <w:hyperlink r:id="rId182">
         <w:r>
           <w:rPr>
             <w:rStyle w:val="Hyperlink"/>
@@ -16760,8 +17297,8 @@
         <w:t xml:space="preserve">.</w:t>
       </w:r>
     </w:p>
-    <w:bookmarkEnd w:id="181"/>
-    <w:bookmarkStart w:id="182" w:name="ref-RamseyGeneralProp"/>
+    <w:bookmarkEnd w:id="183"/>
+    <w:bookmarkStart w:id="184" w:name="ref-RamseyGeneralProp"/>
     <w:p>
       <w:pPr>
         <w:pStyle w:val="Bibliography"/>
@@ -16795,8 +17332,8 @@
         <w:t xml:space="preserve">, edited by D. H. Mellor, 145–63. Cambridge: Cambridge University Press.</w:t>
       </w:r>
     </w:p>
-    <w:bookmarkEnd w:id="182"/>
-    <w:bookmarkStart w:id="184" w:name="ref-Richter1984"/>
+    <w:bookmarkEnd w:id="184"/>
+    <w:bookmarkStart w:id="186" w:name="ref-Richter1984"/>
     <w:p>
       <w:pPr>
         <w:pStyle w:val="Bibliography"/>
@@ -16829,7 +17366,7 @@
       <w:r>
         <w:t xml:space="preserve"> </w:t>
       </w:r>
-      <w:hyperlink r:id="rId183">
+      <w:hyperlink r:id="rId185">
         <w:r>
           <w:rPr>
             <w:rStyle w:val="Hyperlink"/>
@@ -16841,8 +17378,8 @@
         <w:t xml:space="preserve">.</w:t>
       </w:r>
     </w:p>
-    <w:bookmarkEnd w:id="184"/>
-    <w:bookmarkStart w:id="185" w:name="ref-Robinson1949"/>
+    <w:bookmarkEnd w:id="186"/>
+    <w:bookmarkStart w:id="187" w:name="ref-Robinson1949"/>
     <w:p>
       <w:pPr>
         <w:pStyle w:val="Bibliography"/>
@@ -16863,8 +17400,8 @@
         <w:t xml:space="preserve">Santa Monica, CA: The RAND Corporation.</w:t>
       </w:r>
     </w:p>
-    <w:bookmarkEnd w:id="185"/>
-    <w:bookmarkStart w:id="187" w:name="ref-Selten1975"/>
+    <w:bookmarkEnd w:id="187"/>
+    <w:bookmarkStart w:id="189" w:name="ref-Selten1975"/>
     <w:p>
       <w:pPr>
         <w:pStyle w:val="Bibliography"/>
@@ -16897,7 +17434,7 @@
       <w:r>
         <w:t xml:space="preserve"> </w:t>
       </w:r>
-      <w:hyperlink r:id="rId186">
+      <w:hyperlink r:id="rId188">
         <w:r>
           <w:rPr>
             <w:rStyle w:val="Hyperlink"/>
@@ -16909,8 +17446,8 @@
         <w:t xml:space="preserve">.</w:t>
       </w:r>
     </w:p>
-    <w:bookmarkEnd w:id="187"/>
-    <w:bookmarkStart w:id="188" w:name="ref-Selten1965"/>
+    <w:bookmarkEnd w:id="189"/>
+    <w:bookmarkStart w:id="190" w:name="ref-Selten1965"/>
     <w:p>
       <w:pPr>
         <w:pStyle w:val="Bibliography"/>
@@ -16961,8 +17498,8 @@
         <w:t xml:space="preserve">121 (2): 301–24.</w:t>
       </w:r>
     </w:p>
-    <w:bookmarkEnd w:id="188"/>
-    <w:bookmarkStart w:id="189" w:name="ref-Shafer1976"/>
+    <w:bookmarkEnd w:id="190"/>
+    <w:bookmarkStart w:id="191" w:name="ref-Shafer1976"/>
     <w:p>
       <w:pPr>
         <w:pStyle w:val="Bibliography"/>
@@ -16984,8 +17521,8 @@
         <w:t xml:space="preserve">. Princeton: Princeton University Press.</w:t>
       </w:r>
     </w:p>
-    <w:bookmarkEnd w:id="189"/>
-    <w:bookmarkStart w:id="190" w:name="ref-Skyrms1984"/>
+    <w:bookmarkEnd w:id="191"/>
+    <w:bookmarkStart w:id="192" w:name="ref-Skyrms1984"/>
     <w:p>
       <w:pPr>
         <w:pStyle w:val="Bibliography"/>
@@ -17007,8 +17544,8 @@
         <w:t xml:space="preserve">. New Haven, CT: Yale University Press.</w:t>
       </w:r>
     </w:p>
-    <w:bookmarkEnd w:id="190"/>
-    <w:bookmarkStart w:id="191" w:name="ref-Skyrms2004"/>
+    <w:bookmarkEnd w:id="192"/>
+    <w:bookmarkStart w:id="193" w:name="ref-Skyrms2004"/>
     <w:p>
       <w:pPr>
         <w:pStyle w:val="Bibliography"/>
@@ -17057,8 +17594,8 @@
         <w:t xml:space="preserve">ress.</w:t>
       </w:r>
     </w:p>
-    <w:bookmarkEnd w:id="191"/>
-    <w:bookmarkStart w:id="193" w:name="ref-Spencer2021"/>
+    <w:bookmarkEnd w:id="193"/>
+    <w:bookmarkStart w:id="195" w:name="ref-Spencer2021"/>
     <w:p>
       <w:pPr>
         <w:pStyle w:val="Bibliography"/>
@@ -17091,7 +17628,7 @@
       <w:r>
         <w:t xml:space="preserve"> </w:t>
       </w:r>
-      <w:hyperlink r:id="rId192">
+      <w:hyperlink r:id="rId194">
         <w:r>
           <w:rPr>
             <w:rStyle w:val="Hyperlink"/>
@@ -17103,8 +17640,8 @@
         <w:t xml:space="preserve">.</w:t>
       </w:r>
     </w:p>
-    <w:bookmarkEnd w:id="193"/>
-    <w:bookmarkStart w:id="195" w:name="ref-Spencer2021b"/>
+    <w:bookmarkEnd w:id="195"/>
+    <w:bookmarkStart w:id="197" w:name="ref-Spencer2021b"/>
     <w:p>
       <w:pPr>
         <w:pStyle w:val="Bibliography"/>
@@ -17137,7 +17674,7 @@
       <w:r>
         <w:t xml:space="preserve"> </w:t>
       </w:r>
-      <w:hyperlink r:id="rId194">
+      <w:hyperlink r:id="rId196">
         <w:r>
           <w:rPr>
             <w:rStyle w:val="Hyperlink"/>
@@ -17149,8 +17686,8 @@
         <w:t xml:space="preserve">.</w:t>
       </w:r>
     </w:p>
-    <w:bookmarkEnd w:id="195"/>
-    <w:bookmarkStart w:id="197" w:name="ref-Spencer2023"/>
+    <w:bookmarkEnd w:id="197"/>
+    <w:bookmarkStart w:id="199" w:name="ref-Spencer2023"/>
     <w:p>
       <w:pPr>
         <w:pStyle w:val="Bibliography"/>
@@ -17183,7 +17720,7 @@
       <w:r>
         <w:t xml:space="preserve"> </w:t>
       </w:r>
-      <w:hyperlink r:id="rId196">
+      <w:hyperlink r:id="rId198">
         <w:r>
           <w:rPr>
             <w:rStyle w:val="Hyperlink"/>
@@ -17195,8 +17732,8 @@
         <w:t xml:space="preserve">.</w:t>
       </w:r>
     </w:p>
-    <w:bookmarkEnd w:id="197"/>
-    <w:bookmarkStart w:id="199" w:name="ref-SpencerWells2019"/>
+    <w:bookmarkEnd w:id="199"/>
+    <w:bookmarkStart w:id="201" w:name="ref-SpencerWells2019"/>
     <w:p>
       <w:pPr>
         <w:pStyle w:val="Bibliography"/>
@@ -17278,7 +17815,7 @@
       <w:r>
         <w:t xml:space="preserve"> </w:t>
       </w:r>
-      <w:hyperlink r:id="rId198">
+      <w:hyperlink r:id="rId200">
         <w:r>
           <w:rPr>
             <w:rStyle w:val="Hyperlink"/>
@@ -17290,8 +17827,8 @@
         <w:t xml:space="preserve">.</w:t>
       </w:r>
     </w:p>
-    <w:bookmarkEnd w:id="199"/>
-    <w:bookmarkStart w:id="201" w:name="ref-Stalnaker1998"/>
+    <w:bookmarkEnd w:id="201"/>
+    <w:bookmarkStart w:id="203" w:name="ref-Stalnaker1998"/>
     <w:p>
       <w:pPr>
         <w:pStyle w:val="Bibliography"/>
@@ -17324,7 +17861,7 @@
       <w:r>
         <w:t xml:space="preserve"> </w:t>
       </w:r>
-      <w:hyperlink r:id="rId200">
+      <w:hyperlink r:id="rId202">
         <w:r>
           <w:rPr>
             <w:rStyle w:val="Hyperlink"/>
@@ -17336,8 +17873,8 @@
         <w:t xml:space="preserve">.</w:t>
       </w:r>
     </w:p>
-    <w:bookmarkEnd w:id="201"/>
-    <w:bookmarkStart w:id="202" w:name="ref-Stalnaker2008"/>
+    <w:bookmarkEnd w:id="203"/>
+    <w:bookmarkStart w:id="204" w:name="ref-Stalnaker2008"/>
     <w:p>
       <w:pPr>
         <w:pStyle w:val="Bibliography"/>
@@ -17359,8 +17896,8 @@
         <w:t xml:space="preserve">. Oxford: Oxford University Press.</w:t>
       </w:r>
     </w:p>
-    <w:bookmarkEnd w:id="202"/>
-    <w:bookmarkStart w:id="203" w:name="ref-Strevens2008"/>
+    <w:bookmarkEnd w:id="204"/>
+    <w:bookmarkStart w:id="205" w:name="ref-Strevens2008"/>
     <w:p>
       <w:pPr>
         <w:pStyle w:val="Bibliography"/>
@@ -17382,8 +17919,8 @@
         <w:t xml:space="preserve">. Cambridge, MA: Harvard University Press.</w:t>
       </w:r>
     </w:p>
-    <w:bookmarkEnd w:id="203"/>
-    <w:bookmarkStart w:id="204" w:name="ref-Sutton2000"/>
+    <w:bookmarkEnd w:id="205"/>
+    <w:bookmarkStart w:id="206" w:name="ref-Sutton2000"/>
     <w:p>
       <w:pPr>
         <w:pStyle w:val="Bibliography"/>
@@ -17417,8 +17954,8 @@
         <w:t xml:space="preserve">Press.</w:t>
       </w:r>
     </w:p>
-    <w:bookmarkEnd w:id="204"/>
-    <w:bookmarkStart w:id="206" w:name="ref-Thoma2019"/>
+    <w:bookmarkEnd w:id="206"/>
+    <w:bookmarkStart w:id="208" w:name="ref-Thoma2019"/>
     <w:p>
       <w:pPr>
         <w:pStyle w:val="Bibliography"/>
@@ -17451,7 +17988,7 @@
       <w:r>
         <w:t xml:space="preserve"> </w:t>
       </w:r>
-      <w:hyperlink r:id="rId205">
+      <w:hyperlink r:id="rId207">
         <w:r>
           <w:rPr>
             <w:rStyle w:val="Hyperlink"/>
@@ -17463,8 +18000,8 @@
         <w:t xml:space="preserve">.</w:t>
       </w:r>
     </w:p>
-    <w:bookmarkEnd w:id="206"/>
-    <w:bookmarkStart w:id="208" w:name="ref-Wedgwood2013a"/>
+    <w:bookmarkEnd w:id="208"/>
+    <w:bookmarkStart w:id="210" w:name="ref-Wedgwood2013a"/>
     <w:p>
       <w:pPr>
         <w:pStyle w:val="Bibliography"/>
@@ -17497,7 +18034,7 @@
       <w:r>
         <w:t xml:space="preserve"> </w:t>
       </w:r>
-      <w:hyperlink r:id="rId207">
+      <w:hyperlink r:id="rId209">
         <w:r>
           <w:rPr>
             <w:rStyle w:val="Hyperlink"/>
@@ -17509,8 +18046,8 @@
         <w:t xml:space="preserve">.</w:t>
       </w:r>
     </w:p>
-    <w:bookmarkEnd w:id="208"/>
-    <w:bookmarkStart w:id="210" w:name="ref-Weirich1985"/>
+    <w:bookmarkEnd w:id="210"/>
+    <w:bookmarkStart w:id="212" w:name="ref-Weirich1985"/>
     <w:p>
       <w:pPr>
         <w:pStyle w:val="Bibliography"/>
@@ -17543,7 +18080,7 @@
       <w:r>
         <w:t xml:space="preserve"> </w:t>
       </w:r>
-      <w:hyperlink r:id="rId209">
+      <w:hyperlink r:id="rId211">
         <w:r>
           <w:rPr>
             <w:rStyle w:val="Hyperlink"/>
@@ -17555,8 +18092,8 @@
         <w:t xml:space="preserve">.</w:t>
       </w:r>
     </w:p>
-    <w:bookmarkEnd w:id="210"/>
-    <w:bookmarkStart w:id="212" w:name="ref-Wells2019"/>
+    <w:bookmarkEnd w:id="212"/>
+    <w:bookmarkStart w:id="214" w:name="ref-Wells2019"/>
     <w:p>
       <w:pPr>
         <w:pStyle w:val="Bibliography"/>
@@ -17589,7 +18126,7 @@
       <w:r>
         <w:t xml:space="preserve"> </w:t>
       </w:r>
-      <w:hyperlink r:id="rId211">
+      <w:hyperlink r:id="rId213">
         <w:r>
           <w:rPr>
             <w:rStyle w:val="Hyperlink"/>
@@ -17601,8 +18138,8 @@
         <w:t xml:space="preserve">.</w:t>
       </w:r>
     </w:p>
-    <w:bookmarkEnd w:id="212"/>
-    <w:bookmarkStart w:id="214" w:name="ref-Wilson1967"/>
+    <w:bookmarkEnd w:id="214"/>
+    <w:bookmarkStart w:id="216" w:name="ref-Wilson1967"/>
     <w:p>
       <w:pPr>
         <w:pStyle w:val="Bibliography"/>
@@ -17635,7 +18172,7 @@
       <w:r>
         <w:t xml:space="preserve"> </w:t>
       </w:r>
-      <w:hyperlink r:id="rId213">
+      <w:hyperlink r:id="rId215">
         <w:r>
           <w:rPr>
             <w:rStyle w:val="Hyperlink"/>
@@ -17647,8 +18184,8 @@
         <w:t xml:space="preserve">.</w:t>
       </w:r>
     </w:p>
-    <w:bookmarkEnd w:id="214"/>
-    <w:bookmarkStart w:id="215" w:name="ref-Worsnip2021"/>
+    <w:bookmarkEnd w:id="216"/>
+    <w:bookmarkStart w:id="217" w:name="ref-Worsnip2021"/>
     <w:p>
       <w:pPr>
         <w:pStyle w:val="Bibliography"/>
@@ -17670,8 +18207,8 @@
         <w:t xml:space="preserve">. Oxford: Oxford University Press.</w:t>
       </w:r>
     </w:p>
-    <w:bookmarkEnd w:id="215"/>
-    <w:bookmarkStart w:id="216" w:name="ref-WrightVaguenessCollection"/>
+    <w:bookmarkEnd w:id="217"/>
+    <w:bookmarkStart w:id="218" w:name="ref-WrightVaguenessCollection"/>
     <w:p>
       <w:pPr>
         <w:pStyle w:val="Bibliography"/>
@@ -17693,9 +18230,9 @@
         <w:t xml:space="preserve">. Oxford: Oxford University Press.</w:t>
       </w:r>
     </w:p>
-    <w:bookmarkEnd w:id="216"/>
-    <w:bookmarkEnd w:id="217"/>
     <w:bookmarkEnd w:id="218"/>
+    <w:bookmarkEnd w:id="219"/>
+    <w:bookmarkEnd w:id="220"/>
     <w:sectPr>
       <w:headerReference r:id="rId9" w:type="even"/>
       <w:headerReference r:id="rId11" w:type="default"/>
@@ -17854,7 +18391,7 @@
       </w:r>
     </w:p>
   </w:footnote>
-  <w:footnote w:id="30">
+  <w:footnote w:id="29">
     <w:p>
       <w:pPr>
         <w:pStyle w:val="FootnoteText"/>
@@ -17869,19 +18406,7 @@
         <w:t xml:space="preserve"> </w:t>
       </w:r>
       <w:r>
-        <w:t xml:space="preserve">There is a survey article from a few years ago -</w:t>
-      </w:r>
-      <w:r>
-        <w:t xml:space="preserve"> </w:t>
-      </w:r>
-      <w:r>
-        <w:t xml:space="preserve">Elliott (2019)</w:t>
-      </w:r>
-      <w:r>
-        <w:t xml:space="preserve"> </w:t>
-      </w:r>
-      <w:r>
-        <w:t xml:space="preserve">- that has summaries of the then state-of-the-art on these two questions. And it makes it very striking how little the literatures on each of them overlap.</w:t>
+        <w:t xml:space="preserve">The proof is in Appendix One.</w:t>
       </w:r>
     </w:p>
   </w:footnote>
@@ -17900,19 +18425,19 @@
         <w:t xml:space="preserve"> </w:t>
       </w:r>
       <w:r>
-        <w:t xml:space="preserve">See</w:t>
-      </w:r>
-      <w:r>
-        <w:t xml:space="preserve"> </w:t>
-      </w:r>
-      <w:r>
-        <w:t xml:space="preserve">Alcoba (2023)</w:t>
-      </w:r>
-      <w:r>
-        <w:t xml:space="preserve"> </w:t>
-      </w:r>
-      <w:r>
-        <w:t xml:space="preserve">for what happens when people start thinking that bet is a bad one.</w:t>
+        <w:t xml:space="preserve">There is a survey article from a few years ago -</w:t>
+      </w:r>
+      <w:r>
+        <w:t xml:space="preserve"> </w:t>
+      </w:r>
+      <w:r>
+        <w:t xml:space="preserve">Elliott (2019)</w:t>
+      </w:r>
+      <w:r>
+        <w:t xml:space="preserve"> </w:t>
+      </w:r>
+      <w:r>
+        <w:t xml:space="preserve">- that has summaries of the then state-of-the-art on these two questions. And it makes it very striking how little the literatures on each of them overlap.</w:t>
       </w:r>
     </w:p>
   </w:footnote>
@@ -17931,6 +18456,37 @@
         <w:t xml:space="preserve"> </w:t>
       </w:r>
       <w:r>
+        <w:t xml:space="preserve">See</w:t>
+      </w:r>
+      <w:r>
+        <w:t xml:space="preserve"> </w:t>
+      </w:r>
+      <w:r>
+        <w:t xml:space="preserve">Alcoba (2023)</w:t>
+      </w:r>
+      <w:r>
+        <w:t xml:space="preserve"> </w:t>
+      </w:r>
+      <w:r>
+        <w:t xml:space="preserve">for what happens when people start thinking that bet is a bad one.</w:t>
+      </w:r>
+    </w:p>
+  </w:footnote>
+  <w:footnote w:id="33">
+    <w:p>
+      <w:pPr>
+        <w:pStyle w:val="FootnoteText"/>
+      </w:pPr>
+      <w:r>
+        <w:rPr>
+          <w:rStyle w:val="FootnoteReference"/>
+        </w:rPr>
+        <w:footnoteRef/>
+      </w:r>
+      <w:r>
+        <w:t xml:space="preserve"> </w:t>
+      </w:r>
+      <w:r>
         <w:t xml:space="preserve">Joanna</w:t>
       </w:r>
       <w:r>
@@ -17944,34 +18500,6 @@
       </w:r>
       <w:r>
         <w:t xml:space="preserve">develops a subtle critique of some non-expectationist theories starting with something like this point.</w:t>
-      </w:r>
-    </w:p>
-  </w:footnote>
-  <w:footnote w:id="34">
-    <w:p>
-      <w:pPr>
-        <w:pStyle w:val="FootnoteText"/>
-      </w:pPr>
-      <w:r>
-        <w:rPr>
-          <w:rStyle w:val="FootnoteReference"/>
-        </w:rPr>
-        <w:footnoteRef/>
-      </w:r>
-      <w:r>
-        <w:t xml:space="preserve"> </w:t>
-      </w:r>
-      <w:r>
-        <w:t xml:space="preserve">This point is made by</w:t>
-      </w:r>
-      <w:r>
-        <w:t xml:space="preserve"> </w:t>
-      </w:r>
-      <w:r>
-        <w:t xml:space="preserve">Harper (1988)</w:t>
-      </w:r>
-      <w:r>
-        <w:t xml:space="preserve">, and many (though not all) of the conclusions I draw in this paper will be similar to ones he drew.</w:t>
       </w:r>
     </w:p>
   </w:footnote>
@@ -17990,20 +18518,48 @@
         <w:t xml:space="preserve"> </w:t>
       </w:r>
       <w:r>
-        <w:t xml:space="preserve">See, for instance, the introduction of them on page 136 of</w:t>
-      </w:r>
-      <w:r>
-        <w:t xml:space="preserve"> </w:t>
-      </w:r>
-      <w:r>
-        <w:t xml:space="preserve">Bonanno (2018)</w:t>
-      </w:r>
-      <w:r>
-        <w:t xml:space="preserve">. And note that we get 135 pages before the notion of an expectation is introduced; that’s how much is done simply with dominance reasoning</w:t>
+        <w:t xml:space="preserve">This point is made by</w:t>
+      </w:r>
+      <w:r>
+        <w:t xml:space="preserve"> </w:t>
+      </w:r>
+      <w:r>
+        <w:t xml:space="preserve">Harper (1988)</w:t>
+      </w:r>
+      <w:r>
+        <w:t xml:space="preserve">, and many (though not all) of the conclusions I draw in this paper will be similar to ones he drew.</w:t>
       </w:r>
     </w:p>
   </w:footnote>
   <w:footnote w:id="36">
+    <w:p>
+      <w:pPr>
+        <w:pStyle w:val="FootnoteText"/>
+      </w:pPr>
+      <w:r>
+        <w:rPr>
+          <w:rStyle w:val="FootnoteReference"/>
+        </w:rPr>
+        <w:footnoteRef/>
+      </w:r>
+      <w:r>
+        <w:t xml:space="preserve"> </w:t>
+      </w:r>
+      <w:r>
+        <w:t xml:space="preserve">See, for instance, the introduction of them on page 136 of</w:t>
+      </w:r>
+      <w:r>
+        <w:t xml:space="preserve"> </w:t>
+      </w:r>
+      <w:r>
+        <w:t xml:space="preserve">Bonanno (2018)</w:t>
+      </w:r>
+      <w:r>
+        <w:t xml:space="preserve">. And note that we get 135 pages before the notion of an expectation is introduced; that’s how much is done simply with dominance reasoning</w:t>
+      </w:r>
+    </w:p>
+  </w:footnote>
+  <w:footnote w:id="37">
     <w:p>
       <w:pPr>
         <w:pStyle w:val="FootnoteText"/>
@@ -18052,7 +18608,7 @@
       </w:r>
     </w:p>
   </w:footnote>
-  <w:footnote w:id="37">
+  <w:footnote w:id="38">
     <w:p>
       <w:pPr>
         <w:pStyle w:val="FootnoteText"/>
@@ -18092,34 +18648,6 @@
       </w:r>
       <w:r>
         <w:t xml:space="preserve">for an argument that Wells’s argument is unfair to EDT.</w:t>
-      </w:r>
-    </w:p>
-  </w:footnote>
-  <w:footnote w:id="42">
-    <w:p>
-      <w:pPr>
-        <w:pStyle w:val="FootnoteText"/>
-      </w:pPr>
-      <w:r>
-        <w:rPr>
-          <w:rStyle w:val="FootnoteReference"/>
-        </w:rPr>
-        <w:footnoteRef/>
-      </w:r>
-      <w:r>
-        <w:t xml:space="preserve"> </w:t>
-      </w:r>
-      <w:r>
-        <w:t xml:space="preserve">These reasons are both offered, briefly, by</w:t>
-      </w:r>
-      <w:r>
-        <w:t xml:space="preserve"> </w:t>
-      </w:r>
-      <w:r>
-        <w:t xml:space="preserve">Nozick (1969)</w:t>
-      </w:r>
-      <w:r>
-        <w:t xml:space="preserve">, so they have a history in decision theory.</w:t>
       </w:r>
     </w:p>
   </w:footnote>
@@ -18138,7 +18666,16 @@
         <w:t xml:space="preserve"> </w:t>
       </w:r>
       <w:r>
-        <w:t xml:space="preserve">Not a particularly realistic concern when everyone carries a smartphone, but in theory smartphones might not exist.</w:t>
+        <w:t xml:space="preserve">These reasons are both offered, briefly, by</w:t>
+      </w:r>
+      <w:r>
+        <w:t xml:space="preserve"> </w:t>
+      </w:r>
+      <w:r>
+        <w:t xml:space="preserve">Nozick (1969)</w:t>
+      </w:r>
+      <w:r>
+        <w:t xml:space="preserve">, so they have a history in decision theory.</w:t>
       </w:r>
     </w:p>
   </w:footnote>
@@ -18157,11 +18694,30 @@
         <w:t xml:space="preserve"> </w:t>
       </w:r>
       <w:r>
+        <w:t xml:space="preserve">Not a particularly realistic concern when everyone carries a smartphone, but in theory smartphones might not exist.</w:t>
+      </w:r>
+    </w:p>
+  </w:footnote>
+  <w:footnote w:id="45">
+    <w:p>
+      <w:pPr>
+        <w:pStyle w:val="FootnoteText"/>
+      </w:pPr>
+      <w:r>
+        <w:rPr>
+          <w:rStyle w:val="FootnoteReference"/>
+        </w:rPr>
+        <w:footnoteRef/>
+      </w:r>
+      <w:r>
+        <w:t xml:space="preserve"> </w:t>
+      </w:r>
+      <w:r>
         <w:t xml:space="preserve">It’s important to remember here that we are doing idealised decision theory. My view is that idealised decision theory has nothing to say about cases where someone will be punished for doing mental arithmetic.</w:t>
       </w:r>
     </w:p>
   </w:footnote>
-  <w:footnote w:id="49">
+  <w:footnote w:id="50">
     <w:p>
       <w:pPr>
         <w:pStyle w:val="FootnoteText"/>
@@ -18189,7 +18745,7 @@
       </w:r>
     </w:p>
   </w:footnote>
-  <w:footnote w:id="51">
+  <w:footnote w:id="52">
     <w:p>
       <w:pPr>
         <w:pStyle w:val="FootnoteText"/>
@@ -18217,7 +18773,7 @@
       </w:r>
     </w:p>
   </w:footnote>
-  <w:footnote w:id="53">
+  <w:footnote w:id="54">
     <w:p>
       <w:pPr>
         <w:pStyle w:val="FootnoteText"/>
@@ -18263,7 +18819,7 @@
       </w:r>
     </w:p>
   </w:footnote>
-  <w:footnote w:id="58">
+  <w:footnote w:id="59">
     <w:p>
       <w:pPr>
         <w:pStyle w:val="FootnoteText"/>
@@ -18312,7 +18868,7 @@
       </w:r>
     </w:p>
   </w:footnote>
-  <w:footnote w:id="67">
+  <w:footnote w:id="68">
     <w:p>
       <w:pPr>
         <w:pStyle w:val="FootnoteText"/>
@@ -18340,52 +18896,6 @@
       </w:r>
       <w:r>
         <w:t xml:space="preserve">agrees with intuition here.</w:t>
-      </w:r>
-    </w:p>
-  </w:footnote>
-  <w:footnote w:id="69">
-    <w:p>
-      <w:pPr>
-        <w:pStyle w:val="FootnoteText"/>
-      </w:pPr>
-      <w:r>
-        <w:rPr>
-          <w:rStyle w:val="FootnoteReference"/>
-        </w:rPr>
-        <w:footnoteRef/>
-      </w:r>
-      <w:r>
-        <w:t xml:space="preserve"> </w:t>
-      </w:r>
-      <w:r>
-        <w:t xml:space="preserve">Following</w:t>
-      </w:r>
-      <w:r>
-        <w:t xml:space="preserve"> </w:t>
-      </w:r>
-      <w:r>
-        <w:t xml:space="preserve">Stalnaker (2008)</w:t>
-      </w:r>
-      <w:r>
-        <w:t xml:space="preserve">, I think it excludes the Sleeping Beauty case, since there Beauty gains the capacity to have singular thoughts about a time, the</w:t>
-      </w:r>
-      <w:r>
-        <w:t xml:space="preserve"> </w:t>
-      </w:r>
-      <w:r>
-        <w:t xml:space="preserve">‘</w:t>
-      </w:r>
-      <w:r>
-        <w:t xml:space="preserve">now</w:t>
-      </w:r>
-      <w:r>
-        <w:t xml:space="preserve">’</w:t>
-      </w:r>
-      <w:r>
-        <w:t xml:space="preserve"> </w:t>
-      </w:r>
-      <w:r>
-        <w:t xml:space="preserve">when she awakes, that she did not previously have.</w:t>
       </w:r>
     </w:p>
   </w:footnote>
@@ -18404,16 +18914,34 @@
         <w:t xml:space="preserve"> </w:t>
       </w:r>
       <w:r>
-        <w:t xml:space="preserve">Most notably defended by</w:t>
-      </w:r>
-      <w:r>
-        <w:t xml:space="preserve"> </w:t>
-      </w:r>
-      <w:r>
-        <w:t xml:space="preserve">McClennan (1990)</w:t>
-      </w:r>
-      <w:r>
-        <w:t xml:space="preserve">.</w:t>
+        <w:t xml:space="preserve">Following</w:t>
+      </w:r>
+      <w:r>
+        <w:t xml:space="preserve"> </w:t>
+      </w:r>
+      <w:r>
+        <w:t xml:space="preserve">Stalnaker (2008)</w:t>
+      </w:r>
+      <w:r>
+        <w:t xml:space="preserve">, I think it excludes the Sleeping Beauty case, since there Beauty gains the capacity to have singular thoughts about a time, the</w:t>
+      </w:r>
+      <w:r>
+        <w:t xml:space="preserve"> </w:t>
+      </w:r>
+      <w:r>
+        <w:t xml:space="preserve">‘</w:t>
+      </w:r>
+      <w:r>
+        <w:t xml:space="preserve">now</w:t>
+      </w:r>
+      <w:r>
+        <w:t xml:space="preserve">’</w:t>
+      </w:r>
+      <w:r>
+        <w:t xml:space="preserve"> </w:t>
+      </w:r>
+      <w:r>
+        <w:t xml:space="preserve">when she awakes, that she did not previously have.</w:t>
       </w:r>
     </w:p>
   </w:footnote>
@@ -18432,6 +18960,34 @@
         <w:t xml:space="preserve"> </w:t>
       </w:r>
       <w:r>
+        <w:t xml:space="preserve">Most notably defended by</w:t>
+      </w:r>
+      <w:r>
+        <w:t xml:space="preserve"> </w:t>
+      </w:r>
+      <w:r>
+        <w:t xml:space="preserve">McClennan (1990)</w:t>
+      </w:r>
+      <w:r>
+        <w:t xml:space="preserve">.</w:t>
+      </w:r>
+    </w:p>
+  </w:footnote>
+  <w:footnote w:id="72">
+    <w:p>
+      <w:pPr>
+        <w:pStyle w:val="FootnoteText"/>
+      </w:pPr>
+      <w:r>
+        <w:rPr>
+          <w:rStyle w:val="FootnoteReference"/>
+        </w:rPr>
+        <w:footnoteRef/>
+      </w:r>
+      <w:r>
+        <w:t xml:space="preserve"> </w:t>
+      </w:r>
+      <w:r>
         <w:t xml:space="preserve">The so-called Foundational Decision Theory of</w:t>
       </w:r>
       <w:r>
@@ -18445,25 +19001,6 @@
       </w:r>
       <w:r>
         <w:t xml:space="preserve">agrees with the resolute approach in the special case where the only information Chooser will receive are the results of predictions, and is subject to the criticisms I’ll make of resolute theories.</w:t>
-      </w:r>
-    </w:p>
-  </w:footnote>
-  <w:footnote w:id="74">
-    <w:p>
-      <w:pPr>
-        <w:pStyle w:val="FootnoteText"/>
-      </w:pPr>
-      <w:r>
-        <w:rPr>
-          <w:rStyle w:val="FootnoteReference"/>
-        </w:rPr>
-        <w:footnoteRef/>
-      </w:r>
-      <w:r>
-        <w:t xml:space="preserve"> </w:t>
-      </w:r>
-      <w:r>
-        <w:t xml:space="preserve">Spencer’s non-exploitability isn’t quite the same thing as the Dual Mandate, but it’s close enough for these purposes. Spencer rejects non-exploitability, but endorses a weaker constraint he calls the Guaranteed Principle. I don’t see any reason to distinguish between these constraints, in part because of the argument that follows in the text.</w:t>
       </w:r>
     </w:p>
   </w:footnote>
@@ -18482,11 +19019,30 @@
         <w:t xml:space="preserve"> </w:t>
       </w:r>
       <w:r>
+        <w:t xml:space="preserve">Spencer’s non-exploitability isn’t quite the same thing as the Dual Mandate, but it’s close enough for these purposes. Spencer rejects non-exploitability, but endorses a weaker constraint he calls the Guaranteed Principle. I don’t see any reason to distinguish between these constraints, in part because of the argument that follows in the text.</w:t>
+      </w:r>
+    </w:p>
+  </w:footnote>
+  <w:footnote w:id="76">
+    <w:p>
+      <w:pPr>
+        <w:pStyle w:val="FootnoteText"/>
+      </w:pPr>
+      <w:r>
+        <w:rPr>
+          <w:rStyle w:val="FootnoteReference"/>
+        </w:rPr>
+        <w:footnoteRef/>
+      </w:r>
+      <w:r>
+        <w:t xml:space="preserve"> </w:t>
+      </w:r>
+      <w:r>
         <w:t xml:space="preserve">Assume Chooser is reasonably risk-neutral over dollars over this range of outcomes.</w:t>
       </w:r>
     </w:p>
   </w:footnote>
-  <w:footnote w:id="81">
+  <w:footnote w:id="82">
     <w:p>
       <w:pPr>
         <w:pStyle w:val="FootnoteText"/>
@@ -18514,7 +19070,7 @@
       </w:r>
     </w:p>
   </w:footnote>
-  <w:footnote w:id="83">
+  <w:footnote w:id="84">
     <w:p>
       <w:pPr>
         <w:pStyle w:val="FootnoteText"/>
@@ -18547,7 +19103,7 @@
       </w:r>
     </w:p>
   </w:footnote>
-  <w:footnote w:id="84">
+  <w:footnote w:id="85">
     <w:p>
       <w:pPr>
         <w:pStyle w:val="FootnoteText"/>
@@ -18575,25 +19131,6 @@
       </w:r>
       <w:r>
         <w:t xml:space="preserve">for a different set of reasons to be sceptical that there is a notion of coherence that can do the work its philosophical defenders want.</w:t>
-      </w:r>
-    </w:p>
-  </w:footnote>
-  <w:footnote w:id="85">
-    <w:p>
-      <w:pPr>
-        <w:pStyle w:val="FootnoteText"/>
-      </w:pPr>
-      <w:r>
-        <w:rPr>
-          <w:rStyle w:val="FootnoteReference"/>
-        </w:rPr>
-        <w:footnoteRef/>
-      </w:r>
-      <w:r>
-        <w:t xml:space="preserve"> </w:t>
-      </w:r>
-      <w:r>
-        <w:t xml:space="preserve">That is, what Chooser will do if Heads, and what they will do if Tails.</w:t>
       </w:r>
     </w:p>
   </w:footnote>
@@ -18612,11 +19149,30 @@
         <w:t xml:space="preserve"> </w:t>
       </w:r>
       <w:r>
+        <w:t xml:space="preserve">That is, what Chooser will do if Heads, and what they will do if Tails.</w:t>
+      </w:r>
+    </w:p>
+  </w:footnote>
+  <w:footnote w:id="87">
+    <w:p>
+      <w:pPr>
+        <w:pStyle w:val="FootnoteText"/>
+      </w:pPr>
+      <w:r>
+        <w:rPr>
+          <w:rStyle w:val="FootnoteReference"/>
+        </w:rPr>
+        <w:footnoteRef/>
+      </w:r>
+      <w:r>
+        <w:t xml:space="preserve"> </w:t>
+      </w:r>
+      <w:r>
         <w:t xml:space="preserve">If both are equally likely, Demon will flip a fair coin and say how it lands.</w:t>
       </w:r>
     </w:p>
   </w:footnote>
-  <w:footnote w:id="88">
+  <w:footnote w:id="89">
     <w:p>
       <w:pPr>
         <w:pStyle w:val="FootnoteText"/>
@@ -18652,7 +19208,7 @@
       </w:r>
     </w:p>
   </w:footnote>
-  <w:footnote w:id="91">
+  <w:footnote w:id="92">
     <w:p>
       <w:pPr>
         <w:pStyle w:val="FootnoteText"/>
@@ -18680,7 +19236,7 @@
       </w:r>
     </w:p>
   </w:footnote>
-  <w:footnote w:id="94">
+  <w:footnote w:id="95">
     <w:p>
       <w:pPr>
         <w:pStyle w:val="FootnoteText"/>

</xml_diff>

<commit_message>
Added a citation and changed to not self-standing
</commit_message>
<xml_diff>
--- a/gdt/gdt.docx
+++ b/gdt/gdt.docx
@@ -41,7 +41,7 @@
         <w:pStyle w:val="Date"/>
       </w:pPr>
       <w:r>
-        <w:t xml:space="preserve">2023-08-18</w:t>
+        <w:t xml:space="preserve">2023-08-22</w:t>
       </w:r>
     </w:p>
     <w:bookmarkStart w:id="20" w:name="sec-intro"/>
@@ -3860,6 +3860,18 @@
         <w:t xml:space="preserve">Arntzenius (2008)</w:t>
       </w:r>
       <w:r>
+        <w:t xml:space="preserve"> </w:t>
+      </w:r>
+      <w:r>
+        <w:t xml:space="preserve">and</w:t>
+      </w:r>
+      <w:r>
+        <w:t xml:space="preserve"> </w:t>
+      </w:r>
+      <w:r>
+        <w:t xml:space="preserve">Gustafsson (2011)</w:t>
+      </w:r>
+      <w:r>
         <w:t xml:space="preserve">. On the other hand, several other theorists who endorse two-boxing in Newcomb’s Problem, like</w:t>
       </w:r>
       <w:r>
@@ -15510,7 +15522,7 @@
       </w:r>
     </w:p>
     <w:bookmarkEnd w:id="110"/>
-    <w:bookmarkStart w:id="220" w:name="references"/>
+    <w:bookmarkStart w:id="222" w:name="references"/>
     <w:p>
       <w:pPr>
         <w:pStyle w:val="Heading1"/>
@@ -15519,7 +15531,7 @@
         <w:t xml:space="preserve">References</w:t>
       </w:r>
     </w:p>
-    <w:bookmarkStart w:id="219" w:name="refs"/>
+    <w:bookmarkStart w:id="221" w:name="refs"/>
     <w:bookmarkStart w:id="112" w:name="ref-Ahmed2012"/>
     <w:p>
       <w:pPr>
@@ -15793,7 +15805,7 @@
       </w:r>
     </w:p>
     <w:bookmarkEnd w:id="122"/>
-    <w:bookmarkStart w:id="124" w:name="ref-Barnettnd"/>
+    <w:bookmarkStart w:id="124" w:name="ref-Barnett2022"/>
     <w:p>
       <w:pPr>
         <w:pStyle w:val="Bibliography"/>
@@ -16495,19 +16507,19 @@
       </w:r>
     </w:p>
     <w:bookmarkEnd w:id="153"/>
-    <w:bookmarkStart w:id="155" w:name="ref-HareHedden2015"/>
+    <w:bookmarkStart w:id="155" w:name="ref-Gustafsson2011"/>
     <w:p>
       <w:pPr>
         <w:pStyle w:val="Bibliography"/>
       </w:pPr>
       <w:r>
-        <w:t xml:space="preserve">Hare, Caspar, and Brian Hedden. 2015.</w:t>
-      </w:r>
-      <w:r>
-        <w:t xml:space="preserve"> </w:t>
-      </w:r>
-      <w:r>
-        <w:t xml:space="preserve">“Self-Reinforcing and Self-Frustrating Decisions.”</w:t>
+        <w:t xml:space="preserve">Gustafsson, Johan E. 2011.</w:t>
+      </w:r>
+      <w:r>
+        <w:t xml:space="preserve"> </w:t>
+      </w:r>
+      <w:r>
+        <w:t xml:space="preserve">“A Note in Defence of Ratificationism.”</w:t>
       </w:r>
       <w:r>
         <w:t xml:space="preserve"> </w:t>
@@ -16517,6 +16529,52 @@
           <w:iCs/>
           <w:i/>
         </w:rPr>
+        <w:t xml:space="preserve">Erkenntnis</w:t>
+      </w:r>
+      <w:r>
+        <w:t xml:space="preserve"> </w:t>
+      </w:r>
+      <w:r>
+        <w:t xml:space="preserve">75 (1): 147–50.</w:t>
+      </w:r>
+      <w:r>
+        <w:t xml:space="preserve"> </w:t>
+      </w:r>
+      <w:hyperlink r:id="rId154">
+        <w:r>
+          <w:rPr>
+            <w:rStyle w:val="Hyperlink"/>
+          </w:rPr>
+          <w:t xml:space="preserve">https://doi.org/10.1007/s10670-010-9267-6</w:t>
+        </w:r>
+      </w:hyperlink>
+      <w:r>
+        <w:t xml:space="preserve">.</w:t>
+      </w:r>
+    </w:p>
+    <w:bookmarkEnd w:id="155"/>
+    <w:bookmarkStart w:id="157" w:name="ref-HareHedden2015"/>
+    <w:p>
+      <w:pPr>
+        <w:pStyle w:val="Bibliography"/>
+      </w:pPr>
+      <w:r>
+        <w:t xml:space="preserve">Hare, Caspar, and Brian Hedden. 2015.</w:t>
+      </w:r>
+      <w:r>
+        <w:t xml:space="preserve"> </w:t>
+      </w:r>
+      <w:r>
+        <w:t xml:space="preserve">“Self-Reinforcing and Self-Frustrating Decisions.”</w:t>
+      </w:r>
+      <w:r>
+        <w:t xml:space="preserve"> </w:t>
+      </w:r>
+      <w:r>
+        <w:rPr>
+          <w:iCs/>
+          <w:i/>
+        </w:rPr>
         <w:t xml:space="preserve">Noûs</w:t>
       </w:r>
       <w:r>
@@ -16528,7 +16586,7 @@
       <w:r>
         <w:t xml:space="preserve"> </w:t>
       </w:r>
-      <w:hyperlink r:id="rId154">
+      <w:hyperlink r:id="rId156">
         <w:r>
           <w:rPr>
             <w:rStyle w:val="Hyperlink"/>
@@ -16540,8 +16598,8 @@
         <w:t xml:space="preserve">.</w:t>
       </w:r>
     </w:p>
-    <w:bookmarkEnd w:id="155"/>
-    <w:bookmarkStart w:id="157" w:name="ref-Harper1986"/>
+    <w:bookmarkEnd w:id="157"/>
+    <w:bookmarkStart w:id="159" w:name="ref-Harper1986"/>
     <w:p>
       <w:pPr>
         <w:pStyle w:val="Bibliography"/>
@@ -16574,7 +16632,7 @@
       <w:r>
         <w:t xml:space="preserve"> </w:t>
       </w:r>
-      <w:hyperlink r:id="rId156">
+      <w:hyperlink r:id="rId158">
         <w:r>
           <w:rPr>
             <w:rStyle w:val="Hyperlink"/>
@@ -16586,8 +16644,8 @@
         <w:t xml:space="preserve">.</w:t>
       </w:r>
     </w:p>
-    <w:bookmarkEnd w:id="157"/>
-    <w:bookmarkStart w:id="159" w:name="ref-Harper1988"/>
+    <w:bookmarkEnd w:id="159"/>
+    <w:bookmarkStart w:id="161" w:name="ref-Harper1988"/>
     <w:p>
       <w:pPr>
         <w:pStyle w:val="Bibliography"/>
@@ -16623,7 +16681,7 @@
       <w:r>
         <w:t xml:space="preserve"> </w:t>
       </w:r>
-      <w:hyperlink r:id="rId158">
+      <w:hyperlink r:id="rId160">
         <w:r>
           <w:rPr>
             <w:rStyle w:val="Hyperlink"/>
@@ -16635,8 +16693,8 @@
         <w:t xml:space="preserve">.</w:t>
       </w:r>
     </w:p>
-    <w:bookmarkEnd w:id="159"/>
-    <w:bookmarkStart w:id="161" w:name="ref-Heinzelmannnd"/>
+    <w:bookmarkEnd w:id="161"/>
+    <w:bookmarkStart w:id="163" w:name="ref-Heinzelmannnd"/>
     <w:p>
       <w:pPr>
         <w:pStyle w:val="Bibliography"/>
@@ -16659,7 +16717,7 @@
       <w:r>
         <w:t xml:space="preserve"> </w:t>
       </w:r>
-      <w:hyperlink r:id="rId160">
+      <w:hyperlink r:id="rId162">
         <w:r>
           <w:rPr>
             <w:rStyle w:val="Hyperlink"/>
@@ -16671,8 +16729,8 @@
         <w:t xml:space="preserve">.</w:t>
       </w:r>
     </w:p>
-    <w:bookmarkEnd w:id="161"/>
-    <w:bookmarkStart w:id="163" w:name="ref-JacksonPargetter1986"/>
+    <w:bookmarkEnd w:id="163"/>
+    <w:bookmarkStart w:id="165" w:name="ref-JacksonPargetter1986"/>
     <w:p>
       <w:pPr>
         <w:pStyle w:val="Bibliography"/>
@@ -16705,7 +16763,7 @@
       <w:r>
         <w:t xml:space="preserve"> </w:t>
       </w:r>
-      <w:hyperlink r:id="rId162">
+      <w:hyperlink r:id="rId164">
         <w:r>
           <w:rPr>
             <w:rStyle w:val="Hyperlink"/>
@@ -16717,8 +16775,8 @@
         <w:t xml:space="preserve">.</w:t>
       </w:r>
     </w:p>
-    <w:bookmarkEnd w:id="163"/>
-    <w:bookmarkStart w:id="164" w:name="ref-Jeffrey1983"/>
+    <w:bookmarkEnd w:id="165"/>
+    <w:bookmarkStart w:id="166" w:name="ref-Jeffrey1983"/>
     <w:p>
       <w:pPr>
         <w:pStyle w:val="Bibliography"/>
@@ -16752,8 +16810,8 @@
         <w:t xml:space="preserve">, edited by J. Earman (ed.). Minneapolis: University of Minnesota Press.</w:t>
       </w:r>
     </w:p>
-    <w:bookmarkEnd w:id="164"/>
-    <w:bookmarkStart w:id="166" w:name="ref-Leend"/>
+    <w:bookmarkEnd w:id="166"/>
+    <w:bookmarkStart w:id="168" w:name="ref-Leend"/>
     <w:p>
       <w:pPr>
         <w:pStyle w:val="Bibliography"/>
@@ -16773,7 +16831,7 @@
       <w:r>
         <w:t xml:space="preserve"> </w:t>
       </w:r>
-      <w:hyperlink r:id="rId165">
+      <w:hyperlink r:id="rId167">
         <w:r>
           <w:rPr>
             <w:rStyle w:val="Hyperlink"/>
@@ -16785,8 +16843,8 @@
         <w:t xml:space="preserve">.</w:t>
       </w:r>
     </w:p>
-    <w:bookmarkEnd w:id="166"/>
-    <w:bookmarkStart w:id="168" w:name="ref-LevinsteinSoares2020"/>
+    <w:bookmarkEnd w:id="168"/>
+    <w:bookmarkStart w:id="170" w:name="ref-LevinsteinSoares2020"/>
     <w:p>
       <w:pPr>
         <w:pStyle w:val="Bibliography"/>
@@ -16819,7 +16877,7 @@
       <w:r>
         <w:t xml:space="preserve"> </w:t>
       </w:r>
-      <w:hyperlink r:id="rId167">
+      <w:hyperlink r:id="rId169">
         <w:r>
           <w:rPr>
             <w:rStyle w:val="Hyperlink"/>
@@ -16831,8 +16889,8 @@
         <w:t xml:space="preserve">.</w:t>
       </w:r>
     </w:p>
-    <w:bookmarkEnd w:id="168"/>
-    <w:bookmarkStart w:id="169" w:name="ref-Lewis1979e"/>
+    <w:bookmarkEnd w:id="170"/>
+    <w:bookmarkStart w:id="171" w:name="ref-Lewis1979e"/>
     <w:p>
       <w:pPr>
         <w:pStyle w:val="Bibliography"/>
@@ -16872,8 +16930,8 @@
         <w:t xml:space="preserve">8 (3): 235–40.</w:t>
       </w:r>
     </w:p>
-    <w:bookmarkEnd w:id="169"/>
-    <w:bookmarkStart w:id="171" w:name="ref-Lewis1981e"/>
+    <w:bookmarkEnd w:id="171"/>
+    <w:bookmarkStart w:id="173" w:name="ref-Lewis1981e"/>
     <w:p>
       <w:pPr>
         <w:pStyle w:val="Bibliography"/>
@@ -16920,7 +16978,7 @@
       <w:r>
         <w:t xml:space="preserve"> </w:t>
       </w:r>
-      <w:hyperlink r:id="rId170">
+      <w:hyperlink r:id="rId172">
         <w:r>
           <w:rPr>
             <w:rStyle w:val="Hyperlink"/>
@@ -16932,8 +16990,8 @@
         <w:t xml:space="preserve">.</w:t>
       </w:r>
     </w:p>
-    <w:bookmarkEnd w:id="171"/>
-    <w:bookmarkStart w:id="172" w:name="ref-Lewis-Gorman-10071979"/>
+    <w:bookmarkEnd w:id="173"/>
+    <w:bookmarkStart w:id="174" w:name="ref-Lewis-Gorman-10071979"/>
     <w:p>
       <w:pPr>
         <w:pStyle w:val="Bibliography"/>
@@ -16988,8 +17046,8 @@
         <w:t xml:space="preserve">, edited by Helen Beebee and A. R. J. Fisher, 2:472–73. Oxford: Oxford University Press.</w:t>
       </w:r>
     </w:p>
-    <w:bookmarkEnd w:id="172"/>
-    <w:bookmarkStart w:id="174" w:name="ref-LipseyLancaster"/>
+    <w:bookmarkEnd w:id="174"/>
+    <w:bookmarkStart w:id="176" w:name="ref-LipseyLancaster"/>
     <w:p>
       <w:pPr>
         <w:pStyle w:val="Bibliography"/>
@@ -17022,7 +17080,7 @@
       <w:r>
         <w:t xml:space="preserve"> </w:t>
       </w:r>
-      <w:hyperlink r:id="rId173">
+      <w:hyperlink r:id="rId175">
         <w:r>
           <w:rPr>
             <w:rStyle w:val="Hyperlink"/>
@@ -17034,8 +17092,8 @@
         <w:t xml:space="preserve">.</w:t>
       </w:r>
     </w:p>
-    <w:bookmarkEnd w:id="174"/>
-    <w:bookmarkStart w:id="175" w:name="ref-McClennan1990"/>
+    <w:bookmarkEnd w:id="176"/>
+    <w:bookmarkStart w:id="177" w:name="ref-McClennan1990"/>
     <w:p>
       <w:pPr>
         <w:pStyle w:val="Bibliography"/>
@@ -17057,8 +17115,8 @@
         <w:t xml:space="preserve">. Cambridge: Cambridge University Press.</w:t>
       </w:r>
     </w:p>
-    <w:bookmarkEnd w:id="175"/>
-    <w:bookmarkStart w:id="177" w:name="ref-Myerson1978"/>
+    <w:bookmarkEnd w:id="177"/>
+    <w:bookmarkStart w:id="179" w:name="ref-Myerson1978"/>
     <w:p>
       <w:pPr>
         <w:pStyle w:val="Bibliography"/>
@@ -17091,7 +17149,7 @@
       <w:r>
         <w:t xml:space="preserve"> </w:t>
       </w:r>
-      <w:hyperlink r:id="rId176">
+      <w:hyperlink r:id="rId178">
         <w:r>
           <w:rPr>
             <w:rStyle w:val="Hyperlink"/>
@@ -17103,8 +17161,8 @@
         <w:t xml:space="preserve">.</w:t>
       </w:r>
     </w:p>
-    <w:bookmarkEnd w:id="177"/>
-    <w:bookmarkStart w:id="178" w:name="ref-Nash1951"/>
+    <w:bookmarkEnd w:id="179"/>
+    <w:bookmarkStart w:id="180" w:name="ref-Nash1951"/>
     <w:p>
       <w:pPr>
         <w:pStyle w:val="Bibliography"/>
@@ -17135,8 +17193,8 @@
         <w:t xml:space="preserve">54 (2): 286–95.</w:t>
       </w:r>
     </w:p>
-    <w:bookmarkEnd w:id="178"/>
-    <w:bookmarkStart w:id="179" w:name="ref-Nozick1969"/>
+    <w:bookmarkEnd w:id="180"/>
+    <w:bookmarkStart w:id="181" w:name="ref-Nozick1969"/>
     <w:p>
       <w:pPr>
         <w:pStyle w:val="Bibliography"/>
@@ -17191,8 +17249,8 @@
         <w:t xml:space="preserve">, edited by Nicholas Rescher, 114–46. Riedel: Springer.</w:t>
       </w:r>
     </w:p>
-    <w:bookmarkEnd w:id="179"/>
-    <w:bookmarkStart w:id="181" w:name="ref-Podgorski2022"/>
+    <w:bookmarkEnd w:id="181"/>
+    <w:bookmarkStart w:id="183" w:name="ref-Podgorski2022"/>
     <w:p>
       <w:pPr>
         <w:pStyle w:val="Bibliography"/>
@@ -17239,7 +17297,7 @@
       <w:r>
         <w:t xml:space="preserve"> </w:t>
       </w:r>
-      <w:hyperlink r:id="rId180">
+      <w:hyperlink r:id="rId182">
         <w:r>
           <w:rPr>
             <w:rStyle w:val="Hyperlink"/>
@@ -17251,8 +17309,8 @@
         <w:t xml:space="preserve">.</w:t>
       </w:r>
     </w:p>
-    <w:bookmarkEnd w:id="181"/>
-    <w:bookmarkStart w:id="183" w:name="ref-Quiggin1982"/>
+    <w:bookmarkEnd w:id="183"/>
+    <w:bookmarkStart w:id="185" w:name="ref-Quiggin1982"/>
     <w:p>
       <w:pPr>
         <w:pStyle w:val="Bibliography"/>
@@ -17285,7 +17343,7 @@
       <w:r>
         <w:t xml:space="preserve"> </w:t>
       </w:r>
-      <w:hyperlink r:id="rId182">
+      <w:hyperlink r:id="rId184">
         <w:r>
           <w:rPr>
             <w:rStyle w:val="Hyperlink"/>
@@ -17297,8 +17355,8 @@
         <w:t xml:space="preserve">.</w:t>
       </w:r>
     </w:p>
-    <w:bookmarkEnd w:id="183"/>
-    <w:bookmarkStart w:id="184" w:name="ref-RamseyGeneralProp"/>
+    <w:bookmarkEnd w:id="185"/>
+    <w:bookmarkStart w:id="186" w:name="ref-RamseyGeneralProp"/>
     <w:p>
       <w:pPr>
         <w:pStyle w:val="Bibliography"/>
@@ -17332,8 +17390,8 @@
         <w:t xml:space="preserve">, edited by D. H. Mellor, 145–63. Cambridge: Cambridge University Press.</w:t>
       </w:r>
     </w:p>
-    <w:bookmarkEnd w:id="184"/>
-    <w:bookmarkStart w:id="186" w:name="ref-Richter1984"/>
+    <w:bookmarkEnd w:id="186"/>
+    <w:bookmarkStart w:id="188" w:name="ref-Richter1984"/>
     <w:p>
       <w:pPr>
         <w:pStyle w:val="Bibliography"/>
@@ -17366,7 +17424,7 @@
       <w:r>
         <w:t xml:space="preserve"> </w:t>
       </w:r>
-      <w:hyperlink r:id="rId185">
+      <w:hyperlink r:id="rId187">
         <w:r>
           <w:rPr>
             <w:rStyle w:val="Hyperlink"/>
@@ -17378,8 +17436,8 @@
         <w:t xml:space="preserve">.</w:t>
       </w:r>
     </w:p>
-    <w:bookmarkEnd w:id="186"/>
-    <w:bookmarkStart w:id="187" w:name="ref-Robinson1949"/>
+    <w:bookmarkEnd w:id="188"/>
+    <w:bookmarkStart w:id="189" w:name="ref-Robinson1949"/>
     <w:p>
       <w:pPr>
         <w:pStyle w:val="Bibliography"/>
@@ -17400,8 +17458,8 @@
         <w:t xml:space="preserve">Santa Monica, CA: The RAND Corporation.</w:t>
       </w:r>
     </w:p>
-    <w:bookmarkEnd w:id="187"/>
-    <w:bookmarkStart w:id="189" w:name="ref-Selten1975"/>
+    <w:bookmarkEnd w:id="189"/>
+    <w:bookmarkStart w:id="191" w:name="ref-Selten1975"/>
     <w:p>
       <w:pPr>
         <w:pStyle w:val="Bibliography"/>
@@ -17434,7 +17492,7 @@
       <w:r>
         <w:t xml:space="preserve"> </w:t>
       </w:r>
-      <w:hyperlink r:id="rId188">
+      <w:hyperlink r:id="rId190">
         <w:r>
           <w:rPr>
             <w:rStyle w:val="Hyperlink"/>
@@ -17446,8 +17504,8 @@
         <w:t xml:space="preserve">.</w:t>
       </w:r>
     </w:p>
-    <w:bookmarkEnd w:id="189"/>
-    <w:bookmarkStart w:id="190" w:name="ref-Selten1965"/>
+    <w:bookmarkEnd w:id="191"/>
+    <w:bookmarkStart w:id="192" w:name="ref-Selten1965"/>
     <w:p>
       <w:pPr>
         <w:pStyle w:val="Bibliography"/>
@@ -17498,8 +17556,8 @@
         <w:t xml:space="preserve">121 (2): 301–24.</w:t>
       </w:r>
     </w:p>
-    <w:bookmarkEnd w:id="190"/>
-    <w:bookmarkStart w:id="191" w:name="ref-Shafer1976"/>
+    <w:bookmarkEnd w:id="192"/>
+    <w:bookmarkStart w:id="193" w:name="ref-Shafer1976"/>
     <w:p>
       <w:pPr>
         <w:pStyle w:val="Bibliography"/>
@@ -17521,8 +17579,8 @@
         <w:t xml:space="preserve">. Princeton: Princeton University Press.</w:t>
       </w:r>
     </w:p>
-    <w:bookmarkEnd w:id="191"/>
-    <w:bookmarkStart w:id="192" w:name="ref-Skyrms1984"/>
+    <w:bookmarkEnd w:id="193"/>
+    <w:bookmarkStart w:id="194" w:name="ref-Skyrms1984"/>
     <w:p>
       <w:pPr>
         <w:pStyle w:val="Bibliography"/>
@@ -17544,8 +17602,8 @@
         <w:t xml:space="preserve">. New Haven, CT: Yale University Press.</w:t>
       </w:r>
     </w:p>
-    <w:bookmarkEnd w:id="192"/>
-    <w:bookmarkStart w:id="193" w:name="ref-Skyrms2004"/>
+    <w:bookmarkEnd w:id="194"/>
+    <w:bookmarkStart w:id="195" w:name="ref-Skyrms2004"/>
     <w:p>
       <w:pPr>
         <w:pStyle w:val="Bibliography"/>
@@ -17594,8 +17652,8 @@
         <w:t xml:space="preserve">ress.</w:t>
       </w:r>
     </w:p>
-    <w:bookmarkEnd w:id="193"/>
-    <w:bookmarkStart w:id="195" w:name="ref-Spencer2021"/>
+    <w:bookmarkEnd w:id="195"/>
+    <w:bookmarkStart w:id="197" w:name="ref-Spencer2021"/>
     <w:p>
       <w:pPr>
         <w:pStyle w:val="Bibliography"/>
@@ -17628,7 +17686,7 @@
       <w:r>
         <w:t xml:space="preserve"> </w:t>
       </w:r>
-      <w:hyperlink r:id="rId194">
+      <w:hyperlink r:id="rId196">
         <w:r>
           <w:rPr>
             <w:rStyle w:val="Hyperlink"/>
@@ -17640,8 +17698,8 @@
         <w:t xml:space="preserve">.</w:t>
       </w:r>
     </w:p>
-    <w:bookmarkEnd w:id="195"/>
-    <w:bookmarkStart w:id="197" w:name="ref-Spencer2021b"/>
+    <w:bookmarkEnd w:id="197"/>
+    <w:bookmarkStart w:id="199" w:name="ref-Spencer2021b"/>
     <w:p>
       <w:pPr>
         <w:pStyle w:val="Bibliography"/>
@@ -17674,7 +17732,7 @@
       <w:r>
         <w:t xml:space="preserve"> </w:t>
       </w:r>
-      <w:hyperlink r:id="rId196">
+      <w:hyperlink r:id="rId198">
         <w:r>
           <w:rPr>
             <w:rStyle w:val="Hyperlink"/>
@@ -17686,8 +17744,8 @@
         <w:t xml:space="preserve">.</w:t>
       </w:r>
     </w:p>
-    <w:bookmarkEnd w:id="197"/>
-    <w:bookmarkStart w:id="199" w:name="ref-Spencer2023"/>
+    <w:bookmarkEnd w:id="199"/>
+    <w:bookmarkStart w:id="201" w:name="ref-Spencer2023"/>
     <w:p>
       <w:pPr>
         <w:pStyle w:val="Bibliography"/>
@@ -17720,7 +17778,7 @@
       <w:r>
         <w:t xml:space="preserve"> </w:t>
       </w:r>
-      <w:hyperlink r:id="rId198">
+      <w:hyperlink r:id="rId200">
         <w:r>
           <w:rPr>
             <w:rStyle w:val="Hyperlink"/>
@@ -17732,8 +17790,8 @@
         <w:t xml:space="preserve">.</w:t>
       </w:r>
     </w:p>
-    <w:bookmarkEnd w:id="199"/>
-    <w:bookmarkStart w:id="201" w:name="ref-SpencerWells2019"/>
+    <w:bookmarkEnd w:id="201"/>
+    <w:bookmarkStart w:id="203" w:name="ref-SpencerWells2019"/>
     <w:p>
       <w:pPr>
         <w:pStyle w:val="Bibliography"/>
@@ -17815,7 +17873,7 @@
       <w:r>
         <w:t xml:space="preserve"> </w:t>
       </w:r>
-      <w:hyperlink r:id="rId200">
+      <w:hyperlink r:id="rId202">
         <w:r>
           <w:rPr>
             <w:rStyle w:val="Hyperlink"/>
@@ -17827,8 +17885,8 @@
         <w:t xml:space="preserve">.</w:t>
       </w:r>
     </w:p>
-    <w:bookmarkEnd w:id="201"/>
-    <w:bookmarkStart w:id="203" w:name="ref-Stalnaker1998"/>
+    <w:bookmarkEnd w:id="203"/>
+    <w:bookmarkStart w:id="205" w:name="ref-Stalnaker1998"/>
     <w:p>
       <w:pPr>
         <w:pStyle w:val="Bibliography"/>
@@ -17861,7 +17919,7 @@
       <w:r>
         <w:t xml:space="preserve"> </w:t>
       </w:r>
-      <w:hyperlink r:id="rId202">
+      <w:hyperlink r:id="rId204">
         <w:r>
           <w:rPr>
             <w:rStyle w:val="Hyperlink"/>
@@ -17873,8 +17931,8 @@
         <w:t xml:space="preserve">.</w:t>
       </w:r>
     </w:p>
-    <w:bookmarkEnd w:id="203"/>
-    <w:bookmarkStart w:id="204" w:name="ref-Stalnaker2008"/>
+    <w:bookmarkEnd w:id="205"/>
+    <w:bookmarkStart w:id="206" w:name="ref-Stalnaker2008"/>
     <w:p>
       <w:pPr>
         <w:pStyle w:val="Bibliography"/>
@@ -17896,8 +17954,8 @@
         <w:t xml:space="preserve">. Oxford: Oxford University Press.</w:t>
       </w:r>
     </w:p>
-    <w:bookmarkEnd w:id="204"/>
-    <w:bookmarkStart w:id="205" w:name="ref-Strevens2008"/>
+    <w:bookmarkEnd w:id="206"/>
+    <w:bookmarkStart w:id="207" w:name="ref-Strevens2008"/>
     <w:p>
       <w:pPr>
         <w:pStyle w:val="Bibliography"/>
@@ -17919,8 +17977,8 @@
         <w:t xml:space="preserve">. Cambridge, MA: Harvard University Press.</w:t>
       </w:r>
     </w:p>
-    <w:bookmarkEnd w:id="205"/>
-    <w:bookmarkStart w:id="206" w:name="ref-Sutton2000"/>
+    <w:bookmarkEnd w:id="207"/>
+    <w:bookmarkStart w:id="208" w:name="ref-Sutton2000"/>
     <w:p>
       <w:pPr>
         <w:pStyle w:val="Bibliography"/>
@@ -17954,8 +18012,8 @@
         <w:t xml:space="preserve">Press.</w:t>
       </w:r>
     </w:p>
-    <w:bookmarkEnd w:id="206"/>
-    <w:bookmarkStart w:id="208" w:name="ref-Thoma2019"/>
+    <w:bookmarkEnd w:id="208"/>
+    <w:bookmarkStart w:id="210" w:name="ref-Thoma2019"/>
     <w:p>
       <w:pPr>
         <w:pStyle w:val="Bibliography"/>
@@ -17988,7 +18046,7 @@
       <w:r>
         <w:t xml:space="preserve"> </w:t>
       </w:r>
-      <w:hyperlink r:id="rId207">
+      <w:hyperlink r:id="rId209">
         <w:r>
           <w:rPr>
             <w:rStyle w:val="Hyperlink"/>
@@ -18000,8 +18058,8 @@
         <w:t xml:space="preserve">.</w:t>
       </w:r>
     </w:p>
-    <w:bookmarkEnd w:id="208"/>
-    <w:bookmarkStart w:id="210" w:name="ref-Wedgwood2013a"/>
+    <w:bookmarkEnd w:id="210"/>
+    <w:bookmarkStart w:id="212" w:name="ref-Wedgwood2013a"/>
     <w:p>
       <w:pPr>
         <w:pStyle w:val="Bibliography"/>
@@ -18034,7 +18092,7 @@
       <w:r>
         <w:t xml:space="preserve"> </w:t>
       </w:r>
-      <w:hyperlink r:id="rId209">
+      <w:hyperlink r:id="rId211">
         <w:r>
           <w:rPr>
             <w:rStyle w:val="Hyperlink"/>
@@ -18046,8 +18104,8 @@
         <w:t xml:space="preserve">.</w:t>
       </w:r>
     </w:p>
-    <w:bookmarkEnd w:id="210"/>
-    <w:bookmarkStart w:id="212" w:name="ref-Weirich1985"/>
+    <w:bookmarkEnd w:id="212"/>
+    <w:bookmarkStart w:id="214" w:name="ref-Weirich1985"/>
     <w:p>
       <w:pPr>
         <w:pStyle w:val="Bibliography"/>
@@ -18080,7 +18138,7 @@
       <w:r>
         <w:t xml:space="preserve"> </w:t>
       </w:r>
-      <w:hyperlink r:id="rId211">
+      <w:hyperlink r:id="rId213">
         <w:r>
           <w:rPr>
             <w:rStyle w:val="Hyperlink"/>
@@ -18092,8 +18150,8 @@
         <w:t xml:space="preserve">.</w:t>
       </w:r>
     </w:p>
-    <w:bookmarkEnd w:id="212"/>
-    <w:bookmarkStart w:id="214" w:name="ref-Wells2019"/>
+    <w:bookmarkEnd w:id="214"/>
+    <w:bookmarkStart w:id="216" w:name="ref-Wells2019"/>
     <w:p>
       <w:pPr>
         <w:pStyle w:val="Bibliography"/>
@@ -18126,7 +18184,7 @@
       <w:r>
         <w:t xml:space="preserve"> </w:t>
       </w:r>
-      <w:hyperlink r:id="rId213">
+      <w:hyperlink r:id="rId215">
         <w:r>
           <w:rPr>
             <w:rStyle w:val="Hyperlink"/>
@@ -18138,8 +18196,8 @@
         <w:t xml:space="preserve">.</w:t>
       </w:r>
     </w:p>
-    <w:bookmarkEnd w:id="214"/>
-    <w:bookmarkStart w:id="216" w:name="ref-Wilson1967"/>
+    <w:bookmarkEnd w:id="216"/>
+    <w:bookmarkStart w:id="218" w:name="ref-Wilson1967"/>
     <w:p>
       <w:pPr>
         <w:pStyle w:val="Bibliography"/>
@@ -18172,7 +18230,7 @@
       <w:r>
         <w:t xml:space="preserve"> </w:t>
       </w:r>
-      <w:hyperlink r:id="rId215">
+      <w:hyperlink r:id="rId217">
         <w:r>
           <w:rPr>
             <w:rStyle w:val="Hyperlink"/>
@@ -18184,8 +18242,8 @@
         <w:t xml:space="preserve">.</w:t>
       </w:r>
     </w:p>
-    <w:bookmarkEnd w:id="216"/>
-    <w:bookmarkStart w:id="217" w:name="ref-Worsnip2021"/>
+    <w:bookmarkEnd w:id="218"/>
+    <w:bookmarkStart w:id="219" w:name="ref-Worsnip2021"/>
     <w:p>
       <w:pPr>
         <w:pStyle w:val="Bibliography"/>
@@ -18207,8 +18265,8 @@
         <w:t xml:space="preserve">. Oxford: Oxford University Press.</w:t>
       </w:r>
     </w:p>
-    <w:bookmarkEnd w:id="217"/>
-    <w:bookmarkStart w:id="218" w:name="ref-WrightVaguenessCollection"/>
+    <w:bookmarkEnd w:id="219"/>
+    <w:bookmarkStart w:id="220" w:name="ref-WrightVaguenessCollection"/>
     <w:p>
       <w:pPr>
         <w:pStyle w:val="Bibliography"/>
@@ -18230,9 +18288,9 @@
         <w:t xml:space="preserve">. Oxford: Oxford University Press.</w:t>
       </w:r>
     </w:p>
-    <w:bookmarkEnd w:id="218"/>
-    <w:bookmarkEnd w:id="219"/>
     <w:bookmarkEnd w:id="220"/>
+    <w:bookmarkEnd w:id="221"/>
+    <w:bookmarkEnd w:id="222"/>
     <w:sectPr>
       <w:headerReference r:id="rId9" w:type="even"/>
       <w:headerReference r:id="rId11" w:type="default"/>

</xml_diff>